<commit_message>
néhány beállítás + szakdolgozat update
</commit_message>
<xml_diff>
--- a/Juhasz_Tamas_Szakdolgozat.docx
+++ b/Juhasz_Tamas_Szakdolgozat.docx
@@ -11705,15 +11705,7 @@
         <w:tab/>
       </w:r>
       <w:r>
-        <w:t xml:space="preserve">Először a hardver felépítését kell tisztáznom nagyvonalakban a </w:t>
-      </w:r>
-      <w:proofErr w:type="spellStart"/>
-      <w:r>
-        <w:t>szoftver</w:t>
-      </w:r>
-      <w:proofErr w:type="spellEnd"/>
-      <w:r>
-        <w:t xml:space="preserve"> későbbi könnyebb megértésének érdekében. A hardver nagyban hasonlít a fent már említett elektromos cigaretta felépítéséhez. A mi készülékünk egy minimalista stílust követ, így ami kívülről látható rajta az a kezelőfelület, amely három </w:t>
+        <w:t xml:space="preserve">Először a hardver felépítését kell tisztáznom nagyvonalakban a szoftver későbbi könnyebb megértésének érdekében. A hardver nagyban hasonlít a fent már említett elektromos cigaretta felépítéséhez. A mi készülékünk egy minimalista stílust követ, így ami kívülről látható rajta az a kezelőfelület, amely három </w:t>
       </w:r>
       <w:r>
         <w:t>gombból áll:</w:t>
@@ -11866,6 +11858,9 @@
     </w:p>
     <w:p>
       <w:r>
+        <w:rPr>
+          <w:noProof/>
+        </w:rPr>
         <w:drawing>
           <wp:inline distT="0" distB="0" distL="0" distR="0" wp14:anchorId="0AA43165" wp14:editId="18C774D8">
             <wp:extent cx="5543550" cy="3022600"/>
@@ -12222,6 +12217,9 @@
         <w:jc w:val="center"/>
       </w:pPr>
       <w:r>
+        <w:rPr>
+          <w:noProof/>
+        </w:rPr>
         <w:drawing>
           <wp:inline distT="0" distB="0" distL="0" distR="0" wp14:anchorId="29124F96" wp14:editId="4F7DA36F">
             <wp:extent cx="3135085" cy="2448096"/>
@@ -12308,20 +12306,1412 @@
       </w:r>
     </w:p>
     <w:p>
-      <w:pPr>
+      <w:r>
+        <w:tab/>
+      </w:r>
+      <w:r>
+        <w:t xml:space="preserve">Miután megtörtént a definiálás és a </w:t>
+      </w:r>
+      <w:proofErr w:type="spellStart"/>
+      <w:r>
+        <w:t>bitmask</w:t>
+      </w:r>
+      <w:proofErr w:type="spellEnd"/>
+      <w:r>
+        <w:t xml:space="preserve"> létrehozás, létre kell</w:t>
+      </w:r>
+      <w:r>
+        <w:t>ett</w:t>
+      </w:r>
+      <w:r>
+        <w:t xml:space="preserve"> hozn</w:t>
+      </w:r>
+      <w:r>
+        <w:t>om</w:t>
+      </w:r>
+      <w:r>
+        <w:t xml:space="preserve"> két függvényt, amelyek a GPIO-k inicializálását</w:t>
+      </w:r>
+      <w:r>
+        <w:t xml:space="preserve"> végzik, úgy a kimeneti, mint a bemeneti lábakon egyaránt. Ezekben a függvényekben létrehoztam egy-egy </w:t>
+      </w:r>
+      <w:proofErr w:type="spellStart"/>
+      <w:r>
+        <w:t>gpio_config</w:t>
+      </w:r>
+      <w:r>
+        <w:t>_t</w:t>
+      </w:r>
+      <w:proofErr w:type="spellEnd"/>
+      <w:r>
+        <w:t xml:space="preserve"> </w:t>
+      </w:r>
+      <w:r>
+        <w:t>típusú változót</w:t>
+      </w:r>
+      <w:r>
+        <w:t>, melyeket elneveztem. A kimeneti</w:t>
+      </w:r>
+      <w:r>
+        <w:t xml:space="preserve"> </w:t>
+      </w:r>
+      <w:r>
+        <w:t>változót</w:t>
+      </w:r>
+      <w:r>
+        <w:t xml:space="preserve"> „en_</w:t>
+      </w:r>
+      <w:proofErr w:type="spellStart"/>
+      <w:proofErr w:type="gramStart"/>
+      <w:r>
+        <w:t>config</w:t>
+      </w:r>
+      <w:proofErr w:type="spellEnd"/>
+      <w:r>
+        <w:t>”-</w:t>
+      </w:r>
+      <w:proofErr w:type="spellStart"/>
+      <w:proofErr w:type="gramEnd"/>
+      <w:r>
+        <w:t>nak</w:t>
+      </w:r>
+      <w:proofErr w:type="spellEnd"/>
+      <w:r>
+        <w:t>, míg a bemenetit „gomb_</w:t>
+      </w:r>
+      <w:proofErr w:type="spellStart"/>
+      <w:r>
+        <w:t>config</w:t>
+      </w:r>
+      <w:proofErr w:type="spellEnd"/>
+      <w:r>
+        <w:t>”-</w:t>
+      </w:r>
+      <w:proofErr w:type="spellStart"/>
+      <w:r>
+        <w:t>nak</w:t>
+      </w:r>
+      <w:proofErr w:type="spellEnd"/>
+      <w:r>
+        <w:t xml:space="preserve">. Ezen a </w:t>
+      </w:r>
+      <w:r>
+        <w:t>változón</w:t>
+      </w:r>
+      <w:r>
+        <w:t xml:space="preserve"> belül kellett megadnom a:</w:t>
+      </w:r>
+    </w:p>
+    <w:p>
+      <w:pPr>
+        <w:pStyle w:val="Listaszerbekezds"/>
+        <w:numPr>
+          <w:ilvl w:val="0"/>
+          <w:numId w:val="22"/>
+        </w:numPr>
+      </w:pPr>
+      <w:r>
+        <w:t xml:space="preserve">GPIO-hoz rendelt </w:t>
+      </w:r>
+      <w:proofErr w:type="spellStart"/>
+      <w:r>
+        <w:t>interrupt</w:t>
+      </w:r>
+      <w:proofErr w:type="spellEnd"/>
+      <w:r>
+        <w:t xml:space="preserve"> fajtáját, ami lehet letiltott, felfutó élre, lefutó élre vagy felfutó-és lefutó élre</w:t>
+      </w:r>
+    </w:p>
+    <w:p>
+      <w:pPr>
+        <w:pStyle w:val="Listaszerbekezds"/>
+        <w:numPr>
+          <w:ilvl w:val="0"/>
+          <w:numId w:val="22"/>
+        </w:numPr>
+      </w:pPr>
+      <w:r>
+        <w:t xml:space="preserve">GPIO lábak </w:t>
+      </w:r>
+      <w:proofErr w:type="spellStart"/>
+      <w:r>
+        <w:t>bitmaskját</w:t>
+      </w:r>
+      <w:proofErr w:type="spellEnd"/>
+    </w:p>
+    <w:p>
+      <w:pPr>
+        <w:pStyle w:val="Listaszerbekezds"/>
+        <w:numPr>
+          <w:ilvl w:val="0"/>
+          <w:numId w:val="22"/>
+        </w:numPr>
+      </w:pPr>
+      <w:r>
+        <w:t>GPIO fajtáját, amely lehet bemenet vagy kimenet</w:t>
+      </w:r>
+    </w:p>
+    <w:p>
+      <w:pPr>
+        <w:pStyle w:val="Listaszerbekezds"/>
+        <w:numPr>
+          <w:ilvl w:val="0"/>
+          <w:numId w:val="22"/>
+        </w:numPr>
+      </w:pPr>
+      <w:r>
+        <w:t xml:space="preserve">GPIO </w:t>
+      </w:r>
+      <w:r>
+        <w:t>alapértelmezett szintjét, melyet az határoz meg, hogy a mikrovezérlőn belül milyen feszültség szintre köt rá. Ez lehet felhúzott, azaz logikai magas szinten, vagy lehúzott, azaz logikai alacsony szinten. Harmadik opcióként lehet még magas impedanciás is, azonban ebben a kódban ezt nem használtam.</w:t>
+      </w:r>
+    </w:p>
+    <w:p>
+      <w:r>
+        <w:tab/>
+      </w:r>
+      <w:r>
+        <w:t xml:space="preserve">A változó létrehozása után meg kell hívnom a </w:t>
+      </w:r>
+      <w:proofErr w:type="spellStart"/>
+      <w:r>
+        <w:rPr>
+          <w:i/>
+          <w:iCs/>
+        </w:rPr>
+        <w:t>gpio_</w:t>
+      </w:r>
+      <w:proofErr w:type="gramStart"/>
+      <w:r>
+        <w:rPr>
+          <w:i/>
+          <w:iCs/>
+        </w:rPr>
+        <w:t>config</w:t>
+      </w:r>
+      <w:proofErr w:type="spellEnd"/>
+      <w:r>
+        <w:rPr>
+          <w:i/>
+          <w:iCs/>
+        </w:rPr>
+        <w:t>(</w:t>
+      </w:r>
+      <w:proofErr w:type="gramEnd"/>
+      <w:r>
+        <w:rPr>
+          <w:i/>
+          <w:iCs/>
+        </w:rPr>
+        <w:t>);</w:t>
+      </w:r>
+      <w:r>
+        <w:rPr>
+          <w:i/>
+          <w:iCs/>
+        </w:rPr>
+        <w:t xml:space="preserve"> </w:t>
+      </w:r>
+      <w:r>
+        <w:t xml:space="preserve">függvényt, amelynek meg kell adni ezt a változót, és ez majd a program lefutásakor ezekkel, az általam megadott paraméterekkel fogja bekonfigurálni a </w:t>
+      </w:r>
+      <w:proofErr w:type="spellStart"/>
+      <w:r>
+        <w:t>bitmaskban</w:t>
+      </w:r>
+      <w:proofErr w:type="spellEnd"/>
+      <w:r>
+        <w:t xml:space="preserve"> megadott GPIO-kat.</w:t>
+      </w:r>
+    </w:p>
+    <w:p>
+      <w:r>
+        <w:tab/>
+        <w:t xml:space="preserve">A </w:t>
+      </w:r>
+      <w:proofErr w:type="spellStart"/>
+      <w:r>
+        <w:rPr>
+          <w:i/>
+          <w:iCs/>
+        </w:rPr>
+        <w:t>gpio_</w:t>
+      </w:r>
+      <w:proofErr w:type="gramStart"/>
+      <w:r>
+        <w:rPr>
+          <w:i/>
+          <w:iCs/>
+        </w:rPr>
+        <w:t>config</w:t>
+      </w:r>
+      <w:proofErr w:type="spellEnd"/>
+      <w:r>
+        <w:rPr>
+          <w:i/>
+          <w:iCs/>
+        </w:rPr>
+        <w:t>(</w:t>
+      </w:r>
+      <w:proofErr w:type="gramEnd"/>
+      <w:r>
+        <w:rPr>
+          <w:i/>
+          <w:iCs/>
+        </w:rPr>
+        <w:t>);</w:t>
+      </w:r>
+      <w:r>
+        <w:t xml:space="preserve"> függvény azonban nem minden GPIO esetén állít be az adott láb funkciójának megfelelő beállításokat. A programot úgy terveztem, hogy ez csak a legtöbb lábra megfelelő beállításokat </w:t>
+      </w:r>
+      <w:r>
+        <w:t xml:space="preserve">konfigurálja a bemeneteknél, viszont amint az a </w:t>
+      </w:r>
+      <w:r>
+        <w:rPr>
+          <w:i/>
+          <w:iCs/>
+        </w:rPr>
+        <w:t>26</w:t>
+      </w:r>
+      <w:r>
+        <w:rPr>
+          <w:i/>
+          <w:iCs/>
+        </w:rPr>
+        <w:t>.Á</w:t>
+      </w:r>
+      <w:r>
+        <w:rPr>
+          <w:i/>
+          <w:iCs/>
+        </w:rPr>
+        <w:t>brán</w:t>
+      </w:r>
+      <w:r>
+        <w:t xml:space="preserve"> is látszik, az USB bedugását jelző bemeneten nem lehet a belső felhúzó ellenállásra kötve, ugyanis akkor a szoftver folyamatosan úgy érzékelné, mint ha az be lenne dugva. Ezt a </w:t>
+      </w:r>
+      <w:r>
+        <w:lastRenderedPageBreak/>
+        <w:t xml:space="preserve">problémát két másik függvény meghívásával hidaltam át, az egyik a </w:t>
+      </w:r>
+      <w:proofErr w:type="spellStart"/>
+      <w:r>
+        <w:rPr>
+          <w:i/>
+          <w:iCs/>
+        </w:rPr>
+        <w:t>gpio_pullup_</w:t>
+      </w:r>
+      <w:proofErr w:type="gramStart"/>
+      <w:r>
+        <w:rPr>
+          <w:i/>
+          <w:iCs/>
+        </w:rPr>
+        <w:t>dis</w:t>
+      </w:r>
+      <w:proofErr w:type="spellEnd"/>
+      <w:r>
+        <w:rPr>
+          <w:i/>
+          <w:iCs/>
+        </w:rPr>
+        <w:t>(</w:t>
+      </w:r>
+      <w:proofErr w:type="gramEnd"/>
+      <w:r>
+        <w:rPr>
+          <w:i/>
+          <w:iCs/>
+        </w:rPr>
+        <w:t xml:space="preserve">); </w:t>
+      </w:r>
+      <w:r>
+        <w:t xml:space="preserve">amelynek meg kell adni a változtatni kívánt GPIO számát, és így az letiltja az adott láb felhúzását. A másik ilyen függvény a </w:t>
+      </w:r>
+      <w:proofErr w:type="spellStart"/>
+      <w:r>
+        <w:rPr>
+          <w:i/>
+          <w:iCs/>
+        </w:rPr>
+        <w:t>gpio_pulldown_</w:t>
+      </w:r>
+      <w:proofErr w:type="gramStart"/>
+      <w:r>
+        <w:rPr>
+          <w:i/>
+          <w:iCs/>
+        </w:rPr>
+        <w:t>en</w:t>
+      </w:r>
+      <w:proofErr w:type="spellEnd"/>
+      <w:r>
+        <w:rPr>
+          <w:i/>
+          <w:iCs/>
+        </w:rPr>
+        <w:t>(</w:t>
+      </w:r>
+      <w:proofErr w:type="gramEnd"/>
+      <w:r>
+        <w:rPr>
+          <w:i/>
+          <w:iCs/>
+        </w:rPr>
+        <w:t xml:space="preserve">); , </w:t>
+      </w:r>
+      <w:r>
+        <w:t>ahol szintén a GPIO számát kell megadni, és az a függvény lefutásakor a lehúzó ellenállásra csatlakoztatja azt, így az alapértelmezett értéke logikai ’0’ lesz.</w:t>
+      </w:r>
+    </w:p>
+    <w:p>
+      <w:r>
+        <w:t xml:space="preserve">Mint az a </w:t>
+      </w:r>
+      <w:r>
+        <w:rPr>
+          <w:i/>
+          <w:iCs/>
+        </w:rPr>
+        <w:t>26.Ábrán</w:t>
+      </w:r>
+      <w:r>
+        <w:t xml:space="preserve"> is látszik, a bemeneteknél a megszakítások alapértelmezetten le vannak tiltva, azonban a tűzgomb megnyomásakor mindenképp szükségünk van rá, méghozzá úgy, hogy mind felfutó, mind lefutó élre történjen egy ilyen megszakítás. Ez úgy volt megoldható, hogy ennek a lábnak is külön állítottam át az </w:t>
+      </w:r>
+      <w:proofErr w:type="spellStart"/>
+      <w:r>
+        <w:t>interrupt</w:t>
+      </w:r>
+      <w:proofErr w:type="spellEnd"/>
+      <w:r>
+        <w:t xml:space="preserve"> beállítását</w:t>
+      </w:r>
+      <w:r>
+        <w:t xml:space="preserve">, a </w:t>
+      </w:r>
+      <w:proofErr w:type="spellStart"/>
+      <w:r>
+        <w:rPr>
+          <w:i/>
+          <w:iCs/>
+        </w:rPr>
+        <w:t>gpio_set_intr_</w:t>
+      </w:r>
+      <w:proofErr w:type="gramStart"/>
+      <w:r>
+        <w:rPr>
+          <w:i/>
+          <w:iCs/>
+        </w:rPr>
+        <w:t>type</w:t>
+      </w:r>
+      <w:proofErr w:type="spellEnd"/>
+      <w:r>
+        <w:rPr>
+          <w:i/>
+          <w:iCs/>
+        </w:rPr>
+        <w:t>(</w:t>
+      </w:r>
+      <w:proofErr w:type="gramEnd"/>
+      <w:r>
+        <w:rPr>
+          <w:i/>
+          <w:iCs/>
+        </w:rPr>
+        <w:t xml:space="preserve">); </w:t>
+      </w:r>
+      <w:r>
+        <w:t xml:space="preserve"> függvénnyel. Ennek szintén meg kellett adni a módosítani kívánt GPIO lábat, valamint második paraméternek azt, hogy milyen típusú </w:t>
+      </w:r>
+      <w:proofErr w:type="spellStart"/>
+      <w:r>
+        <w:t>interruptot</w:t>
+      </w:r>
+      <w:proofErr w:type="spellEnd"/>
+      <w:r>
+        <w:t xml:space="preserve"> rendeljen hozzá. Jelen esetben a </w:t>
+      </w:r>
+      <w:r>
+        <w:rPr>
+          <w:i/>
+          <w:iCs/>
+        </w:rPr>
+        <w:t>GPIO_INTR_ANYEDGE</w:t>
+      </w:r>
+      <w:r>
+        <w:rPr>
+          <w:i/>
+          <w:iCs/>
+        </w:rPr>
+        <w:t xml:space="preserve"> </w:t>
+      </w:r>
+      <w:r>
+        <w:t xml:space="preserve">beállítást alkalmaztam, így elérvén a kívánt funkciót. </w:t>
+      </w:r>
+    </w:p>
+    <w:p>
+      <w:pPr>
+        <w:jc w:val="center"/>
+      </w:pPr>
+      <w:r>
+        <w:drawing>
+          <wp:inline distT="0" distB="0" distL="0" distR="0" wp14:anchorId="045427F6" wp14:editId="4468DFDA">
+            <wp:extent cx="2553194" cy="2288899"/>
+            <wp:effectExtent l="0" t="0" r="0" b="0"/>
+            <wp:docPr id="13" name="Kép 13"/>
+            <wp:cNvGraphicFramePr>
+              <a:graphicFrameLocks xmlns:a="http://schemas.openxmlformats.org/drawingml/2006/main" noChangeAspect="1"/>
+            </wp:cNvGraphicFramePr>
+            <a:graphic xmlns:a="http://schemas.openxmlformats.org/drawingml/2006/main">
+              <a:graphicData uri="http://schemas.openxmlformats.org/drawingml/2006/picture">
+                <pic:pic xmlns:pic="http://schemas.openxmlformats.org/drawingml/2006/picture">
+                  <pic:nvPicPr>
+                    <pic:cNvPr id="1" name=""/>
+                    <pic:cNvPicPr/>
+                  </pic:nvPicPr>
+                  <pic:blipFill>
+                    <a:blip r:embed="rId34"/>
+                    <a:stretch>
+                      <a:fillRect/>
+                    </a:stretch>
+                  </pic:blipFill>
+                  <pic:spPr>
+                    <a:xfrm>
+                      <a:off x="0" y="0"/>
+                      <a:ext cx="2605754" cy="2336018"/>
+                    </a:xfrm>
+                    <a:prstGeom prst="rect">
+                      <a:avLst/>
+                    </a:prstGeom>
+                  </pic:spPr>
+                </pic:pic>
+              </a:graphicData>
+            </a:graphic>
+          </wp:inline>
+        </w:drawing>
+      </w:r>
+    </w:p>
+    <w:p>
+      <w:pPr>
+        <w:jc w:val="center"/>
+        <w:rPr>
+          <w:i/>
+          <w:iCs/>
+        </w:rPr>
+      </w:pPr>
+      <w:r>
+        <w:rPr>
+          <w:i/>
+          <w:iCs/>
+        </w:rPr>
+        <w:t>26.Ábra – GPIO lábak inicializálása, külön kimenetek és bemenetek</w:t>
+      </w:r>
+    </w:p>
+    <w:p>
+      <w:r>
+        <w:tab/>
+        <w:t xml:space="preserve">Így, hogy létre lettek hozva ezek a függvények, már bármikor </w:t>
+      </w:r>
+      <w:proofErr w:type="spellStart"/>
+      <w:r>
+        <w:t>meghívhatóak</w:t>
+      </w:r>
+      <w:proofErr w:type="spellEnd"/>
+      <w:r>
+        <w:t>. Ezen függvények a fő programban lesznek meghívva, ahol egyszer lefutnak és így állítják be az általam használni kívánt lábakat.</w:t>
+      </w:r>
+    </w:p>
+    <w:p>
+      <w:pPr>
+        <w:tabs>
+          <w:tab w:val="clear" w:pos="567"/>
+        </w:tabs>
+        <w:spacing w:after="160" w:line="259" w:lineRule="auto"/>
         <w:jc w:val="left"/>
       </w:pPr>
       <w:r>
-        <w:t xml:space="preserve">Miután megtörtént a definiálás és a </w:t>
-      </w:r>
-      <w:proofErr w:type="spellStart"/>
-      <w:r>
-        <w:t>bitmask</w:t>
-      </w:r>
-      <w:proofErr w:type="spellEnd"/>
-      <w:r>
-        <w:t xml:space="preserve"> létrehozás, létre kell hoznunk két függvényt, amelyek a GPIO-k inicializálását.</w:t>
-      </w:r>
+        <w:br w:type="page"/>
+      </w:r>
+    </w:p>
+    <w:p>
+      <w:pPr>
+        <w:pStyle w:val="Cmsor2"/>
+      </w:pPr>
+      <w:r>
+        <w:lastRenderedPageBreak/>
+        <w:t>Az ADC lábak karakterizálása</w:t>
+      </w:r>
+    </w:p>
+    <w:p>
+      <w:r>
+        <w:tab/>
+        <w:t>Az ESP32-n összesen 18 analóg-digitális átalakító csatorna található. Ezek felosztása az, hogy két ADC van, az ADC1 és az ADC2. Ezek csatornákra vannak osztva. Az ADC1 -ben 8 csatorna található, míg az ADC2-ben 10, azonban az ADC2 használata a WiFi vezérlőivel egy időben nem megengedettek, így a projekthez kizárólag az ADC1 csatornáit használtuk fel, hogy a későbbiekben esetleges funkcióbővítések során ez ne okozzon problémát.</w:t>
+      </w:r>
+    </w:p>
+    <w:p>
+      <w:r>
+        <w:tab/>
+        <w:t xml:space="preserve">Ehhez az eszközhöz mi összesen 4 csatornát használtunk fel, melyek a mikrovezérlő 34-es, 35-ös, 32-es és 33-as GPIO lábához vannak rendelve. Az általunk felhasznált csatornák rendre a kimeneti áram, kimeneti feszültség, akkumulátor feszültség és a </w:t>
+      </w:r>
+      <w:proofErr w:type="spellStart"/>
+      <w:r>
+        <w:t>thermisztor</w:t>
+      </w:r>
+      <w:proofErr w:type="spellEnd"/>
+      <w:r>
+        <w:t xml:space="preserve"> mérésére szolgálnak. Ezek a csatornák mind úgy vannak bekalibrálva, hogy 0V és 1100mV között mérjenek 12bites felbontással. A hardveres tervezésnek köszönhetően, ezeken az átalakítókon nem eshet 1,1V-nál nagyobb feszültség, és mivel az ADC eddig az értékig nagyon pontos, ezért ezt egy jó megoldásnak gondolom.</w:t>
+      </w:r>
+    </w:p>
+    <w:p>
+      <w:pPr>
+        <w:jc w:val="center"/>
+      </w:pPr>
+      <w:r>
+        <w:rPr>
+          <w:noProof/>
+        </w:rPr>
+        <w:drawing>
+          <wp:inline distT="0" distB="0" distL="0" distR="0">
+            <wp:extent cx="4500748" cy="2682186"/>
+            <wp:effectExtent l="0" t="0" r="0" b="4445"/>
+            <wp:docPr id="16" name="Kép 16"/>
+            <wp:cNvGraphicFramePr>
+              <a:graphicFrameLocks xmlns:a="http://schemas.openxmlformats.org/drawingml/2006/main" noChangeAspect="1"/>
+            </wp:cNvGraphicFramePr>
+            <a:graphic xmlns:a="http://schemas.openxmlformats.org/drawingml/2006/main">
+              <a:graphicData uri="http://schemas.openxmlformats.org/drawingml/2006/picture">
+                <pic:pic xmlns:pic="http://schemas.openxmlformats.org/drawingml/2006/picture">
+                  <pic:nvPicPr>
+                    <pic:cNvPr id="0" name="Picture 3"/>
+                    <pic:cNvPicPr>
+                      <a:picLocks noChangeAspect="1" noChangeArrowheads="1"/>
+                    </pic:cNvPicPr>
+                  </pic:nvPicPr>
+                  <pic:blipFill>
+                    <a:blip r:embed="rId35">
+                      <a:extLst>
+                        <a:ext uri="{28A0092B-C50C-407E-A947-70E740481C1C}">
+                          <a14:useLocalDpi xmlns:a14="http://schemas.microsoft.com/office/drawing/2010/main" val="0"/>
+                        </a:ext>
+                      </a:extLst>
+                    </a:blip>
+                    <a:srcRect/>
+                    <a:stretch>
+                      <a:fillRect/>
+                    </a:stretch>
+                  </pic:blipFill>
+                  <pic:spPr bwMode="auto">
+                    <a:xfrm>
+                      <a:off x="0" y="0"/>
+                      <a:ext cx="4563749" cy="2719731"/>
+                    </a:xfrm>
+                    <a:prstGeom prst="rect">
+                      <a:avLst/>
+                    </a:prstGeom>
+                    <a:noFill/>
+                    <a:ln>
+                      <a:noFill/>
+                    </a:ln>
+                  </pic:spPr>
+                </pic:pic>
+              </a:graphicData>
+            </a:graphic>
+          </wp:inline>
+        </w:drawing>
+      </w:r>
+    </w:p>
+    <w:p>
+      <w:pPr>
+        <w:jc w:val="center"/>
+      </w:pPr>
+      <w:r>
+        <w:rPr>
+          <w:i/>
+          <w:iCs/>
+        </w:rPr>
+        <w:t xml:space="preserve">27.Ábra – Az ESP32 általunk használt lábkiosztása </w:t>
+      </w:r>
+      <w:r>
+        <w:t>[18]</w:t>
+      </w:r>
+    </w:p>
+    <w:p>
+      <w:r>
+        <w:tab/>
+        <w:t xml:space="preserve">Az ADC-k </w:t>
+      </w:r>
+      <w:proofErr w:type="spellStart"/>
+      <w:r>
+        <w:t>karakterizációját</w:t>
+      </w:r>
+      <w:proofErr w:type="spellEnd"/>
+      <w:r>
+        <w:t xml:space="preserve"> azzal kezdtem, hogy </w:t>
+      </w:r>
+      <w:r>
+        <w:t>meghívtam az ADC kezeléshez szükséges két könyvtárat,</w:t>
+      </w:r>
+      <w:r>
+        <w:t xml:space="preserve"> ezek</w:t>
+      </w:r>
+      <w:r>
+        <w:t xml:space="preserve"> a</w:t>
+      </w:r>
+      <w:r>
+        <w:t xml:space="preserve">z </w:t>
+      </w:r>
+      <w:proofErr w:type="spellStart"/>
+      <w:r>
+        <w:rPr>
+          <w:i/>
+          <w:iCs/>
+        </w:rPr>
+        <w:t>adc.h</w:t>
+      </w:r>
+      <w:proofErr w:type="spellEnd"/>
+      <w:r>
+        <w:t xml:space="preserve"> és az </w:t>
+      </w:r>
+      <w:proofErr w:type="spellStart"/>
+      <w:r>
+        <w:rPr>
+          <w:i/>
+          <w:iCs/>
+        </w:rPr>
+        <w:t>esp_adc_cal.h</w:t>
+      </w:r>
+      <w:proofErr w:type="spellEnd"/>
+      <w:r>
+        <w:t>, meghívom.</w:t>
+      </w:r>
+      <w:r>
+        <w:t xml:space="preserve"> Ez után definiáltam két értéket, az egyik majd az ADC kiolvasásához szükséges NO_OF_SAMPLES, ez a többszörös mintavételezésnél fog kelleni, ugyanis ez a szám adja meg, hogy </w:t>
+      </w:r>
+      <w:proofErr w:type="spellStart"/>
+      <w:r>
+        <w:t>hányszoros</w:t>
+      </w:r>
+      <w:proofErr w:type="spellEnd"/>
+      <w:r>
+        <w:t xml:space="preserve"> legyen a mintavételezés. Jelen esetben 64 ez a szám, ez elég magas ahhoz, hogy kiszűrje a hibás értékeket, azonban nem túl magas, így nem növeli meg a kiolvasás idejét</w:t>
+      </w:r>
+      <w:r>
+        <w:t>. A másik definiált érték, az az alapértelmezett referenciafeszültség. Itt ezt 1100mV-ra állítottam be a fent említett indokok miatt.</w:t>
+      </w:r>
+    </w:p>
+    <w:p>
+      <w:pPr>
+        <w:jc w:val="center"/>
+      </w:pPr>
+      <w:r>
+        <w:lastRenderedPageBreak/>
+        <w:drawing>
+          <wp:inline distT="0" distB="0" distL="0" distR="0" wp14:anchorId="1E3DDEB9" wp14:editId="438C3DE3">
+            <wp:extent cx="3212275" cy="1265040"/>
+            <wp:effectExtent l="0" t="0" r="7620" b="0"/>
+            <wp:docPr id="21" name="Kép 21"/>
+            <wp:cNvGraphicFramePr>
+              <a:graphicFrameLocks xmlns:a="http://schemas.openxmlformats.org/drawingml/2006/main" noChangeAspect="1"/>
+            </wp:cNvGraphicFramePr>
+            <a:graphic xmlns:a="http://schemas.openxmlformats.org/drawingml/2006/main">
+              <a:graphicData uri="http://schemas.openxmlformats.org/drawingml/2006/picture">
+                <pic:pic xmlns:pic="http://schemas.openxmlformats.org/drawingml/2006/picture">
+                  <pic:nvPicPr>
+                    <pic:cNvPr id="1" name=""/>
+                    <pic:cNvPicPr/>
+                  </pic:nvPicPr>
+                  <pic:blipFill>
+                    <a:blip r:embed="rId36"/>
+                    <a:stretch>
+                      <a:fillRect/>
+                    </a:stretch>
+                  </pic:blipFill>
+                  <pic:spPr>
+                    <a:xfrm>
+                      <a:off x="0" y="0"/>
+                      <a:ext cx="3325082" cy="1309465"/>
+                    </a:xfrm>
+                    <a:prstGeom prst="rect">
+                      <a:avLst/>
+                    </a:prstGeom>
+                  </pic:spPr>
+                </pic:pic>
+              </a:graphicData>
+            </a:graphic>
+          </wp:inline>
+        </w:drawing>
+      </w:r>
+    </w:p>
+    <w:p>
+      <w:pPr>
+        <w:jc w:val="center"/>
+        <w:rPr>
+          <w:i/>
+          <w:iCs/>
+        </w:rPr>
+      </w:pPr>
+      <w:r>
+        <w:rPr>
+          <w:i/>
+          <w:iCs/>
+        </w:rPr>
+        <w:t>28.Ábra – A</w:t>
+      </w:r>
+      <w:r>
+        <w:rPr>
+          <w:i/>
+          <w:iCs/>
+        </w:rPr>
+        <w:t xml:space="preserve"> szükséges könyvtárak meghívása és az értékek definiálása</w:t>
+      </w:r>
+    </w:p>
+    <w:p>
+      <w:r>
+        <w:t xml:space="preserve"> Ha ez megvan, akkor a </w:t>
+      </w:r>
+      <w:proofErr w:type="spellStart"/>
+      <w:r>
+        <w:t>karakterizációhoz</w:t>
+      </w:r>
+      <w:proofErr w:type="spellEnd"/>
+      <w:r>
+        <w:t xml:space="preserve"> szükséges, különböző típusú változókat kellett létrehoznom. A típusok a következők:</w:t>
+      </w:r>
+    </w:p>
+    <w:p>
+      <w:pPr>
+        <w:pStyle w:val="Listaszerbekezds"/>
+        <w:numPr>
+          <w:ilvl w:val="0"/>
+          <w:numId w:val="24"/>
+        </w:numPr>
+      </w:pPr>
+      <w:proofErr w:type="spellStart"/>
+      <w:r>
+        <w:t>esp_adc_cal_characteristics_t</w:t>
+      </w:r>
+      <w:proofErr w:type="spellEnd"/>
+      <w:r>
+        <w:t xml:space="preserve"> – Itt egy pointer változót kell deklarálni, amelynek később a </w:t>
+      </w:r>
+      <w:proofErr w:type="spellStart"/>
+      <w:r>
+        <w:t>karakterizációban</w:t>
+      </w:r>
+      <w:proofErr w:type="spellEnd"/>
+      <w:r>
+        <w:t xml:space="preserve"> lesz szerepe</w:t>
+      </w:r>
+    </w:p>
+    <w:p>
+      <w:pPr>
+        <w:pStyle w:val="Listaszerbekezds"/>
+        <w:numPr>
+          <w:ilvl w:val="0"/>
+          <w:numId w:val="23"/>
+        </w:numPr>
+      </w:pPr>
+      <w:proofErr w:type="spellStart"/>
+      <w:r>
+        <w:t>adc_channel_t</w:t>
+      </w:r>
+      <w:proofErr w:type="spellEnd"/>
+      <w:r>
+        <w:t xml:space="preserve"> – Az adott ADC csatornájá</w:t>
+      </w:r>
+      <w:r>
+        <w:t xml:space="preserve">nak a definiálása. Értéke </w:t>
+      </w:r>
+      <w:proofErr w:type="spellStart"/>
+      <w:r>
+        <w:t>ADC_CHANNEL_x</w:t>
+      </w:r>
+      <w:proofErr w:type="spellEnd"/>
+      <w:r>
+        <w:t>, ahol x-</w:t>
+      </w:r>
+      <w:proofErr w:type="spellStart"/>
+      <w:r>
+        <w:t>et</w:t>
+      </w:r>
+      <w:proofErr w:type="spellEnd"/>
+      <w:r>
+        <w:t xml:space="preserve"> be kell helyettesíteni a</w:t>
+      </w:r>
+      <w:r>
+        <w:t xml:space="preserve">z általunk </w:t>
+      </w:r>
+      <w:proofErr w:type="spellStart"/>
+      <w:r>
+        <w:t>válaszott</w:t>
+      </w:r>
+      <w:proofErr w:type="spellEnd"/>
+      <w:r>
+        <w:t xml:space="preserve"> csatorna sorszámára.</w:t>
+      </w:r>
+      <w:r>
+        <w:t xml:space="preserve"> </w:t>
+      </w:r>
+      <w:r>
+        <w:rPr>
+          <w:i/>
+          <w:iCs/>
+        </w:rPr>
+        <w:t>24.Ábrán</w:t>
+      </w:r>
+      <w:r>
+        <w:t xml:space="preserve"> látszódnak a különböző csatornák kiosztásai</w:t>
+      </w:r>
+    </w:p>
+    <w:p>
+      <w:pPr>
+        <w:pStyle w:val="Listaszerbekezds"/>
+        <w:numPr>
+          <w:ilvl w:val="0"/>
+          <w:numId w:val="23"/>
+        </w:numPr>
+      </w:pPr>
+      <w:proofErr w:type="spellStart"/>
+      <w:r>
+        <w:t>adc_atten_t</w:t>
+      </w:r>
+      <w:proofErr w:type="spellEnd"/>
+      <w:r>
+        <w:t xml:space="preserve"> – Az adott csatorna elnyomás</w:t>
+      </w:r>
+      <w:r>
+        <w:t>a. Ez minden általam használt esetben ADC_ATTEN_DB_0, ugyanis nincs szükség a méréshatár kiterjesztésére vagy lecsökkentésére</w:t>
+      </w:r>
+    </w:p>
+    <w:p>
+      <w:pPr>
+        <w:pStyle w:val="Listaszerbekezds"/>
+        <w:numPr>
+          <w:ilvl w:val="0"/>
+          <w:numId w:val="23"/>
+        </w:numPr>
+      </w:pPr>
+      <w:proofErr w:type="spellStart"/>
+      <w:r>
+        <w:t>adc_unit_t</w:t>
+      </w:r>
+      <w:proofErr w:type="spellEnd"/>
+      <w:r>
+        <w:t xml:space="preserve"> – ADC egység kiválasztása, ez szintén, minden esetben ADC_UNIT_1, a fentebb már említett indokok miatt az ADC1 van csak használva.</w:t>
+      </w:r>
+    </w:p>
+    <w:p>
+      <w:r>
+        <w:t>Ezen típusú változók létrehoz</w:t>
+      </w:r>
+      <w:r>
+        <w:t>ását más-más elnevezéssel, de minden általam használt csatornára létre kell hoznom, ugyanis a továbbiakban ezek használatával lesz bekalibrálva az adott csatorna.</w:t>
+      </w:r>
+    </w:p>
+    <w:p>
+      <w:pPr>
+        <w:jc w:val="center"/>
+      </w:pPr>
+      <w:r>
+        <w:drawing>
+          <wp:inline distT="0" distB="0" distL="0" distR="0" wp14:anchorId="628FDF99" wp14:editId="598371D4">
+            <wp:extent cx="3610098" cy="2051925"/>
+            <wp:effectExtent l="0" t="0" r="0" b="5715"/>
+            <wp:docPr id="17" name="Kép 17"/>
+            <wp:cNvGraphicFramePr>
+              <a:graphicFrameLocks xmlns:a="http://schemas.openxmlformats.org/drawingml/2006/main" noChangeAspect="1"/>
+            </wp:cNvGraphicFramePr>
+            <a:graphic xmlns:a="http://schemas.openxmlformats.org/drawingml/2006/main">
+              <a:graphicData uri="http://schemas.openxmlformats.org/drawingml/2006/picture">
+                <pic:pic xmlns:pic="http://schemas.openxmlformats.org/drawingml/2006/picture">
+                  <pic:nvPicPr>
+                    <pic:cNvPr id="1" name=""/>
+                    <pic:cNvPicPr/>
+                  </pic:nvPicPr>
+                  <pic:blipFill>
+                    <a:blip r:embed="rId37"/>
+                    <a:stretch>
+                      <a:fillRect/>
+                    </a:stretch>
+                  </pic:blipFill>
+                  <pic:spPr>
+                    <a:xfrm>
+                      <a:off x="0" y="0"/>
+                      <a:ext cx="3640704" cy="2069321"/>
+                    </a:xfrm>
+                    <a:prstGeom prst="rect">
+                      <a:avLst/>
+                    </a:prstGeom>
+                  </pic:spPr>
+                </pic:pic>
+              </a:graphicData>
+            </a:graphic>
+          </wp:inline>
+        </w:drawing>
+      </w:r>
+    </w:p>
+    <w:p>
+      <w:pPr>
+        <w:jc w:val="center"/>
+        <w:rPr>
+          <w:i/>
+          <w:iCs/>
+        </w:rPr>
+      </w:pPr>
+      <w:r>
+        <w:rPr>
+          <w:i/>
+          <w:iCs/>
+        </w:rPr>
+        <w:t xml:space="preserve">28.Ábra – ADC </w:t>
+      </w:r>
+      <w:proofErr w:type="spellStart"/>
+      <w:r>
+        <w:rPr>
+          <w:i/>
+          <w:iCs/>
+        </w:rPr>
+        <w:t>karakterizációhoz</w:t>
+      </w:r>
+      <w:proofErr w:type="spellEnd"/>
+      <w:r>
+        <w:rPr>
+          <w:i/>
+          <w:iCs/>
+        </w:rPr>
+        <w:t xml:space="preserve"> szükséges különböző típusú változók létrehozása</w:t>
+      </w:r>
+    </w:p>
+    <w:p>
+      <w:r>
+        <w:tab/>
+        <w:t xml:space="preserve">Következő lépésként létre kellet hoznom egy függvényt, amely az ADC </w:t>
+      </w:r>
+      <w:proofErr w:type="spellStart"/>
+      <w:r>
+        <w:t>karakterizációját</w:t>
+      </w:r>
+      <w:proofErr w:type="spellEnd"/>
+      <w:r>
+        <w:t xml:space="preserve"> ténylegesen elvégzi. Ezt a későbbiekben egyszer lefuttatva az ADC csatornák beállításra kerülnek. A függvényen belül először beállítottam az ADC1 egység </w:t>
+      </w:r>
+      <w:r>
+        <w:lastRenderedPageBreak/>
+        <w:t xml:space="preserve">felbontását az </w:t>
+      </w:r>
+      <w:r>
+        <w:rPr>
+          <w:i/>
+          <w:iCs/>
+        </w:rPr>
+        <w:t>adc1_config_</w:t>
+      </w:r>
+      <w:proofErr w:type="gramStart"/>
+      <w:r>
+        <w:rPr>
+          <w:i/>
+          <w:iCs/>
+        </w:rPr>
+        <w:t>width(</w:t>
+      </w:r>
+      <w:proofErr w:type="gramEnd"/>
+      <w:r>
+        <w:rPr>
+          <w:i/>
+          <w:iCs/>
+        </w:rPr>
+        <w:t>);</w:t>
+      </w:r>
+      <w:r>
+        <w:t xml:space="preserve"> függvénnyel, aminek az </w:t>
+      </w:r>
+      <w:r>
+        <w:rPr>
+          <w:i/>
+          <w:iCs/>
+        </w:rPr>
+        <w:t>ADC_WIDTH_12_BIT</w:t>
+      </w:r>
+      <w:r>
+        <w:t xml:space="preserve"> értéket megadva, 12 bitesre konfiguráltam azt. Az </w:t>
+      </w:r>
+      <w:r>
+        <w:rPr>
+          <w:i/>
+          <w:iCs/>
+        </w:rPr>
+        <w:t>adc1_config_channel_</w:t>
+      </w:r>
+      <w:proofErr w:type="gramStart"/>
+      <w:r>
+        <w:rPr>
+          <w:i/>
+          <w:iCs/>
+        </w:rPr>
+        <w:t>atten(</w:t>
+      </w:r>
+      <w:proofErr w:type="gramEnd"/>
+      <w:r>
+        <w:rPr>
+          <w:i/>
+          <w:iCs/>
+        </w:rPr>
+        <w:t xml:space="preserve">); </w:t>
+      </w:r>
+      <w:r>
+        <w:t>függvénnyel, aminek a paraméterei fentebb már létrehozott csatorna változó és az elnyomási változó, beállítom az ADC1 általam kívánt csatornáját és elnyomását. Következő lépésként egy memóri</w:t>
+      </w:r>
+      <w:r>
+        <w:t xml:space="preserve">a részt foglalunk le, majd az </w:t>
+      </w:r>
+      <w:proofErr w:type="spellStart"/>
+      <w:r>
+        <w:rPr>
+          <w:i/>
+          <w:iCs/>
+        </w:rPr>
+        <w:t>esp_adc_cal_</w:t>
+      </w:r>
+      <w:proofErr w:type="gramStart"/>
+      <w:r>
+        <w:rPr>
+          <w:i/>
+          <w:iCs/>
+        </w:rPr>
+        <w:t>characterize</w:t>
+      </w:r>
+      <w:proofErr w:type="spellEnd"/>
+      <w:r>
+        <w:t>(</w:t>
+      </w:r>
+      <w:proofErr w:type="gramEnd"/>
+      <w:r>
+        <w:t xml:space="preserve">); függvénnyel kalibráljuk az adott </w:t>
+      </w:r>
+      <w:proofErr w:type="spellStart"/>
+      <w:r>
+        <w:t>adc</w:t>
+      </w:r>
+      <w:proofErr w:type="spellEnd"/>
+      <w:r>
+        <w:t xml:space="preserve"> csatornát. Ennek a függvénynek meg kell adni azt, hogy melyik ADC egységet milyen elnyomással, milyen felbontással, mekkora referencia feszültséggel kalibráljon. Amint a kalibráció megtörtént, még egy függvényt meghívok, amely kizárólag </w:t>
+      </w:r>
+      <w:proofErr w:type="spellStart"/>
+      <w:r>
+        <w:t>debug</w:t>
+      </w:r>
+      <w:proofErr w:type="spellEnd"/>
+      <w:r>
+        <w:t xml:space="preserve"> célt szolgál. Ez a függvény a </w:t>
+      </w:r>
+      <w:proofErr w:type="spellStart"/>
+      <w:r>
+        <w:rPr>
+          <w:i/>
+          <w:iCs/>
+        </w:rPr>
+        <w:t>print_char_val_</w:t>
+      </w:r>
+      <w:proofErr w:type="gramStart"/>
+      <w:r>
+        <w:rPr>
+          <w:i/>
+          <w:iCs/>
+        </w:rPr>
+        <w:t>type</w:t>
+      </w:r>
+      <w:proofErr w:type="spellEnd"/>
+      <w:r>
+        <w:rPr>
+          <w:i/>
+          <w:iCs/>
+        </w:rPr>
+        <w:t>(</w:t>
+      </w:r>
+      <w:proofErr w:type="gramEnd"/>
+      <w:r>
+        <w:rPr>
+          <w:i/>
+          <w:iCs/>
+        </w:rPr>
+        <w:t>);</w:t>
+      </w:r>
+      <w:r>
+        <w:t xml:space="preserve"> amely lefutásakor kiíratja a soros monitorra azt, hogy az ADC karakterizálása az </w:t>
+      </w:r>
+      <w:proofErr w:type="spellStart"/>
+      <w:r>
+        <w:t>eFuse</w:t>
+      </w:r>
+      <w:proofErr w:type="spellEnd"/>
+      <w:r>
+        <w:t xml:space="preserve">-ban levő értékkel történt-e. Ez a függvény az </w:t>
+      </w:r>
+      <w:proofErr w:type="spellStart"/>
+      <w:r>
+        <w:t>Espressif</w:t>
+      </w:r>
+      <w:proofErr w:type="spellEnd"/>
+      <w:r>
+        <w:t xml:space="preserve"> által készült, így erre nem térnék ki részletesebben.</w:t>
+      </w:r>
+      <w:r>
+        <w:t xml:space="preserve"> Ezt, az általam készített </w:t>
+      </w:r>
+      <w:proofErr w:type="spellStart"/>
+      <w:r>
+        <w:rPr>
+          <w:i/>
+          <w:iCs/>
+        </w:rPr>
+        <w:t>adc_</w:t>
+      </w:r>
+      <w:proofErr w:type="gramStart"/>
+      <w:r>
+        <w:rPr>
+          <w:i/>
+          <w:iCs/>
+        </w:rPr>
+        <w:t>karak</w:t>
+      </w:r>
+      <w:proofErr w:type="spellEnd"/>
+      <w:r>
+        <w:rPr>
+          <w:i/>
+          <w:iCs/>
+        </w:rPr>
+        <w:t>(</w:t>
+      </w:r>
+      <w:proofErr w:type="gramEnd"/>
+      <w:r>
+        <w:rPr>
+          <w:i/>
+          <w:iCs/>
+        </w:rPr>
+        <w:t xml:space="preserve">); </w:t>
+      </w:r>
+      <w:r>
+        <w:t xml:space="preserve">függvényben szintén minden konfigurálni kívánt csatornára megismétlem, az első, </w:t>
+      </w:r>
+      <w:r>
+        <w:rPr>
+          <w:i/>
+          <w:iCs/>
+        </w:rPr>
+        <w:t>adc1_config_width();</w:t>
+      </w:r>
+      <w:r>
+        <w:t>, függvényen kívül, ezt ugyanis elég egyszer lefuttatni ahhoz, hogy a felbontás beállítása megtörténjen.</w:t>
+      </w:r>
+    </w:p>
+    <w:p>
+      <w:pPr>
+        <w:jc w:val="center"/>
+      </w:pPr>
+      <w:r>
+        <w:drawing>
+          <wp:inline distT="0" distB="0" distL="0" distR="0" wp14:anchorId="7C8E0FD0" wp14:editId="41C28C36">
+            <wp:extent cx="5543550" cy="2290445"/>
+            <wp:effectExtent l="0" t="0" r="0" b="0"/>
+            <wp:docPr id="19" name="Kép 19"/>
+            <wp:cNvGraphicFramePr>
+              <a:graphicFrameLocks xmlns:a="http://schemas.openxmlformats.org/drawingml/2006/main" noChangeAspect="1"/>
+            </wp:cNvGraphicFramePr>
+            <a:graphic xmlns:a="http://schemas.openxmlformats.org/drawingml/2006/main">
+              <a:graphicData uri="http://schemas.openxmlformats.org/drawingml/2006/picture">
+                <pic:pic xmlns:pic="http://schemas.openxmlformats.org/drawingml/2006/picture">
+                  <pic:nvPicPr>
+                    <pic:cNvPr id="1" name=""/>
+                    <pic:cNvPicPr/>
+                  </pic:nvPicPr>
+                  <pic:blipFill>
+                    <a:blip r:embed="rId38"/>
+                    <a:stretch>
+                      <a:fillRect/>
+                    </a:stretch>
+                  </pic:blipFill>
+                  <pic:spPr>
+                    <a:xfrm>
+                      <a:off x="0" y="0"/>
+                      <a:ext cx="5543550" cy="2290445"/>
+                    </a:xfrm>
+                    <a:prstGeom prst="rect">
+                      <a:avLst/>
+                    </a:prstGeom>
+                  </pic:spPr>
+                </pic:pic>
+              </a:graphicData>
+            </a:graphic>
+          </wp:inline>
+        </w:drawing>
+      </w:r>
+    </w:p>
+    <w:p>
+      <w:pPr>
+        <w:jc w:val="center"/>
+        <w:rPr>
+          <w:i/>
+          <w:iCs/>
+        </w:rPr>
+      </w:pPr>
+      <w:r>
+        <w:rPr>
+          <w:i/>
+          <w:iCs/>
+        </w:rPr>
+        <w:t xml:space="preserve">29.Ábra – </w:t>
+      </w:r>
+      <w:proofErr w:type="spellStart"/>
+      <w:r>
+        <w:rPr>
+          <w:i/>
+          <w:iCs/>
+        </w:rPr>
+        <w:t>adc_</w:t>
+      </w:r>
+      <w:proofErr w:type="gramStart"/>
+      <w:r>
+        <w:rPr>
+          <w:i/>
+          <w:iCs/>
+        </w:rPr>
+        <w:t>karak</w:t>
+      </w:r>
+      <w:proofErr w:type="spellEnd"/>
+      <w:r>
+        <w:rPr>
+          <w:i/>
+          <w:iCs/>
+        </w:rPr>
+        <w:t>(</w:t>
+      </w:r>
+      <w:proofErr w:type="gramEnd"/>
+      <w:r>
+        <w:rPr>
+          <w:i/>
+          <w:iCs/>
+        </w:rPr>
+        <w:t>); függvényen belüli ADC csatornák karakterizálása</w:t>
+      </w:r>
+    </w:p>
+    <w:p>
+      <w:r>
+        <w:tab/>
+        <w:t>A GPIO inicializáló függvényekhez hasonlóan, ez a függvény is a fő programban lesz meghívva, ahol a mikrovezérlő indítását követően egyszer lefut, és így beállítja a szükséges ADC lábakat.</w:t>
+      </w:r>
+    </w:p>
+    <w:p>
+      <w:r>
+        <w:tab/>
+        <w:t xml:space="preserve">A </w:t>
+      </w:r>
+      <w:proofErr w:type="spellStart"/>
+      <w:r>
+        <w:rPr>
+          <w:i/>
+          <w:iCs/>
+        </w:rPr>
+        <w:t>check_</w:t>
+      </w:r>
+      <w:proofErr w:type="gramStart"/>
+      <w:r>
+        <w:rPr>
+          <w:i/>
+          <w:iCs/>
+        </w:rPr>
+        <w:t>efuse</w:t>
+      </w:r>
+      <w:proofErr w:type="spellEnd"/>
+      <w:r>
+        <w:rPr>
+          <w:i/>
+          <w:iCs/>
+        </w:rPr>
+        <w:t>(</w:t>
+      </w:r>
+      <w:proofErr w:type="gramEnd"/>
+      <w:r>
+        <w:rPr>
+          <w:i/>
+          <w:iCs/>
+        </w:rPr>
+        <w:t>);</w:t>
+      </w:r>
+      <w:r>
+        <w:rPr>
+          <w:i/>
+          <w:iCs/>
+        </w:rPr>
+        <w:t xml:space="preserve"> </w:t>
+      </w:r>
+      <w:r>
+        <w:t xml:space="preserve">függvény szintén az </w:t>
+      </w:r>
+      <w:proofErr w:type="spellStart"/>
+      <w:r>
+        <w:t>Espressif</w:t>
+      </w:r>
+      <w:proofErr w:type="spellEnd"/>
+      <w:r>
+        <w:t xml:space="preserve"> által megírt kódrészlet, amely szintén egyszer fog lefutni, az általam készített függvényhez hasonlóan. Ez is csak </w:t>
+      </w:r>
+      <w:proofErr w:type="spellStart"/>
+      <w:r>
+        <w:t>debug</w:t>
+      </w:r>
+      <w:proofErr w:type="spellEnd"/>
+      <w:r>
+        <w:t xml:space="preserve"> célt szolgál. Soros monitorra írja ki azt, hogy az adott beállítások mellett, az </w:t>
+      </w:r>
+      <w:proofErr w:type="spellStart"/>
+      <w:r>
+        <w:t>eFuse</w:t>
+      </w:r>
+      <w:proofErr w:type="spellEnd"/>
+      <w:r>
+        <w:t xml:space="preserve"> „</w:t>
+      </w:r>
+      <w:proofErr w:type="spellStart"/>
+      <w:r>
+        <w:t>Two</w:t>
+      </w:r>
+      <w:proofErr w:type="spellEnd"/>
+      <w:r>
+        <w:t xml:space="preserve"> </w:t>
+      </w:r>
+      <w:proofErr w:type="spellStart"/>
+      <w:r>
+        <w:t>Point</w:t>
+      </w:r>
+      <w:proofErr w:type="spellEnd"/>
+      <w:r>
+        <w:t>” beállítása és a „</w:t>
+      </w:r>
+      <w:proofErr w:type="spellStart"/>
+      <w:r>
+        <w:t>Vref</w:t>
+      </w:r>
+      <w:proofErr w:type="spellEnd"/>
+      <w:r>
+        <w:t>”, azaz referenciafeszültség beállítása bele van-e égetve. Erről a soros monitoron ad vissza egy-egy rövid üzenetet.</w:t>
+      </w:r>
+    </w:p>
+    <w:p>
+      <w:pPr>
+        <w:tabs>
+          <w:tab w:val="clear" w:pos="567"/>
+        </w:tabs>
+        <w:spacing w:after="160" w:line="259" w:lineRule="auto"/>
+        <w:jc w:val="left"/>
+      </w:pPr>
+      <w:r>
+        <w:br w:type="page"/>
+      </w:r>
+    </w:p>
+    <w:p>
       <w:bookmarkStart w:id="38" w:name="_GoBack"/>
       <w:bookmarkEnd w:id="38"/>
     </w:p>
@@ -12348,7 +13738,7 @@
       <w:r>
         <w:t xml:space="preserve"> </w:t>
       </w:r>
-      <w:hyperlink r:id="rId34" w:history="1">
+      <w:hyperlink r:id="rId39" w:history="1">
         <w:r>
           <w:t xml:space="preserve">The </w:t>
         </w:r>
@@ -12765,7 +14155,7 @@
       <w:r>
         <w:t xml:space="preserve"> </w:t>
       </w:r>
-      <w:hyperlink r:id="rId35" w:history="1">
+      <w:hyperlink r:id="rId40" w:history="1">
         <w:r>
           <w:rPr>
             <w:rStyle w:val="Hiperhivatkozs"/>
@@ -12854,7 +14244,7 @@
         </w:rPr>
         <w:t xml:space="preserve">[Online] Letöltve: </w:t>
       </w:r>
-      <w:hyperlink r:id="rId36" w:history="1">
+      <w:hyperlink r:id="rId41" w:history="1">
         <w:r>
           <w:rPr>
             <w:rStyle w:val="Hiperhivatkozs"/>
@@ -13232,25 +14622,18 @@
         <w:rPr>
           <w:rFonts w:eastAsiaTheme="majorEastAsia"/>
         </w:rPr>
+        <w:t xml:space="preserve"> Systems</w:t>
+      </w:r>
+      <w:r>
+        <w:rPr>
+          <w:rFonts w:eastAsiaTheme="majorEastAsia"/>
+        </w:rPr>
+        <w:t>, 2015. Január, [Online] Letöltve:</w:t>
+      </w:r>
+      <w:r>
         <w:t xml:space="preserve"> </w:t>
       </w:r>
-      <w:r>
-        <w:rPr>
-          <w:rFonts w:eastAsiaTheme="majorEastAsia"/>
-        </w:rPr>
-        <w:lastRenderedPageBreak/>
-        <w:t>Systems</w:t>
-      </w:r>
-      <w:r>
-        <w:rPr>
-          <w:rFonts w:eastAsiaTheme="majorEastAsia"/>
-        </w:rPr>
-        <w:t>, 2015. Január, [Online] Letöltve:</w:t>
-      </w:r>
-      <w:r>
-        <w:t xml:space="preserve"> </w:t>
-      </w:r>
-      <w:hyperlink r:id="rId37" w:history="1">
+      <w:hyperlink r:id="rId42" w:history="1">
         <w:r>
           <w:rPr>
             <w:rStyle w:val="Hiperhivatkozs"/>
@@ -13383,7 +14766,7 @@
       <w:r>
         <w:t xml:space="preserve"> </w:t>
       </w:r>
-      <w:hyperlink r:id="rId38" w:history="1">
+      <w:hyperlink r:id="rId43" w:history="1">
         <w:r>
           <w:rPr>
             <w:rStyle w:val="Hiperhivatkozs"/>
@@ -13518,7 +14901,7 @@
       <w:r>
         <w:t xml:space="preserve"> </w:t>
       </w:r>
-      <w:hyperlink r:id="rId39" w:history="1">
+      <w:hyperlink r:id="rId44" w:history="1">
         <w:r>
           <w:rPr>
             <w:rStyle w:val="Hiperhivatkozs"/>
@@ -13633,7 +15016,7 @@
       <w:r>
         <w:t xml:space="preserve"> </w:t>
       </w:r>
-      <w:hyperlink r:id="rId40" w:history="1">
+      <w:hyperlink r:id="rId45" w:history="1">
         <w:r>
           <w:rPr>
             <w:rStyle w:val="Hiperhivatkozs"/>
@@ -13758,7 +15141,7 @@
       <w:r>
         <w:t xml:space="preserve"> </w:t>
       </w:r>
-      <w:hyperlink r:id="rId41" w:history="1">
+      <w:hyperlink r:id="rId46" w:history="1">
         <w:r>
           <w:rPr>
             <w:rStyle w:val="Hiperhivatkozs"/>
@@ -13882,7 +15265,7 @@
       <w:r>
         <w:t xml:space="preserve"> </w:t>
       </w:r>
-      <w:hyperlink r:id="rId42" w:history="1">
+      <w:hyperlink r:id="rId47" w:history="1">
         <w:r>
           <w:rPr>
             <w:rStyle w:val="Hiperhivatkozs"/>
@@ -13993,7 +15376,7 @@
         </w:rPr>
         <w:t xml:space="preserve"> [Online] Letöltve: </w:t>
       </w:r>
-      <w:hyperlink r:id="rId43" w:history="1">
+      <w:hyperlink r:id="rId48" w:history="1">
         <w:r>
           <w:rPr>
             <w:rStyle w:val="Hiperhivatkozs"/>
@@ -14185,7 +15568,7 @@
         </w:rPr>
         <w:t xml:space="preserve">, 2013. December, [Online] Letöltve: </w:t>
       </w:r>
-      <w:hyperlink r:id="rId44" w:history="1">
+      <w:hyperlink r:id="rId49" w:history="1">
         <w:r>
           <w:rPr>
             <w:rStyle w:val="Hiperhivatkozs"/>
@@ -14272,7 +15655,7 @@
         </w:rPr>
         <w:t xml:space="preserve">”, [Online] Letöltve: </w:t>
       </w:r>
-      <w:hyperlink r:id="rId45" w:history="1">
+      <w:hyperlink r:id="rId50" w:history="1">
         <w:r>
           <w:rPr>
             <w:rStyle w:val="Hiperhivatkozs"/>
@@ -14281,7 +15664,7 @@
           <w:t>http://www.farnell.com/datasheets/609753.pdf</w:t>
         </w:r>
       </w:hyperlink>
-      <w:hyperlink r:id="rId46" w:history="1"/>
+      <w:hyperlink r:id="rId51" w:history="1"/>
       <w:r>
         <w:rPr>
           <w:rFonts w:eastAsiaTheme="majorEastAsia"/>
@@ -14299,7 +15682,6 @@
         <w:rPr>
           <w:rFonts w:eastAsiaTheme="majorEastAsia"/>
         </w:rPr>
-        <w:lastRenderedPageBreak/>
         <w:tab/>
         <w:t xml:space="preserve">[16] chibios.org „RTOS </w:t>
       </w:r>
@@ -14317,7 +15699,7 @@
         </w:rPr>
         <w:t xml:space="preserve">”, [Online], Letöltve: </w:t>
       </w:r>
-      <w:hyperlink r:id="rId47" w:history="1">
+      <w:hyperlink r:id="rId52" w:history="1">
         <w:r>
           <w:rPr>
             <w:rStyle w:val="Hiperhivatkozs"/>
@@ -14374,7 +15756,7 @@
         </w:rPr>
         <w:t xml:space="preserve">”, [Online], Letöltve: </w:t>
       </w:r>
-      <w:hyperlink r:id="rId48" w:history="1">
+      <w:hyperlink r:id="rId53" w:history="1">
         <w:r>
           <w:rPr>
             <w:rStyle w:val="Hiperhivatkozs"/>
@@ -14512,7 +15894,7 @@
         </w:rPr>
         <w:t xml:space="preserve">” [Online], Letöltve: </w:t>
       </w:r>
-      <w:hyperlink r:id="rId49" w:history="1">
+      <w:hyperlink r:id="rId54" w:history="1">
         <w:r>
           <w:rPr>
             <w:rStyle w:val="Hiperhivatkozs"/>
@@ -14525,31 +15907,40 @@
         <w:rPr>
           <w:rFonts w:eastAsiaTheme="majorEastAsia"/>
         </w:rPr>
-        <w:t>, (</w:t>
-      </w:r>
-      <w:r>
-        <w:rPr>
-          <w:rFonts w:eastAsiaTheme="majorEastAsia"/>
-        </w:rPr>
-        <w:t>Utolsó hozzáférés dátuma: 2019.10.22.</w:t>
-      </w:r>
-      <w:r>
-        <w:rPr>
-          <w:rFonts w:eastAsiaTheme="majorEastAsia"/>
-        </w:rPr>
-        <w:t>)</w:t>
-      </w:r>
-    </w:p>
-    <w:p>
-      <w:pPr>
-        <w:rPr>
-          <w:rFonts w:eastAsiaTheme="majorEastAsia"/>
-        </w:rPr>
-      </w:pPr>
+        <w:t>, (Utolsó hozzáférés dátuma: 2019.10.22.)</w:t>
+      </w:r>
+    </w:p>
+    <w:p>
+      <w:pPr>
+        <w:rPr>
+          <w:rFonts w:eastAsiaTheme="majorEastAsia"/>
+        </w:rPr>
+      </w:pPr>
+      <w:r>
+        <w:rPr>
+          <w:rFonts w:eastAsiaTheme="majorEastAsia"/>
+        </w:rPr>
+        <w:tab/>
+        <w:t xml:space="preserve">[18] </w:t>
+      </w:r>
+      <w:proofErr w:type="spellStart"/>
+      <w:r>
+        <w:rPr>
+          <w:rFonts w:eastAsiaTheme="majorEastAsia"/>
+        </w:rPr>
+        <w:t>Luzsinszky</w:t>
+      </w:r>
+      <w:proofErr w:type="spellEnd"/>
+      <w:r>
+        <w:rPr>
+          <w:rFonts w:eastAsiaTheme="majorEastAsia"/>
+        </w:rPr>
+        <w:t xml:space="preserve"> Bence: „Teljesítményszabályozott elektromos cigaretta tervezése – Hardveres oldal”, még nem elkészült dokumentum</w:t>
+      </w:r>
     </w:p>
     <w:sectPr>
-      <w:footerReference w:type="default" r:id="rId50"/>
-      <w:headerReference w:type="first" r:id="rId51"/>
+      <w:footerReference w:type="default" r:id="rId55"/>
+      <w:headerReference w:type="first" r:id="rId56"/>
       <w:pgSz w:w="11906" w:h="16838"/>
       <w:pgMar w:top="1418" w:right="1418" w:bottom="1418" w:left="1418" w:header="709" w:footer="709" w:gutter="340"/>
       <w:cols w:space="708"/>
@@ -15061,6 +16452,119 @@
     </w:lvl>
   </w:abstractNum>
   <w:abstractNum w:abstractNumId="2" w15:restartNumberingAfterBreak="0">
+    <w:nsid w:val="10BA51BB"/>
+    <w:multiLevelType w:val="hybridMultilevel"/>
+    <w:tmpl w:val="6624D022"/>
+    <w:lvl w:ilvl="0" w:tplc="040E0001">
+      <w:start w:val="1"/>
+      <w:numFmt w:val="bullet"/>
+      <w:lvlText w:val=""/>
+      <w:lvlJc w:val="left"/>
+      <w:pPr>
+        <w:ind w:left="720" w:hanging="360"/>
+      </w:pPr>
+      <w:rPr>
+        <w:rFonts w:ascii="Symbol" w:hAnsi="Symbol" w:hint="default"/>
+      </w:rPr>
+    </w:lvl>
+    <w:lvl w:ilvl="1" w:tplc="040E0003" w:tentative="1">
+      <w:start w:val="1"/>
+      <w:numFmt w:val="bullet"/>
+      <w:lvlText w:val="o"/>
+      <w:lvlJc w:val="left"/>
+      <w:pPr>
+        <w:ind w:left="1440" w:hanging="360"/>
+      </w:pPr>
+      <w:rPr>
+        <w:rFonts w:ascii="Courier New" w:hAnsi="Courier New" w:cs="Courier New" w:hint="default"/>
+      </w:rPr>
+    </w:lvl>
+    <w:lvl w:ilvl="2" w:tplc="040E0005" w:tentative="1">
+      <w:start w:val="1"/>
+      <w:numFmt w:val="bullet"/>
+      <w:lvlText w:val=""/>
+      <w:lvlJc w:val="left"/>
+      <w:pPr>
+        <w:ind w:left="2160" w:hanging="360"/>
+      </w:pPr>
+      <w:rPr>
+        <w:rFonts w:ascii="Wingdings" w:hAnsi="Wingdings" w:hint="default"/>
+      </w:rPr>
+    </w:lvl>
+    <w:lvl w:ilvl="3" w:tplc="040E0001" w:tentative="1">
+      <w:start w:val="1"/>
+      <w:numFmt w:val="bullet"/>
+      <w:lvlText w:val=""/>
+      <w:lvlJc w:val="left"/>
+      <w:pPr>
+        <w:ind w:left="2880" w:hanging="360"/>
+      </w:pPr>
+      <w:rPr>
+        <w:rFonts w:ascii="Symbol" w:hAnsi="Symbol" w:hint="default"/>
+      </w:rPr>
+    </w:lvl>
+    <w:lvl w:ilvl="4" w:tplc="040E0003" w:tentative="1">
+      <w:start w:val="1"/>
+      <w:numFmt w:val="bullet"/>
+      <w:lvlText w:val="o"/>
+      <w:lvlJc w:val="left"/>
+      <w:pPr>
+        <w:ind w:left="3600" w:hanging="360"/>
+      </w:pPr>
+      <w:rPr>
+        <w:rFonts w:ascii="Courier New" w:hAnsi="Courier New" w:cs="Courier New" w:hint="default"/>
+      </w:rPr>
+    </w:lvl>
+    <w:lvl w:ilvl="5" w:tplc="040E0005" w:tentative="1">
+      <w:start w:val="1"/>
+      <w:numFmt w:val="bullet"/>
+      <w:lvlText w:val=""/>
+      <w:lvlJc w:val="left"/>
+      <w:pPr>
+        <w:ind w:left="4320" w:hanging="360"/>
+      </w:pPr>
+      <w:rPr>
+        <w:rFonts w:ascii="Wingdings" w:hAnsi="Wingdings" w:hint="default"/>
+      </w:rPr>
+    </w:lvl>
+    <w:lvl w:ilvl="6" w:tplc="040E0001" w:tentative="1">
+      <w:start w:val="1"/>
+      <w:numFmt w:val="bullet"/>
+      <w:lvlText w:val=""/>
+      <w:lvlJc w:val="left"/>
+      <w:pPr>
+        <w:ind w:left="5040" w:hanging="360"/>
+      </w:pPr>
+      <w:rPr>
+        <w:rFonts w:ascii="Symbol" w:hAnsi="Symbol" w:hint="default"/>
+      </w:rPr>
+    </w:lvl>
+    <w:lvl w:ilvl="7" w:tplc="040E0003" w:tentative="1">
+      <w:start w:val="1"/>
+      <w:numFmt w:val="bullet"/>
+      <w:lvlText w:val="o"/>
+      <w:lvlJc w:val="left"/>
+      <w:pPr>
+        <w:ind w:left="5760" w:hanging="360"/>
+      </w:pPr>
+      <w:rPr>
+        <w:rFonts w:ascii="Courier New" w:hAnsi="Courier New" w:cs="Courier New" w:hint="default"/>
+      </w:rPr>
+    </w:lvl>
+    <w:lvl w:ilvl="8" w:tplc="040E0005" w:tentative="1">
+      <w:start w:val="1"/>
+      <w:numFmt w:val="bullet"/>
+      <w:lvlText w:val=""/>
+      <w:lvlJc w:val="left"/>
+      <w:pPr>
+        <w:ind w:left="6480" w:hanging="360"/>
+      </w:pPr>
+      <w:rPr>
+        <w:rFonts w:ascii="Wingdings" w:hAnsi="Wingdings" w:hint="default"/>
+      </w:rPr>
+    </w:lvl>
+  </w:abstractNum>
+  <w:abstractNum w:abstractNumId="3" w15:restartNumberingAfterBreak="0">
     <w:nsid w:val="137472B1"/>
     <w:multiLevelType w:val="multilevel"/>
     <w:tmpl w:val="040E001F"/>
@@ -15146,7 +16650,7 @@
       </w:pPr>
     </w:lvl>
   </w:abstractNum>
-  <w:abstractNum w:abstractNumId="3" w15:restartNumberingAfterBreak="0">
+  <w:abstractNum w:abstractNumId="4" w15:restartNumberingAfterBreak="0">
     <w:nsid w:val="16B67C97"/>
     <w:multiLevelType w:val="multilevel"/>
     <w:tmpl w:val="CF82682C"/>
@@ -15262,7 +16766,7 @@
       </w:rPr>
     </w:lvl>
   </w:abstractNum>
-  <w:abstractNum w:abstractNumId="4" w15:restartNumberingAfterBreak="0">
+  <w:abstractNum w:abstractNumId="5" w15:restartNumberingAfterBreak="0">
     <w:nsid w:val="20D54EFF"/>
     <w:multiLevelType w:val="multilevel"/>
     <w:tmpl w:val="67EE8C6C"/>
@@ -15360,7 +16864,7 @@
       </w:pPr>
     </w:lvl>
   </w:abstractNum>
-  <w:abstractNum w:abstractNumId="5" w15:restartNumberingAfterBreak="0">
+  <w:abstractNum w:abstractNumId="6" w15:restartNumberingAfterBreak="0">
     <w:nsid w:val="21E86C86"/>
     <w:multiLevelType w:val="multilevel"/>
     <w:tmpl w:val="040E001F"/>
@@ -15446,7 +16950,7 @@
       </w:pPr>
     </w:lvl>
   </w:abstractNum>
-  <w:abstractNum w:abstractNumId="6" w15:restartNumberingAfterBreak="0">
+  <w:abstractNum w:abstractNumId="7" w15:restartNumberingAfterBreak="0">
     <w:nsid w:val="274F3FC7"/>
     <w:multiLevelType w:val="multilevel"/>
     <w:tmpl w:val="040E001F"/>
@@ -15532,7 +17036,120 @@
       </w:pPr>
     </w:lvl>
   </w:abstractNum>
-  <w:abstractNum w:abstractNumId="7" w15:restartNumberingAfterBreak="0">
+  <w:abstractNum w:abstractNumId="8" w15:restartNumberingAfterBreak="0">
+    <w:nsid w:val="2DD75C77"/>
+    <w:multiLevelType w:val="hybridMultilevel"/>
+    <w:tmpl w:val="33C21906"/>
+    <w:lvl w:ilvl="0" w:tplc="040E0001">
+      <w:start w:val="1"/>
+      <w:numFmt w:val="bullet"/>
+      <w:lvlText w:val=""/>
+      <w:lvlJc w:val="left"/>
+      <w:pPr>
+        <w:ind w:left="720" w:hanging="360"/>
+      </w:pPr>
+      <w:rPr>
+        <w:rFonts w:ascii="Symbol" w:hAnsi="Symbol" w:hint="default"/>
+      </w:rPr>
+    </w:lvl>
+    <w:lvl w:ilvl="1" w:tplc="040E0003" w:tentative="1">
+      <w:start w:val="1"/>
+      <w:numFmt w:val="bullet"/>
+      <w:lvlText w:val="o"/>
+      <w:lvlJc w:val="left"/>
+      <w:pPr>
+        <w:ind w:left="1440" w:hanging="360"/>
+      </w:pPr>
+      <w:rPr>
+        <w:rFonts w:ascii="Courier New" w:hAnsi="Courier New" w:cs="Courier New" w:hint="default"/>
+      </w:rPr>
+    </w:lvl>
+    <w:lvl w:ilvl="2" w:tplc="040E0005" w:tentative="1">
+      <w:start w:val="1"/>
+      <w:numFmt w:val="bullet"/>
+      <w:lvlText w:val=""/>
+      <w:lvlJc w:val="left"/>
+      <w:pPr>
+        <w:ind w:left="2160" w:hanging="360"/>
+      </w:pPr>
+      <w:rPr>
+        <w:rFonts w:ascii="Wingdings" w:hAnsi="Wingdings" w:hint="default"/>
+      </w:rPr>
+    </w:lvl>
+    <w:lvl w:ilvl="3" w:tplc="040E0001" w:tentative="1">
+      <w:start w:val="1"/>
+      <w:numFmt w:val="bullet"/>
+      <w:lvlText w:val=""/>
+      <w:lvlJc w:val="left"/>
+      <w:pPr>
+        <w:ind w:left="2880" w:hanging="360"/>
+      </w:pPr>
+      <w:rPr>
+        <w:rFonts w:ascii="Symbol" w:hAnsi="Symbol" w:hint="default"/>
+      </w:rPr>
+    </w:lvl>
+    <w:lvl w:ilvl="4" w:tplc="040E0003" w:tentative="1">
+      <w:start w:val="1"/>
+      <w:numFmt w:val="bullet"/>
+      <w:lvlText w:val="o"/>
+      <w:lvlJc w:val="left"/>
+      <w:pPr>
+        <w:ind w:left="3600" w:hanging="360"/>
+      </w:pPr>
+      <w:rPr>
+        <w:rFonts w:ascii="Courier New" w:hAnsi="Courier New" w:cs="Courier New" w:hint="default"/>
+      </w:rPr>
+    </w:lvl>
+    <w:lvl w:ilvl="5" w:tplc="040E0005" w:tentative="1">
+      <w:start w:val="1"/>
+      <w:numFmt w:val="bullet"/>
+      <w:lvlText w:val=""/>
+      <w:lvlJc w:val="left"/>
+      <w:pPr>
+        <w:ind w:left="4320" w:hanging="360"/>
+      </w:pPr>
+      <w:rPr>
+        <w:rFonts w:ascii="Wingdings" w:hAnsi="Wingdings" w:hint="default"/>
+      </w:rPr>
+    </w:lvl>
+    <w:lvl w:ilvl="6" w:tplc="040E0001" w:tentative="1">
+      <w:start w:val="1"/>
+      <w:numFmt w:val="bullet"/>
+      <w:lvlText w:val=""/>
+      <w:lvlJc w:val="left"/>
+      <w:pPr>
+        <w:ind w:left="5040" w:hanging="360"/>
+      </w:pPr>
+      <w:rPr>
+        <w:rFonts w:ascii="Symbol" w:hAnsi="Symbol" w:hint="default"/>
+      </w:rPr>
+    </w:lvl>
+    <w:lvl w:ilvl="7" w:tplc="040E0003" w:tentative="1">
+      <w:start w:val="1"/>
+      <w:numFmt w:val="bullet"/>
+      <w:lvlText w:val="o"/>
+      <w:lvlJc w:val="left"/>
+      <w:pPr>
+        <w:ind w:left="5760" w:hanging="360"/>
+      </w:pPr>
+      <w:rPr>
+        <w:rFonts w:ascii="Courier New" w:hAnsi="Courier New" w:cs="Courier New" w:hint="default"/>
+      </w:rPr>
+    </w:lvl>
+    <w:lvl w:ilvl="8" w:tplc="040E0005" w:tentative="1">
+      <w:start w:val="1"/>
+      <w:numFmt w:val="bullet"/>
+      <w:lvlText w:val=""/>
+      <w:lvlJc w:val="left"/>
+      <w:pPr>
+        <w:ind w:left="6480" w:hanging="360"/>
+      </w:pPr>
+      <w:rPr>
+        <w:rFonts w:ascii="Wingdings" w:hAnsi="Wingdings" w:hint="default"/>
+      </w:rPr>
+    </w:lvl>
+  </w:abstractNum>
+  <w:abstractNum w:abstractNumId="9" w15:restartNumberingAfterBreak="0">
     <w:nsid w:val="307F3D5D"/>
     <w:multiLevelType w:val="multilevel"/>
     <w:tmpl w:val="040E001F"/>
@@ -15618,7 +17235,7 @@
       </w:pPr>
     </w:lvl>
   </w:abstractNum>
-  <w:abstractNum w:abstractNumId="8" w15:restartNumberingAfterBreak="0">
+  <w:abstractNum w:abstractNumId="10" w15:restartNumberingAfterBreak="0">
     <w:nsid w:val="3D8D0681"/>
     <w:multiLevelType w:val="hybridMultilevel"/>
     <w:tmpl w:val="8BD8750C"/>
@@ -15731,7 +17348,7 @@
       </w:rPr>
     </w:lvl>
   </w:abstractNum>
-  <w:abstractNum w:abstractNumId="9" w15:restartNumberingAfterBreak="0">
+  <w:abstractNum w:abstractNumId="11" w15:restartNumberingAfterBreak="0">
     <w:nsid w:val="3EF73E95"/>
     <w:multiLevelType w:val="multilevel"/>
     <w:tmpl w:val="0904462E"/>
@@ -15845,7 +17462,7 @@
       </w:rPr>
     </w:lvl>
   </w:abstractNum>
-  <w:abstractNum w:abstractNumId="10" w15:restartNumberingAfterBreak="0">
+  <w:abstractNum w:abstractNumId="12" w15:restartNumberingAfterBreak="0">
     <w:nsid w:val="40792A40"/>
     <w:multiLevelType w:val="multilevel"/>
     <w:tmpl w:val="040E001F"/>
@@ -15931,7 +17548,7 @@
       </w:pPr>
     </w:lvl>
   </w:abstractNum>
-  <w:abstractNum w:abstractNumId="11" w15:restartNumberingAfterBreak="0">
+  <w:abstractNum w:abstractNumId="13" w15:restartNumberingAfterBreak="0">
     <w:nsid w:val="41F34959"/>
     <w:multiLevelType w:val="multilevel"/>
     <w:tmpl w:val="040E001F"/>
@@ -16017,7 +17634,7 @@
       </w:pPr>
     </w:lvl>
   </w:abstractNum>
-  <w:abstractNum w:abstractNumId="12" w15:restartNumberingAfterBreak="0">
+  <w:abstractNum w:abstractNumId="14" w15:restartNumberingAfterBreak="0">
     <w:nsid w:val="421309C4"/>
     <w:multiLevelType w:val="hybridMultilevel"/>
     <w:tmpl w:val="FC6AF550"/>
@@ -16130,7 +17747,7 @@
       </w:rPr>
     </w:lvl>
   </w:abstractNum>
-  <w:abstractNum w:abstractNumId="13" w15:restartNumberingAfterBreak="0">
+  <w:abstractNum w:abstractNumId="15" w15:restartNumberingAfterBreak="0">
     <w:nsid w:val="46451476"/>
     <w:multiLevelType w:val="hybridMultilevel"/>
     <w:tmpl w:val="96E8E538"/>
@@ -16219,7 +17836,120 @@
       </w:pPr>
     </w:lvl>
   </w:abstractNum>
-  <w:abstractNum w:abstractNumId="14" w15:restartNumberingAfterBreak="0">
+  <w:abstractNum w:abstractNumId="16" w15:restartNumberingAfterBreak="0">
+    <w:nsid w:val="49477FA5"/>
+    <w:multiLevelType w:val="hybridMultilevel"/>
+    <w:tmpl w:val="62D872FA"/>
+    <w:lvl w:ilvl="0" w:tplc="040E0001">
+      <w:start w:val="1"/>
+      <w:numFmt w:val="bullet"/>
+      <w:lvlText w:val=""/>
+      <w:lvlJc w:val="left"/>
+      <w:pPr>
+        <w:ind w:left="720" w:hanging="360"/>
+      </w:pPr>
+      <w:rPr>
+        <w:rFonts w:ascii="Symbol" w:hAnsi="Symbol" w:hint="default"/>
+      </w:rPr>
+    </w:lvl>
+    <w:lvl w:ilvl="1" w:tplc="040E0003" w:tentative="1">
+      <w:start w:val="1"/>
+      <w:numFmt w:val="bullet"/>
+      <w:lvlText w:val="o"/>
+      <w:lvlJc w:val="left"/>
+      <w:pPr>
+        <w:ind w:left="1440" w:hanging="360"/>
+      </w:pPr>
+      <w:rPr>
+        <w:rFonts w:ascii="Courier New" w:hAnsi="Courier New" w:cs="Courier New" w:hint="default"/>
+      </w:rPr>
+    </w:lvl>
+    <w:lvl w:ilvl="2" w:tplc="040E0005" w:tentative="1">
+      <w:start w:val="1"/>
+      <w:numFmt w:val="bullet"/>
+      <w:lvlText w:val=""/>
+      <w:lvlJc w:val="left"/>
+      <w:pPr>
+        <w:ind w:left="2160" w:hanging="360"/>
+      </w:pPr>
+      <w:rPr>
+        <w:rFonts w:ascii="Wingdings" w:hAnsi="Wingdings" w:hint="default"/>
+      </w:rPr>
+    </w:lvl>
+    <w:lvl w:ilvl="3" w:tplc="040E0001" w:tentative="1">
+      <w:start w:val="1"/>
+      <w:numFmt w:val="bullet"/>
+      <w:lvlText w:val=""/>
+      <w:lvlJc w:val="left"/>
+      <w:pPr>
+        <w:ind w:left="2880" w:hanging="360"/>
+      </w:pPr>
+      <w:rPr>
+        <w:rFonts w:ascii="Symbol" w:hAnsi="Symbol" w:hint="default"/>
+      </w:rPr>
+    </w:lvl>
+    <w:lvl w:ilvl="4" w:tplc="040E0003" w:tentative="1">
+      <w:start w:val="1"/>
+      <w:numFmt w:val="bullet"/>
+      <w:lvlText w:val="o"/>
+      <w:lvlJc w:val="left"/>
+      <w:pPr>
+        <w:ind w:left="3600" w:hanging="360"/>
+      </w:pPr>
+      <w:rPr>
+        <w:rFonts w:ascii="Courier New" w:hAnsi="Courier New" w:cs="Courier New" w:hint="default"/>
+      </w:rPr>
+    </w:lvl>
+    <w:lvl w:ilvl="5" w:tplc="040E0005" w:tentative="1">
+      <w:start w:val="1"/>
+      <w:numFmt w:val="bullet"/>
+      <w:lvlText w:val=""/>
+      <w:lvlJc w:val="left"/>
+      <w:pPr>
+        <w:ind w:left="4320" w:hanging="360"/>
+      </w:pPr>
+      <w:rPr>
+        <w:rFonts w:ascii="Wingdings" w:hAnsi="Wingdings" w:hint="default"/>
+      </w:rPr>
+    </w:lvl>
+    <w:lvl w:ilvl="6" w:tplc="040E0001" w:tentative="1">
+      <w:start w:val="1"/>
+      <w:numFmt w:val="bullet"/>
+      <w:lvlText w:val=""/>
+      <w:lvlJc w:val="left"/>
+      <w:pPr>
+        <w:ind w:left="5040" w:hanging="360"/>
+      </w:pPr>
+      <w:rPr>
+        <w:rFonts w:ascii="Symbol" w:hAnsi="Symbol" w:hint="default"/>
+      </w:rPr>
+    </w:lvl>
+    <w:lvl w:ilvl="7" w:tplc="040E0003" w:tentative="1">
+      <w:start w:val="1"/>
+      <w:numFmt w:val="bullet"/>
+      <w:lvlText w:val="o"/>
+      <w:lvlJc w:val="left"/>
+      <w:pPr>
+        <w:ind w:left="5760" w:hanging="360"/>
+      </w:pPr>
+      <w:rPr>
+        <w:rFonts w:ascii="Courier New" w:hAnsi="Courier New" w:cs="Courier New" w:hint="default"/>
+      </w:rPr>
+    </w:lvl>
+    <w:lvl w:ilvl="8" w:tplc="040E0005" w:tentative="1">
+      <w:start w:val="1"/>
+      <w:numFmt w:val="bullet"/>
+      <w:lvlText w:val=""/>
+      <w:lvlJc w:val="left"/>
+      <w:pPr>
+        <w:ind w:left="6480" w:hanging="360"/>
+      </w:pPr>
+      <w:rPr>
+        <w:rFonts w:ascii="Wingdings" w:hAnsi="Wingdings" w:hint="default"/>
+      </w:rPr>
+    </w:lvl>
+  </w:abstractNum>
+  <w:abstractNum w:abstractNumId="17" w15:restartNumberingAfterBreak="0">
     <w:nsid w:val="55EB4D59"/>
     <w:multiLevelType w:val="multilevel"/>
     <w:tmpl w:val="CF82682C"/>
@@ -16335,7 +18065,7 @@
       </w:rPr>
     </w:lvl>
   </w:abstractNum>
-  <w:abstractNum w:abstractNumId="15" w15:restartNumberingAfterBreak="0">
+  <w:abstractNum w:abstractNumId="18" w15:restartNumberingAfterBreak="0">
     <w:nsid w:val="6253510E"/>
     <w:multiLevelType w:val="multilevel"/>
     <w:tmpl w:val="040E001F"/>
@@ -16421,7 +18151,7 @@
       </w:pPr>
     </w:lvl>
   </w:abstractNum>
-  <w:abstractNum w:abstractNumId="16" w15:restartNumberingAfterBreak="0">
+  <w:abstractNum w:abstractNumId="19" w15:restartNumberingAfterBreak="0">
     <w:nsid w:val="6295388B"/>
     <w:multiLevelType w:val="hybridMultilevel"/>
     <w:tmpl w:val="8D3A6030"/>
@@ -16510,7 +18240,7 @@
       </w:pPr>
     </w:lvl>
   </w:abstractNum>
-  <w:abstractNum w:abstractNumId="17" w15:restartNumberingAfterBreak="0">
+  <w:abstractNum w:abstractNumId="20" w15:restartNumberingAfterBreak="0">
     <w:nsid w:val="65802FE7"/>
     <w:multiLevelType w:val="multilevel"/>
     <w:tmpl w:val="04D848DE"/>
@@ -16626,7 +18356,7 @@
       </w:rPr>
     </w:lvl>
   </w:abstractNum>
-  <w:abstractNum w:abstractNumId="18" w15:restartNumberingAfterBreak="0">
+  <w:abstractNum w:abstractNumId="21" w15:restartNumberingAfterBreak="0">
     <w:nsid w:val="7AA73CC6"/>
     <w:multiLevelType w:val="multilevel"/>
     <w:tmpl w:val="B5260A66"/>
@@ -16740,7 +18470,7 @@
       </w:rPr>
     </w:lvl>
   </w:abstractNum>
-  <w:abstractNum w:abstractNumId="19" w15:restartNumberingAfterBreak="0">
+  <w:abstractNum w:abstractNumId="22" w15:restartNumberingAfterBreak="0">
     <w:nsid w:val="7AF56508"/>
     <w:multiLevelType w:val="multilevel"/>
     <w:tmpl w:val="040E001F"/>
@@ -16827,58 +18557,58 @@
     </w:lvl>
   </w:abstractNum>
   <w:num w:numId="1">
-    <w:abstractNumId w:val="13"/>
+    <w:abstractNumId w:val="15"/>
   </w:num>
   <w:num w:numId="2">
-    <w:abstractNumId w:val="16"/>
+    <w:abstractNumId w:val="19"/>
   </w:num>
   <w:num w:numId="3">
-    <w:abstractNumId w:val="14"/>
+    <w:abstractNumId w:val="17"/>
   </w:num>
   <w:num w:numId="4">
-    <w:abstractNumId w:val="2"/>
+    <w:abstractNumId w:val="3"/>
   </w:num>
   <w:num w:numId="5">
     <w:abstractNumId w:val="0"/>
   </w:num>
   <w:num w:numId="6">
-    <w:abstractNumId w:val="17"/>
+    <w:abstractNumId w:val="20"/>
   </w:num>
   <w:num w:numId="7">
-    <w:abstractNumId w:val="3"/>
+    <w:abstractNumId w:val="4"/>
   </w:num>
   <w:num w:numId="8">
     <w:abstractNumId w:val="1"/>
   </w:num>
   <w:num w:numId="9">
-    <w:abstractNumId w:val="5"/>
+    <w:abstractNumId w:val="6"/>
   </w:num>
   <w:num w:numId="10">
+    <w:abstractNumId w:val="11"/>
+  </w:num>
+  <w:num w:numId="11">
+    <w:abstractNumId w:val="21"/>
+  </w:num>
+  <w:num w:numId="12">
+    <w:abstractNumId w:val="22"/>
+  </w:num>
+  <w:num w:numId="13">
+    <w:abstractNumId w:val="13"/>
+  </w:num>
+  <w:num w:numId="14">
+    <w:abstractNumId w:val="7"/>
+  </w:num>
+  <w:num w:numId="15">
     <w:abstractNumId w:val="9"/>
   </w:num>
-  <w:num w:numId="11">
+  <w:num w:numId="16">
     <w:abstractNumId w:val="18"/>
   </w:num>
-  <w:num w:numId="12">
-    <w:abstractNumId w:val="19"/>
-  </w:num>
-  <w:num w:numId="13">
-    <w:abstractNumId w:val="11"/>
-  </w:num>
-  <w:num w:numId="14">
-    <w:abstractNumId w:val="6"/>
-  </w:num>
-  <w:num w:numId="15">
-    <w:abstractNumId w:val="7"/>
-  </w:num>
-  <w:num w:numId="16">
-    <w:abstractNumId w:val="15"/>
-  </w:num>
   <w:num w:numId="17">
-    <w:abstractNumId w:val="10"/>
+    <w:abstractNumId w:val="12"/>
   </w:num>
   <w:num w:numId="18">
-    <w:abstractNumId w:val="2"/>
+    <w:abstractNumId w:val="3"/>
     <w:lvlOverride w:ilvl="0">
       <w:startOverride w:val="1"/>
     </w:lvlOverride>
@@ -16908,13 +18638,22 @@
     </w:lvlOverride>
   </w:num>
   <w:num w:numId="19">
-    <w:abstractNumId w:val="4"/>
+    <w:abstractNumId w:val="5"/>
   </w:num>
   <w:num w:numId="20">
-    <w:abstractNumId w:val="12"/>
+    <w:abstractNumId w:val="14"/>
   </w:num>
   <w:num w:numId="21">
+    <w:abstractNumId w:val="10"/>
+  </w:num>
+  <w:num w:numId="22">
     <w:abstractNumId w:val="8"/>
+  </w:num>
+  <w:num w:numId="23">
+    <w:abstractNumId w:val="16"/>
+  </w:num>
+  <w:num w:numId="24">
+    <w:abstractNumId w:val="2"/>
   </w:num>
 </w:numbering>
 </file>
@@ -18438,7 +20177,7 @@
 </file>
 
 <file path=customXml/itemProps1.xml><?xml version="1.0" encoding="utf-8"?>
-<ds:datastoreItem xmlns:ds="http://schemas.openxmlformats.org/officeDocument/2006/customXml" ds:itemID="{5EC801E7-2D1F-4C53-8D0C-77C1A89DF96B}">
+<ds:datastoreItem xmlns:ds="http://schemas.openxmlformats.org/officeDocument/2006/customXml" ds:itemID="{BB20BBA5-2CA0-4C2F-932E-B4B6CE10FBD7}">
   <ds:schemaRefs>
     <ds:schemaRef ds:uri="http://schemas.openxmlformats.org/officeDocument/2006/bibliography"/>
   </ds:schemaRefs>

</xml_diff>

<commit_message>
szakdolgozat írás + kód szépítése
</commit_message>
<xml_diff>
--- a/Juhasz_Tamas_Szakdolgozat.docx
+++ b/Juhasz_Tamas_Szakdolgozat.docx
@@ -7650,21 +7650,7 @@
         <w:rPr>
           <w:i/>
         </w:rPr>
-        <w:t xml:space="preserve">– Az MCP1711feszültségstabilizátor </w:t>
-      </w:r>
-      <w:proofErr w:type="gramStart"/>
-      <w:r>
-        <w:rPr>
-          <w:i/>
-        </w:rPr>
-        <w:t>IC  a</w:t>
-      </w:r>
-      <w:proofErr w:type="gramEnd"/>
-      <w:r>
-        <w:rPr>
-          <w:i/>
-        </w:rPr>
-        <w:t xml:space="preserve"> kapcsolásban</w:t>
+        <w:t>– Az MCP1711feszültségstabilizátor IC  a kapcsolásban</w:t>
       </w:r>
     </w:p>
     <w:p>
@@ -7778,13 +7764,8 @@
       <w:r>
         <w:tab/>
       </w:r>
-      <w:proofErr w:type="gramStart"/>
-      <w:r>
-        <w:t>A</w:t>
-      </w:r>
-      <w:proofErr w:type="gramEnd"/>
-      <w:r>
-        <w:t xml:space="preserve"> </w:t>
+      <w:r>
+        <w:t xml:space="preserve">A </w:t>
       </w:r>
       <w:r>
         <w:t>IN láb</w:t>
@@ -7817,13 +7798,8 @@
       <w:r>
         <w:tab/>
       </w:r>
-      <w:proofErr w:type="gramStart"/>
-      <w:r>
-        <w:t>A</w:t>
-      </w:r>
-      <w:proofErr w:type="gramEnd"/>
-      <w:r>
-        <w:t xml:space="preserve"> O</w:t>
+      <w:r>
+        <w:t>A O</w:t>
       </w:r>
       <w:r>
         <w:t>UT</w:t>
@@ -8238,7 +8214,7 @@
             <v:path o:extrusionok="f" gradientshapeok="t" o:connecttype="rect"/>
             <o:lock v:ext="edit" aspectratio="t"/>
           </v:shapetype>
-          <v:shape id="_x0000_i1025" type="#_x0000_t75" style="width:362.35pt;height:210.85pt">
+          <v:shape id="_x0000_i1025" type="#_x0000_t75" style="width:361.9pt;height:211pt">
             <v:imagedata r:id="rId24" o:title="MCU_perif"/>
           </v:shape>
         </w:pict>
@@ -9822,15 +9798,7 @@
         <w:t xml:space="preserve"> van kötve</w:t>
       </w:r>
       <w:r>
-        <w:t>. Amennyiben a MOSFET vezérlők engedélyező lábai logikai „</w:t>
-      </w:r>
-      <w:proofErr w:type="gramStart"/>
-      <w:r>
-        <w:t>0”-</w:t>
-      </w:r>
-      <w:proofErr w:type="gramEnd"/>
-      <w:r>
-        <w:t>t kapnak, a vezérlő</w:t>
+        <w:t>. Amennyiben a MOSFET vezérlők engedélyező lábai logikai „0”-t kapnak, a vezérlő</w:t>
       </w:r>
       <w:r>
         <w:t>k</w:t>
@@ -12362,7 +12330,6 @@
         <w:t xml:space="preserve"> „en_</w:t>
       </w:r>
       <w:proofErr w:type="spellStart"/>
-      <w:proofErr w:type="gramStart"/>
       <w:r>
         <w:t>config</w:t>
       </w:r>
@@ -12371,13 +12338,20 @@
         <w:t>”-</w:t>
       </w:r>
       <w:proofErr w:type="spellStart"/>
-      <w:proofErr w:type="gramEnd"/>
       <w:r>
         <w:t>nak</w:t>
       </w:r>
       <w:proofErr w:type="spellEnd"/>
       <w:r>
-        <w:t>, míg a bemenetit „gomb_</w:t>
+        <w:t xml:space="preserve">, míg a </w:t>
+      </w:r>
+      <w:proofErr w:type="spellStart"/>
+      <w:r>
+        <w:t>bemenetit</w:t>
+      </w:r>
+      <w:proofErr w:type="spellEnd"/>
+      <w:r>
+        <w:t xml:space="preserve"> „gomb_</w:t>
       </w:r>
       <w:proofErr w:type="spellStart"/>
       <w:r>
@@ -12479,31 +12453,15 @@
           <w:i/>
           <w:iCs/>
         </w:rPr>
-        <w:t>gpio_</w:t>
-      </w:r>
-      <w:proofErr w:type="gramStart"/>
+        <w:t>gpio_config</w:t>
+      </w:r>
+      <w:proofErr w:type="spellEnd"/>
       <w:r>
         <w:rPr>
           <w:i/>
           <w:iCs/>
         </w:rPr>
-        <w:t>config</w:t>
-      </w:r>
-      <w:proofErr w:type="spellEnd"/>
-      <w:r>
-        <w:rPr>
-          <w:i/>
-          <w:iCs/>
-        </w:rPr>
-        <w:t>(</w:t>
-      </w:r>
-      <w:proofErr w:type="gramEnd"/>
-      <w:r>
-        <w:rPr>
-          <w:i/>
-          <w:iCs/>
-        </w:rPr>
-        <w:t>);</w:t>
+        <w:t>();</w:t>
       </w:r>
       <w:r>
         <w:rPr>
@@ -12535,31 +12493,15 @@
           <w:i/>
           <w:iCs/>
         </w:rPr>
-        <w:t>gpio_</w:t>
-      </w:r>
-      <w:proofErr w:type="gramStart"/>
+        <w:t>gpio_config</w:t>
+      </w:r>
+      <w:proofErr w:type="spellEnd"/>
       <w:r>
         <w:rPr>
           <w:i/>
           <w:iCs/>
         </w:rPr>
-        <w:t>config</w:t>
-      </w:r>
-      <w:proofErr w:type="spellEnd"/>
-      <w:r>
-        <w:rPr>
-          <w:i/>
-          <w:iCs/>
-        </w:rPr>
-        <w:t>(</w:t>
-      </w:r>
-      <w:proofErr w:type="gramEnd"/>
-      <w:r>
-        <w:rPr>
-          <w:i/>
-          <w:iCs/>
-        </w:rPr>
-        <w:t>);</w:t>
+        <w:t>();</w:t>
       </w:r>
       <w:r>
         <w:t xml:space="preserve"> függvény azonban nem minden GPIO esetén állít be az adott láb funkciójának megfelelő beállításokat. A programot úgy terveztem, hogy ez csak a legtöbb lábra megfelelő beállításokat </w:t>
@@ -12601,50 +12543,71 @@
           <w:i/>
           <w:iCs/>
         </w:rPr>
-        <w:t>gpio_pullup_</w:t>
-      </w:r>
-      <w:proofErr w:type="gramStart"/>
+        <w:t>gpio_pullup_dis</w:t>
+      </w:r>
+      <w:proofErr w:type="spellEnd"/>
       <w:r>
         <w:rPr>
           <w:i/>
           <w:iCs/>
         </w:rPr>
-        <w:t>dis</w:t>
-      </w:r>
-      <w:proofErr w:type="spellEnd"/>
+        <w:t xml:space="preserve">(); </w:t>
+      </w:r>
+      <w:r>
+        <w:t xml:space="preserve">amelynek meg kell adni a változtatni kívánt GPIO számát, és így az letiltja az adott láb felhúzását. A másik ilyen függvény a </w:t>
+      </w:r>
+      <w:proofErr w:type="spellStart"/>
       <w:r>
         <w:rPr>
           <w:i/>
           <w:iCs/>
         </w:rPr>
-        <w:t>(</w:t>
-      </w:r>
-      <w:proofErr w:type="gramEnd"/>
+        <w:t>gpio_pulldown_en</w:t>
+      </w:r>
+      <w:proofErr w:type="spellEnd"/>
       <w:r>
         <w:rPr>
           <w:i/>
           <w:iCs/>
         </w:rPr>
-        <w:t xml:space="preserve">); </w:t>
-      </w:r>
-      <w:r>
-        <w:t xml:space="preserve">amelynek meg kell adni a változtatni kívánt GPIO számát, és így az letiltja az adott láb felhúzását. A másik ilyen függvény a </w:t>
-      </w:r>
-      <w:proofErr w:type="spellStart"/>
+        <w:t xml:space="preserve">(); , </w:t>
+      </w:r>
+      <w:r>
+        <w:t>ahol szintén a GPIO számát kell megadni, és az a függvény lefutásakor a lehúzó ellenállásra csatlakoztatja azt, így az alapértelmezett értéke logikai ’0’ lesz.</w:t>
+      </w:r>
+    </w:p>
+    <w:p>
+      <w:r>
+        <w:t xml:space="preserve">Mint az a </w:t>
+      </w:r>
       <w:r>
         <w:rPr>
           <w:i/>
           <w:iCs/>
         </w:rPr>
-        <w:t>gpio_pulldown_</w:t>
-      </w:r>
-      <w:proofErr w:type="gramStart"/>
+        <w:t>26.Ábrán</w:t>
+      </w:r>
+      <w:r>
+        <w:t xml:space="preserve"> is látszik, a bemeneteknél a megszakítások alapértelmezetten le vannak tiltva, azonban a tűzgomb megnyomásakor mindenképp szükségünk van rá, méghozzá úgy, hogy mind felfutó, mind lefutó élre történjen egy ilyen megszakítás. Ez úgy volt megoldható, hogy ennek a lábnak is külön állítottam át az </w:t>
+      </w:r>
+      <w:proofErr w:type="spellStart"/>
+      <w:r>
+        <w:t>interrupt</w:t>
+      </w:r>
+      <w:proofErr w:type="spellEnd"/>
+      <w:r>
+        <w:t xml:space="preserve"> beállítását</w:t>
+      </w:r>
+      <w:r>
+        <w:t xml:space="preserve">, a </w:t>
+      </w:r>
+      <w:proofErr w:type="spellStart"/>
       <w:r>
         <w:rPr>
           <w:i/>
           <w:iCs/>
         </w:rPr>
-        <w:t>en</w:t>
+        <w:t>gpio_set_intr_type</w:t>
       </w:r>
       <w:proofErr w:type="spellEnd"/>
       <w:r>
@@ -12652,100 +12615,31 @@
           <w:i/>
           <w:iCs/>
         </w:rPr>
-        <w:t>(</w:t>
-      </w:r>
-      <w:proofErr w:type="gramEnd"/>
+        <w:t xml:space="preserve">(); </w:t>
+      </w:r>
+      <w:r>
+        <w:t xml:space="preserve"> függvénnyel. Ennek szintén meg kellett adni a módosítani kívánt GPIO lábat, valamint második paraméternek azt, hogy milyen típusú </w:t>
+      </w:r>
+      <w:proofErr w:type="spellStart"/>
+      <w:r>
+        <w:t>interruptot</w:t>
+      </w:r>
+      <w:proofErr w:type="spellEnd"/>
+      <w:r>
+        <w:t xml:space="preserve"> rendeljen hozzá. Jelen esetben a </w:t>
+      </w:r>
       <w:r>
         <w:rPr>
           <w:i/>
           <w:iCs/>
         </w:rPr>
-        <w:t xml:space="preserve">); , </w:t>
-      </w:r>
-      <w:r>
-        <w:t>ahol szintén a GPIO számát kell megadni, és az a függvény lefutásakor a lehúzó ellenállásra csatlakoztatja azt, így az alapértelmezett értéke logikai ’0’ lesz.</w:t>
-      </w:r>
-    </w:p>
-    <w:p>
-      <w:r>
-        <w:t xml:space="preserve">Mint az a </w:t>
+        <w:t>GPIO_INTR_ANYEDGE</w:t>
       </w:r>
       <w:r>
         <w:rPr>
           <w:i/>
           <w:iCs/>
         </w:rPr>
-        <w:t>26.Ábrán</w:t>
-      </w:r>
-      <w:r>
-        <w:t xml:space="preserve"> is látszik, a bemeneteknél a megszakítások alapértelmezetten le vannak tiltva, azonban a tűzgomb megnyomásakor mindenképp szükségünk van rá, méghozzá úgy, hogy mind felfutó, mind lefutó élre történjen egy ilyen megszakítás. Ez úgy volt megoldható, hogy ennek a lábnak is külön állítottam át az </w:t>
-      </w:r>
-      <w:proofErr w:type="spellStart"/>
-      <w:r>
-        <w:t>interrupt</w:t>
-      </w:r>
-      <w:proofErr w:type="spellEnd"/>
-      <w:r>
-        <w:t xml:space="preserve"> beállítását</w:t>
-      </w:r>
-      <w:r>
-        <w:t xml:space="preserve">, a </w:t>
-      </w:r>
-      <w:proofErr w:type="spellStart"/>
-      <w:r>
-        <w:rPr>
-          <w:i/>
-          <w:iCs/>
-        </w:rPr>
-        <w:t>gpio_set_intr_</w:t>
-      </w:r>
-      <w:proofErr w:type="gramStart"/>
-      <w:r>
-        <w:rPr>
-          <w:i/>
-          <w:iCs/>
-        </w:rPr>
-        <w:t>type</w:t>
-      </w:r>
-      <w:proofErr w:type="spellEnd"/>
-      <w:r>
-        <w:rPr>
-          <w:i/>
-          <w:iCs/>
-        </w:rPr>
-        <w:t>(</w:t>
-      </w:r>
-      <w:proofErr w:type="gramEnd"/>
-      <w:r>
-        <w:rPr>
-          <w:i/>
-          <w:iCs/>
-        </w:rPr>
-        <w:t xml:space="preserve">); </w:t>
-      </w:r>
-      <w:r>
-        <w:t xml:space="preserve"> függvénnyel. Ennek szintén meg kellett adni a módosítani kívánt GPIO lábat, valamint második paraméternek azt, hogy milyen típusú </w:t>
-      </w:r>
-      <w:proofErr w:type="spellStart"/>
-      <w:r>
-        <w:t>interruptot</w:t>
-      </w:r>
-      <w:proofErr w:type="spellEnd"/>
-      <w:r>
-        <w:t xml:space="preserve"> rendeljen hozzá. Jelen esetben a </w:t>
-      </w:r>
-      <w:r>
-        <w:rPr>
-          <w:i/>
-          <w:iCs/>
-        </w:rPr>
-        <w:t>GPIO_INTR_ANYEDGE</w:t>
-      </w:r>
-      <w:r>
-        <w:rPr>
-          <w:i/>
-          <w:iCs/>
-        </w:rPr>
         <w:t xml:space="preserve"> </w:t>
       </w:r>
       <w:r>
@@ -12757,6 +12651,9 @@
         <w:jc w:val="center"/>
       </w:pPr>
       <w:r>
+        <w:rPr>
+          <w:noProof/>
+        </w:rPr>
         <w:drawing>
           <wp:inline distT="0" distB="0" distL="0" distR="0" wp14:anchorId="045427F6" wp14:editId="4468DFDA">
             <wp:extent cx="2553194" cy="2288899"/>
@@ -13007,6 +12904,9 @@
         <w:jc w:val="center"/>
       </w:pPr>
       <w:r>
+        <w:rPr>
+          <w:noProof/>
+        </w:rPr>
         <w:lastRenderedPageBreak/>
         <w:drawing>
           <wp:inline distT="0" distB="0" distL="0" distR="0" wp14:anchorId="1E3DDEB9" wp14:editId="438C3DE3">
@@ -13180,10 +13080,13 @@
       </w:r>
       <w:proofErr w:type="spellEnd"/>
       <w:r>
-        <w:t xml:space="preserve"> – Az adott csatorna elnyomás</w:t>
-      </w:r>
-      <w:r>
-        <w:t>a. Ez minden általam használt esetben ADC_ATTEN_DB_0, ugyanis nincs szükség a méréshatár kiterjesztésére vagy lecsökkentésére</w:t>
+        <w:t xml:space="preserve"> – Az adott csatorna </w:t>
+      </w:r>
+      <w:r>
+        <w:t>csillapítása</w:t>
+      </w:r>
+      <w:r>
+        <w:t>. Ez minden általam használt esetben ADC_ATTEN_DB_0, ugyanis nincs szükség a méréshatár kiterjesztésére vagy lecsökkentésére</w:t>
       </w:r>
     </w:p>
     <w:p>
@@ -13216,6 +13119,9 @@
         <w:jc w:val="center"/>
       </w:pPr>
       <w:r>
+        <w:rPr>
+          <w:noProof/>
+        </w:rPr>
         <w:drawing>
           <wp:inline distT="0" distB="0" distL="0" distR="0" wp14:anchorId="628FDF99" wp14:editId="598371D4">
             <wp:extent cx="3610098" cy="2051925"/>
@@ -13307,200 +13213,140 @@
           <w:i/>
           <w:iCs/>
         </w:rPr>
-        <w:t>adc1_config_</w:t>
-      </w:r>
-      <w:proofErr w:type="gramStart"/>
+        <w:t>adc1_config_width();</w:t>
+      </w:r>
+      <w:r>
+        <w:t xml:space="preserve"> függvénnyel, aminek az </w:t>
+      </w:r>
       <w:r>
         <w:rPr>
           <w:i/>
           <w:iCs/>
         </w:rPr>
-        <w:t>width(</w:t>
-      </w:r>
-      <w:proofErr w:type="gramEnd"/>
+        <w:t>ADC_WIDTH_12_BIT</w:t>
+      </w:r>
+      <w:r>
+        <w:t xml:space="preserve"> értéket megadva, 12 bitesre konfiguráltam azt. Az </w:t>
+      </w:r>
       <w:r>
         <w:rPr>
           <w:i/>
           <w:iCs/>
         </w:rPr>
-        <w:t>);</w:t>
-      </w:r>
-      <w:r>
-        <w:t xml:space="preserve"> függvénnyel, aminek az </w:t>
-      </w:r>
+        <w:t xml:space="preserve">adc1_config_channel_atten(); </w:t>
+      </w:r>
+      <w:r>
+        <w:t xml:space="preserve">függvénnyel, aminek a paraméterei fentebb már létrehozott csatorna változó és az </w:t>
+      </w:r>
+      <w:r>
+        <w:t>csillapítási</w:t>
+      </w:r>
+      <w:r>
+        <w:t xml:space="preserve"> változó, beállítom az ADC1 általam kívánt csatornáját és </w:t>
+      </w:r>
+      <w:r>
+        <w:t>csillapítását</w:t>
+      </w:r>
+      <w:r>
+        <w:t>. Következő lépésként egy memóri</w:t>
+      </w:r>
+      <w:r>
+        <w:t xml:space="preserve">a részt foglalunk le, majd az </w:t>
+      </w:r>
+      <w:proofErr w:type="spellStart"/>
       <w:r>
         <w:rPr>
           <w:i/>
           <w:iCs/>
         </w:rPr>
-        <w:t>ADC_WIDTH_12_BIT</w:t>
-      </w:r>
-      <w:r>
-        <w:t xml:space="preserve"> értéket megadva, 12 bitesre konfiguráltam azt. Az </w:t>
-      </w:r>
+        <w:t>esp_adc_cal_characterize</w:t>
+      </w:r>
+      <w:proofErr w:type="spellEnd"/>
+      <w:r>
+        <w:t xml:space="preserve">(); függvénnyel kalibráljuk az adott </w:t>
+      </w:r>
+      <w:proofErr w:type="spellStart"/>
+      <w:r>
+        <w:t>adc</w:t>
+      </w:r>
+      <w:proofErr w:type="spellEnd"/>
+      <w:r>
+        <w:t xml:space="preserve"> csatornát. Ennek a függvénynek meg kell adni azt, hogy melyik ADC egységet milyen </w:t>
+      </w:r>
+      <w:r>
+        <w:t>csillapítással</w:t>
+      </w:r>
+      <w:r>
+        <w:t xml:space="preserve">, milyen felbontással, mekkora referencia feszültséggel kalibráljon. Amint a kalibráció megtörtént, még egy függvényt meghívok, amely kizárólag </w:t>
+      </w:r>
+      <w:r>
+        <w:t>hibakeresési</w:t>
+      </w:r>
+      <w:r>
+        <w:t xml:space="preserve"> célt szolgál. Ez a függvény a </w:t>
+      </w:r>
+      <w:proofErr w:type="spellStart"/>
       <w:r>
         <w:rPr>
           <w:i/>
           <w:iCs/>
         </w:rPr>
-        <w:t>adc1_config_channel_</w:t>
-      </w:r>
-      <w:proofErr w:type="gramStart"/>
+        <w:t>print_char_val_type</w:t>
+      </w:r>
+      <w:proofErr w:type="spellEnd"/>
       <w:r>
         <w:rPr>
           <w:i/>
           <w:iCs/>
         </w:rPr>
-        <w:t>atten(</w:t>
-      </w:r>
-      <w:proofErr w:type="gramEnd"/>
+        <w:t>();</w:t>
+      </w:r>
+      <w:r>
+        <w:t xml:space="preserve"> amely lefutásakor kiíratja a soros monitorra azt, hogy az ADC karakterizálása az </w:t>
+      </w:r>
+      <w:proofErr w:type="spellStart"/>
+      <w:r>
+        <w:t>eFuse</w:t>
+      </w:r>
+      <w:proofErr w:type="spellEnd"/>
+      <w:r>
+        <w:t xml:space="preserve">-ban levő értékkel történt-e. Ez a függvény az </w:t>
+      </w:r>
+      <w:proofErr w:type="spellStart"/>
+      <w:r>
+        <w:t>Espressif</w:t>
+      </w:r>
+      <w:proofErr w:type="spellEnd"/>
+      <w:r>
+        <w:t xml:space="preserve"> által készült, így erre nem térnék ki részletesebben.</w:t>
+      </w:r>
+      <w:r>
+        <w:t xml:space="preserve"> Ezt, az általam készített </w:t>
+      </w:r>
+      <w:proofErr w:type="spellStart"/>
       <w:r>
         <w:rPr>
           <w:i/>
           <w:iCs/>
         </w:rPr>
-        <w:t xml:space="preserve">); </w:t>
-      </w:r>
-      <w:r>
-        <w:t>függvénnyel, aminek a paraméterei fentebb már létrehozott csatorna változó és az elnyomási változó, beállítom az ADC1 általam kívánt csatornáját és elnyomását. Következő lépésként egy memóri</w:t>
-      </w:r>
-      <w:r>
-        <w:t xml:space="preserve">a részt foglalunk le, majd az </w:t>
-      </w:r>
-      <w:proofErr w:type="spellStart"/>
+        <w:t>adc_karak</w:t>
+      </w:r>
+      <w:proofErr w:type="spellEnd"/>
       <w:r>
         <w:rPr>
           <w:i/>
           <w:iCs/>
         </w:rPr>
-        <w:t>esp_adc_cal_</w:t>
-      </w:r>
-      <w:proofErr w:type="gramStart"/>
+        <w:t xml:space="preserve">(); </w:t>
+      </w:r>
+      <w:r>
+        <w:t xml:space="preserve">függvényben szintén minden konfigurálni kívánt csatornára megismétlem, az első, </w:t>
+      </w:r>
       <w:r>
         <w:rPr>
           <w:i/>
           <w:iCs/>
         </w:rPr>
-        <w:t>characterize</w:t>
-      </w:r>
-      <w:proofErr w:type="spellEnd"/>
-      <w:r>
-        <w:t>(</w:t>
-      </w:r>
-      <w:proofErr w:type="gramEnd"/>
-      <w:r>
-        <w:t xml:space="preserve">); függvénnyel kalibráljuk az adott </w:t>
-      </w:r>
-      <w:proofErr w:type="spellStart"/>
-      <w:r>
-        <w:t>adc</w:t>
-      </w:r>
-      <w:proofErr w:type="spellEnd"/>
-      <w:r>
-        <w:t xml:space="preserve"> csatornát. Ennek a függvénynek meg kell adni azt, hogy melyik ADC egységet milyen elnyomással, milyen felbontással, mekkora referencia feszültséggel kalibráljon. Amint a kalibráció megtörtént, még egy függvényt meghívok, amely kizárólag </w:t>
-      </w:r>
-      <w:proofErr w:type="spellStart"/>
-      <w:r>
-        <w:t>debug</w:t>
-      </w:r>
-      <w:proofErr w:type="spellEnd"/>
-      <w:r>
-        <w:t xml:space="preserve"> célt szolgál. Ez a függvény a </w:t>
-      </w:r>
-      <w:proofErr w:type="spellStart"/>
-      <w:r>
-        <w:rPr>
-          <w:i/>
-          <w:iCs/>
-        </w:rPr>
-        <w:t>print_char_val_</w:t>
-      </w:r>
-      <w:proofErr w:type="gramStart"/>
-      <w:r>
-        <w:rPr>
-          <w:i/>
-          <w:iCs/>
-        </w:rPr>
-        <w:t>type</w:t>
-      </w:r>
-      <w:proofErr w:type="spellEnd"/>
-      <w:r>
-        <w:rPr>
-          <w:i/>
-          <w:iCs/>
-        </w:rPr>
-        <w:t>(</w:t>
-      </w:r>
-      <w:proofErr w:type="gramEnd"/>
-      <w:r>
-        <w:rPr>
-          <w:i/>
-          <w:iCs/>
-        </w:rPr>
-        <w:t>);</w:t>
-      </w:r>
-      <w:r>
-        <w:t xml:space="preserve"> amely lefutásakor kiíratja a soros monitorra azt, hogy az ADC karakterizálása az </w:t>
-      </w:r>
-      <w:proofErr w:type="spellStart"/>
-      <w:r>
-        <w:t>eFuse</w:t>
-      </w:r>
-      <w:proofErr w:type="spellEnd"/>
-      <w:r>
-        <w:t xml:space="preserve">-ban levő értékkel történt-e. Ez a függvény az </w:t>
-      </w:r>
-      <w:proofErr w:type="spellStart"/>
-      <w:r>
-        <w:t>Espressif</w:t>
-      </w:r>
-      <w:proofErr w:type="spellEnd"/>
-      <w:r>
-        <w:t xml:space="preserve"> által készült, így erre nem térnék ki részletesebben.</w:t>
-      </w:r>
-      <w:r>
-        <w:t xml:space="preserve"> Ezt, az általam készített </w:t>
-      </w:r>
-      <w:proofErr w:type="spellStart"/>
-      <w:r>
-        <w:rPr>
-          <w:i/>
-          <w:iCs/>
-        </w:rPr>
-        <w:t>adc_</w:t>
-      </w:r>
-      <w:proofErr w:type="gramStart"/>
-      <w:r>
-        <w:rPr>
-          <w:i/>
-          <w:iCs/>
-        </w:rPr>
-        <w:t>karak</w:t>
-      </w:r>
-      <w:proofErr w:type="spellEnd"/>
-      <w:r>
-        <w:rPr>
-          <w:i/>
-          <w:iCs/>
-        </w:rPr>
-        <w:t>(</w:t>
-      </w:r>
-      <w:proofErr w:type="gramEnd"/>
-      <w:r>
-        <w:rPr>
-          <w:i/>
-          <w:iCs/>
-        </w:rPr>
-        <w:t xml:space="preserve">); </w:t>
-      </w:r>
-      <w:r>
-        <w:t xml:space="preserve">függvényben szintén minden konfigurálni kívánt csatornára megismétlem, az első, </w:t>
-      </w:r>
-      <w:r>
-        <w:rPr>
-          <w:i/>
-          <w:iCs/>
-        </w:rPr>
         <w:t>adc1_config_width();</w:t>
       </w:r>
       <w:r>
@@ -13512,6 +13358,9 @@
         <w:jc w:val="center"/>
       </w:pPr>
       <w:r>
+        <w:rPr>
+          <w:noProof/>
+        </w:rPr>
         <w:drawing>
           <wp:inline distT="0" distB="0" distL="0" distR="0" wp14:anchorId="7C8E0FD0" wp14:editId="41C28C36">
             <wp:extent cx="5543550" cy="2290445"/>
@@ -13570,31 +13419,15 @@
           <w:i/>
           <w:iCs/>
         </w:rPr>
-        <w:t>adc_</w:t>
-      </w:r>
-      <w:proofErr w:type="gramStart"/>
+        <w:t>adc_karak</w:t>
+      </w:r>
+      <w:proofErr w:type="spellEnd"/>
       <w:r>
         <w:rPr>
           <w:i/>
           <w:iCs/>
         </w:rPr>
-        <w:t>karak</w:t>
-      </w:r>
-      <w:proofErr w:type="spellEnd"/>
-      <w:r>
-        <w:rPr>
-          <w:i/>
-          <w:iCs/>
-        </w:rPr>
-        <w:t>(</w:t>
-      </w:r>
-      <w:proofErr w:type="gramEnd"/>
-      <w:r>
-        <w:rPr>
-          <w:i/>
-          <w:iCs/>
-        </w:rPr>
-        <w:t>); függvényen belüli ADC csatornák karakterizálása</w:t>
+        <w:t>(); függvényen belüli ADC csatornák karakterizálása</w:t>
       </w:r>
     </w:p>
     <w:p>
@@ -13614,37 +13447,21 @@
           <w:i/>
           <w:iCs/>
         </w:rPr>
-        <w:t>check_</w:t>
-      </w:r>
-      <w:proofErr w:type="gramStart"/>
+        <w:t>check_efuse</w:t>
+      </w:r>
+      <w:proofErr w:type="spellEnd"/>
       <w:r>
         <w:rPr>
           <w:i/>
           <w:iCs/>
         </w:rPr>
-        <w:t>efuse</w:t>
-      </w:r>
-      <w:proofErr w:type="spellEnd"/>
+        <w:t>();</w:t>
+      </w:r>
       <w:r>
         <w:rPr>
           <w:i/>
           <w:iCs/>
         </w:rPr>
-        <w:t>(</w:t>
-      </w:r>
-      <w:proofErr w:type="gramEnd"/>
-      <w:r>
-        <w:rPr>
-          <w:i/>
-          <w:iCs/>
-        </w:rPr>
-        <w:t>);</w:t>
-      </w:r>
-      <w:r>
-        <w:rPr>
-          <w:i/>
-          <w:iCs/>
-        </w:rPr>
         <w:t xml:space="preserve"> </w:t>
       </w:r>
       <w:r>
@@ -13658,11 +13475,9 @@
       <w:r>
         <w:t xml:space="preserve"> által megírt kódrészlet, amely szintén egyszer fog lefutni, az általam készített függvényhez hasonlóan. Ez is csak </w:t>
       </w:r>
-      <w:proofErr w:type="spellStart"/>
-      <w:r>
-        <w:t>debug</w:t>
-      </w:r>
-      <w:proofErr w:type="spellEnd"/>
+      <w:r>
+        <w:t>hibakeresési</w:t>
+      </w:r>
       <w:r>
         <w:t xml:space="preserve"> célt szolgál. Soros monitorra írja ki azt, hogy az adott beállítások mellett, az </w:t>
       </w:r>
@@ -13712,13 +13527,2135 @@
       </w:r>
     </w:p>
     <w:p>
+      <w:pPr>
+        <w:pStyle w:val="Cmsor2"/>
+      </w:pPr>
+      <w:r>
+        <w:lastRenderedPageBreak/>
+        <w:t>Bekapcsolási és kikapcsolási szekvencia</w:t>
+      </w:r>
+    </w:p>
+    <w:p>
+      <w:r>
+        <w:tab/>
+      </w:r>
+      <w:r>
+        <w:t xml:space="preserve">Az eszköz bekapcsolása amint az a </w:t>
+      </w:r>
+      <w:r>
+        <w:rPr>
+          <w:i/>
+          <w:iCs/>
+        </w:rPr>
+        <w:t xml:space="preserve">23.Ábrán </w:t>
+      </w:r>
+      <w:r>
+        <w:t xml:space="preserve">is látható úgy valósul meg, hogy a tűzgombot ötször kell megnyomni három másodpercen belül. Erre azért van szükség, </w:t>
+      </w:r>
+      <w:r>
+        <w:t>ugyanis,</w:t>
+      </w:r>
+      <w:r>
+        <w:t xml:space="preserve"> ha az eszköz a felhasználó zsebében van, minden</w:t>
+      </w:r>
+      <w:r>
+        <w:t xml:space="preserve">képp valahogy el kell azt kerülni, hogy bekapcsoljon, és hogy ez után a tűzgomb véletlenül benyomódjon. Ez azért fontos, ugyanis, ha a tűzgomb túl sokáig van benyomva, az eszköz folyamatosan fűti a fűtőszálat, amely szétégetheti a vattát, ezáltal gyakorlatilag a vatta kicseréléséig használhatatlan lesz az eszköz. Ennél egyel fontosabb, a balesetek megelőzése, ugyanis a </w:t>
+      </w:r>
+      <w:proofErr w:type="spellStart"/>
+      <w:r>
+        <w:t>LiIon</w:t>
+      </w:r>
+      <w:proofErr w:type="spellEnd"/>
+      <w:r>
+        <w:t xml:space="preserve"> akkumulátor a túl sok ideig tartó hevítés hatására túlhevülhet, és akár fel is robbanhat. Pont az ilyen balesetek megelőzése végett van szükség az úgynevezett zsebzár funkcióra, ám a túlhevülés ellen még egy termisztorral is védekezek, azonban erre a szakdolgozatom későbbi részén is ki fogok térni</w:t>
+      </w:r>
+      <w:r>
+        <w:t xml:space="preserve"> ennél részletesebben</w:t>
+      </w:r>
+      <w:r>
+        <w:t>.</w:t>
+      </w:r>
+    </w:p>
+    <w:p>
+      <w:pPr>
+        <w:pStyle w:val="Cmsor3"/>
+      </w:pPr>
+      <w:r>
+        <w:t>A bekapcsolási szekvencia</w:t>
+      </w:r>
+    </w:p>
+    <w:p>
+      <w:r>
+        <w:tab/>
+      </w:r>
+      <w:r>
+        <w:t xml:space="preserve">Mint már említettem, az elektromos cigaretta bekapcsolása a tűzgomb három másodpercen belül, ötszörös megnyomásával jön létre. </w:t>
+      </w:r>
+      <w:r>
+        <w:t>Ahhoz, hogy ez szoftveresen megvalósítható legyen, először a hardveres megvalósításra kell kitérnem.</w:t>
+      </w:r>
+    </w:p>
+    <w:p>
+      <w:r>
+        <w:t xml:space="preserve">Mivel </w:t>
+      </w:r>
+      <w:r>
+        <w:t xml:space="preserve">a mikrovezérlő </w:t>
+      </w:r>
+      <w:r>
+        <w:t xml:space="preserve">a tápfeszültségét egy </w:t>
+      </w:r>
+      <w:r>
+        <w:t xml:space="preserve">3,3V-ot előállító kis feszültségesésű feszültségstabilizátorról(LDO) kapja, így azt kellett megoldani, hogy a gomb megnyomásakor ez az IC megkapja az engedélyező jelét, és ezt meg is tartsa a gomb elengedése után is legalább három másodpercig. Ehhez egy LM555 IC lett használva, </w:t>
+      </w:r>
+      <w:r>
+        <w:t xml:space="preserve">amely egy </w:t>
+      </w:r>
+      <w:proofErr w:type="spellStart"/>
+      <w:r>
+        <w:t>trigger</w:t>
+      </w:r>
+      <w:proofErr w:type="spellEnd"/>
+      <w:r>
+        <w:t xml:space="preserve"> jel hatására </w:t>
+      </w:r>
+      <w:r>
+        <w:t>az (1) képletben</w:t>
+      </w:r>
+      <w:r>
+        <w:t xml:space="preserve"> kiszámolt értékű RC kapcsolással 3,52 másodpercig kiadja az engedélyező jelet.</w:t>
+      </w:r>
+    </w:p>
+    <w:p>
+      <w:pPr>
+        <w:jc w:val="center"/>
+      </w:pPr>
+      <m:oMath>
+        <m:sSub>
+          <m:sSubPr>
+            <m:ctrlPr>
+              <w:rPr>
+                <w:rFonts w:ascii="Cambria Math" w:hAnsi="Cambria Math"/>
+                <w:i/>
+              </w:rPr>
+            </m:ctrlPr>
+          </m:sSubPr>
+          <m:e>
+            <m:r>
+              <w:rPr>
+                <w:rFonts w:ascii="Cambria Math" w:hAnsi="Cambria Math"/>
+              </w:rPr>
+              <m:t xml:space="preserve"> t</m:t>
+            </m:r>
+          </m:e>
+          <m:sub>
+            <m:r>
+              <w:rPr>
+                <w:rFonts w:ascii="Cambria Math" w:hAnsi="Cambria Math"/>
+              </w:rPr>
+              <m:t>h</m:t>
+            </m:r>
+          </m:sub>
+        </m:sSub>
+        <m:r>
+          <w:rPr>
+            <w:rFonts w:ascii="Cambria Math" w:hAnsi="Cambria Math"/>
+          </w:rPr>
+          <m:t>=1,1*</m:t>
+        </m:r>
+        <m:sSub>
+          <m:sSubPr>
+            <m:ctrlPr>
+              <w:rPr>
+                <w:rFonts w:ascii="Cambria Math" w:hAnsi="Cambria Math"/>
+                <w:i/>
+              </w:rPr>
+            </m:ctrlPr>
+          </m:sSubPr>
+          <m:e>
+            <m:r>
+              <w:rPr>
+                <w:rFonts w:ascii="Cambria Math" w:hAnsi="Cambria Math"/>
+              </w:rPr>
+              <m:t>R</m:t>
+            </m:r>
+          </m:e>
+          <m:sub>
+            <m:r>
+              <w:rPr>
+                <w:rFonts w:ascii="Cambria Math" w:hAnsi="Cambria Math"/>
+              </w:rPr>
+              <m:t>11</m:t>
+            </m:r>
+          </m:sub>
+        </m:sSub>
+        <m:r>
+          <w:rPr>
+            <w:rFonts w:ascii="Cambria Math" w:hAnsi="Cambria Math"/>
+          </w:rPr>
+          <m:t>*</m:t>
+        </m:r>
+        <m:sSub>
+          <m:sSubPr>
+            <m:ctrlPr>
+              <w:rPr>
+                <w:rFonts w:ascii="Cambria Math" w:hAnsi="Cambria Math"/>
+                <w:i/>
+              </w:rPr>
+            </m:ctrlPr>
+          </m:sSubPr>
+          <m:e>
+            <m:r>
+              <w:rPr>
+                <w:rFonts w:ascii="Cambria Math" w:hAnsi="Cambria Math"/>
+              </w:rPr>
+              <m:t>C</m:t>
+            </m:r>
+          </m:e>
+          <m:sub>
+            <m:r>
+              <w:rPr>
+                <w:rFonts w:ascii="Cambria Math" w:hAnsi="Cambria Math"/>
+              </w:rPr>
+              <m:t>6</m:t>
+            </m:r>
+          </m:sub>
+        </m:sSub>
+        <m:r>
+          <w:rPr>
+            <w:rFonts w:ascii="Cambria Math" w:hAnsi="Cambria Math"/>
+          </w:rPr>
+          <m:t>=1,1*68*</m:t>
+        </m:r>
+        <m:sSup>
+          <m:sSupPr>
+            <m:ctrlPr>
+              <w:rPr>
+                <w:rFonts w:ascii="Cambria Math" w:hAnsi="Cambria Math"/>
+                <w:i/>
+              </w:rPr>
+            </m:ctrlPr>
+          </m:sSupPr>
+          <m:e>
+            <m:r>
+              <w:rPr>
+                <w:rFonts w:ascii="Cambria Math" w:hAnsi="Cambria Math"/>
+              </w:rPr>
+              <m:t>10</m:t>
+            </m:r>
+          </m:e>
+          <m:sup>
+            <m:r>
+              <w:rPr>
+                <w:rFonts w:ascii="Cambria Math" w:hAnsi="Cambria Math"/>
+              </w:rPr>
+              <m:t>3</m:t>
+            </m:r>
+          </m:sup>
+        </m:sSup>
+        <m:r>
+          <w:rPr>
+            <w:rFonts w:ascii="Cambria Math" w:hAnsi="Cambria Math"/>
+          </w:rPr>
+          <m:t>*47*</m:t>
+        </m:r>
+        <m:sSup>
+          <m:sSupPr>
+            <m:ctrlPr>
+              <w:rPr>
+                <w:rFonts w:ascii="Cambria Math" w:hAnsi="Cambria Math"/>
+                <w:i/>
+              </w:rPr>
+            </m:ctrlPr>
+          </m:sSupPr>
+          <m:e>
+            <m:r>
+              <w:rPr>
+                <w:rFonts w:ascii="Cambria Math" w:hAnsi="Cambria Math"/>
+              </w:rPr>
+              <m:t>10</m:t>
+            </m:r>
+          </m:e>
+          <m:sup>
+            <m:r>
+              <w:rPr>
+                <w:rFonts w:ascii="Cambria Math" w:hAnsi="Cambria Math"/>
+              </w:rPr>
+              <m:t>-6</m:t>
+            </m:r>
+          </m:sup>
+        </m:sSup>
+        <m:r>
+          <w:rPr>
+            <w:rFonts w:ascii="Cambria Math" w:hAnsi="Cambria Math"/>
+          </w:rPr>
+          <m:t xml:space="preserve">=3,5156 s </m:t>
+        </m:r>
+      </m:oMath>
+      <w:r>
+        <w:t>(1)</w:t>
+      </w:r>
+    </w:p>
+    <w:p>
+      <w:r>
+        <w:t xml:space="preserve"> Ezen</w:t>
+      </w:r>
+      <w:r>
+        <w:t xml:space="preserve"> </w:t>
+      </w:r>
+      <w:r>
+        <w:t>a ponton megjegyzendő, hogy ilyen hosszú impulzusra van szükség, így a kimeneti jel késleltetése jelentős, körülbelül 0,85 másodperc</w:t>
+      </w:r>
+      <w:r>
+        <w:t>[18].</w:t>
+      </w:r>
+    </w:p>
+    <w:p>
+      <w:pPr>
+        <w:jc w:val="center"/>
+      </w:pPr>
+      <w:r>
+        <w:rPr>
+          <w:noProof/>
+        </w:rPr>
+        <w:lastRenderedPageBreak/>
+        <w:drawing>
+          <wp:inline distT="0" distB="0" distL="0" distR="0">
+            <wp:extent cx="3991554" cy="3016451"/>
+            <wp:effectExtent l="0" t="0" r="9525" b="0"/>
+            <wp:docPr id="12" name="Kép 12"/>
+            <wp:cNvGraphicFramePr>
+              <a:graphicFrameLocks xmlns:a="http://schemas.openxmlformats.org/drawingml/2006/main" noChangeAspect="1"/>
+            </wp:cNvGraphicFramePr>
+            <a:graphic xmlns:a="http://schemas.openxmlformats.org/drawingml/2006/main">
+              <a:graphicData uri="http://schemas.openxmlformats.org/drawingml/2006/picture">
+                <pic:pic xmlns:pic="http://schemas.openxmlformats.org/drawingml/2006/picture">
+                  <pic:nvPicPr>
+                    <pic:cNvPr id="0" name="Picture 2"/>
+                    <pic:cNvPicPr>
+                      <a:picLocks noChangeAspect="1" noChangeArrowheads="1"/>
+                    </pic:cNvPicPr>
+                  </pic:nvPicPr>
+                  <pic:blipFill>
+                    <a:blip r:embed="rId39" cstate="print">
+                      <a:extLst>
+                        <a:ext uri="{28A0092B-C50C-407E-A947-70E740481C1C}">
+                          <a14:useLocalDpi xmlns:a14="http://schemas.microsoft.com/office/drawing/2010/main" val="0"/>
+                        </a:ext>
+                      </a:extLst>
+                    </a:blip>
+                    <a:srcRect/>
+                    <a:stretch>
+                      <a:fillRect/>
+                    </a:stretch>
+                  </pic:blipFill>
+                  <pic:spPr bwMode="auto">
+                    <a:xfrm>
+                      <a:off x="0" y="0"/>
+                      <a:ext cx="4060116" cy="3068264"/>
+                    </a:xfrm>
+                    <a:prstGeom prst="rect">
+                      <a:avLst/>
+                    </a:prstGeom>
+                    <a:noFill/>
+                    <a:ln>
+                      <a:noFill/>
+                    </a:ln>
+                  </pic:spPr>
+                </pic:pic>
+              </a:graphicData>
+            </a:graphic>
+          </wp:inline>
+        </w:drawing>
+      </w:r>
+    </w:p>
+    <w:p>
+      <w:pPr>
+        <w:jc w:val="center"/>
+        <w:rPr>
+          <w:i/>
+          <w:iCs/>
+        </w:rPr>
+      </w:pPr>
+      <w:r>
+        <w:rPr>
+          <w:i/>
+          <w:iCs/>
+        </w:rPr>
+        <w:t>30.Ábra – Az LM555 IC és a</w:t>
+      </w:r>
+      <w:r>
+        <w:rPr>
+          <w:i/>
+          <w:iCs/>
+        </w:rPr>
+        <w:t xml:space="preserve"> 3,3V-ot előállító LDO[18]</w:t>
+      </w:r>
+    </w:p>
+    <w:p>
+      <w:r>
+        <w:t>Szoftveres megvalósításnál, ha a hardveres háttér adott, azt a megoldást választottam, hogy amikor a tűzgomb megnyomásra kerül, az hardveresen táp alá helyezi a mikrovezérlőt, azaz bekapcsolja azt. Ekkor a „</w:t>
+      </w:r>
+      <w:proofErr w:type="spellStart"/>
+      <w:r>
+        <w:rPr>
+          <w:i/>
+          <w:iCs/>
+        </w:rPr>
+        <w:t>bekapcs</w:t>
+      </w:r>
+      <w:proofErr w:type="spellEnd"/>
+      <w:r>
+        <w:rPr>
+          <w:i/>
+          <w:iCs/>
+        </w:rPr>
+        <w:t xml:space="preserve">” </w:t>
+      </w:r>
+      <w:r>
+        <w:t xml:space="preserve"> </w:t>
+      </w:r>
+      <w:proofErr w:type="spellStart"/>
+      <w:r>
+        <w:t>flag</w:t>
+      </w:r>
+      <w:proofErr w:type="spellEnd"/>
+      <w:r>
+        <w:t xml:space="preserve"> bit alapértelmezetten 0 állapotban áll, így egyik engedélyező jel sincs a mikrovezérlő által kiküldve. Amennyiben nem történik további gombnyomás, az LM555 IC 3,52 másodperc után megszakítja a tápellátást és a mikrovezérlő leáll. </w:t>
+      </w:r>
+      <w:r>
+        <w:t>Azonban,</w:t>
+      </w:r>
+      <w:r>
+        <w:t xml:space="preserve"> ha történik gombnyomás, az egy megszakítást küld a mikrovezérlőnek, mely megszakításra </w:t>
+      </w:r>
+      <w:proofErr w:type="spellStart"/>
+      <w:r>
+        <w:t>reagálván</w:t>
+      </w:r>
+      <w:proofErr w:type="spellEnd"/>
+      <w:r>
+        <w:t xml:space="preserve"> az MCU elindít egy három másodperces időzítőt. Az időzítő lejárása végéig, a szoftver figyeli a további gombnyomásokat, és amennyiben azok </w:t>
+      </w:r>
+      <w:r>
+        <w:t>összege elérte az ötöt, a program kiküldi az engedélyező jeleket, többek között a 3,3V-os feszültségstabilizátornak is, így már folyamatossá téve az eszköz m</w:t>
+      </w:r>
+      <w:r>
+        <w:t>ű</w:t>
+      </w:r>
+      <w:r>
+        <w:t xml:space="preserve">ködését. </w:t>
+      </w:r>
+    </w:p>
+    <w:p>
+      <w:pPr>
+        <w:jc w:val="center"/>
+      </w:pPr>
+      <w:r>
+        <w:drawing>
+          <wp:inline distT="0" distB="0" distL="0" distR="0" wp14:anchorId="5AB8E827" wp14:editId="64585888">
+            <wp:extent cx="4476584" cy="2289570"/>
+            <wp:effectExtent l="0" t="0" r="635" b="0"/>
+            <wp:docPr id="22" name="Kép 22"/>
+            <wp:cNvGraphicFramePr>
+              <a:graphicFrameLocks xmlns:a="http://schemas.openxmlformats.org/drawingml/2006/main" noChangeAspect="1"/>
+            </wp:cNvGraphicFramePr>
+            <a:graphic xmlns:a="http://schemas.openxmlformats.org/drawingml/2006/main">
+              <a:graphicData uri="http://schemas.openxmlformats.org/drawingml/2006/picture">
+                <pic:pic xmlns:pic="http://schemas.openxmlformats.org/drawingml/2006/picture">
+                  <pic:nvPicPr>
+                    <pic:cNvPr id="1" name=""/>
+                    <pic:cNvPicPr/>
+                  </pic:nvPicPr>
+                  <pic:blipFill>
+                    <a:blip r:embed="rId40"/>
+                    <a:stretch>
+                      <a:fillRect/>
+                    </a:stretch>
+                  </pic:blipFill>
+                  <pic:spPr>
+                    <a:xfrm>
+                      <a:off x="0" y="0"/>
+                      <a:ext cx="4526980" cy="2315345"/>
+                    </a:xfrm>
+                    <a:prstGeom prst="rect">
+                      <a:avLst/>
+                    </a:prstGeom>
+                  </pic:spPr>
+                </pic:pic>
+              </a:graphicData>
+            </a:graphic>
+          </wp:inline>
+        </w:drawing>
+      </w:r>
+    </w:p>
+    <w:p>
+      <w:pPr>
+        <w:jc w:val="center"/>
+        <w:rPr>
+          <w:i/>
+          <w:iCs/>
+        </w:rPr>
+      </w:pPr>
+      <w:r>
+        <w:rPr>
+          <w:i/>
+          <w:iCs/>
+        </w:rPr>
+        <w:t>31.Ábra – A bekapcsolási szekvencia</w:t>
+      </w:r>
+    </w:p>
+    <w:p>
+      <w:r>
+        <w:lastRenderedPageBreak/>
+        <w:tab/>
+        <w:t>Ahhoz, hogy a bekapcsolás megvalósítható legyen szoftveresen, először egy időzítőt kell létrehozni és inicializálni. Az ESP32 két hardveres időzítő csoportot tartalmaz, ezeken a csoportokon belül található két-két időzítő. Ezek közül a jelen felhasználásban csak egyre lesz szükség. Az időzítő inicializálásához</w:t>
+      </w:r>
+      <w:r>
+        <w:t xml:space="preserve"> </w:t>
+      </w:r>
+      <w:r>
+        <w:t xml:space="preserve">meg kell hívni a </w:t>
+      </w:r>
+      <w:proofErr w:type="spellStart"/>
+      <w:r>
+        <w:rPr>
+          <w:i/>
+          <w:iCs/>
+        </w:rPr>
+        <w:t>timer.h</w:t>
+      </w:r>
+      <w:proofErr w:type="spellEnd"/>
+      <w:r>
+        <w:t xml:space="preserve"> könyvtárat, és definiálni kell két értéket. Az egyik a </w:t>
+      </w:r>
+      <w:r>
+        <w:rPr>
+          <w:i/>
+          <w:iCs/>
+        </w:rPr>
+        <w:t>TIMER_DIVIDER</w:t>
+      </w:r>
+      <w:r>
+        <w:t>, amely egy 2 és 16 közötti szám kell, hogy legyen. Ez fogja meghatározni, hogy a 80MHz-es órajel hányad részére legyen leosztva. Ebben a programban én 2-nek definiáltam ezt az értéket, ugyanis 40MHz-cel könnyen el tudtam végezni a szükséges számításokat.</w:t>
+      </w:r>
+    </w:p>
+    <w:p>
+      <w:r>
+        <w:t xml:space="preserve">A másik előre definiált érték a </w:t>
+      </w:r>
+      <w:r>
+        <w:rPr>
+          <w:i/>
+          <w:iCs/>
+        </w:rPr>
+        <w:t>TIMER_SCALE</w:t>
+      </w:r>
+      <w:r>
+        <w:rPr>
+          <w:i/>
+          <w:iCs/>
+        </w:rPr>
+        <w:t>,</w:t>
+      </w:r>
+      <w:r>
+        <w:t xml:space="preserve"> amely az időzítő skálaosztását adja meg. Ez egy olyan érték, amely az alap órajel és az órajelosztó hányadából jön össze.</w:t>
+      </w:r>
+    </w:p>
+    <w:p>
+      <w:pPr>
+        <w:jc w:val="center"/>
+      </w:pPr>
+      <w:r>
+        <w:drawing>
+          <wp:inline distT="0" distB="0" distL="0" distR="0" wp14:anchorId="659D5BC9" wp14:editId="3A51FF4E">
+            <wp:extent cx="4011647" cy="790895"/>
+            <wp:effectExtent l="0" t="0" r="0" b="9525"/>
+            <wp:docPr id="25" name="Kép 25"/>
+            <wp:cNvGraphicFramePr>
+              <a:graphicFrameLocks xmlns:a="http://schemas.openxmlformats.org/drawingml/2006/main" noChangeAspect="1"/>
+            </wp:cNvGraphicFramePr>
+            <a:graphic xmlns:a="http://schemas.openxmlformats.org/drawingml/2006/main">
+              <a:graphicData uri="http://schemas.openxmlformats.org/drawingml/2006/picture">
+                <pic:pic xmlns:pic="http://schemas.openxmlformats.org/drawingml/2006/picture">
+                  <pic:nvPicPr>
+                    <pic:cNvPr id="1" name=""/>
+                    <pic:cNvPicPr/>
+                  </pic:nvPicPr>
+                  <pic:blipFill>
+                    <a:blip r:embed="rId41"/>
+                    <a:stretch>
+                      <a:fillRect/>
+                    </a:stretch>
+                  </pic:blipFill>
+                  <pic:spPr>
+                    <a:xfrm>
+                      <a:off x="0" y="0"/>
+                      <a:ext cx="4011647" cy="790895"/>
+                    </a:xfrm>
+                    <a:prstGeom prst="rect">
+                      <a:avLst/>
+                    </a:prstGeom>
+                  </pic:spPr>
+                </pic:pic>
+              </a:graphicData>
+            </a:graphic>
+          </wp:inline>
+        </w:drawing>
+      </w:r>
+    </w:p>
+    <w:p>
+      <w:pPr>
+        <w:jc w:val="center"/>
+        <w:rPr>
+          <w:i/>
+          <w:iCs/>
+        </w:rPr>
+      </w:pPr>
+      <w:r>
+        <w:rPr>
+          <w:i/>
+          <w:iCs/>
+        </w:rPr>
+        <w:t xml:space="preserve">32.Ábra – A </w:t>
+      </w:r>
+      <w:proofErr w:type="spellStart"/>
+      <w:r>
+        <w:rPr>
+          <w:i/>
+          <w:iCs/>
+        </w:rPr>
+        <w:t>timer.h</w:t>
+      </w:r>
+      <w:proofErr w:type="spellEnd"/>
+      <w:r>
+        <w:rPr>
+          <w:i/>
+          <w:iCs/>
+        </w:rPr>
+        <w:t xml:space="preserve"> meghívása valamint a két érték definiálása</w:t>
+      </w:r>
+    </w:p>
+    <w:p>
+      <w:r>
+        <w:tab/>
+      </w:r>
+      <w:r>
+        <w:t xml:space="preserve">Következő lépésként </w:t>
+      </w:r>
+      <w:r>
+        <w:t xml:space="preserve">létre kellett, hogy hozzak egy függvényt, mely az inicializálását végzi el az időzítőnek, ezt a </w:t>
+      </w:r>
+      <w:proofErr w:type="spellStart"/>
+      <w:r>
+        <w:rPr>
+          <w:i/>
+          <w:iCs/>
+        </w:rPr>
+        <w:t>timer_inicializalasa</w:t>
+      </w:r>
+      <w:proofErr w:type="spellEnd"/>
+      <w:r>
+        <w:rPr>
+          <w:i/>
+          <w:iCs/>
+        </w:rPr>
+        <w:t xml:space="preserve">(); </w:t>
+      </w:r>
+      <w:r>
+        <w:t>függvényt később egyszer fogom meghívni, és ez fogja elvégezni</w:t>
+      </w:r>
+      <w:r>
+        <w:t xml:space="preserve"> a szükséges beállításokat, amint az ESP32 megkapja a tápfeszültséget. </w:t>
+      </w:r>
+      <w:r>
+        <w:t xml:space="preserve">Itt egy </w:t>
+      </w:r>
+      <w:proofErr w:type="spellStart"/>
+      <w:r>
+        <w:rPr>
+          <w:i/>
+          <w:iCs/>
+        </w:rPr>
+        <w:t>timer_config_t</w:t>
+      </w:r>
+      <w:proofErr w:type="spellEnd"/>
+      <w:r>
+        <w:rPr>
+          <w:i/>
+          <w:iCs/>
+        </w:rPr>
+        <w:t xml:space="preserve"> </w:t>
+      </w:r>
+      <w:r>
+        <w:t>típusú változót hoztam létre, amely</w:t>
+      </w:r>
+      <w:r>
+        <w:t>en belül a következőket kellett megadnom:</w:t>
+      </w:r>
+    </w:p>
+    <w:p>
+      <w:pPr>
+        <w:pStyle w:val="Listaszerbekezds"/>
+        <w:numPr>
+          <w:ilvl w:val="0"/>
+          <w:numId w:val="26"/>
+        </w:numPr>
+      </w:pPr>
+      <w:proofErr w:type="spellStart"/>
+      <w:r>
+        <w:rPr>
+          <w:i/>
+          <w:iCs/>
+        </w:rPr>
+        <w:t>divider</w:t>
+      </w:r>
+      <w:proofErr w:type="spellEnd"/>
+      <w:r>
+        <w:t xml:space="preserve"> – Az órajelosztó értéke, jelen esetben ez az előre definiált </w:t>
+      </w:r>
+      <w:r>
+        <w:rPr>
+          <w:i/>
+          <w:iCs/>
+        </w:rPr>
+        <w:t>TIMER_DIVIDER</w:t>
+      </w:r>
+    </w:p>
+    <w:p>
+      <w:pPr>
+        <w:pStyle w:val="Listaszerbekezds"/>
+        <w:numPr>
+          <w:ilvl w:val="0"/>
+          <w:numId w:val="26"/>
+        </w:numPr>
+      </w:pPr>
+      <w:proofErr w:type="spellStart"/>
+      <w:r>
+        <w:rPr>
+          <w:i/>
+          <w:iCs/>
+        </w:rPr>
+        <w:t>counter_dir</w:t>
+      </w:r>
+      <w:proofErr w:type="spellEnd"/>
+      <w:r>
+        <w:t xml:space="preserve"> – A számláló irányát adja meg, ebben az alkalmazásban egy ez a számláló lefele számlál, így a megadott érték </w:t>
+      </w:r>
+      <w:r>
+        <w:rPr>
+          <w:i/>
+          <w:iCs/>
+        </w:rPr>
+        <w:t>TIMER_COUNT_DOWN</w:t>
+      </w:r>
+    </w:p>
+    <w:p>
+      <w:pPr>
+        <w:pStyle w:val="Listaszerbekezds"/>
+        <w:numPr>
+          <w:ilvl w:val="0"/>
+          <w:numId w:val="26"/>
+        </w:numPr>
+      </w:pPr>
+      <w:proofErr w:type="spellStart"/>
+      <w:r>
+        <w:rPr>
+          <w:i/>
+          <w:iCs/>
+        </w:rPr>
+        <w:t>counter_en</w:t>
+      </w:r>
+      <w:proofErr w:type="spellEnd"/>
+      <w:r>
+        <w:rPr>
+          <w:i/>
+          <w:iCs/>
+        </w:rPr>
+        <w:t xml:space="preserve"> – </w:t>
+      </w:r>
+      <w:r>
+        <w:t xml:space="preserve">A számláló inicializálás utáni viselkedését írja le, jelen esetben </w:t>
+      </w:r>
+      <w:r>
+        <w:rPr>
+          <w:i/>
+          <w:iCs/>
+        </w:rPr>
+        <w:t>TIMER_PAUSE</w:t>
+      </w:r>
+      <w:r>
+        <w:t xml:space="preserve"> értéket adtam neki, így a számláló nem indul el azonnal.</w:t>
+      </w:r>
+    </w:p>
+    <w:p>
+      <w:pPr>
+        <w:pStyle w:val="Listaszerbekezds"/>
+        <w:numPr>
+          <w:ilvl w:val="0"/>
+          <w:numId w:val="26"/>
+        </w:numPr>
+      </w:pPr>
+      <w:proofErr w:type="spellStart"/>
+      <w:r>
+        <w:rPr>
+          <w:i/>
+          <w:iCs/>
+        </w:rPr>
+        <w:t>alarm_en</w:t>
+      </w:r>
+      <w:proofErr w:type="spellEnd"/>
+      <w:r>
+        <w:t xml:space="preserve"> – A számláló küldjön-e jelzést a lejárása esetén, ezt a funkciót letiltottam, így </w:t>
+      </w:r>
+      <w:r>
+        <w:rPr>
+          <w:i/>
+          <w:iCs/>
+        </w:rPr>
+        <w:t>TIMER_ALARM_DIS</w:t>
+      </w:r>
+      <w:r>
+        <w:rPr>
+          <w:i/>
+          <w:iCs/>
+        </w:rPr>
+        <w:t xml:space="preserve"> </w:t>
+      </w:r>
+      <w:r>
+        <w:t>értéket adtam neki</w:t>
+      </w:r>
+    </w:p>
+    <w:p>
+      <w:pPr>
+        <w:pStyle w:val="Listaszerbekezds"/>
+        <w:numPr>
+          <w:ilvl w:val="0"/>
+          <w:numId w:val="26"/>
+        </w:numPr>
+      </w:pPr>
+      <w:proofErr w:type="spellStart"/>
+      <w:r>
+        <w:rPr>
+          <w:i/>
+          <w:iCs/>
+        </w:rPr>
+        <w:t>auto</w:t>
+      </w:r>
+      <w:r>
+        <w:t>_</w:t>
+      </w:r>
+      <w:r>
+        <w:rPr>
+          <w:i/>
+          <w:iCs/>
+        </w:rPr>
+        <w:t>reload</w:t>
+      </w:r>
+      <w:proofErr w:type="spellEnd"/>
+      <w:r>
+        <w:t xml:space="preserve"> – A számláló lejárása után automatikusan visszaálljon-e a kezdeti értékre. Ezt én a későbbiekben „manuálisan” oldottam meg, így </w:t>
+      </w:r>
+      <w:r>
+        <w:t xml:space="preserve">ezt a funkciót letiltottam és a </w:t>
+      </w:r>
+      <w:r>
+        <w:rPr>
+          <w:i/>
+          <w:iCs/>
+        </w:rPr>
+        <w:t>TIMER_AUTORELOAD_DIS</w:t>
+      </w:r>
+      <w:r>
+        <w:t xml:space="preserve"> értéket adtam meg neki.</w:t>
+      </w:r>
+    </w:p>
+    <w:p>
+      <w:r>
+        <w:tab/>
+        <w:t xml:space="preserve">Az általam létrehozott függvényben a változók értékeinek megadása után a </w:t>
+      </w:r>
+      <w:proofErr w:type="spellStart"/>
+      <w:r>
+        <w:rPr>
+          <w:i/>
+          <w:iCs/>
+        </w:rPr>
+        <w:t>timer_init</w:t>
+      </w:r>
+      <w:proofErr w:type="spellEnd"/>
+      <w:r>
+        <w:rPr>
+          <w:i/>
+          <w:iCs/>
+        </w:rPr>
+        <w:t xml:space="preserve">(); </w:t>
+      </w:r>
+      <w:r>
+        <w:t xml:space="preserve"> függvényt kellett meghívnom, mely elvégzi az időzítő inicializálását az előzőleg megadott értékek alapján. Ennek a függvénynek meg kell adni a </w:t>
+      </w:r>
+      <w:proofErr w:type="spellStart"/>
+      <w:r>
+        <w:t>haználni</w:t>
+      </w:r>
+      <w:proofErr w:type="spellEnd"/>
+      <w:r>
+        <w:t xml:space="preserve"> kívánt </w:t>
+      </w:r>
+      <w:r>
+        <w:lastRenderedPageBreak/>
+        <w:t>időzítő csoportot, az ezen belül használni kívánt időzítő sorszámát, valamint a fentebb kifejtett változó típust, az összes megadott adattal.</w:t>
+      </w:r>
+    </w:p>
+    <w:p>
+      <w:r>
+        <w:t xml:space="preserve">A </w:t>
+      </w:r>
+      <w:proofErr w:type="spellStart"/>
+      <w:r>
+        <w:rPr>
+          <w:i/>
+          <w:iCs/>
+        </w:rPr>
+        <w:t>timer_init</w:t>
+      </w:r>
+      <w:proofErr w:type="spellEnd"/>
+      <w:r>
+        <w:rPr>
+          <w:i/>
+          <w:iCs/>
+        </w:rPr>
+        <w:t>();</w:t>
+      </w:r>
+      <w:r>
+        <w:t xml:space="preserve"> függvényen kívül szükség volt még arra, hogy megadjam a számláló kezdeti értékét. Ezt a </w:t>
+      </w:r>
+      <w:proofErr w:type="spellStart"/>
+      <w:r>
+        <w:rPr>
+          <w:i/>
+          <w:iCs/>
+        </w:rPr>
+        <w:t>timer_set_counter_value</w:t>
+      </w:r>
+      <w:proofErr w:type="spellEnd"/>
+      <w:r>
+        <w:rPr>
+          <w:i/>
+          <w:iCs/>
+        </w:rPr>
+        <w:t xml:space="preserve">(); </w:t>
+      </w:r>
+      <w:r>
+        <w:t>függvény meghívásával tettem meg, amelynek a bemenetei szintén az időzítő csoport, az azon belüli időzítő sorsszáma, valamint a kezdeti érték. A kezdeti értéket az (</w:t>
+      </w:r>
+      <w:r>
+        <w:t>2</w:t>
+      </w:r>
+      <w:r>
+        <w:t>) képlettel kaptam meg, hogy így az időzítő mindig három másodpercig számoljon</w:t>
+      </w:r>
+      <w:r>
+        <w:t>, majd ezt a kapott értéket váltottam át hexadecimális értékre, amely így</w:t>
+      </w:r>
+      <w:r>
+        <w:t xml:space="preserve"> </w:t>
+      </w:r>
+      <w:r>
+        <w:t>0x7270E00</w:t>
+      </w:r>
+      <w:r>
+        <w:t>.</w:t>
+      </w:r>
+    </w:p>
+    <w:p>
+      <w:pPr>
+        <w:jc w:val="center"/>
+        <w:rPr>
+          <w:i/>
+          <w:iCs/>
+        </w:rPr>
+      </w:pPr>
+      <m:oMathPara>
+        <m:oMath>
+          <m:f>
+            <m:fPr>
+              <m:ctrlPr>
+                <w:rPr>
+                  <w:rFonts w:ascii="Cambria Math" w:hAnsi="Cambria Math"/>
+                  <w:i/>
+                  <w:iCs/>
+                </w:rPr>
+              </m:ctrlPr>
+            </m:fPr>
+            <m:num>
+              <m:r>
+                <w:rPr>
+                  <w:rFonts w:ascii="Cambria Math" w:hAnsi="Cambria Math"/>
+                </w:rPr>
+                <m:t>f</m:t>
+              </m:r>
+            </m:num>
+            <m:den>
+              <m:r>
+                <w:rPr>
+                  <w:rFonts w:ascii="Cambria Math" w:hAnsi="Cambria Math"/>
+                </w:rPr>
+                <m:t>div.</m:t>
+              </m:r>
+            </m:den>
+          </m:f>
+          <m:r>
+            <w:rPr>
+              <w:rFonts w:ascii="Cambria Math" w:hAnsi="Cambria Math"/>
+            </w:rPr>
+            <m:t xml:space="preserve">×3= </m:t>
+          </m:r>
+          <m:f>
+            <m:fPr>
+              <m:ctrlPr>
+                <w:rPr>
+                  <w:rFonts w:ascii="Cambria Math" w:hAnsi="Cambria Math"/>
+                  <w:i/>
+                  <w:iCs/>
+                </w:rPr>
+              </m:ctrlPr>
+            </m:fPr>
+            <m:num>
+              <m:r>
+                <w:rPr>
+                  <w:rFonts w:ascii="Cambria Math" w:hAnsi="Cambria Math"/>
+                </w:rPr>
+                <m:t>80×</m:t>
+              </m:r>
+              <m:sSup>
+                <m:sSupPr>
+                  <m:ctrlPr>
+                    <w:rPr>
+                      <w:rFonts w:ascii="Cambria Math" w:hAnsi="Cambria Math"/>
+                      <w:i/>
+                      <w:iCs/>
+                    </w:rPr>
+                  </m:ctrlPr>
+                </m:sSupPr>
+                <m:e>
+                  <m:r>
+                    <w:rPr>
+                      <w:rFonts w:ascii="Cambria Math" w:hAnsi="Cambria Math"/>
+                    </w:rPr>
+                    <m:t>10</m:t>
+                  </m:r>
+                </m:e>
+                <m:sup>
+                  <m:r>
+                    <w:rPr>
+                      <w:rFonts w:ascii="Cambria Math" w:hAnsi="Cambria Math"/>
+                    </w:rPr>
+                    <m:t>6</m:t>
+                  </m:r>
+                </m:sup>
+              </m:sSup>
+            </m:num>
+            <m:den>
+              <m:r>
+                <w:rPr>
+                  <w:rFonts w:ascii="Cambria Math" w:hAnsi="Cambria Math"/>
+                </w:rPr>
+                <m:t>2</m:t>
+              </m:r>
+            </m:den>
+          </m:f>
+          <m:r>
+            <w:rPr>
+              <w:rFonts w:ascii="Cambria Math" w:hAnsi="Cambria Math"/>
+            </w:rPr>
+            <m:t>×3=120.000.000</m:t>
+          </m:r>
+          <m:r>
+            <w:rPr>
+              <w:rFonts w:ascii="Cambria Math" w:hAnsi="Cambria Math"/>
+            </w:rPr>
+            <m:t xml:space="preserve"> (2)</m:t>
+          </m:r>
+        </m:oMath>
+      </m:oMathPara>
+    </w:p>
+    <w:p>
+      <w:pPr>
+        <w:jc w:val="center"/>
+      </w:pPr>
+      <w:r>
+        <w:drawing>
+          <wp:inline distT="0" distB="0" distL="0" distR="0" wp14:anchorId="30F0B7A3" wp14:editId="1896328A">
+            <wp:extent cx="4039262" cy="1853526"/>
+            <wp:effectExtent l="0" t="0" r="0" b="0"/>
+            <wp:docPr id="32" name="Kép 32"/>
+            <wp:cNvGraphicFramePr>
+              <a:graphicFrameLocks xmlns:a="http://schemas.openxmlformats.org/drawingml/2006/main" noChangeAspect="1"/>
+            </wp:cNvGraphicFramePr>
+            <a:graphic xmlns:a="http://schemas.openxmlformats.org/drawingml/2006/main">
+              <a:graphicData uri="http://schemas.openxmlformats.org/drawingml/2006/picture">
+                <pic:pic xmlns:pic="http://schemas.openxmlformats.org/drawingml/2006/picture">
+                  <pic:nvPicPr>
+                    <pic:cNvPr id="1" name=""/>
+                    <pic:cNvPicPr/>
+                  </pic:nvPicPr>
+                  <pic:blipFill>
+                    <a:blip r:embed="rId42"/>
+                    <a:stretch>
+                      <a:fillRect/>
+                    </a:stretch>
+                  </pic:blipFill>
+                  <pic:spPr>
+                    <a:xfrm>
+                      <a:off x="0" y="0"/>
+                      <a:ext cx="4089350" cy="1876510"/>
+                    </a:xfrm>
+                    <a:prstGeom prst="rect">
+                      <a:avLst/>
+                    </a:prstGeom>
+                  </pic:spPr>
+                </pic:pic>
+              </a:graphicData>
+            </a:graphic>
+          </wp:inline>
+        </w:drawing>
+      </w:r>
+    </w:p>
+    <w:p>
+      <w:pPr>
+        <w:jc w:val="center"/>
+        <w:rPr>
+          <w:i/>
+          <w:iCs/>
+        </w:rPr>
+      </w:pPr>
+      <w:r>
+        <w:rPr>
+          <w:i/>
+          <w:iCs/>
+        </w:rPr>
+        <w:t xml:space="preserve">33.Ábra – A </w:t>
+      </w:r>
+      <w:proofErr w:type="spellStart"/>
+      <w:r>
+        <w:rPr>
+          <w:i/>
+          <w:iCs/>
+        </w:rPr>
+        <w:t>timer_inicializalas</w:t>
+      </w:r>
+      <w:proofErr w:type="spellEnd"/>
+      <w:r>
+        <w:rPr>
+          <w:i/>
+          <w:iCs/>
+        </w:rPr>
+        <w:t>(); függvény</w:t>
+      </w:r>
+    </w:p>
+    <w:p>
+      <w:r>
+        <w:tab/>
+        <w:t xml:space="preserve">A </w:t>
+      </w:r>
+      <w:proofErr w:type="spellStart"/>
+      <w:r>
+        <w:rPr>
+          <w:i/>
+          <w:iCs/>
+        </w:rPr>
+        <w:t>timer_inicializalas</w:t>
+      </w:r>
+      <w:proofErr w:type="spellEnd"/>
+      <w:r>
+        <w:rPr>
+          <w:i/>
+          <w:iCs/>
+        </w:rPr>
+        <w:t>();</w:t>
+      </w:r>
+      <w:r>
+        <w:t xml:space="preserve"> függvény létrehozása azonban még nem elegendő. Ahhoz, hogy a számomra megfelelő módon </w:t>
+      </w:r>
+      <w:proofErr w:type="spellStart"/>
+      <w:r>
+        <w:t>működjön</w:t>
+      </w:r>
+      <w:proofErr w:type="spellEnd"/>
+      <w:r>
+        <w:t xml:space="preserve"> az időzítő szükségem volt még két másik függvény létrehozására, az egyik a </w:t>
+      </w:r>
+      <w:proofErr w:type="spellStart"/>
+      <w:r>
+        <w:rPr>
+          <w:i/>
+          <w:iCs/>
+        </w:rPr>
+        <w:t>timer_inditas</w:t>
+      </w:r>
+      <w:proofErr w:type="spellEnd"/>
+      <w:r>
+        <w:rPr>
+          <w:i/>
+          <w:iCs/>
+        </w:rPr>
+        <w:t>();</w:t>
+      </w:r>
+      <w:r>
+        <w:t xml:space="preserve">, míg a másik az időzítő számlálójának túlcsordulását lekezelő </w:t>
+      </w:r>
+      <w:proofErr w:type="spellStart"/>
+      <w:r>
+        <w:rPr>
+          <w:i/>
+          <w:iCs/>
+        </w:rPr>
+        <w:t>timer_control</w:t>
+      </w:r>
+      <w:proofErr w:type="spellEnd"/>
+      <w:r>
+        <w:rPr>
+          <w:i/>
+          <w:iCs/>
+        </w:rPr>
+        <w:t>();</w:t>
+      </w:r>
+      <w:r>
+        <w:t xml:space="preserve"> függvény.</w:t>
+      </w:r>
+    </w:p>
+    <w:p>
+      <w:r>
+        <w:t xml:space="preserve">A </w:t>
+      </w:r>
+      <w:proofErr w:type="spellStart"/>
+      <w:r>
+        <w:rPr>
+          <w:i/>
+          <w:iCs/>
+        </w:rPr>
+        <w:t>timer_inditas</w:t>
+      </w:r>
+      <w:proofErr w:type="spellEnd"/>
+      <w:r>
+        <w:rPr>
+          <w:i/>
+          <w:iCs/>
+        </w:rPr>
+        <w:t xml:space="preserve">(); </w:t>
+      </w:r>
+      <w:r>
+        <w:t xml:space="preserve">függvény, amint azt a neve is leírja, kezeskedik arról, hogy az időzítőt el tudjam indítani egy általam kívánt programrészben. Ez a függvény először, a már fent említett módon, beállítja a számlálót a kezdeti értékre. Erre azért van szükség, ugyanis az időzítő nem feltétlenül csak az inicializálás után indulhat el, lehet olyan is, hogy a számláló már túl van csordulva és meg van állva, így ez a beállítás elengedhetetlen. A kezdeti érték beállítása után, a </w:t>
+      </w:r>
+      <w:proofErr w:type="spellStart"/>
+      <w:r>
+        <w:rPr>
+          <w:i/>
+          <w:iCs/>
+        </w:rPr>
+        <w:t>timer_start</w:t>
+      </w:r>
+      <w:proofErr w:type="spellEnd"/>
+      <w:r>
+        <w:rPr>
+          <w:i/>
+          <w:iCs/>
+        </w:rPr>
+        <w:t>();</w:t>
+      </w:r>
+      <w:r>
+        <w:t xml:space="preserve"> függvény meghívásával az időzítő elindul. Ennek a függvénynek a két bemeneti paramétere az időzítő csoport kiválasztása és az ezen belüli időzítő kiválasztása. A </w:t>
+      </w:r>
+      <w:proofErr w:type="spellStart"/>
+      <w:r>
+        <w:rPr>
+          <w:i/>
+          <w:iCs/>
+        </w:rPr>
+        <w:t>timer_inditas</w:t>
+      </w:r>
+      <w:proofErr w:type="spellEnd"/>
+      <w:r>
+        <w:rPr>
+          <w:i/>
+          <w:iCs/>
+        </w:rPr>
+        <w:t xml:space="preserve">(); </w:t>
+      </w:r>
+      <w:r>
+        <w:t xml:space="preserve"> tartalmazza még a </w:t>
+      </w:r>
+      <w:proofErr w:type="spellStart"/>
+      <w:r>
+        <w:rPr>
+          <w:i/>
+          <w:iCs/>
+        </w:rPr>
+        <w:t>timer_run</w:t>
+      </w:r>
+      <w:proofErr w:type="spellEnd"/>
+      <w:r>
+        <w:t xml:space="preserve"> </w:t>
+      </w:r>
+      <w:proofErr w:type="spellStart"/>
+      <w:r>
+        <w:t>flag</w:t>
+      </w:r>
+      <w:proofErr w:type="spellEnd"/>
+      <w:r>
+        <w:t xml:space="preserve"> bit 1-be állítását. Ennek a </w:t>
+      </w:r>
+      <w:proofErr w:type="spellStart"/>
+      <w:r>
+        <w:t>flagnek</w:t>
+      </w:r>
+      <w:proofErr w:type="spellEnd"/>
+      <w:r>
+        <w:t xml:space="preserve"> a későbbiekben lesz haszna, ugyanis ennek a segítségével tudom leellenőrizni azt, hogy az időzítő éppen fut-e.</w:t>
+      </w:r>
+    </w:p>
+    <w:p>
+      <w:r>
+        <w:lastRenderedPageBreak/>
+        <w:tab/>
+        <w:t xml:space="preserve">A </w:t>
+      </w:r>
+      <w:proofErr w:type="spellStart"/>
+      <w:r>
+        <w:rPr>
+          <w:i/>
+          <w:iCs/>
+        </w:rPr>
+        <w:t>timer_control</w:t>
+      </w:r>
+      <w:proofErr w:type="spellEnd"/>
+      <w:r>
+        <w:rPr>
+          <w:i/>
+          <w:iCs/>
+        </w:rPr>
+        <w:t>();</w:t>
+      </w:r>
+      <w:r>
+        <w:t xml:space="preserve"> függvény egy folyamatosan futó programkód, amely 10 </w:t>
+      </w:r>
+      <w:proofErr w:type="spellStart"/>
+      <w:r>
+        <w:t>miliszekundumonként</w:t>
+      </w:r>
+      <w:proofErr w:type="spellEnd"/>
+      <w:r>
+        <w:t xml:space="preserve"> ismétlődik. Ez felel azért, hogy ha az időzítő eléri a három másodpercet és a számláló túlcsordul, megállítsa azt. Így az időzítő 3,01 másodpercig fog maximálisan futni, azonban ez az eszköz működésében nem okoz problémát. A függvényben egy „végtelen” </w:t>
+      </w:r>
+      <w:proofErr w:type="spellStart"/>
+      <w:r>
+        <w:t>while</w:t>
+      </w:r>
+      <w:proofErr w:type="spellEnd"/>
+      <w:r>
+        <w:t xml:space="preserve"> ciklus fut folyamatosan. A végtelen azért van idézőjelek közt, ugyanis ez nem okoz problémát és nem fogja az eszköz működését sem lelassítani, sem elrontani, csak a </w:t>
+      </w:r>
+      <w:proofErr w:type="spellStart"/>
+      <w:r>
+        <w:t>FreeRTOS-nek</w:t>
+      </w:r>
+      <w:proofErr w:type="spellEnd"/>
+      <w:r>
+        <w:t xml:space="preserve"> a működéséhez ilyen </w:t>
+      </w:r>
+      <w:r>
+        <w:t>„végtelen” ciklusokra van szükség, ezeket tudja az operációs rendszer futó feladatokként kezelni.</w:t>
+      </w:r>
+    </w:p>
+    <w:p>
+      <w:r>
+        <w:t xml:space="preserve">A </w:t>
+      </w:r>
+      <w:proofErr w:type="spellStart"/>
+      <w:r>
+        <w:t>while</w:t>
+      </w:r>
+      <w:proofErr w:type="spellEnd"/>
+      <w:r>
+        <w:t xml:space="preserve"> ciklusban először a </w:t>
+      </w:r>
+      <w:proofErr w:type="spellStart"/>
+      <w:r>
+        <w:rPr>
+          <w:i/>
+          <w:iCs/>
+        </w:rPr>
+        <w:t>timer_get_counter_value</w:t>
+      </w:r>
+      <w:proofErr w:type="spellEnd"/>
+      <w:r>
+        <w:rPr>
+          <w:i/>
+          <w:iCs/>
+        </w:rPr>
+        <w:t>();</w:t>
+      </w:r>
+      <w:r>
+        <w:t xml:space="preserve"> függvény fut le, amely lekéri az időzítő számlálójának az aktuális értékét, és azt beírja a </w:t>
+      </w:r>
+      <w:proofErr w:type="spellStart"/>
+      <w:r>
+        <w:rPr>
+          <w:i/>
+          <w:iCs/>
+        </w:rPr>
+        <w:t>task_counter_value</w:t>
+      </w:r>
+      <w:proofErr w:type="spellEnd"/>
+      <w:r>
+        <w:t xml:space="preserve"> változóba. Ennek a függvénynek is a két bemeneti paramétere az időzítő csoport és az időzítő sorszám. Következő lépésként a </w:t>
+      </w:r>
+      <w:proofErr w:type="spellStart"/>
+      <w:r>
+        <w:rPr>
+          <w:i/>
+          <w:iCs/>
+        </w:rPr>
+        <w:t>timer_control</w:t>
+      </w:r>
+      <w:proofErr w:type="spellEnd"/>
+      <w:r>
+        <w:rPr>
+          <w:i/>
+          <w:iCs/>
+        </w:rPr>
+        <w:t>();</w:t>
+      </w:r>
+      <w:r>
+        <w:t xml:space="preserve"> függvény megvizsgálja, hogy az éppen aktuális lekért érték túlcsordult-e. Amennyiben igen, akkor a </w:t>
+      </w:r>
+      <w:proofErr w:type="spellStart"/>
+      <w:r>
+        <w:rPr>
+          <w:i/>
+          <w:iCs/>
+        </w:rPr>
+        <w:t>timer_pause</w:t>
+      </w:r>
+      <w:proofErr w:type="spellEnd"/>
+      <w:r>
+        <w:rPr>
+          <w:i/>
+          <w:iCs/>
+        </w:rPr>
+        <w:t xml:space="preserve">(); </w:t>
+      </w:r>
+      <w:r>
+        <w:t xml:space="preserve">függvénnyel leállítja azt, és a </w:t>
+      </w:r>
+      <w:proofErr w:type="spellStart"/>
+      <w:r>
+        <w:rPr>
+          <w:i/>
+          <w:iCs/>
+        </w:rPr>
+        <w:t>timer_run</w:t>
+      </w:r>
+      <w:proofErr w:type="spellEnd"/>
+      <w:r>
+        <w:t xml:space="preserve"> </w:t>
+      </w:r>
+      <w:proofErr w:type="spellStart"/>
+      <w:r>
+        <w:t>flag</w:t>
+      </w:r>
+      <w:proofErr w:type="spellEnd"/>
+      <w:r>
+        <w:t xml:space="preserve"> bitet 0-ba állítja. A függvény végén található, az </w:t>
+      </w:r>
+      <w:proofErr w:type="spellStart"/>
+      <w:r>
+        <w:t>if</w:t>
+      </w:r>
+      <w:proofErr w:type="spellEnd"/>
+      <w:r>
+        <w:t xml:space="preserve">-en kívül viszont a </w:t>
+      </w:r>
+      <w:proofErr w:type="spellStart"/>
+      <w:r>
+        <w:t>while-on</w:t>
+      </w:r>
+      <w:proofErr w:type="spellEnd"/>
+      <w:r>
+        <w:t xml:space="preserve"> belül található </w:t>
+      </w:r>
+      <w:proofErr w:type="spellStart"/>
+      <w:r>
+        <w:rPr>
+          <w:i/>
+          <w:iCs/>
+        </w:rPr>
+        <w:t>vTaskDelay</w:t>
+      </w:r>
+      <w:proofErr w:type="spellEnd"/>
+      <w:r>
+        <w:rPr>
+          <w:i/>
+          <w:iCs/>
+        </w:rPr>
+        <w:t>(</w:t>
+      </w:r>
+      <w:proofErr w:type="spellStart"/>
+      <w:r>
+        <w:rPr>
+          <w:i/>
+          <w:iCs/>
+        </w:rPr>
+        <w:t>pdMS_TO_TICKS</w:t>
+      </w:r>
+      <w:proofErr w:type="spellEnd"/>
+      <w:r>
+        <w:rPr>
+          <w:i/>
+          <w:iCs/>
+        </w:rPr>
+        <w:t>(10));</w:t>
+      </w:r>
+      <w:r>
+        <w:rPr>
+          <w:i/>
+          <w:iCs/>
+        </w:rPr>
+        <w:t xml:space="preserve"> </w:t>
+      </w:r>
+      <w:r>
+        <w:t xml:space="preserve">az operációs rendszernek szükséges adat, amely megmondja, hogy a ciklust hány </w:t>
+      </w:r>
+      <w:proofErr w:type="spellStart"/>
+      <w:r>
+        <w:t>miliszekundumonként</w:t>
+      </w:r>
+      <w:proofErr w:type="spellEnd"/>
+      <w:r>
+        <w:t xml:space="preserve"> futtassa újra.</w:t>
+      </w:r>
+    </w:p>
+    <w:p>
+      <w:pPr>
+        <w:jc w:val="center"/>
+      </w:pPr>
+      <w:r>
+        <w:drawing>
+          <wp:inline distT="0" distB="0" distL="0" distR="0" wp14:anchorId="29A32CB6" wp14:editId="15F2A9F7">
+            <wp:extent cx="4230094" cy="2698441"/>
+            <wp:effectExtent l="0" t="0" r="0" b="6985"/>
+            <wp:docPr id="33" name="Kép 33"/>
+            <wp:cNvGraphicFramePr>
+              <a:graphicFrameLocks xmlns:a="http://schemas.openxmlformats.org/drawingml/2006/main" noChangeAspect="1"/>
+            </wp:cNvGraphicFramePr>
+            <a:graphic xmlns:a="http://schemas.openxmlformats.org/drawingml/2006/main">
+              <a:graphicData uri="http://schemas.openxmlformats.org/drawingml/2006/picture">
+                <pic:pic xmlns:pic="http://schemas.openxmlformats.org/drawingml/2006/picture">
+                  <pic:nvPicPr>
+                    <pic:cNvPr id="1" name=""/>
+                    <pic:cNvPicPr/>
+                  </pic:nvPicPr>
+                  <pic:blipFill>
+                    <a:blip r:embed="rId43"/>
+                    <a:stretch>
+                      <a:fillRect/>
+                    </a:stretch>
+                  </pic:blipFill>
+                  <pic:spPr>
+                    <a:xfrm>
+                      <a:off x="0" y="0"/>
+                      <a:ext cx="4273085" cy="2725865"/>
+                    </a:xfrm>
+                    <a:prstGeom prst="rect">
+                      <a:avLst/>
+                    </a:prstGeom>
+                  </pic:spPr>
+                </pic:pic>
+              </a:graphicData>
+            </a:graphic>
+          </wp:inline>
+        </w:drawing>
+      </w:r>
+    </w:p>
+    <w:p>
+      <w:pPr>
+        <w:jc w:val="center"/>
+        <w:rPr>
+          <w:i/>
+          <w:iCs/>
+        </w:rPr>
+      </w:pPr>
+      <w:r>
+        <w:rPr>
+          <w:i/>
+          <w:iCs/>
+        </w:rPr>
+        <w:t xml:space="preserve">34.Ábra – A </w:t>
+      </w:r>
+      <w:proofErr w:type="spellStart"/>
+      <w:r>
+        <w:rPr>
+          <w:i/>
+          <w:iCs/>
+        </w:rPr>
+        <w:t>task_counter_value</w:t>
+      </w:r>
+      <w:proofErr w:type="spellEnd"/>
+      <w:r>
+        <w:rPr>
+          <w:i/>
+          <w:iCs/>
+        </w:rPr>
+        <w:t xml:space="preserve"> változó létrehozása, valamint a </w:t>
+      </w:r>
+      <w:proofErr w:type="spellStart"/>
+      <w:r>
+        <w:rPr>
+          <w:i/>
+          <w:iCs/>
+        </w:rPr>
+        <w:t>timer_control</w:t>
+      </w:r>
+      <w:proofErr w:type="spellEnd"/>
+      <w:r>
+        <w:rPr>
+          <w:i/>
+          <w:iCs/>
+        </w:rPr>
+        <w:t xml:space="preserve">(); és </w:t>
+      </w:r>
+      <w:proofErr w:type="spellStart"/>
+      <w:r>
+        <w:rPr>
+          <w:i/>
+          <w:iCs/>
+        </w:rPr>
+        <w:t>timer_inditas</w:t>
+      </w:r>
+      <w:proofErr w:type="spellEnd"/>
+      <w:r>
+        <w:rPr>
+          <w:i/>
+          <w:iCs/>
+        </w:rPr>
+        <w:t>(); függvények leírása</w:t>
+      </w:r>
+    </w:p>
+    <w:p>
+      <w:r>
+        <w:tab/>
+        <w:t>Ahhoz, hogy a</w:t>
+      </w:r>
+      <w:r>
+        <w:t xml:space="preserve"> bekapcsolási szekvenciát megértsük az időzítő részletes leírásán kívül szükség van még arra, hogy a megszakítást és annak a lekezelését is kifejtsem.</w:t>
+      </w:r>
+    </w:p>
+    <w:p>
+      <w:r>
+        <w:t xml:space="preserve">A GPIO inicializálása résznél már kitértem arra, hogy a tűzgomb beállításánál egy fel-és lefutó élre érzékeny megszakítás lett hozzárendelve az adott lábhoz. Ez az első lépése annak, </w:t>
+      </w:r>
+      <w:r>
+        <w:lastRenderedPageBreak/>
+        <w:t>hogy a</w:t>
+      </w:r>
+      <w:r>
+        <w:t xml:space="preserve">z operációs rendszer le tudjon kezelni egy megszakítást azonban, ez nem minden. További beállítások és függvényhívások szükségesek. </w:t>
+      </w:r>
+    </w:p>
+    <w:p>
+      <w:r>
+        <w:t xml:space="preserve">Először létre kell hozni egy változót, amely gyakorlatilag a beérkező </w:t>
+      </w:r>
+      <w:proofErr w:type="spellStart"/>
+      <w:r>
+        <w:t>interrupt</w:t>
+      </w:r>
+      <w:proofErr w:type="spellEnd"/>
+      <w:r>
+        <w:t xml:space="preserve"> jeleknek lesz egy tároló, ahonnan az operációs rendszer FIFO logikával fogja feldolgozni azokat, ezek után szükség lesz egy olyan függvényre, amely az </w:t>
+      </w:r>
+      <w:proofErr w:type="spellStart"/>
+      <w:r>
+        <w:t>interrupt</w:t>
+      </w:r>
+      <w:proofErr w:type="spellEnd"/>
+      <w:r>
+        <w:t xml:space="preserve"> kezelést a </w:t>
+      </w:r>
+      <w:proofErr w:type="spellStart"/>
+      <w:r>
+        <w:t>flash</w:t>
+      </w:r>
+      <w:proofErr w:type="spellEnd"/>
+      <w:r>
+        <w:t xml:space="preserve"> helyett a </w:t>
+      </w:r>
+      <w:r>
+        <w:t>RAM-</w:t>
+      </w:r>
+      <w:proofErr w:type="spellStart"/>
+      <w:r>
+        <w:t>ból</w:t>
+      </w:r>
+      <w:proofErr w:type="spellEnd"/>
+      <w:r>
+        <w:t xml:space="preserve"> fogja meghívni, így szignifikánsan felgyorsítva a reakcióidőt ez a </w:t>
+      </w:r>
+      <w:proofErr w:type="spellStart"/>
+      <w:r>
+        <w:t>FreeRTOS</w:t>
+      </w:r>
+      <w:proofErr w:type="spellEnd"/>
+      <w:r>
+        <w:t xml:space="preserve"> által készített </w:t>
+      </w:r>
+      <w:proofErr w:type="spellStart"/>
+      <w:r>
+        <w:rPr>
+          <w:i/>
+          <w:iCs/>
+        </w:rPr>
+        <w:t>gpio_isr_handler</w:t>
+      </w:r>
+      <w:proofErr w:type="spellEnd"/>
+      <w:r>
+        <w:rPr>
+          <w:i/>
+          <w:iCs/>
+        </w:rPr>
+        <w:t>();</w:t>
+      </w:r>
+      <w:r>
+        <w:rPr>
+          <w:i/>
+          <w:iCs/>
+        </w:rPr>
+        <w:t xml:space="preserve"> </w:t>
+      </w:r>
+      <w:r>
+        <w:t xml:space="preserve">függvény, amely az </w:t>
+      </w:r>
+      <w:r>
+        <w:rPr>
+          <w:i/>
+          <w:iCs/>
+        </w:rPr>
+        <w:t xml:space="preserve">IRAM_ATTR </w:t>
+      </w:r>
+      <w:r>
+        <w:t>makróval van ellátva.</w:t>
+      </w:r>
+    </w:p>
+    <w:p>
+      <w:pPr>
+        <w:jc w:val="center"/>
+      </w:pPr>
+      <w:r>
+        <w:drawing>
+          <wp:inline distT="0" distB="0" distL="0" distR="0" wp14:anchorId="477D3BF1" wp14:editId="7D4972CD">
+            <wp:extent cx="4039262" cy="1016062"/>
+            <wp:effectExtent l="0" t="0" r="0" b="0"/>
+            <wp:docPr id="34" name="Kép 34"/>
+            <wp:cNvGraphicFramePr>
+              <a:graphicFrameLocks xmlns:a="http://schemas.openxmlformats.org/drawingml/2006/main" noChangeAspect="1"/>
+            </wp:cNvGraphicFramePr>
+            <a:graphic xmlns:a="http://schemas.openxmlformats.org/drawingml/2006/main">
+              <a:graphicData uri="http://schemas.openxmlformats.org/drawingml/2006/picture">
+                <pic:pic xmlns:pic="http://schemas.openxmlformats.org/drawingml/2006/picture">
+                  <pic:nvPicPr>
+                    <pic:cNvPr id="1" name=""/>
+                    <pic:cNvPicPr/>
+                  </pic:nvPicPr>
+                  <pic:blipFill>
+                    <a:blip r:embed="rId44"/>
+                    <a:stretch>
+                      <a:fillRect/>
+                    </a:stretch>
+                  </pic:blipFill>
+                  <pic:spPr>
+                    <a:xfrm>
+                      <a:off x="0" y="0"/>
+                      <a:ext cx="4180823" cy="1051671"/>
+                    </a:xfrm>
+                    <a:prstGeom prst="rect">
+                      <a:avLst/>
+                    </a:prstGeom>
+                  </pic:spPr>
+                </pic:pic>
+              </a:graphicData>
+            </a:graphic>
+          </wp:inline>
+        </w:drawing>
+      </w:r>
+    </w:p>
+    <w:p>
+      <w:pPr>
+        <w:jc w:val="center"/>
+        <w:rPr>
+          <w:i/>
+          <w:iCs/>
+        </w:rPr>
+      </w:pPr>
+      <w:r>
+        <w:rPr>
+          <w:i/>
+          <w:iCs/>
+        </w:rPr>
+        <w:t xml:space="preserve">35.Ábra </w:t>
+      </w:r>
+      <w:r>
+        <w:rPr>
+          <w:i/>
+          <w:iCs/>
+        </w:rPr>
+        <w:t>–</w:t>
+      </w:r>
+      <w:r>
+        <w:rPr>
+          <w:i/>
+          <w:iCs/>
+        </w:rPr>
+        <w:t xml:space="preserve"> </w:t>
+      </w:r>
+      <w:r>
+        <w:rPr>
+          <w:i/>
+          <w:iCs/>
+        </w:rPr>
+        <w:t xml:space="preserve">A </w:t>
+      </w:r>
+      <w:proofErr w:type="spellStart"/>
+      <w:r>
+        <w:rPr>
+          <w:i/>
+          <w:iCs/>
+        </w:rPr>
+        <w:t>gpio_evt_queue</w:t>
+      </w:r>
+      <w:proofErr w:type="spellEnd"/>
+      <w:r>
+        <w:rPr>
+          <w:i/>
+          <w:iCs/>
+        </w:rPr>
+        <w:t xml:space="preserve"> változó és a </w:t>
+      </w:r>
+      <w:proofErr w:type="spellStart"/>
+      <w:r>
+        <w:rPr>
+          <w:i/>
+          <w:iCs/>
+        </w:rPr>
+        <w:t>gpio_isr_handle</w:t>
+      </w:r>
+      <w:proofErr w:type="spellEnd"/>
+      <w:r>
+        <w:rPr>
+          <w:i/>
+          <w:iCs/>
+        </w:rPr>
+        <w:t>(); függvény</w:t>
+      </w:r>
+    </w:p>
+    <w:p>
+      <w:r>
+        <w:t xml:space="preserve"> Ezek után, az </w:t>
+      </w:r>
+      <w:proofErr w:type="spellStart"/>
+      <w:r>
+        <w:rPr>
+          <w:i/>
+          <w:iCs/>
+        </w:rPr>
+        <w:t>app_main</w:t>
+      </w:r>
+      <w:proofErr w:type="spellEnd"/>
+      <w:r>
+        <w:t xml:space="preserve"> függvényben először létrehozzuk az </w:t>
+      </w:r>
+      <w:proofErr w:type="spellStart"/>
+      <w:r>
+        <w:t>interrupt</w:t>
+      </w:r>
+      <w:proofErr w:type="spellEnd"/>
+      <w:r>
+        <w:t xml:space="preserve"> tároló „sort”, amelyet hozzárendelünk a fent már létrehozott </w:t>
+      </w:r>
+      <w:proofErr w:type="spellStart"/>
+      <w:r>
+        <w:rPr>
+          <w:i/>
+          <w:iCs/>
+        </w:rPr>
+        <w:t>gpio_evt_queue</w:t>
+      </w:r>
+      <w:proofErr w:type="spellEnd"/>
+      <w:r>
+        <w:t xml:space="preserve"> változóhoz.</w:t>
+      </w:r>
+      <w:r>
+        <w:t xml:space="preserve"> Ezt az </w:t>
+      </w:r>
+      <w:proofErr w:type="spellStart"/>
+      <w:r>
+        <w:rPr>
+          <w:i/>
+          <w:iCs/>
+        </w:rPr>
+        <w:t>xQueueCreate</w:t>
+      </w:r>
+      <w:proofErr w:type="spellEnd"/>
+      <w:r>
+        <w:rPr>
+          <w:i/>
+          <w:iCs/>
+        </w:rPr>
+        <w:t>();</w:t>
+      </w:r>
+      <w:r>
+        <w:rPr>
+          <w:i/>
+          <w:iCs/>
+        </w:rPr>
+        <w:t xml:space="preserve"> </w:t>
+      </w:r>
+      <w:r>
+        <w:t>függvénnyel tudjuk megtenni</w:t>
+      </w:r>
+      <w:r>
+        <w:t>. Ez után a GPIO-</w:t>
+      </w:r>
+      <w:proofErr w:type="spellStart"/>
+      <w:r>
+        <w:t>ról</w:t>
+      </w:r>
+      <w:proofErr w:type="spellEnd"/>
+      <w:r>
+        <w:t xml:space="preserve"> érkező </w:t>
+      </w:r>
+      <w:proofErr w:type="spellStart"/>
+      <w:r>
+        <w:t>interrupt</w:t>
+      </w:r>
+      <w:proofErr w:type="spellEnd"/>
+      <w:r>
+        <w:t xml:space="preserve"> kezelő szolgáltatást kell telepíteni, amelyet a </w:t>
+      </w:r>
+      <w:proofErr w:type="spellStart"/>
+      <w:r>
+        <w:rPr>
+          <w:i/>
+          <w:iCs/>
+        </w:rPr>
+        <w:t>gpio_install_isr_service</w:t>
+      </w:r>
+      <w:proofErr w:type="spellEnd"/>
+      <w:r>
+        <w:rPr>
+          <w:i/>
+          <w:iCs/>
+        </w:rPr>
+        <w:t xml:space="preserve">(); </w:t>
+      </w:r>
+      <w:r>
+        <w:t xml:space="preserve">függvény meghívásával tettem meg, ez a függvény is az </w:t>
+      </w:r>
+      <w:proofErr w:type="spellStart"/>
+      <w:r>
+        <w:rPr>
+          <w:i/>
+          <w:iCs/>
+        </w:rPr>
+        <w:t>app_main</w:t>
+      </w:r>
+      <w:proofErr w:type="spellEnd"/>
+      <w:r>
+        <w:rPr>
+          <w:i/>
+          <w:iCs/>
+        </w:rPr>
+        <w:t>-</w:t>
+      </w:r>
+      <w:r>
+        <w:t>ben található, és ez is csak egyszer, a mikrovezérlő bekapcsolása után, kell, hogy lefusson.</w:t>
+      </w:r>
+      <w:r>
+        <w:t xml:space="preserve"> </w:t>
+      </w:r>
+      <w:r>
+        <w:t xml:space="preserve">Ha ez megtörtént, akkor a </w:t>
+      </w:r>
+      <w:proofErr w:type="spellStart"/>
+      <w:r>
+        <w:rPr>
+          <w:i/>
+          <w:iCs/>
+        </w:rPr>
+        <w:t>gpio_isr_handler_add</w:t>
+      </w:r>
+      <w:proofErr w:type="spellEnd"/>
+      <w:r>
+        <w:rPr>
+          <w:i/>
+          <w:iCs/>
+        </w:rPr>
+        <w:t xml:space="preserve">(); </w:t>
+      </w:r>
+      <w:r>
+        <w:t>függvényt meghívom, amellyel hozzácsatolom a megszakításkezelő rutint az általam kiválasztott GPIO lábhoz (jelen esetben a tűzgombhoz).</w:t>
+      </w:r>
+    </w:p>
+    <w:p>
+      <w:pPr>
+        <w:jc w:val="center"/>
+      </w:pPr>
+      <w:r>
+        <w:drawing>
+          <wp:inline distT="0" distB="0" distL="0" distR="0" wp14:anchorId="14955D59" wp14:editId="53C96460">
+            <wp:extent cx="5543550" cy="478155"/>
+            <wp:effectExtent l="0" t="0" r="0" b="0"/>
+            <wp:docPr id="36" name="Kép 36"/>
+            <wp:cNvGraphicFramePr>
+              <a:graphicFrameLocks xmlns:a="http://schemas.openxmlformats.org/drawingml/2006/main" noChangeAspect="1"/>
+            </wp:cNvGraphicFramePr>
+            <a:graphic xmlns:a="http://schemas.openxmlformats.org/drawingml/2006/main">
+              <a:graphicData uri="http://schemas.openxmlformats.org/drawingml/2006/picture">
+                <pic:pic xmlns:pic="http://schemas.openxmlformats.org/drawingml/2006/picture">
+                  <pic:nvPicPr>
+                    <pic:cNvPr id="1" name=""/>
+                    <pic:cNvPicPr/>
+                  </pic:nvPicPr>
+                  <pic:blipFill>
+                    <a:blip r:embed="rId45"/>
+                    <a:stretch>
+                      <a:fillRect/>
+                    </a:stretch>
+                  </pic:blipFill>
+                  <pic:spPr>
+                    <a:xfrm>
+                      <a:off x="0" y="0"/>
+                      <a:ext cx="5543550" cy="478155"/>
+                    </a:xfrm>
+                    <a:prstGeom prst="rect">
+                      <a:avLst/>
+                    </a:prstGeom>
+                  </pic:spPr>
+                </pic:pic>
+              </a:graphicData>
+            </a:graphic>
+          </wp:inline>
+        </w:drawing>
+      </w:r>
+    </w:p>
+    <w:p>
+      <w:pPr>
+        <w:jc w:val="center"/>
+        <w:rPr>
+          <w:i/>
+          <w:iCs/>
+        </w:rPr>
+      </w:pPr>
+      <w:r>
+        <w:rPr>
+          <w:i/>
+          <w:iCs/>
+        </w:rPr>
+        <w:t xml:space="preserve">36.Ábra – Az </w:t>
+      </w:r>
+      <w:proofErr w:type="spellStart"/>
+      <w:r>
+        <w:rPr>
+          <w:i/>
+          <w:iCs/>
+        </w:rPr>
+        <w:t>app_main</w:t>
+      </w:r>
+      <w:proofErr w:type="spellEnd"/>
+      <w:r>
+        <w:rPr>
+          <w:i/>
+          <w:iCs/>
+        </w:rPr>
+        <w:t xml:space="preserve"> függvényben az </w:t>
+      </w:r>
+      <w:proofErr w:type="spellStart"/>
+      <w:r>
+        <w:rPr>
+          <w:i/>
+          <w:iCs/>
+        </w:rPr>
+        <w:t>interrupt</w:t>
+      </w:r>
+      <w:proofErr w:type="spellEnd"/>
+      <w:r>
+        <w:rPr>
+          <w:i/>
+          <w:iCs/>
+        </w:rPr>
+        <w:t xml:space="preserve"> beállítása</w:t>
+      </w:r>
+    </w:p>
+    <w:p>
+      <w:r>
+        <w:tab/>
+        <w:t>Így beállítv</w:t>
+      </w:r>
+      <w:r>
+        <w:t>a</w:t>
+      </w:r>
+      <w:r>
+        <w:t xml:space="preserve"> a megszakítás kezelő rutint, a program és az operációs rendszer már fogad megszakításokat a tűzgombról, azonban ezek még semmilyen hatással nincsenek a szoftver működésére. Ahhoz, hogy a megszakítások kiértékelése is megtörténjen, létrehoztam egy függvényt, amelynek az </w:t>
+      </w:r>
+      <w:proofErr w:type="spellStart"/>
+      <w:r>
+        <w:rPr>
+          <w:i/>
+          <w:iCs/>
+        </w:rPr>
+        <w:t>interrupt_kiertekeles</w:t>
+      </w:r>
+      <w:proofErr w:type="spellEnd"/>
+      <w:r>
+        <w:rPr>
+          <w:i/>
+          <w:iCs/>
+        </w:rPr>
+        <w:t xml:space="preserve">(); </w:t>
+      </w:r>
+      <w:r>
+        <w:t>nevet adtam</w:t>
+      </w:r>
+      <w:r>
+        <w:t xml:space="preserve">. Ez a függvény felelős a bekapcsolásért, a kikapcsolásért, és azért, hogy a tűzgomb </w:t>
+      </w:r>
+      <w:proofErr w:type="spellStart"/>
+      <w:r>
+        <w:t>nyomvatartása</w:t>
+      </w:r>
+      <w:proofErr w:type="spellEnd"/>
+      <w:r>
+        <w:t xml:space="preserve"> közben az eszköz felfűtsön, azonban ezen funkciók közül ebben a részben csak a bekapcsolás funkcióját fogom bemutatni.</w:t>
+      </w:r>
+    </w:p>
+    <w:p>
+      <w:r>
+        <w:t xml:space="preserve">Mint már fentebb említettem, a kikapcsolt állapotban levő eszköznél a </w:t>
+      </w:r>
       <w:bookmarkStart w:id="38" w:name="_GoBack"/>
       <w:bookmarkEnd w:id="38"/>
+      <w:r>
+        <w:t xml:space="preserve"> </w:t>
+      </w:r>
     </w:p>
     <w:p>
       <w:pPr>
         <w:pStyle w:val="Cmsor1"/>
       </w:pPr>
+      <w:r>
+        <w:lastRenderedPageBreak/>
+        <w:t xml:space="preserve"> </w:t>
+      </w:r>
       <w:r>
         <w:t>I</w:t>
       </w:r>
@@ -13738,7 +15675,7 @@
       <w:r>
         <w:t xml:space="preserve"> </w:t>
       </w:r>
-      <w:hyperlink r:id="rId39" w:history="1">
+      <w:hyperlink r:id="rId46" w:history="1">
         <w:r>
           <w:t xml:space="preserve">The </w:t>
         </w:r>
@@ -14155,7 +16092,7 @@
       <w:r>
         <w:t xml:space="preserve"> </w:t>
       </w:r>
-      <w:hyperlink r:id="rId40" w:history="1">
+      <w:hyperlink r:id="rId47" w:history="1">
         <w:r>
           <w:rPr>
             <w:rStyle w:val="Hiperhivatkozs"/>
@@ -14244,7 +16181,7 @@
         </w:rPr>
         <w:t xml:space="preserve">[Online] Letöltve: </w:t>
       </w:r>
-      <w:hyperlink r:id="rId41" w:history="1">
+      <w:hyperlink r:id="rId48" w:history="1">
         <w:r>
           <w:rPr>
             <w:rStyle w:val="Hiperhivatkozs"/>
@@ -14633,7 +16570,7 @@
       <w:r>
         <w:t xml:space="preserve"> </w:t>
       </w:r>
-      <w:hyperlink r:id="rId42" w:history="1">
+      <w:hyperlink r:id="rId49" w:history="1">
         <w:r>
           <w:rPr>
             <w:rStyle w:val="Hiperhivatkozs"/>
@@ -14766,7 +16703,7 @@
       <w:r>
         <w:t xml:space="preserve"> </w:t>
       </w:r>
-      <w:hyperlink r:id="rId43" w:history="1">
+      <w:hyperlink r:id="rId50" w:history="1">
         <w:r>
           <w:rPr>
             <w:rStyle w:val="Hiperhivatkozs"/>
@@ -14882,26 +16819,12 @@
         <w:rPr>
           <w:rFonts w:eastAsiaTheme="majorEastAsia"/>
         </w:rPr>
-        <w:t xml:space="preserve">”, 2008. </w:t>
-      </w:r>
-      <w:proofErr w:type="gramStart"/>
-      <w:r>
-        <w:rPr>
-          <w:rFonts w:eastAsiaTheme="majorEastAsia"/>
-        </w:rPr>
-        <w:t>Május</w:t>
-      </w:r>
-      <w:proofErr w:type="gramEnd"/>
-      <w:r>
-        <w:rPr>
-          <w:rFonts w:eastAsiaTheme="majorEastAsia"/>
-        </w:rPr>
-        <w:t>, [Online] Letöltve:</w:t>
+        <w:t>”, 2008. Május, [Online] Letöltve:</w:t>
       </w:r>
       <w:r>
         <w:t xml:space="preserve"> </w:t>
       </w:r>
-      <w:hyperlink r:id="rId44" w:history="1">
+      <w:hyperlink r:id="rId51" w:history="1">
         <w:r>
           <w:rPr>
             <w:rStyle w:val="Hiperhivatkozs"/>
@@ -15016,7 +16939,7 @@
       <w:r>
         <w:t xml:space="preserve"> </w:t>
       </w:r>
-      <w:hyperlink r:id="rId45" w:history="1">
+      <w:hyperlink r:id="rId52" w:history="1">
         <w:r>
           <w:rPr>
             <w:rStyle w:val="Hiperhivatkozs"/>
@@ -15042,6 +16965,7 @@
         <w:rPr>
           <w:rFonts w:eastAsiaTheme="majorEastAsia"/>
         </w:rPr>
+        <w:lastRenderedPageBreak/>
         <w:tab/>
       </w:r>
       <w:r>
@@ -15141,7 +17065,7 @@
       <w:r>
         <w:t xml:space="preserve"> </w:t>
       </w:r>
-      <w:hyperlink r:id="rId46" w:history="1">
+      <w:hyperlink r:id="rId53" w:history="1">
         <w:r>
           <w:rPr>
             <w:rStyle w:val="Hiperhivatkozs"/>
@@ -15265,7 +17189,7 @@
       <w:r>
         <w:t xml:space="preserve"> </w:t>
       </w:r>
-      <w:hyperlink r:id="rId47" w:history="1">
+      <w:hyperlink r:id="rId54" w:history="1">
         <w:r>
           <w:rPr>
             <w:rStyle w:val="Hiperhivatkozs"/>
@@ -15376,7 +17300,7 @@
         </w:rPr>
         <w:t xml:space="preserve"> [Online] Letöltve: </w:t>
       </w:r>
-      <w:hyperlink r:id="rId48" w:history="1">
+      <w:hyperlink r:id="rId55" w:history="1">
         <w:r>
           <w:rPr>
             <w:rStyle w:val="Hiperhivatkozs"/>
@@ -15568,7 +17492,7 @@
         </w:rPr>
         <w:t xml:space="preserve">, 2013. December, [Online] Letöltve: </w:t>
       </w:r>
-      <w:hyperlink r:id="rId49" w:history="1">
+      <w:hyperlink r:id="rId56" w:history="1">
         <w:r>
           <w:rPr>
             <w:rStyle w:val="Hiperhivatkozs"/>
@@ -15655,7 +17579,7 @@
         </w:rPr>
         <w:t xml:space="preserve">”, [Online] Letöltve: </w:t>
       </w:r>
-      <w:hyperlink r:id="rId50" w:history="1">
+      <w:hyperlink r:id="rId57" w:history="1">
         <w:r>
           <w:rPr>
             <w:rStyle w:val="Hiperhivatkozs"/>
@@ -15664,7 +17588,7 @@
           <w:t>http://www.farnell.com/datasheets/609753.pdf</w:t>
         </w:r>
       </w:hyperlink>
-      <w:hyperlink r:id="rId51" w:history="1"/>
+      <w:hyperlink r:id="rId58" w:history="1"/>
       <w:r>
         <w:rPr>
           <w:rFonts w:eastAsiaTheme="majorEastAsia"/>
@@ -15699,7 +17623,7 @@
         </w:rPr>
         <w:t xml:space="preserve">”, [Online], Letöltve: </w:t>
       </w:r>
-      <w:hyperlink r:id="rId52" w:history="1">
+      <w:hyperlink r:id="rId59" w:history="1">
         <w:r>
           <w:rPr>
             <w:rStyle w:val="Hiperhivatkozs"/>
@@ -15756,7 +17680,7 @@
         </w:rPr>
         <w:t xml:space="preserve">”, [Online], Letöltve: </w:t>
       </w:r>
-      <w:hyperlink r:id="rId53" w:history="1">
+      <w:hyperlink r:id="rId60" w:history="1">
         <w:r>
           <w:rPr>
             <w:rStyle w:val="Hiperhivatkozs"/>
@@ -15894,7 +17818,7 @@
         </w:rPr>
         <w:t xml:space="preserve">” [Online], Letöltve: </w:t>
       </w:r>
-      <w:hyperlink r:id="rId54" w:history="1">
+      <w:hyperlink r:id="rId61" w:history="1">
         <w:r>
           <w:rPr>
             <w:rStyle w:val="Hiperhivatkozs"/>
@@ -15939,8 +17863,8 @@
       </w:r>
     </w:p>
     <w:sectPr>
-      <w:footerReference w:type="default" r:id="rId55"/>
-      <w:headerReference w:type="first" r:id="rId56"/>
+      <w:footerReference w:type="default" r:id="rId62"/>
+      <w:headerReference w:type="first" r:id="rId63"/>
       <w:pgSz w:w="11906" w:h="16838"/>
       <w:pgMar w:top="1418" w:right="1418" w:bottom="1418" w:left="1418" w:header="709" w:footer="709" w:gutter="340"/>
       <w:cols w:space="708"/>
@@ -17037,6 +18961,119 @@
     </w:lvl>
   </w:abstractNum>
   <w:abstractNum w:abstractNumId="8" w15:restartNumberingAfterBreak="0">
+    <w:nsid w:val="2C480FE0"/>
+    <w:multiLevelType w:val="hybridMultilevel"/>
+    <w:tmpl w:val="79149A84"/>
+    <w:lvl w:ilvl="0" w:tplc="040E0001">
+      <w:start w:val="1"/>
+      <w:numFmt w:val="bullet"/>
+      <w:lvlText w:val=""/>
+      <w:lvlJc w:val="left"/>
+      <w:pPr>
+        <w:ind w:left="720" w:hanging="360"/>
+      </w:pPr>
+      <w:rPr>
+        <w:rFonts w:ascii="Symbol" w:hAnsi="Symbol" w:hint="default"/>
+      </w:rPr>
+    </w:lvl>
+    <w:lvl w:ilvl="1" w:tplc="040E0003" w:tentative="1">
+      <w:start w:val="1"/>
+      <w:numFmt w:val="bullet"/>
+      <w:lvlText w:val="o"/>
+      <w:lvlJc w:val="left"/>
+      <w:pPr>
+        <w:ind w:left="1440" w:hanging="360"/>
+      </w:pPr>
+      <w:rPr>
+        <w:rFonts w:ascii="Courier New" w:hAnsi="Courier New" w:cs="Courier New" w:hint="default"/>
+      </w:rPr>
+    </w:lvl>
+    <w:lvl w:ilvl="2" w:tplc="040E0005" w:tentative="1">
+      <w:start w:val="1"/>
+      <w:numFmt w:val="bullet"/>
+      <w:lvlText w:val=""/>
+      <w:lvlJc w:val="left"/>
+      <w:pPr>
+        <w:ind w:left="2160" w:hanging="360"/>
+      </w:pPr>
+      <w:rPr>
+        <w:rFonts w:ascii="Wingdings" w:hAnsi="Wingdings" w:hint="default"/>
+      </w:rPr>
+    </w:lvl>
+    <w:lvl w:ilvl="3" w:tplc="040E0001" w:tentative="1">
+      <w:start w:val="1"/>
+      <w:numFmt w:val="bullet"/>
+      <w:lvlText w:val=""/>
+      <w:lvlJc w:val="left"/>
+      <w:pPr>
+        <w:ind w:left="2880" w:hanging="360"/>
+      </w:pPr>
+      <w:rPr>
+        <w:rFonts w:ascii="Symbol" w:hAnsi="Symbol" w:hint="default"/>
+      </w:rPr>
+    </w:lvl>
+    <w:lvl w:ilvl="4" w:tplc="040E0003" w:tentative="1">
+      <w:start w:val="1"/>
+      <w:numFmt w:val="bullet"/>
+      <w:lvlText w:val="o"/>
+      <w:lvlJc w:val="left"/>
+      <w:pPr>
+        <w:ind w:left="3600" w:hanging="360"/>
+      </w:pPr>
+      <w:rPr>
+        <w:rFonts w:ascii="Courier New" w:hAnsi="Courier New" w:cs="Courier New" w:hint="default"/>
+      </w:rPr>
+    </w:lvl>
+    <w:lvl w:ilvl="5" w:tplc="040E0005" w:tentative="1">
+      <w:start w:val="1"/>
+      <w:numFmt w:val="bullet"/>
+      <w:lvlText w:val=""/>
+      <w:lvlJc w:val="left"/>
+      <w:pPr>
+        <w:ind w:left="4320" w:hanging="360"/>
+      </w:pPr>
+      <w:rPr>
+        <w:rFonts w:ascii="Wingdings" w:hAnsi="Wingdings" w:hint="default"/>
+      </w:rPr>
+    </w:lvl>
+    <w:lvl w:ilvl="6" w:tplc="040E0001" w:tentative="1">
+      <w:start w:val="1"/>
+      <w:numFmt w:val="bullet"/>
+      <w:lvlText w:val=""/>
+      <w:lvlJc w:val="left"/>
+      <w:pPr>
+        <w:ind w:left="5040" w:hanging="360"/>
+      </w:pPr>
+      <w:rPr>
+        <w:rFonts w:ascii="Symbol" w:hAnsi="Symbol" w:hint="default"/>
+      </w:rPr>
+    </w:lvl>
+    <w:lvl w:ilvl="7" w:tplc="040E0003" w:tentative="1">
+      <w:start w:val="1"/>
+      <w:numFmt w:val="bullet"/>
+      <w:lvlText w:val="o"/>
+      <w:lvlJc w:val="left"/>
+      <w:pPr>
+        <w:ind w:left="5760" w:hanging="360"/>
+      </w:pPr>
+      <w:rPr>
+        <w:rFonts w:ascii="Courier New" w:hAnsi="Courier New" w:cs="Courier New" w:hint="default"/>
+      </w:rPr>
+    </w:lvl>
+    <w:lvl w:ilvl="8" w:tplc="040E0005" w:tentative="1">
+      <w:start w:val="1"/>
+      <w:numFmt w:val="bullet"/>
+      <w:lvlText w:val=""/>
+      <w:lvlJc w:val="left"/>
+      <w:pPr>
+        <w:ind w:left="6480" w:hanging="360"/>
+      </w:pPr>
+      <w:rPr>
+        <w:rFonts w:ascii="Wingdings" w:hAnsi="Wingdings" w:hint="default"/>
+      </w:rPr>
+    </w:lvl>
+  </w:abstractNum>
+  <w:abstractNum w:abstractNumId="9" w15:restartNumberingAfterBreak="0">
     <w:nsid w:val="2DD75C77"/>
     <w:multiLevelType w:val="hybridMultilevel"/>
     <w:tmpl w:val="33C21906"/>
@@ -17149,7 +19186,7 @@
       </w:rPr>
     </w:lvl>
   </w:abstractNum>
-  <w:abstractNum w:abstractNumId="9" w15:restartNumberingAfterBreak="0">
+  <w:abstractNum w:abstractNumId="10" w15:restartNumberingAfterBreak="0">
     <w:nsid w:val="307F3D5D"/>
     <w:multiLevelType w:val="multilevel"/>
     <w:tmpl w:val="040E001F"/>
@@ -17235,7 +19272,7 @@
       </w:pPr>
     </w:lvl>
   </w:abstractNum>
-  <w:abstractNum w:abstractNumId="10" w15:restartNumberingAfterBreak="0">
+  <w:abstractNum w:abstractNumId="11" w15:restartNumberingAfterBreak="0">
     <w:nsid w:val="3D8D0681"/>
     <w:multiLevelType w:val="hybridMultilevel"/>
     <w:tmpl w:val="8BD8750C"/>
@@ -17348,7 +19385,7 @@
       </w:rPr>
     </w:lvl>
   </w:abstractNum>
-  <w:abstractNum w:abstractNumId="11" w15:restartNumberingAfterBreak="0">
+  <w:abstractNum w:abstractNumId="12" w15:restartNumberingAfterBreak="0">
     <w:nsid w:val="3EF73E95"/>
     <w:multiLevelType w:val="multilevel"/>
     <w:tmpl w:val="0904462E"/>
@@ -17462,7 +19499,7 @@
       </w:rPr>
     </w:lvl>
   </w:abstractNum>
-  <w:abstractNum w:abstractNumId="12" w15:restartNumberingAfterBreak="0">
+  <w:abstractNum w:abstractNumId="13" w15:restartNumberingAfterBreak="0">
     <w:nsid w:val="40792A40"/>
     <w:multiLevelType w:val="multilevel"/>
     <w:tmpl w:val="040E001F"/>
@@ -17548,7 +19585,7 @@
       </w:pPr>
     </w:lvl>
   </w:abstractNum>
-  <w:abstractNum w:abstractNumId="13" w15:restartNumberingAfterBreak="0">
+  <w:abstractNum w:abstractNumId="14" w15:restartNumberingAfterBreak="0">
     <w:nsid w:val="41F34959"/>
     <w:multiLevelType w:val="multilevel"/>
     <w:tmpl w:val="040E001F"/>
@@ -17634,7 +19671,7 @@
       </w:pPr>
     </w:lvl>
   </w:abstractNum>
-  <w:abstractNum w:abstractNumId="14" w15:restartNumberingAfterBreak="0">
+  <w:abstractNum w:abstractNumId="15" w15:restartNumberingAfterBreak="0">
     <w:nsid w:val="421309C4"/>
     <w:multiLevelType w:val="hybridMultilevel"/>
     <w:tmpl w:val="FC6AF550"/>
@@ -17747,7 +19784,7 @@
       </w:rPr>
     </w:lvl>
   </w:abstractNum>
-  <w:abstractNum w:abstractNumId="15" w15:restartNumberingAfterBreak="0">
+  <w:abstractNum w:abstractNumId="16" w15:restartNumberingAfterBreak="0">
     <w:nsid w:val="46451476"/>
     <w:multiLevelType w:val="hybridMultilevel"/>
     <w:tmpl w:val="96E8E538"/>
@@ -17836,7 +19873,7 @@
       </w:pPr>
     </w:lvl>
   </w:abstractNum>
-  <w:abstractNum w:abstractNumId="16" w15:restartNumberingAfterBreak="0">
+  <w:abstractNum w:abstractNumId="17" w15:restartNumberingAfterBreak="0">
     <w:nsid w:val="49477FA5"/>
     <w:multiLevelType w:val="hybridMultilevel"/>
     <w:tmpl w:val="62D872FA"/>
@@ -17949,7 +19986,120 @@
       </w:rPr>
     </w:lvl>
   </w:abstractNum>
-  <w:abstractNum w:abstractNumId="17" w15:restartNumberingAfterBreak="0">
+  <w:abstractNum w:abstractNumId="18" w15:restartNumberingAfterBreak="0">
+    <w:nsid w:val="53AF27F6"/>
+    <w:multiLevelType w:val="hybridMultilevel"/>
+    <w:tmpl w:val="9104F154"/>
+    <w:lvl w:ilvl="0" w:tplc="040E0001">
+      <w:start w:val="1"/>
+      <w:numFmt w:val="bullet"/>
+      <w:lvlText w:val=""/>
+      <w:lvlJc w:val="left"/>
+      <w:pPr>
+        <w:ind w:left="720" w:hanging="360"/>
+      </w:pPr>
+      <w:rPr>
+        <w:rFonts w:ascii="Symbol" w:hAnsi="Symbol" w:hint="default"/>
+      </w:rPr>
+    </w:lvl>
+    <w:lvl w:ilvl="1" w:tplc="040E0003" w:tentative="1">
+      <w:start w:val="1"/>
+      <w:numFmt w:val="bullet"/>
+      <w:lvlText w:val="o"/>
+      <w:lvlJc w:val="left"/>
+      <w:pPr>
+        <w:ind w:left="1440" w:hanging="360"/>
+      </w:pPr>
+      <w:rPr>
+        <w:rFonts w:ascii="Courier New" w:hAnsi="Courier New" w:cs="Courier New" w:hint="default"/>
+      </w:rPr>
+    </w:lvl>
+    <w:lvl w:ilvl="2" w:tplc="040E0005" w:tentative="1">
+      <w:start w:val="1"/>
+      <w:numFmt w:val="bullet"/>
+      <w:lvlText w:val=""/>
+      <w:lvlJc w:val="left"/>
+      <w:pPr>
+        <w:ind w:left="2160" w:hanging="360"/>
+      </w:pPr>
+      <w:rPr>
+        <w:rFonts w:ascii="Wingdings" w:hAnsi="Wingdings" w:hint="default"/>
+      </w:rPr>
+    </w:lvl>
+    <w:lvl w:ilvl="3" w:tplc="040E0001" w:tentative="1">
+      <w:start w:val="1"/>
+      <w:numFmt w:val="bullet"/>
+      <w:lvlText w:val=""/>
+      <w:lvlJc w:val="left"/>
+      <w:pPr>
+        <w:ind w:left="2880" w:hanging="360"/>
+      </w:pPr>
+      <w:rPr>
+        <w:rFonts w:ascii="Symbol" w:hAnsi="Symbol" w:hint="default"/>
+      </w:rPr>
+    </w:lvl>
+    <w:lvl w:ilvl="4" w:tplc="040E0003" w:tentative="1">
+      <w:start w:val="1"/>
+      <w:numFmt w:val="bullet"/>
+      <w:lvlText w:val="o"/>
+      <w:lvlJc w:val="left"/>
+      <w:pPr>
+        <w:ind w:left="3600" w:hanging="360"/>
+      </w:pPr>
+      <w:rPr>
+        <w:rFonts w:ascii="Courier New" w:hAnsi="Courier New" w:cs="Courier New" w:hint="default"/>
+      </w:rPr>
+    </w:lvl>
+    <w:lvl w:ilvl="5" w:tplc="040E0005" w:tentative="1">
+      <w:start w:val="1"/>
+      <w:numFmt w:val="bullet"/>
+      <w:lvlText w:val=""/>
+      <w:lvlJc w:val="left"/>
+      <w:pPr>
+        <w:ind w:left="4320" w:hanging="360"/>
+      </w:pPr>
+      <w:rPr>
+        <w:rFonts w:ascii="Wingdings" w:hAnsi="Wingdings" w:hint="default"/>
+      </w:rPr>
+    </w:lvl>
+    <w:lvl w:ilvl="6" w:tplc="040E0001" w:tentative="1">
+      <w:start w:val="1"/>
+      <w:numFmt w:val="bullet"/>
+      <w:lvlText w:val=""/>
+      <w:lvlJc w:val="left"/>
+      <w:pPr>
+        <w:ind w:left="5040" w:hanging="360"/>
+      </w:pPr>
+      <w:rPr>
+        <w:rFonts w:ascii="Symbol" w:hAnsi="Symbol" w:hint="default"/>
+      </w:rPr>
+    </w:lvl>
+    <w:lvl w:ilvl="7" w:tplc="040E0003" w:tentative="1">
+      <w:start w:val="1"/>
+      <w:numFmt w:val="bullet"/>
+      <w:lvlText w:val="o"/>
+      <w:lvlJc w:val="left"/>
+      <w:pPr>
+        <w:ind w:left="5760" w:hanging="360"/>
+      </w:pPr>
+      <w:rPr>
+        <w:rFonts w:ascii="Courier New" w:hAnsi="Courier New" w:cs="Courier New" w:hint="default"/>
+      </w:rPr>
+    </w:lvl>
+    <w:lvl w:ilvl="8" w:tplc="040E0005" w:tentative="1">
+      <w:start w:val="1"/>
+      <w:numFmt w:val="bullet"/>
+      <w:lvlText w:val=""/>
+      <w:lvlJc w:val="left"/>
+      <w:pPr>
+        <w:ind w:left="6480" w:hanging="360"/>
+      </w:pPr>
+      <w:rPr>
+        <w:rFonts w:ascii="Wingdings" w:hAnsi="Wingdings" w:hint="default"/>
+      </w:rPr>
+    </w:lvl>
+  </w:abstractNum>
+  <w:abstractNum w:abstractNumId="19" w15:restartNumberingAfterBreak="0">
     <w:nsid w:val="55EB4D59"/>
     <w:multiLevelType w:val="multilevel"/>
     <w:tmpl w:val="CF82682C"/>
@@ -18065,7 +20215,7 @@
       </w:rPr>
     </w:lvl>
   </w:abstractNum>
-  <w:abstractNum w:abstractNumId="18" w15:restartNumberingAfterBreak="0">
+  <w:abstractNum w:abstractNumId="20" w15:restartNumberingAfterBreak="0">
     <w:nsid w:val="6253510E"/>
     <w:multiLevelType w:val="multilevel"/>
     <w:tmpl w:val="040E001F"/>
@@ -18151,7 +20301,7 @@
       </w:pPr>
     </w:lvl>
   </w:abstractNum>
-  <w:abstractNum w:abstractNumId="19" w15:restartNumberingAfterBreak="0">
+  <w:abstractNum w:abstractNumId="21" w15:restartNumberingAfterBreak="0">
     <w:nsid w:val="6295388B"/>
     <w:multiLevelType w:val="hybridMultilevel"/>
     <w:tmpl w:val="8D3A6030"/>
@@ -18240,7 +20390,7 @@
       </w:pPr>
     </w:lvl>
   </w:abstractNum>
-  <w:abstractNum w:abstractNumId="20" w15:restartNumberingAfterBreak="0">
+  <w:abstractNum w:abstractNumId="22" w15:restartNumberingAfterBreak="0">
     <w:nsid w:val="65802FE7"/>
     <w:multiLevelType w:val="multilevel"/>
     <w:tmpl w:val="04D848DE"/>
@@ -18356,7 +20506,7 @@
       </w:rPr>
     </w:lvl>
   </w:abstractNum>
-  <w:abstractNum w:abstractNumId="21" w15:restartNumberingAfterBreak="0">
+  <w:abstractNum w:abstractNumId="23" w15:restartNumberingAfterBreak="0">
     <w:nsid w:val="7AA73CC6"/>
     <w:multiLevelType w:val="multilevel"/>
     <w:tmpl w:val="B5260A66"/>
@@ -18470,7 +20620,7 @@
       </w:rPr>
     </w:lvl>
   </w:abstractNum>
-  <w:abstractNum w:abstractNumId="22" w15:restartNumberingAfterBreak="0">
+  <w:abstractNum w:abstractNumId="24" w15:restartNumberingAfterBreak="0">
     <w:nsid w:val="7AF56508"/>
     <w:multiLevelType w:val="multilevel"/>
     <w:tmpl w:val="040E001F"/>
@@ -18557,13 +20707,13 @@
     </w:lvl>
   </w:abstractNum>
   <w:num w:numId="1">
-    <w:abstractNumId w:val="15"/>
+    <w:abstractNumId w:val="16"/>
   </w:num>
   <w:num w:numId="2">
-    <w:abstractNumId w:val="19"/>
+    <w:abstractNumId w:val="21"/>
   </w:num>
   <w:num w:numId="3">
-    <w:abstractNumId w:val="17"/>
+    <w:abstractNumId w:val="19"/>
   </w:num>
   <w:num w:numId="4">
     <w:abstractNumId w:val="3"/>
@@ -18572,7 +20722,7 @@
     <w:abstractNumId w:val="0"/>
   </w:num>
   <w:num w:numId="6">
-    <w:abstractNumId w:val="20"/>
+    <w:abstractNumId w:val="22"/>
   </w:num>
   <w:num w:numId="7">
     <w:abstractNumId w:val="4"/>
@@ -18584,28 +20734,28 @@
     <w:abstractNumId w:val="6"/>
   </w:num>
   <w:num w:numId="10">
-    <w:abstractNumId w:val="11"/>
+    <w:abstractNumId w:val="12"/>
   </w:num>
   <w:num w:numId="11">
-    <w:abstractNumId w:val="21"/>
+    <w:abstractNumId w:val="23"/>
   </w:num>
   <w:num w:numId="12">
-    <w:abstractNumId w:val="22"/>
+    <w:abstractNumId w:val="24"/>
   </w:num>
   <w:num w:numId="13">
-    <w:abstractNumId w:val="13"/>
+    <w:abstractNumId w:val="14"/>
   </w:num>
   <w:num w:numId="14">
     <w:abstractNumId w:val="7"/>
   </w:num>
   <w:num w:numId="15">
-    <w:abstractNumId w:val="9"/>
+    <w:abstractNumId w:val="10"/>
   </w:num>
   <w:num w:numId="16">
-    <w:abstractNumId w:val="18"/>
+    <w:abstractNumId w:val="20"/>
   </w:num>
   <w:num w:numId="17">
-    <w:abstractNumId w:val="12"/>
+    <w:abstractNumId w:val="13"/>
   </w:num>
   <w:num w:numId="18">
     <w:abstractNumId w:val="3"/>
@@ -18641,19 +20791,25 @@
     <w:abstractNumId w:val="5"/>
   </w:num>
   <w:num w:numId="20">
-    <w:abstractNumId w:val="14"/>
+    <w:abstractNumId w:val="15"/>
   </w:num>
   <w:num w:numId="21">
-    <w:abstractNumId w:val="10"/>
+    <w:abstractNumId w:val="11"/>
   </w:num>
   <w:num w:numId="22">
-    <w:abstractNumId w:val="8"/>
+    <w:abstractNumId w:val="9"/>
   </w:num>
   <w:num w:numId="23">
-    <w:abstractNumId w:val="16"/>
+    <w:abstractNumId w:val="17"/>
   </w:num>
   <w:num w:numId="24">
     <w:abstractNumId w:val="2"/>
+  </w:num>
+  <w:num w:numId="25">
+    <w:abstractNumId w:val="8"/>
+  </w:num>
+  <w:num w:numId="26">
+    <w:abstractNumId w:val="18"/>
   </w:num>
 </w:numbering>
 </file>
@@ -19908,6 +22064,16 @@
       <w:shd w:val="clear" w:color="auto" w:fill="E1DFDD"/>
     </w:rPr>
   </w:style>
+  <w:style w:type="character" w:styleId="Helyrzszveg">
+    <w:name w:val="Placeholder Text"/>
+    <w:basedOn w:val="Bekezdsalapbettpusa"/>
+    <w:uiPriority w:val="99"/>
+    <w:semiHidden/>
+    <w:rsid w:val="0021415B"/>
+    <w:rPr>
+      <w:color w:val="808080"/>
+    </w:rPr>
+  </w:style>
 </w:styles>
 </file>
 
@@ -20177,7 +22343,7 @@
 </file>
 
 <file path=customXml/itemProps1.xml><?xml version="1.0" encoding="utf-8"?>
-<ds:datastoreItem xmlns:ds="http://schemas.openxmlformats.org/officeDocument/2006/customXml" ds:itemID="{BB20BBA5-2CA0-4C2F-932E-B4B6CE10FBD7}">
+<ds:datastoreItem xmlns:ds="http://schemas.openxmlformats.org/officeDocument/2006/customXml" ds:itemID="{CCF7CAD4-4D04-4515-894F-306F4DA969B8}">
   <ds:schemaRefs>
     <ds:schemaRef ds:uri="http://schemas.openxmlformats.org/officeDocument/2006/bibliography"/>
   </ds:schemaRefs>

</xml_diff>

<commit_message>
printf módosítás + szakdolgozat
</commit_message>
<xml_diff>
--- a/Juhasz_Tamas_Szakdolgozat.docx
+++ b/Juhasz_Tamas_Szakdolgozat.docx
@@ -8238,7 +8238,7 @@
             <v:path o:extrusionok="f" gradientshapeok="t" o:connecttype="rect"/>
             <o:lock v:ext="edit" aspectratio="t"/>
           </v:shapetype>
-          <v:shape id="_x0000_i1025" type="#_x0000_t75" style="width:362.2pt;height:210.7pt">
+          <v:shape id="_x0000_i1025" type="#_x0000_t75" style="width:362.25pt;height:210.75pt">
             <v:imagedata r:id="rId24" o:title="MCU_perif"/>
           </v:shape>
         </w:pict>
@@ -14208,6 +14208,9 @@
         <w:jc w:val="center"/>
       </w:pPr>
       <w:r>
+        <w:rPr>
+          <w:noProof/>
+        </w:rPr>
         <w:drawing>
           <wp:inline distT="0" distB="0" distL="0" distR="0" wp14:anchorId="5AB8E827" wp14:editId="64585888">
             <wp:extent cx="4476584" cy="2289570"/>
@@ -14323,6 +14326,9 @@
         <w:jc w:val="center"/>
       </w:pPr>
       <w:r>
+        <w:rPr>
+          <w:noProof/>
+        </w:rPr>
         <w:drawing>
           <wp:inline distT="0" distB="0" distL="0" distR="0" wp14:anchorId="659D5BC9" wp14:editId="3A51FF4E">
             <wp:extent cx="4011647" cy="790895"/>
@@ -14902,13 +14908,7 @@
             <w:rPr>
               <w:rFonts w:ascii="Cambria Math" w:hAnsi="Cambria Math"/>
             </w:rPr>
-            <m:t>×3=120.000.000</m:t>
-          </m:r>
-          <m:r>
-            <w:rPr>
-              <w:rFonts w:ascii="Cambria Math" w:hAnsi="Cambria Math"/>
-            </w:rPr>
-            <m:t xml:space="preserve"> (2)</m:t>
+            <m:t>×3=120.000.000 (2)</m:t>
           </m:r>
         </m:oMath>
       </m:oMathPara>
@@ -14918,6 +14918,9 @@
         <w:jc w:val="center"/>
       </w:pPr>
       <w:r>
+        <w:rPr>
+          <w:noProof/>
+        </w:rPr>
         <w:drawing>
           <wp:inline distT="0" distB="0" distL="0" distR="0" wp14:anchorId="30F0B7A3" wp14:editId="1896328A">
             <wp:extent cx="4039262" cy="1853526"/>
@@ -15534,6 +15537,9 @@
         <w:jc w:val="center"/>
       </w:pPr>
       <w:r>
+        <w:rPr>
+          <w:noProof/>
+        </w:rPr>
         <w:drawing>
           <wp:inline distT="0" distB="0" distL="0" distR="0" wp14:anchorId="29A32CB6" wp14:editId="15F2A9F7">
             <wp:extent cx="4230094" cy="2698441"/>
@@ -15777,6 +15783,9 @@
         <w:jc w:val="center"/>
       </w:pPr>
       <w:r>
+        <w:rPr>
+          <w:noProof/>
+        </w:rPr>
         <w:drawing>
           <wp:inline distT="0" distB="0" distL="0" distR="0" wp14:anchorId="477D3BF1" wp14:editId="7D4972CD">
             <wp:extent cx="4039262" cy="1016062"/>
@@ -16093,6 +16102,9 @@
         <w:jc w:val="center"/>
       </w:pPr>
       <w:r>
+        <w:rPr>
+          <w:noProof/>
+        </w:rPr>
         <w:drawing>
           <wp:inline distT="0" distB="0" distL="0" distR="0" wp14:anchorId="14955D59" wp14:editId="53C96460">
             <wp:extent cx="5543550" cy="478155"/>
@@ -16314,22 +16326,312 @@
           <w:i/>
           <w:iCs/>
         </w:rPr>
+        <w:t xml:space="preserve">); </w:t>
+      </w:r>
+      <w:r>
+        <w:t xml:space="preserve">függvény. </w:t>
+      </w:r>
+    </w:p>
+    <w:p>
+      <w:r>
+        <w:t xml:space="preserve">Ez a függvény folyamatosan nézi, hogy áll-e a „sorban” </w:t>
+      </w:r>
+      <w:proofErr w:type="spellStart"/>
+      <w:r>
+        <w:t>interrupt</w:t>
+      </w:r>
+      <w:proofErr w:type="spellEnd"/>
+      <w:r>
+        <w:t xml:space="preserve">, és amennyiben igen, megnézi, hogy melyik lábról érkezett az. Ezt az </w:t>
+      </w:r>
+      <w:proofErr w:type="spellStart"/>
+      <w:proofErr w:type="gramStart"/>
+      <w:r>
+        <w:rPr>
+          <w:i/>
+          <w:iCs/>
+        </w:rPr>
+        <w:t>xQueueReceive</w:t>
+      </w:r>
+      <w:proofErr w:type="spellEnd"/>
+      <w:r>
+        <w:rPr>
+          <w:i/>
+          <w:iCs/>
+        </w:rPr>
+        <w:t>(</w:t>
+      </w:r>
+      <w:proofErr w:type="gramEnd"/>
+      <w:r>
+        <w:rPr>
+          <w:i/>
+          <w:iCs/>
+        </w:rPr>
         <w:t>);</w:t>
       </w:r>
       <w:r>
-        <w:rPr>
-          <w:i/>
-          <w:iCs/>
-        </w:rPr>
+        <w:t xml:space="preserve"> függvénnyel tudja megtenni. Amennyiben a tűzgombról érkezett, azonnal ellenőrzi, a tűzgomb aktuális értékét. 0 esetén a gomb meg van nyomva, 1 esetén el van engedve. Fontos megjegyezni, hogy mint már fentebb említettem a megszakítás az mind felfutó, mind lefutó élre történik.</w:t>
+      </w:r>
+    </w:p>
+    <w:p>
+      <w:r>
+        <w:t xml:space="preserve">Amennyiben a program azt látja, hogy a tűzgomb meg van nyomva, </w:t>
+      </w:r>
+      <w:proofErr w:type="spellStart"/>
+      <w:r>
+        <w:t>leellenőrzi</w:t>
+      </w:r>
+      <w:proofErr w:type="spellEnd"/>
+      <w:r>
+        <w:t>, hogy az időzítő fut-e.</w:t>
+      </w:r>
+      <w:r>
+        <w:t xml:space="preserve"> Ha az időzítő nem fut,</w:t>
+      </w:r>
+      <w:r>
         <w:t xml:space="preserve"> </w:t>
       </w:r>
       <w:r>
-        <w:t xml:space="preserve">függvény. </w:t>
-      </w:r>
-    </w:p>
-    <w:p>
-      <w:r>
-        <w:t xml:space="preserve">Ez a függvény folyamatosan nézi, hogy áll-e a „sorban” </w:t>
+        <w:t xml:space="preserve">azaz a </w:t>
+      </w:r>
+      <w:proofErr w:type="spellStart"/>
+      <w:r>
+        <w:rPr>
+          <w:i/>
+          <w:iCs/>
+        </w:rPr>
+        <w:t>timer_run</w:t>
+      </w:r>
+      <w:proofErr w:type="spellEnd"/>
+      <w:r>
+        <w:rPr>
+          <w:i/>
+          <w:iCs/>
+        </w:rPr>
+        <w:t xml:space="preserve"> </w:t>
+      </w:r>
+      <w:proofErr w:type="spellStart"/>
+      <w:r>
+        <w:t>flag</w:t>
+      </w:r>
+      <w:proofErr w:type="spellEnd"/>
+      <w:r>
+        <w:t xml:space="preserve"> 0-ban van</w:t>
+      </w:r>
+      <w:r>
+        <w:t xml:space="preserve"> megnézi, hogy a számláló értéke egyenlő-e a kezdeti </w:t>
+      </w:r>
+      <w:proofErr w:type="gramStart"/>
+      <w:r>
+        <w:t>értékkel(</w:t>
+      </w:r>
+      <w:proofErr w:type="gramEnd"/>
+      <w:r>
+        <w:t>azaz még nem járt le és csordult túl)</w:t>
+      </w:r>
+      <w:r>
+        <w:t xml:space="preserve">, akkor a </w:t>
+      </w:r>
+      <w:proofErr w:type="spellStart"/>
+      <w:r>
+        <w:rPr>
+          <w:i/>
+          <w:iCs/>
+        </w:rPr>
+        <w:t>timer_inditasa</w:t>
+      </w:r>
+      <w:proofErr w:type="spellEnd"/>
+      <w:r>
+        <w:rPr>
+          <w:i/>
+          <w:iCs/>
+        </w:rPr>
+        <w:t xml:space="preserve">(); </w:t>
+      </w:r>
+      <w:r>
+        <w:t xml:space="preserve">függvénnyel elindítja azt, majd egyel megnöveli a </w:t>
+      </w:r>
+      <w:proofErr w:type="spellStart"/>
+      <w:r>
+        <w:rPr>
+          <w:i/>
+          <w:iCs/>
+        </w:rPr>
+        <w:t>btnpress</w:t>
+      </w:r>
+      <w:proofErr w:type="spellEnd"/>
+      <w:r>
+        <w:t xml:space="preserve"> számláló értékét.</w:t>
+      </w:r>
+      <w:r>
+        <w:t xml:space="preserve"> Ha az időzítő fut, </w:t>
+      </w:r>
+      <w:r>
+        <w:t xml:space="preserve">azaz a </w:t>
+      </w:r>
+      <w:proofErr w:type="spellStart"/>
+      <w:r>
+        <w:rPr>
+          <w:i/>
+          <w:iCs/>
+        </w:rPr>
+        <w:t>timer_run</w:t>
+      </w:r>
+      <w:proofErr w:type="spellEnd"/>
+      <w:r>
+        <w:rPr>
+          <w:i/>
+          <w:iCs/>
+        </w:rPr>
+        <w:t xml:space="preserve"> </w:t>
+      </w:r>
+      <w:proofErr w:type="spellStart"/>
+      <w:r>
+        <w:t>flag</w:t>
+      </w:r>
+      <w:proofErr w:type="spellEnd"/>
+      <w:r>
+        <w:t xml:space="preserve"> 1-ben van, és a </w:t>
+      </w:r>
+      <w:proofErr w:type="spellStart"/>
+      <w:r>
+        <w:rPr>
+          <w:i/>
+          <w:iCs/>
+        </w:rPr>
+        <w:t>bekapcs</w:t>
+      </w:r>
+      <w:proofErr w:type="spellEnd"/>
+      <w:r>
+        <w:t xml:space="preserve"> </w:t>
+      </w:r>
+      <w:proofErr w:type="spellStart"/>
+      <w:r>
+        <w:t>flag</w:t>
+      </w:r>
+      <w:proofErr w:type="spellEnd"/>
+      <w:r>
+        <w:t xml:space="preserve"> 0-ban, akkor növeli egyel a </w:t>
+      </w:r>
+      <w:proofErr w:type="spellStart"/>
+      <w:r>
+        <w:rPr>
+          <w:i/>
+          <w:iCs/>
+        </w:rPr>
+        <w:t>btnpress</w:t>
+      </w:r>
+      <w:proofErr w:type="spellEnd"/>
+      <w:r>
+        <w:t xml:space="preserve"> nevű számlálót, azaz a gombnyomások számát, és </w:t>
+      </w:r>
+      <w:proofErr w:type="spellStart"/>
+      <w:r>
+        <w:t>leellenőrzi</w:t>
+      </w:r>
+      <w:proofErr w:type="spellEnd"/>
+      <w:r>
+        <w:t xml:space="preserve">, hogy az új, megnövelt érték elérte-e az 5-öt. Amennyiben nem érte el, várja az újabb </w:t>
+      </w:r>
+      <w:proofErr w:type="spellStart"/>
+      <w:r>
+        <w:t>interruptot</w:t>
+      </w:r>
+      <w:proofErr w:type="spellEnd"/>
+      <w:r>
+        <w:t xml:space="preserve"> és ha jön megismétli ezt a programrészt. Ha elérte az 5 gombnyomást, </w:t>
+      </w:r>
+      <w:r>
+        <w:t xml:space="preserve">a </w:t>
+      </w:r>
+      <w:proofErr w:type="spellStart"/>
+      <w:r>
+        <w:rPr>
+          <w:i/>
+          <w:iCs/>
+        </w:rPr>
+        <w:t>bekapcs</w:t>
+      </w:r>
+      <w:proofErr w:type="spellEnd"/>
+      <w:r>
+        <w:t xml:space="preserve"> </w:t>
+      </w:r>
+      <w:proofErr w:type="spellStart"/>
+      <w:r>
+        <w:t>flaget</w:t>
+      </w:r>
+      <w:proofErr w:type="spellEnd"/>
+      <w:r>
+        <w:t xml:space="preserve"> 1-be állítja, majd megállítja az időzítőt a </w:t>
+      </w:r>
+      <w:proofErr w:type="spellStart"/>
+      <w:r>
+        <w:rPr>
+          <w:i/>
+          <w:iCs/>
+        </w:rPr>
+        <w:t>timer_</w:t>
+      </w:r>
+      <w:proofErr w:type="gramStart"/>
+      <w:r>
+        <w:rPr>
+          <w:i/>
+          <w:iCs/>
+        </w:rPr>
+        <w:t>pause</w:t>
+      </w:r>
+      <w:proofErr w:type="spellEnd"/>
+      <w:r>
+        <w:rPr>
+          <w:i/>
+          <w:iCs/>
+        </w:rPr>
+        <w:t>(</w:t>
+      </w:r>
+      <w:proofErr w:type="gramEnd"/>
+      <w:r>
+        <w:rPr>
+          <w:i/>
+          <w:iCs/>
+        </w:rPr>
+        <w:t xml:space="preserve">); </w:t>
+      </w:r>
+      <w:r>
+        <w:t xml:space="preserve"> függvénnyel, és visszaállítja az eredeti értékére a </w:t>
+      </w:r>
+      <w:proofErr w:type="spellStart"/>
+      <w:r>
+        <w:rPr>
+          <w:i/>
+          <w:iCs/>
+        </w:rPr>
+        <w:t>timer_set_counter_value</w:t>
+      </w:r>
+      <w:proofErr w:type="spellEnd"/>
+      <w:r>
+        <w:rPr>
+          <w:i/>
+          <w:iCs/>
+        </w:rPr>
+        <w:t xml:space="preserve">(); </w:t>
+      </w:r>
+      <w:r>
+        <w:t xml:space="preserve">függvénnyel, valamint a </w:t>
+      </w:r>
+      <w:proofErr w:type="spellStart"/>
+      <w:r>
+        <w:rPr>
+          <w:i/>
+          <w:iCs/>
+        </w:rPr>
+        <w:t>btnpress</w:t>
+      </w:r>
+      <w:proofErr w:type="spellEnd"/>
+      <w:r>
+        <w:t xml:space="preserve"> számlálót visszaállítja 1-re. </w:t>
+      </w:r>
+      <w:r>
+        <w:t xml:space="preserve">Ha a program bármelyik </w:t>
       </w:r>
       <w:proofErr w:type="spellStart"/>
       <w:r>
@@ -16337,16 +16639,23 @@
       </w:r>
       <w:proofErr w:type="spellEnd"/>
       <w:r>
-        <w:t xml:space="preserve">, és amennyiben igen, megnézi, hogy melyik lábról érkezett az. Ezt az </w:t>
-      </w:r>
-      <w:proofErr w:type="spellStart"/>
+        <w:t xml:space="preserve"> esetén azt érzékeli, hogy az időzítő nem fut, és az értéke nem a kezdeti érték, akkor az azt jelenti, hogy az öt gombnyomás nem 3 másodpercen belül történt meg, ezért a program visszaállítja az időzítőt a kezdeti állapotba a </w:t>
+      </w:r>
+      <w:proofErr w:type="spellStart"/>
+      <w:r>
+        <w:rPr>
+          <w:i/>
+          <w:iCs/>
+        </w:rPr>
+        <w:t>timer_set_counter_</w:t>
+      </w:r>
       <w:proofErr w:type="gramStart"/>
       <w:r>
         <w:rPr>
           <w:i/>
           <w:iCs/>
         </w:rPr>
-        <w:t>xQueueReceive</w:t>
+        <w:t>value</w:t>
       </w:r>
       <w:proofErr w:type="spellEnd"/>
       <w:r>
@@ -16362,32 +16671,108 @@
           <w:i/>
           <w:iCs/>
         </w:rPr>
-        <w:t>);</w:t>
-      </w:r>
-      <w:r>
-        <w:t xml:space="preserve"> függvénnyel tudja megtenni. Amennyiben a tűzgombról érkezett, azonnal ellenőrzi, a tűzgomb aktuális értékét. 0 esetén a gomb meg van nyomva, 1 esetén el van engedve. Fontos megjegyezni, hogy mint már fentebb említettem a megszakítás az mind felfutó, mind lefutó élre történik.</w:t>
-      </w:r>
-    </w:p>
-    <w:p>
-      <w:r>
-        <w:t xml:space="preserve">Amennyiben a program azt látja, hogy a tűzgomb meg van nyomva, </w:t>
-      </w:r>
-      <w:proofErr w:type="spellStart"/>
-      <w:r>
-        <w:t>leellenőrzi</w:t>
-      </w:r>
-      <w:proofErr w:type="spellEnd"/>
-      <w:r>
-        <w:t>, hogy az időzítő fut-e.</w:t>
-      </w:r>
-      <w:r>
-        <w:t xml:space="preserve"> Ha az időzítő nem fut,</w:t>
-      </w:r>
-      <w:r>
+        <w:t xml:space="preserve">); </w:t>
+      </w:r>
+      <w:r>
+        <w:t xml:space="preserve">függvénnyel, valamint a </w:t>
+      </w:r>
+      <w:proofErr w:type="spellStart"/>
+      <w:r>
+        <w:rPr>
+          <w:i/>
+          <w:iCs/>
+        </w:rPr>
+        <w:t>btnpress</w:t>
+      </w:r>
+      <w:proofErr w:type="spellEnd"/>
+      <w:r>
+        <w:rPr>
+          <w:i/>
+          <w:iCs/>
+        </w:rPr>
         <w:t xml:space="preserve"> </w:t>
       </w:r>
       <w:r>
-        <w:t xml:space="preserve">azaz a </w:t>
+        <w:t>számláló értékét 1-re.</w:t>
+      </w:r>
+    </w:p>
+    <w:p>
+      <w:pPr>
+        <w:pStyle w:val="Cmsor3"/>
+      </w:pPr>
+      <w:r>
+        <w:t xml:space="preserve"> A kikapcsolási szekvencia</w:t>
+      </w:r>
+    </w:p>
+    <w:p>
+      <w:r>
+        <w:tab/>
+        <w:t>A kikapcsolá</w:t>
+      </w:r>
+      <w:r>
+        <w:t>s</w:t>
+      </w:r>
+      <w:r>
+        <w:t xml:space="preserve">i szekvencia nagyban megegyezik a kikapcsolással, azzal az eltéréssel, hogy itt a </w:t>
+      </w:r>
+      <w:proofErr w:type="spellStart"/>
+      <w:r>
+        <w:rPr>
+          <w:i/>
+          <w:iCs/>
+        </w:rPr>
+        <w:t>bekapcs</w:t>
+      </w:r>
+      <w:proofErr w:type="spellEnd"/>
+      <w:r>
+        <w:rPr>
+          <w:i/>
+          <w:iCs/>
+        </w:rPr>
+        <w:t xml:space="preserve"> </w:t>
+      </w:r>
+      <w:proofErr w:type="spellStart"/>
+      <w:r>
+        <w:t>flag</w:t>
+      </w:r>
+      <w:proofErr w:type="spellEnd"/>
+      <w:r>
+        <w:t xml:space="preserve"> már 1 állapotban van. Az érkező megszakítások kiértékelése az </w:t>
+      </w:r>
+      <w:proofErr w:type="spellStart"/>
+      <w:r>
+        <w:rPr>
+          <w:i/>
+          <w:iCs/>
+        </w:rPr>
+        <w:t>interrupt_</w:t>
+      </w:r>
+      <w:proofErr w:type="gramStart"/>
+      <w:r>
+        <w:rPr>
+          <w:i/>
+          <w:iCs/>
+        </w:rPr>
+        <w:t>kiertekeles</w:t>
+      </w:r>
+      <w:proofErr w:type="spellEnd"/>
+      <w:r>
+        <w:rPr>
+          <w:i/>
+          <w:iCs/>
+        </w:rPr>
+        <w:t>(</w:t>
+      </w:r>
+      <w:proofErr w:type="gramEnd"/>
+      <w:r>
+        <w:rPr>
+          <w:i/>
+          <w:iCs/>
+        </w:rPr>
+        <w:t xml:space="preserve">); </w:t>
+      </w:r>
+      <w:r>
+        <w:t xml:space="preserve">függvényben annyiban fog csak változni, hogy az az állapot, amikor a függvény azt ellenőrzi, hogy az időzítő fut-e azaz a </w:t>
       </w:r>
       <w:proofErr w:type="spellStart"/>
       <w:r>
@@ -16411,55 +16796,51 @@
       </w:r>
       <w:proofErr w:type="spellEnd"/>
       <w:r>
+        <w:t xml:space="preserve"> értékét, és a </w:t>
+      </w:r>
+      <w:proofErr w:type="spellStart"/>
+      <w:r>
+        <w:rPr>
+          <w:i/>
+          <w:iCs/>
+        </w:rPr>
+        <w:t>bekapcs</w:t>
+      </w:r>
+      <w:proofErr w:type="spellEnd"/>
+      <w:r>
         <w:t xml:space="preserve"> </w:t>
       </w:r>
-      <w:r>
-        <w:t>0</w:t>
-      </w:r>
-      <w:r>
-        <w:t>-b</w:t>
-      </w:r>
-      <w:r>
-        <w:t>a</w:t>
-      </w:r>
-      <w:r>
-        <w:t>n</w:t>
-      </w:r>
-      <w:r>
-        <w:t xml:space="preserve"> van</w:t>
-      </w:r>
-      <w:r>
-        <w:t xml:space="preserve"> megnézi, hogy a számláló értéke egyenlő-e a kezdeti </w:t>
-      </w:r>
-      <w:proofErr w:type="gramStart"/>
-      <w:r>
-        <w:t>értékkel(</w:t>
-      </w:r>
-      <w:proofErr w:type="gramEnd"/>
-      <w:r>
-        <w:t>azaz még nem járt le és csordult túl)</w:t>
-      </w:r>
-      <w:r>
-        <w:t xml:space="preserve">, akkor a </w:t>
-      </w:r>
-      <w:proofErr w:type="spellStart"/>
-      <w:r>
-        <w:rPr>
-          <w:i/>
-          <w:iCs/>
-        </w:rPr>
-        <w:t>timer_inditasa</w:t>
-      </w:r>
-      <w:proofErr w:type="spellEnd"/>
-      <w:r>
-        <w:rPr>
-          <w:i/>
-          <w:iCs/>
-        </w:rPr>
-        <w:t xml:space="preserve">(); </w:t>
-      </w:r>
-      <w:r>
-        <w:t xml:space="preserve">függvénnyel elindítja azt, majd egyel megnöveli a </w:t>
+      <w:proofErr w:type="spellStart"/>
+      <w:r>
+        <w:t>flag</w:t>
+      </w:r>
+      <w:proofErr w:type="spellEnd"/>
+      <w:r>
+        <w:t xml:space="preserve"> értékét, akkor abba az esetbe lép be, hogy az időzítő fut és a </w:t>
+      </w:r>
+      <w:proofErr w:type="spellStart"/>
+      <w:r>
+        <w:rPr>
+          <w:i/>
+          <w:iCs/>
+        </w:rPr>
+        <w:t>bekapcs</w:t>
+      </w:r>
+      <w:proofErr w:type="spellEnd"/>
+      <w:r>
+        <w:rPr>
+          <w:i/>
+          <w:iCs/>
+        </w:rPr>
+        <w:t xml:space="preserve"> </w:t>
+      </w:r>
+      <w:proofErr w:type="spellStart"/>
+      <w:r>
+        <w:t>flag</w:t>
+      </w:r>
+      <w:proofErr w:type="spellEnd"/>
+      <w:r>
+        <w:t xml:space="preserve"> 1-ben van. Ez esetben a bekapcsolási szekvenciához hasonlóan itt is emeli egyel a </w:t>
       </w:r>
       <w:proofErr w:type="spellStart"/>
       <w:r>
@@ -16471,422 +16852,26 @@
       </w:r>
       <w:proofErr w:type="spellEnd"/>
       <w:r>
-        <w:t xml:space="preserve"> számláló értékét.</w:t>
-      </w:r>
-      <w:r>
-        <w:t xml:space="preserve"> Ha az időzítő fut, </w:t>
-      </w:r>
-      <w:r>
-        <w:t xml:space="preserve">azaz a </w:t>
-      </w:r>
-      <w:proofErr w:type="spellStart"/>
-      <w:r>
-        <w:rPr>
-          <w:i/>
-          <w:iCs/>
-        </w:rPr>
-        <w:t>timer_run</w:t>
-      </w:r>
-      <w:proofErr w:type="spellEnd"/>
-      <w:r>
-        <w:rPr>
-          <w:i/>
-          <w:iCs/>
-        </w:rPr>
+        <w:t xml:space="preserve"> számláló értékét, és vizsgálja, hogy elérte-e az 5-öt. Amennyiben elérte itt a </w:t>
+      </w:r>
+      <w:proofErr w:type="spellStart"/>
+      <w:r>
+        <w:rPr>
+          <w:i/>
+          <w:iCs/>
+        </w:rPr>
+        <w:t>bekapcs</w:t>
+      </w:r>
+      <w:proofErr w:type="spellEnd"/>
+      <w:r>
         <w:t xml:space="preserve"> </w:t>
       </w:r>
       <w:proofErr w:type="spellStart"/>
       <w:r>
-        <w:t>flag</w:t>
-      </w:r>
-      <w:proofErr w:type="spellEnd"/>
-      <w:r>
-        <w:t xml:space="preserve"> 1-ben van, és a </w:t>
-      </w:r>
-      <w:proofErr w:type="spellStart"/>
-      <w:r>
-        <w:rPr>
-          <w:i/>
-          <w:iCs/>
-        </w:rPr>
-        <w:t>bekapcs</w:t>
-      </w:r>
-      <w:proofErr w:type="spellEnd"/>
-      <w:r>
-        <w:t xml:space="preserve"> </w:t>
-      </w:r>
-      <w:proofErr w:type="spellStart"/>
-      <w:r>
-        <w:t>flag</w:t>
-      </w:r>
-      <w:proofErr w:type="spellEnd"/>
-      <w:r>
-        <w:t xml:space="preserve"> 0-ban, akkor növeli egyel a </w:t>
-      </w:r>
-      <w:proofErr w:type="spellStart"/>
-      <w:r>
-        <w:rPr>
-          <w:i/>
-          <w:iCs/>
-        </w:rPr>
-        <w:t>btnpress</w:t>
-      </w:r>
-      <w:proofErr w:type="spellEnd"/>
-      <w:r>
-        <w:t xml:space="preserve"> nevű számlálót, azaz a gombnyomások számát, és </w:t>
-      </w:r>
-      <w:proofErr w:type="spellStart"/>
-      <w:r>
-        <w:t>leellenőrzi</w:t>
-      </w:r>
-      <w:proofErr w:type="spellEnd"/>
-      <w:r>
-        <w:t xml:space="preserve">, hogy az új, megnövelt érték elérte-e az 5-öt. Amennyiben nem érte el, várja az újabb </w:t>
-      </w:r>
-      <w:proofErr w:type="spellStart"/>
-      <w:r>
-        <w:t>interruptot</w:t>
-      </w:r>
-      <w:proofErr w:type="spellEnd"/>
-      <w:r>
-        <w:t xml:space="preserve"> és ha jön megismétli ezt a programrészt. Ha elérte az 5 gombnyomást, </w:t>
-      </w:r>
-      <w:r>
-        <w:t xml:space="preserve">a </w:t>
-      </w:r>
-      <w:proofErr w:type="spellStart"/>
-      <w:r>
-        <w:rPr>
-          <w:i/>
-          <w:iCs/>
-        </w:rPr>
-        <w:t>bekapcs</w:t>
-      </w:r>
-      <w:proofErr w:type="spellEnd"/>
-      <w:r>
-        <w:t xml:space="preserve"> </w:t>
-      </w:r>
-      <w:proofErr w:type="spellStart"/>
-      <w:r>
         <w:t>flaget</w:t>
       </w:r>
       <w:proofErr w:type="spellEnd"/>
       <w:r>
-        <w:t xml:space="preserve"> 1-be állítja, majd megállítja az időzítőt a </w:t>
-      </w:r>
-      <w:proofErr w:type="spellStart"/>
-      <w:r>
-        <w:rPr>
-          <w:i/>
-          <w:iCs/>
-        </w:rPr>
-        <w:t>timer_</w:t>
-      </w:r>
-      <w:proofErr w:type="gramStart"/>
-      <w:r>
-        <w:rPr>
-          <w:i/>
-          <w:iCs/>
-        </w:rPr>
-        <w:t>pause</w:t>
-      </w:r>
-      <w:proofErr w:type="spellEnd"/>
-      <w:r>
-        <w:rPr>
-          <w:i/>
-          <w:iCs/>
-        </w:rPr>
-        <w:t>(</w:t>
-      </w:r>
-      <w:proofErr w:type="gramEnd"/>
-      <w:r>
-        <w:rPr>
-          <w:i/>
-          <w:iCs/>
-        </w:rPr>
-        <w:t xml:space="preserve">); </w:t>
-      </w:r>
-      <w:r>
-        <w:t xml:space="preserve"> függvénnyel, és visszaállítja az eredeti értékére a </w:t>
-      </w:r>
-      <w:proofErr w:type="spellStart"/>
-      <w:r>
-        <w:rPr>
-          <w:i/>
-          <w:iCs/>
-        </w:rPr>
-        <w:t>timer_set_counter_value</w:t>
-      </w:r>
-      <w:proofErr w:type="spellEnd"/>
-      <w:r>
-        <w:rPr>
-          <w:i/>
-          <w:iCs/>
-        </w:rPr>
-        <w:t xml:space="preserve">(); </w:t>
-      </w:r>
-      <w:r>
-        <w:t xml:space="preserve">függvénnyel, valamint a </w:t>
-      </w:r>
-      <w:proofErr w:type="spellStart"/>
-      <w:r>
-        <w:rPr>
-          <w:i/>
-          <w:iCs/>
-        </w:rPr>
-        <w:t>btnpress</w:t>
-      </w:r>
-      <w:proofErr w:type="spellEnd"/>
-      <w:r>
-        <w:t xml:space="preserve"> számlálót visszaállítja 1-re. </w:t>
-      </w:r>
-      <w:r>
-        <w:t xml:space="preserve">Ha a program bármelyik </w:t>
-      </w:r>
-      <w:proofErr w:type="spellStart"/>
-      <w:r>
-        <w:t>interrupt</w:t>
-      </w:r>
-      <w:proofErr w:type="spellEnd"/>
-      <w:r>
-        <w:t xml:space="preserve"> esetén azt érzékeli, hogy az időzítő nem fut, és az értéke nem a kezdeti érték, akkor az azt jelenti, hogy az öt gombnyomás nem 3 másodpercen belül történt meg, ezért a program visszaállítja az időzítőt a kezdeti állapotba a </w:t>
-      </w:r>
-      <w:proofErr w:type="spellStart"/>
-      <w:r>
-        <w:rPr>
-          <w:i/>
-          <w:iCs/>
-        </w:rPr>
-        <w:t>timer_set_counter_</w:t>
-      </w:r>
-      <w:proofErr w:type="gramStart"/>
-      <w:r>
-        <w:rPr>
-          <w:i/>
-          <w:iCs/>
-        </w:rPr>
-        <w:t>value</w:t>
-      </w:r>
-      <w:proofErr w:type="spellEnd"/>
-      <w:r>
-        <w:rPr>
-          <w:i/>
-          <w:iCs/>
-        </w:rPr>
-        <w:t>(</w:t>
-      </w:r>
-      <w:proofErr w:type="gramEnd"/>
-      <w:r>
-        <w:rPr>
-          <w:i/>
-          <w:iCs/>
-        </w:rPr>
-        <w:t xml:space="preserve">); </w:t>
-      </w:r>
-      <w:r>
-        <w:t>függvénnyel</w:t>
-      </w:r>
-      <w:r>
-        <w:t xml:space="preserve">, valamint a </w:t>
-      </w:r>
-      <w:proofErr w:type="spellStart"/>
-      <w:r>
-        <w:rPr>
-          <w:i/>
-          <w:iCs/>
-        </w:rPr>
-        <w:t>btnpress</w:t>
-      </w:r>
-      <w:proofErr w:type="spellEnd"/>
-      <w:r>
-        <w:rPr>
-          <w:i/>
-          <w:iCs/>
-        </w:rPr>
-        <w:t xml:space="preserve"> </w:t>
-      </w:r>
-      <w:r>
-        <w:t>számláló értékét 1-re.</w:t>
-      </w:r>
-    </w:p>
-    <w:p>
-      <w:pPr>
-        <w:pStyle w:val="Cmsor3"/>
-      </w:pPr>
-      <w:r>
-        <w:t xml:space="preserve"> A kikapcsolási szekvencia</w:t>
-      </w:r>
-    </w:p>
-    <w:p>
-      <w:r>
-        <w:tab/>
-        <w:t xml:space="preserve">A </w:t>
-      </w:r>
-      <w:proofErr w:type="spellStart"/>
-      <w:r>
-        <w:t>kikapcsolái</w:t>
-      </w:r>
-      <w:proofErr w:type="spellEnd"/>
-      <w:r>
-        <w:t xml:space="preserve"> szekvencia nagyban megegyezik a kikapcsolással, azzal az eltéréssel, hogy itt a </w:t>
-      </w:r>
-      <w:proofErr w:type="spellStart"/>
-      <w:r>
-        <w:rPr>
-          <w:i/>
-          <w:iCs/>
-        </w:rPr>
-        <w:t>bekapcs</w:t>
-      </w:r>
-      <w:proofErr w:type="spellEnd"/>
-      <w:r>
-        <w:rPr>
-          <w:i/>
-          <w:iCs/>
-        </w:rPr>
-        <w:t xml:space="preserve"> </w:t>
-      </w:r>
-      <w:proofErr w:type="spellStart"/>
-      <w:r>
-        <w:t>flag</w:t>
-      </w:r>
-      <w:proofErr w:type="spellEnd"/>
-      <w:r>
-        <w:t xml:space="preserve"> már 1 állapotban van. Az érkező megszakítások kiértékelése az </w:t>
-      </w:r>
-      <w:proofErr w:type="spellStart"/>
-      <w:r>
-        <w:rPr>
-          <w:i/>
-          <w:iCs/>
-        </w:rPr>
-        <w:t>interrupt_</w:t>
-      </w:r>
-      <w:proofErr w:type="gramStart"/>
-      <w:r>
-        <w:rPr>
-          <w:i/>
-          <w:iCs/>
-        </w:rPr>
-        <w:t>kiertekeles</w:t>
-      </w:r>
-      <w:proofErr w:type="spellEnd"/>
-      <w:r>
-        <w:rPr>
-          <w:i/>
-          <w:iCs/>
-        </w:rPr>
-        <w:t>(</w:t>
-      </w:r>
-      <w:proofErr w:type="gramEnd"/>
-      <w:r>
-        <w:rPr>
-          <w:i/>
-          <w:iCs/>
-        </w:rPr>
-        <w:t xml:space="preserve">); </w:t>
-      </w:r>
-      <w:r>
-        <w:t xml:space="preserve">függvényben annyiban fog csak változni, hogy az az állapot, amikor a függvény azt ellenőrzi, hogy az időzítő fut-e azaz a </w:t>
-      </w:r>
-      <w:proofErr w:type="spellStart"/>
-      <w:r>
-        <w:rPr>
-          <w:i/>
-          <w:iCs/>
-        </w:rPr>
-        <w:t>timer_run</w:t>
-      </w:r>
-      <w:proofErr w:type="spellEnd"/>
-      <w:r>
-        <w:rPr>
-          <w:i/>
-          <w:iCs/>
-        </w:rPr>
-        <w:t xml:space="preserve"> </w:t>
-      </w:r>
-      <w:proofErr w:type="spellStart"/>
-      <w:r>
-        <w:t>flag</w:t>
-      </w:r>
-      <w:proofErr w:type="spellEnd"/>
-      <w:r>
-        <w:t xml:space="preserve"> értékét, és a </w:t>
-      </w:r>
-      <w:proofErr w:type="spellStart"/>
-      <w:r>
-        <w:rPr>
-          <w:i/>
-          <w:iCs/>
-        </w:rPr>
-        <w:t>bekapcs</w:t>
-      </w:r>
-      <w:proofErr w:type="spellEnd"/>
-      <w:r>
-        <w:t xml:space="preserve"> </w:t>
-      </w:r>
-      <w:proofErr w:type="spellStart"/>
-      <w:r>
-        <w:t>flag</w:t>
-      </w:r>
-      <w:proofErr w:type="spellEnd"/>
-      <w:r>
-        <w:t xml:space="preserve"> értékét, akkor abba az esetbe lép be, hogy az időzítő fut és a </w:t>
-      </w:r>
-      <w:proofErr w:type="spellStart"/>
-      <w:r>
-        <w:rPr>
-          <w:i/>
-          <w:iCs/>
-        </w:rPr>
-        <w:t>bekapcs</w:t>
-      </w:r>
-      <w:proofErr w:type="spellEnd"/>
-      <w:r>
-        <w:rPr>
-          <w:i/>
-          <w:iCs/>
-        </w:rPr>
-        <w:t xml:space="preserve"> </w:t>
-      </w:r>
-      <w:proofErr w:type="spellStart"/>
-      <w:r>
-        <w:t>flag</w:t>
-      </w:r>
-      <w:proofErr w:type="spellEnd"/>
-      <w:r>
-        <w:t xml:space="preserve"> 1-ben van. Ez esetben a bekapcsolási szekvenciához hasonlóan itt is emeli egyel a </w:t>
-      </w:r>
-      <w:proofErr w:type="spellStart"/>
-      <w:r>
-        <w:rPr>
-          <w:i/>
-          <w:iCs/>
-        </w:rPr>
-        <w:t>btnpress</w:t>
-      </w:r>
-      <w:proofErr w:type="spellEnd"/>
-      <w:r>
-        <w:t xml:space="preserve"> számláló értékét, és vizsgálja, hogy elérte-e az 5-öt. Amennyiben elérte itt a </w:t>
-      </w:r>
-      <w:proofErr w:type="spellStart"/>
-      <w:r>
-        <w:rPr>
-          <w:i/>
-          <w:iCs/>
-        </w:rPr>
-        <w:t>bekapcs</w:t>
-      </w:r>
-      <w:proofErr w:type="spellEnd"/>
-      <w:r>
-        <w:t xml:space="preserve"> </w:t>
-      </w:r>
-      <w:proofErr w:type="spellStart"/>
-      <w:r>
-        <w:t>flaget</w:t>
-      </w:r>
-      <w:proofErr w:type="spellEnd"/>
-      <w:r>
         <w:t xml:space="preserve"> 0-ba állítja. Ezen az egy részleten kívül a bekapcsolás és a kikapcsolás között nincs eltérés, sem logikában, sem programkódban.</w:t>
       </w:r>
     </w:p>
@@ -16895,6 +16880,9 @@
         <w:jc w:val="center"/>
       </w:pPr>
       <w:r>
+        <w:rPr>
+          <w:noProof/>
+        </w:rPr>
         <w:lastRenderedPageBreak/>
         <w:drawing>
           <wp:inline distT="0" distB="0" distL="0" distR="0" wp14:anchorId="7EF58879" wp14:editId="40BAD38E">
@@ -17002,6 +16990,2119 @@
       </w:r>
     </w:p>
     <w:p>
+      <w:pPr>
+        <w:pStyle w:val="Cmsor2"/>
+      </w:pPr>
+      <w:r>
+        <w:lastRenderedPageBreak/>
+        <w:t>Beállított teljesítmény visszajelzése, plusz és mínusz gombok</w:t>
+      </w:r>
+    </w:p>
+    <w:p>
+      <w:r>
+        <w:tab/>
+        <w:t xml:space="preserve">Az általunk tervezett elektromos cigaretta teljesítményszabályozása </w:t>
+      </w:r>
+      <w:proofErr w:type="spellStart"/>
+      <w:r>
+        <w:t>wattonként</w:t>
+      </w:r>
+      <w:proofErr w:type="spellEnd"/>
+      <w:r>
+        <w:t xml:space="preserve"> állítható a felhasználó által. Ezt a beállítást a felhasználó az eszközön található plusz és a mínusz gombok megnyomásával állíthatja, és az éppen aktuális beállított teljesítményt egy RGB LED jelzi vissza számára.</w:t>
+      </w:r>
+      <w:r>
+        <w:t xml:space="preserve"> A beállított teljesítmény minden bekapcsolás után 16 watt, ami egy olyan érték, amely elég univerzális, bármilyen ellenálláshuzalt is használjon a felhasználó.</w:t>
+      </w:r>
+    </w:p>
+    <w:p>
+      <w:pPr>
+        <w:pStyle w:val="Cmsor3"/>
+      </w:pPr>
+      <w:r>
+        <w:t>A plusz és mínusz gombok működése</w:t>
+      </w:r>
+    </w:p>
+    <w:p>
+      <w:r>
+        <w:tab/>
+        <w:t xml:space="preserve">Ahhoz, hogy a gombok működését megértsük, vissza kell tekinteni a szakdolgozat 8.1. pontjára, ahol a GPIO lábak inicializálása történt. A gombok </w:t>
+      </w:r>
+      <w:r>
+        <w:t xml:space="preserve">működéséhez létre kellett hoznom három változót, valamint egy függvényt, amely majd egy feladatként fog 200 </w:t>
+      </w:r>
+      <w:proofErr w:type="spellStart"/>
+      <w:r>
+        <w:t>miliszekundumonként</w:t>
+      </w:r>
+      <w:proofErr w:type="spellEnd"/>
+      <w:r>
+        <w:t xml:space="preserve"> lefutni az </w:t>
+      </w:r>
+      <w:proofErr w:type="spellStart"/>
+      <w:r>
+        <w:rPr>
+          <w:i/>
+          <w:iCs/>
+        </w:rPr>
+        <w:t>app_main</w:t>
+      </w:r>
+      <w:proofErr w:type="spellEnd"/>
+      <w:r>
+        <w:t xml:space="preserve"> függvényben, a </w:t>
+      </w:r>
+      <w:proofErr w:type="spellStart"/>
+      <w:r>
+        <w:t>FreeRTOS</w:t>
+      </w:r>
+      <w:proofErr w:type="spellEnd"/>
+      <w:r>
+        <w:t xml:space="preserve"> alatt. A három létrehozott változó a:</w:t>
+      </w:r>
+    </w:p>
+    <w:p>
+      <w:pPr>
+        <w:pStyle w:val="Listaszerbekezds"/>
+        <w:numPr>
+          <w:ilvl w:val="0"/>
+          <w:numId w:val="27"/>
+        </w:numPr>
+      </w:pPr>
+      <w:r>
+        <w:rPr>
+          <w:i/>
+          <w:iCs/>
+        </w:rPr>
+        <w:t xml:space="preserve">watt </w:t>
+      </w:r>
+      <w:r>
+        <w:t>– ez az aktuálisan beállított teljesítmény érték, a kezdeti értéke mindig 16</w:t>
+      </w:r>
+    </w:p>
+    <w:p>
+      <w:pPr>
+        <w:pStyle w:val="Listaszerbekezds"/>
+        <w:numPr>
+          <w:ilvl w:val="0"/>
+          <w:numId w:val="27"/>
+        </w:numPr>
+        <w:rPr>
+          <w:i/>
+          <w:iCs/>
+        </w:rPr>
+      </w:pPr>
+      <w:proofErr w:type="spellStart"/>
+      <w:r>
+        <w:rPr>
+          <w:i/>
+          <w:iCs/>
+        </w:rPr>
+        <w:t>szint</w:t>
+      </w:r>
+      <w:r>
+        <w:rPr>
+          <w:i/>
+          <w:iCs/>
+        </w:rPr>
+        <w:t>_plusz</w:t>
+      </w:r>
+      <w:proofErr w:type="spellEnd"/>
+      <w:r>
+        <w:rPr>
+          <w:i/>
+          <w:iCs/>
+        </w:rPr>
+        <w:t xml:space="preserve"> – </w:t>
+      </w:r>
+      <w:r>
+        <w:t>ebbe a változóba kerül beírásra a plusz gomb aktuális értéke, amely mivel a belső felhúzó ellenállásra lett kötve (</w:t>
+      </w:r>
+      <w:proofErr w:type="spellStart"/>
+      <w:r>
+        <w:t>lsd</w:t>
+      </w:r>
+      <w:proofErr w:type="spellEnd"/>
+      <w:r>
+        <w:t xml:space="preserve">.: </w:t>
+      </w:r>
+      <w:r>
+        <w:rPr>
+          <w:i/>
+          <w:iCs/>
+        </w:rPr>
+        <w:t>26.Ábra</w:t>
+      </w:r>
+      <w:r>
+        <w:t>), így amikor meg van nyomva 0 értéket ad vissza</w:t>
+      </w:r>
+    </w:p>
+    <w:p>
+      <w:pPr>
+        <w:pStyle w:val="Listaszerbekezds"/>
+        <w:numPr>
+          <w:ilvl w:val="0"/>
+          <w:numId w:val="27"/>
+        </w:numPr>
+        <w:rPr>
+          <w:i/>
+          <w:iCs/>
+        </w:rPr>
+      </w:pPr>
+      <w:proofErr w:type="spellStart"/>
+      <w:r>
+        <w:rPr>
+          <w:i/>
+          <w:iCs/>
+        </w:rPr>
+        <w:t>szint_minusz</w:t>
+      </w:r>
+      <w:proofErr w:type="spellEnd"/>
+      <w:r>
+        <w:rPr>
+          <w:i/>
+          <w:iCs/>
+        </w:rPr>
+        <w:t xml:space="preserve"> – </w:t>
+      </w:r>
+      <w:r>
+        <w:t xml:space="preserve">ez a változó ugyan arra szolgál, mint a </w:t>
+      </w:r>
+      <w:proofErr w:type="spellStart"/>
+      <w:r>
+        <w:rPr>
+          <w:i/>
+          <w:iCs/>
+        </w:rPr>
+        <w:t>szint_plusz</w:t>
+      </w:r>
+      <w:proofErr w:type="spellEnd"/>
+      <w:r>
+        <w:t xml:space="preserve">, azzal a különbséggel, hogy itt </w:t>
+      </w:r>
+      <w:r>
+        <w:t>a mínusz gomb aktuális értéke kerül bele</w:t>
+      </w:r>
+    </w:p>
+    <w:p>
+      <w:pPr>
+        <w:ind w:left="60"/>
+        <w:jc w:val="center"/>
+        <w:rPr>
+          <w:i/>
+          <w:iCs/>
+        </w:rPr>
+      </w:pPr>
+      <w:r>
+        <w:rPr>
+          <w:i/>
+          <w:iCs/>
+        </w:rPr>
+        <w:drawing>
+          <wp:inline distT="0" distB="0" distL="0" distR="0" wp14:anchorId="5BB7CFB3" wp14:editId="2F11F242">
+            <wp:extent cx="3647737" cy="3429000"/>
+            <wp:effectExtent l="0" t="0" r="0" b="0"/>
+            <wp:docPr id="15" name="Kép 15"/>
+            <wp:cNvGraphicFramePr>
+              <a:graphicFrameLocks xmlns:a="http://schemas.openxmlformats.org/drawingml/2006/main" noChangeAspect="1"/>
+            </wp:cNvGraphicFramePr>
+            <a:graphic xmlns:a="http://schemas.openxmlformats.org/drawingml/2006/main">
+              <a:graphicData uri="http://schemas.openxmlformats.org/drawingml/2006/picture">
+                <pic:pic xmlns:pic="http://schemas.openxmlformats.org/drawingml/2006/picture">
+                  <pic:nvPicPr>
+                    <pic:cNvPr id="1" name=""/>
+                    <pic:cNvPicPr/>
+                  </pic:nvPicPr>
+                  <pic:blipFill>
+                    <a:blip r:embed="rId47"/>
+                    <a:stretch>
+                      <a:fillRect/>
+                    </a:stretch>
+                  </pic:blipFill>
+                  <pic:spPr>
+                    <a:xfrm>
+                      <a:off x="0" y="0"/>
+                      <a:ext cx="3681641" cy="3460871"/>
+                    </a:xfrm>
+                    <a:prstGeom prst="rect">
+                      <a:avLst/>
+                    </a:prstGeom>
+                  </pic:spPr>
+                </pic:pic>
+              </a:graphicData>
+            </a:graphic>
+          </wp:inline>
+        </w:drawing>
+      </w:r>
+    </w:p>
+    <w:p>
+      <w:pPr>
+        <w:ind w:left="60"/>
+        <w:jc w:val="center"/>
+        <w:rPr>
+          <w:i/>
+          <w:iCs/>
+        </w:rPr>
+      </w:pPr>
+      <w:r>
+        <w:rPr>
+          <w:i/>
+          <w:iCs/>
+        </w:rPr>
+        <w:t xml:space="preserve">38.Ábra – A teljesítményszabályozó gombok változói és a </w:t>
+      </w:r>
+      <w:proofErr w:type="spellStart"/>
+      <w:r>
+        <w:rPr>
+          <w:i/>
+          <w:iCs/>
+        </w:rPr>
+        <w:t>telj_</w:t>
+      </w:r>
+      <w:proofErr w:type="gramStart"/>
+      <w:r>
+        <w:rPr>
+          <w:i/>
+          <w:iCs/>
+        </w:rPr>
+        <w:t>gomb</w:t>
+      </w:r>
+      <w:proofErr w:type="spellEnd"/>
+      <w:r>
+        <w:rPr>
+          <w:i/>
+          <w:iCs/>
+        </w:rPr>
+        <w:t>(</w:t>
+      </w:r>
+      <w:proofErr w:type="gramEnd"/>
+      <w:r>
+        <w:rPr>
+          <w:i/>
+          <w:iCs/>
+        </w:rPr>
+        <w:t>); függvény</w:t>
+      </w:r>
+    </w:p>
+    <w:p>
+      <w:pPr>
+        <w:ind w:left="60"/>
+      </w:pPr>
+      <w:r>
+        <w:lastRenderedPageBreak/>
+        <w:tab/>
+        <w:t xml:space="preserve">Az általam létrehozott függvény, a </w:t>
+      </w:r>
+      <w:proofErr w:type="spellStart"/>
+      <w:r>
+        <w:rPr>
+          <w:i/>
+          <w:iCs/>
+        </w:rPr>
+        <w:t>telj_</w:t>
+      </w:r>
+      <w:proofErr w:type="gramStart"/>
+      <w:r>
+        <w:rPr>
+          <w:i/>
+          <w:iCs/>
+        </w:rPr>
+        <w:t>gomb</w:t>
+      </w:r>
+      <w:proofErr w:type="spellEnd"/>
+      <w:r>
+        <w:rPr>
+          <w:i/>
+          <w:iCs/>
+        </w:rPr>
+        <w:t>(</w:t>
+      </w:r>
+      <w:proofErr w:type="gramEnd"/>
+      <w:r>
+        <w:rPr>
+          <w:i/>
+          <w:iCs/>
+        </w:rPr>
+        <w:t xml:space="preserve">); </w:t>
+      </w:r>
+      <w:r>
+        <w:t xml:space="preserve"> függvény, amelyben egy </w:t>
+      </w:r>
+      <w:proofErr w:type="spellStart"/>
+      <w:r>
+        <w:t>while</w:t>
+      </w:r>
+      <w:proofErr w:type="spellEnd"/>
+      <w:r>
+        <w:t xml:space="preserve"> cikluson belül először a </w:t>
+      </w:r>
+      <w:proofErr w:type="spellStart"/>
+      <w:r>
+        <w:rPr>
+          <w:i/>
+          <w:iCs/>
+        </w:rPr>
+        <w:t>gpio_get_level</w:t>
+      </w:r>
+      <w:proofErr w:type="spellEnd"/>
+      <w:r>
+        <w:rPr>
+          <w:i/>
+          <w:iCs/>
+        </w:rPr>
+        <w:t>();</w:t>
+      </w:r>
+      <w:r>
+        <w:t xml:space="preserve"> függvények kétszeri meghívásával folyamatosan kiolvassuk a két gomb éppen aktuális értékét, és azt beleírjuk az adott változóba, majd a függvény vizsgálja a változók értékét, és ha azt érzékeli, hogy a plusz gomb került megnyomásra, akkor megvizsgálja, hogy a </w:t>
+      </w:r>
+      <w:r>
+        <w:rPr>
+          <w:i/>
+          <w:iCs/>
+        </w:rPr>
+        <w:t>watt</w:t>
+      </w:r>
+      <w:r>
+        <w:t xml:space="preserve"> változó aktuális értéke kisebb-e mint 75, azaz az általunk megszabott maximális teljesítmény. Ha kisebb, akkor megnöveli eggyel az értékét azonban, ha már elérte a 75 wattot, akkor nem csinál semmit a függvény.</w:t>
+      </w:r>
+    </w:p>
+    <w:p>
+      <w:pPr>
+        <w:ind w:left="60"/>
+      </w:pPr>
+      <w:r>
+        <w:t xml:space="preserve">Amennyiben a mínusz gomb került megnyomásra, megnézi, hogy a </w:t>
+      </w:r>
+      <w:r>
+        <w:t>beállított teljesítmény nagyobb-e mint 0, és ha igen, akkor egyel csökkenti annak az értékét.</w:t>
+      </w:r>
+    </w:p>
+    <w:p>
+      <w:pPr>
+        <w:ind w:left="60"/>
+      </w:pPr>
+      <w:r>
+        <w:t xml:space="preserve">A függvényben található még két </w:t>
+      </w:r>
+      <w:proofErr w:type="spellStart"/>
+      <w:proofErr w:type="gramStart"/>
+      <w:r>
+        <w:rPr>
+          <w:i/>
+          <w:iCs/>
+        </w:rPr>
+        <w:t>printf</w:t>
+      </w:r>
+      <w:proofErr w:type="spellEnd"/>
+      <w:r>
+        <w:rPr>
+          <w:i/>
+          <w:iCs/>
+        </w:rPr>
+        <w:t>(</w:t>
+      </w:r>
+      <w:proofErr w:type="gramEnd"/>
+      <w:r>
+        <w:rPr>
+          <w:i/>
+          <w:iCs/>
+        </w:rPr>
+        <w:t>);</w:t>
+      </w:r>
+      <w:r>
+        <w:rPr>
+          <w:i/>
+          <w:iCs/>
+        </w:rPr>
+        <w:t xml:space="preserve"> </w:t>
+      </w:r>
+      <w:r>
+        <w:t>függvény is, amelyek hibakeresési célt szolgálnak, a gombok megnyomása esetén a soros monitorra kiírják, hogy melyik gomb van megnyomva.</w:t>
+      </w:r>
+    </w:p>
+    <w:p>
+      <w:pPr>
+        <w:pStyle w:val="Cmsor3"/>
+      </w:pPr>
+      <w:r>
+        <w:t>A beállított teljesítmény visszajelzése</w:t>
+      </w:r>
+    </w:p>
+    <w:p>
+      <w:r>
+        <w:tab/>
+      </w:r>
+      <w:r>
+        <w:t>A beállított teljesítményt egy RGB LED adja vissza a felhasználónak. Ez a LED 0</w:t>
+      </w:r>
+      <w:r>
+        <w:t xml:space="preserve"> </w:t>
+      </w:r>
+      <w:r>
+        <w:t>watt</w:t>
+      </w:r>
+      <w:r>
+        <w:t xml:space="preserve"> beállított teljesítmény esetén kéken, és 75 watt esetén pirosan világít, a köztes értékeknél meg egy átmeneti színben kék és piros között, amint azt a </w:t>
+      </w:r>
+      <w:r>
+        <w:rPr>
+          <w:i/>
+          <w:iCs/>
+        </w:rPr>
+        <w:t xml:space="preserve">39.Ábra </w:t>
+      </w:r>
+      <w:r>
+        <w:t>is mutatja.</w:t>
+      </w:r>
+    </w:p>
+    <w:p>
+      <w:pPr>
+        <w:jc w:val="center"/>
+      </w:pPr>
+      <w:r>
+        <w:rPr>
+          <w:noProof/>
+        </w:rPr>
+        <w:drawing>
+          <wp:inline distT="0" distB="0" distL="0" distR="0">
+            <wp:extent cx="5543550" cy="1762125"/>
+            <wp:effectExtent l="0" t="0" r="0" b="9525"/>
+            <wp:docPr id="23" name="Kép 23"/>
+            <wp:cNvGraphicFramePr>
+              <a:graphicFrameLocks xmlns:a="http://schemas.openxmlformats.org/drawingml/2006/main" noChangeAspect="1"/>
+            </wp:cNvGraphicFramePr>
+            <a:graphic xmlns:a="http://schemas.openxmlformats.org/drawingml/2006/main">
+              <a:graphicData uri="http://schemas.openxmlformats.org/drawingml/2006/picture">
+                <pic:pic xmlns:pic="http://schemas.openxmlformats.org/drawingml/2006/picture">
+                  <pic:nvPicPr>
+                    <pic:cNvPr id="0" name="Picture 2"/>
+                    <pic:cNvPicPr>
+                      <a:picLocks noChangeAspect="1" noChangeArrowheads="1"/>
+                    </pic:cNvPicPr>
+                  </pic:nvPicPr>
+                  <pic:blipFill>
+                    <a:blip r:embed="rId48">
+                      <a:extLst>
+                        <a:ext uri="{28A0092B-C50C-407E-A947-70E740481C1C}">
+                          <a14:useLocalDpi xmlns:a14="http://schemas.microsoft.com/office/drawing/2010/main" val="0"/>
+                        </a:ext>
+                      </a:extLst>
+                    </a:blip>
+                    <a:srcRect/>
+                    <a:stretch>
+                      <a:fillRect/>
+                    </a:stretch>
+                  </pic:blipFill>
+                  <pic:spPr bwMode="auto">
+                    <a:xfrm>
+                      <a:off x="0" y="0"/>
+                      <a:ext cx="5543550" cy="1762125"/>
+                    </a:xfrm>
+                    <a:prstGeom prst="rect">
+                      <a:avLst/>
+                    </a:prstGeom>
+                    <a:noFill/>
+                    <a:ln>
+                      <a:noFill/>
+                    </a:ln>
+                  </pic:spPr>
+                </pic:pic>
+              </a:graphicData>
+            </a:graphic>
+          </wp:inline>
+        </w:drawing>
+      </w:r>
+    </w:p>
+    <w:p>
+      <w:pPr>
+        <w:jc w:val="center"/>
+        <w:rPr>
+          <w:i/>
+          <w:iCs/>
+        </w:rPr>
+      </w:pPr>
+      <w:r>
+        <w:rPr>
+          <w:i/>
+          <w:iCs/>
+        </w:rPr>
+        <w:t xml:space="preserve">39.Ábra – Az RGB LED színe különböző </w:t>
+      </w:r>
+      <w:proofErr w:type="gramStart"/>
+      <w:r>
+        <w:rPr>
+          <w:i/>
+          <w:iCs/>
+        </w:rPr>
+        <w:t>teljesítményeknél</w:t>
+      </w:r>
+      <w:r>
+        <w:rPr>
+          <w:i/>
+          <w:iCs/>
+        </w:rPr>
+        <w:t>[</w:t>
+      </w:r>
+      <w:proofErr w:type="gramEnd"/>
+      <w:r>
+        <w:rPr>
+          <w:i/>
+          <w:iCs/>
+        </w:rPr>
+        <w:t>18]</w:t>
+      </w:r>
+    </w:p>
+    <w:p>
+      <w:r>
+        <w:tab/>
+        <w:t>Ahhoz, hogy ezt elérjem, az RGB LED lábain impulzusszélesség modulált jelet (továbbiakban: PWM) kellett kiadnom, ezzel tudom szabályozni az egyes különálló LED-ek intenzitását. Ahhoz, hogy ezt a jelet ki tudjam küldeni, először inicializálnom kellett a PWM beállítást az adott GPIO lábakra. Ez, mivel egy viszonylag hosszú programrész</w:t>
+      </w:r>
+      <w:r>
+        <w:t xml:space="preserve">, ezért egy külön C fájlban írtam le, ez az úgynevezett </w:t>
+      </w:r>
+      <w:proofErr w:type="spellStart"/>
+      <w:r>
+        <w:rPr>
+          <w:i/>
+          <w:iCs/>
+        </w:rPr>
+        <w:t>rgb_control.c</w:t>
+      </w:r>
+      <w:proofErr w:type="spellEnd"/>
+      <w:r>
+        <w:rPr>
+          <w:i/>
+          <w:iCs/>
+        </w:rPr>
+        <w:t xml:space="preserve">. </w:t>
+      </w:r>
+      <w:r>
+        <w:t xml:space="preserve">Itt először meghívtam a szükséges könyvtárakat, többek közt a </w:t>
+      </w:r>
+      <w:proofErr w:type="spellStart"/>
+      <w:r>
+        <w:rPr>
+          <w:i/>
+          <w:iCs/>
+        </w:rPr>
+        <w:t>ledc.h</w:t>
+      </w:r>
+      <w:proofErr w:type="spellEnd"/>
+      <w:r>
+        <w:t xml:space="preserve"> könyvtárat, amely tartalmazza a </w:t>
+      </w:r>
+      <w:proofErr w:type="spellStart"/>
+      <w:r>
+        <w:t>pwm</w:t>
+      </w:r>
+      <w:proofErr w:type="spellEnd"/>
+      <w:r>
+        <w:t xml:space="preserve"> jel generálásához szükséges függvényeket és paramétereket. Ez után definiálnom kellett különböző értékeket, majd a </w:t>
+      </w:r>
+      <w:proofErr w:type="spellStart"/>
+      <w:r>
+        <w:rPr>
+          <w:i/>
+          <w:iCs/>
+        </w:rPr>
+        <w:t>main.c</w:t>
+      </w:r>
+      <w:r>
+        <w:t>-ből</w:t>
+      </w:r>
+      <w:proofErr w:type="spellEnd"/>
+      <w:r>
+        <w:t xml:space="preserve"> át kellett hoznom különböző változókat, és csak ez után térhettem rá az </w:t>
+      </w:r>
+      <w:proofErr w:type="spellStart"/>
+      <w:r>
+        <w:rPr>
+          <w:i/>
+          <w:iCs/>
+        </w:rPr>
+        <w:t>rgb_</w:t>
+      </w:r>
+      <w:proofErr w:type="gramStart"/>
+      <w:r>
+        <w:rPr>
+          <w:i/>
+          <w:iCs/>
+        </w:rPr>
+        <w:t>control</w:t>
+      </w:r>
+      <w:proofErr w:type="spellEnd"/>
+      <w:r>
+        <w:rPr>
+          <w:i/>
+          <w:iCs/>
+        </w:rPr>
+        <w:t>(</w:t>
+      </w:r>
+      <w:proofErr w:type="gramEnd"/>
+      <w:r>
+        <w:rPr>
+          <w:i/>
+          <w:iCs/>
+        </w:rPr>
+        <w:t xml:space="preserve">); </w:t>
+      </w:r>
+      <w:r>
+        <w:t>függvény leírására.</w:t>
+      </w:r>
+    </w:p>
+    <w:p>
+      <w:r>
+        <w:lastRenderedPageBreak/>
+        <w:tab/>
+      </w:r>
+      <w:r>
+        <w:t>Az ESP 32 mikrovezérlőben 16 úgynevezett „</w:t>
+      </w:r>
+      <w:proofErr w:type="spellStart"/>
+      <w:r>
+        <w:t>led</w:t>
+      </w:r>
+      <w:proofErr w:type="spellEnd"/>
+      <w:r>
+        <w:t xml:space="preserve"> </w:t>
+      </w:r>
+      <w:proofErr w:type="spellStart"/>
+      <w:r>
+        <w:t>control</w:t>
+      </w:r>
+      <w:proofErr w:type="spellEnd"/>
+      <w:r>
+        <w:t>” csatorna található</w:t>
+      </w:r>
+      <w:r>
+        <w:t>, amelyeknek a fele nagy, míg a másik fele kis sebességű módban működik. Ezen módok között annyi a különbség, hogy amíg a nagysebességű módnál a kitöltési tényező válto</w:t>
+      </w:r>
+      <w:r>
+        <w:t>ztatása lehet automatikus, és hardver implementált, addig az alacsony sebességű módban a kitöltési tényező változtatásának pillanata a szoftvertől függ.[19]</w:t>
+      </w:r>
+    </w:p>
+    <w:p>
+      <w:r>
+        <w:t>Jelen alkalmazásban én az alacsony sebességű módot választottam, mivel ennek a függvénynek a leírása nem igényli a nagysebességű mód előnyeit.</w:t>
+      </w:r>
+    </w:p>
+    <w:p>
+      <w:r>
+        <w:t xml:space="preserve">A </w:t>
+      </w:r>
+      <w:proofErr w:type="spellStart"/>
+      <w:r>
+        <w:rPr>
+          <w:i/>
+          <w:iCs/>
+        </w:rPr>
+        <w:t>ledc.h</w:t>
+      </w:r>
+      <w:proofErr w:type="spellEnd"/>
+      <w:r>
+        <w:t xml:space="preserve"> könyvtár meghívása után a következő értékeket definiáltam:</w:t>
+      </w:r>
+    </w:p>
+    <w:p>
+      <w:pPr>
+        <w:pStyle w:val="Listaszerbekezds"/>
+        <w:numPr>
+          <w:ilvl w:val="0"/>
+          <w:numId w:val="28"/>
+        </w:numPr>
+      </w:pPr>
+      <w:r>
+        <w:rPr>
+          <w:i/>
+          <w:iCs/>
+        </w:rPr>
+        <w:t>LEDC_LS_TIMER</w:t>
+      </w:r>
+      <w:r>
+        <w:t xml:space="preserve"> – A </w:t>
+      </w:r>
+      <w:proofErr w:type="spellStart"/>
+      <w:r>
+        <w:t>pwm</w:t>
+      </w:r>
+      <w:proofErr w:type="spellEnd"/>
+      <w:r>
+        <w:t xml:space="preserve"> időzítőjének a kiválasztása, itt a </w:t>
+      </w:r>
+      <w:r>
+        <w:rPr>
+          <w:i/>
+          <w:iCs/>
+        </w:rPr>
+        <w:t>LEDC_TIMER_1</w:t>
+      </w:r>
+      <w:r>
+        <w:t>-re esett a választásom, ugyanis a 0 sorszámú időzítő már felhasználásra került egy másik programrészben</w:t>
+      </w:r>
+    </w:p>
+    <w:p>
+      <w:pPr>
+        <w:pStyle w:val="Listaszerbekezds"/>
+        <w:numPr>
+          <w:ilvl w:val="0"/>
+          <w:numId w:val="28"/>
+        </w:numPr>
+      </w:pPr>
+      <w:r>
+        <w:rPr>
+          <w:i/>
+          <w:iCs/>
+        </w:rPr>
+        <w:t xml:space="preserve">LEDC_LS_MODE </w:t>
+      </w:r>
+      <w:r>
+        <w:t xml:space="preserve">– Az időzítő alacsony, vagy magas sebességű módjának kiválasztása, jelen esetben </w:t>
+      </w:r>
+      <w:r>
+        <w:rPr>
+          <w:i/>
+          <w:iCs/>
+        </w:rPr>
+        <w:t>LEDC_LOW_SPEED_MODE</w:t>
+      </w:r>
+      <w:r>
+        <w:t>.</w:t>
+      </w:r>
+    </w:p>
+    <w:p>
+      <w:pPr>
+        <w:pStyle w:val="Listaszerbekezds"/>
+        <w:numPr>
+          <w:ilvl w:val="0"/>
+          <w:numId w:val="28"/>
+        </w:numPr>
+      </w:pPr>
+      <w:proofErr w:type="spellStart"/>
+      <w:r>
+        <w:rPr>
+          <w:i/>
+          <w:iCs/>
+        </w:rPr>
+        <w:t>LEDC_LS_CHx_GPIO</w:t>
+      </w:r>
+      <w:proofErr w:type="spellEnd"/>
+      <w:r>
+        <w:rPr>
+          <w:i/>
+          <w:iCs/>
+        </w:rPr>
+        <w:t xml:space="preserve"> </w:t>
+      </w:r>
+      <w:r>
+        <w:t xml:space="preserve">– Az „x” sorszámú </w:t>
+      </w:r>
+      <w:proofErr w:type="spellStart"/>
+      <w:r>
+        <w:t>pwm</w:t>
+      </w:r>
+      <w:proofErr w:type="spellEnd"/>
+      <w:r>
+        <w:t xml:space="preserve"> csatorna GPIO-hoz rendelése, itt a 18-as, 5-ös és 17-es számú </w:t>
+      </w:r>
+      <w:proofErr w:type="spellStart"/>
+      <w:r>
+        <w:t>GPIOk</w:t>
+      </w:r>
+      <w:proofErr w:type="spellEnd"/>
+      <w:r>
+        <w:t>-hoz lettek rendelve</w:t>
+      </w:r>
+    </w:p>
+    <w:p>
+      <w:pPr>
+        <w:pStyle w:val="Listaszerbekezds"/>
+        <w:numPr>
+          <w:ilvl w:val="0"/>
+          <w:numId w:val="28"/>
+        </w:numPr>
+      </w:pPr>
+      <w:proofErr w:type="spellStart"/>
+      <w:r>
+        <w:rPr>
+          <w:i/>
+          <w:iCs/>
+        </w:rPr>
+        <w:t>LEDC_LS_CHx_CHANNEL</w:t>
+      </w:r>
+      <w:proofErr w:type="spellEnd"/>
+      <w:r>
+        <w:rPr>
+          <w:i/>
+          <w:iCs/>
+        </w:rPr>
+        <w:t xml:space="preserve"> </w:t>
+      </w:r>
+      <w:r>
+        <w:t>– Az „x” sorszámú csatorna definiálása</w:t>
+      </w:r>
+    </w:p>
+    <w:p>
+      <w:pPr>
+        <w:jc w:val="center"/>
+      </w:pPr>
+      <w:r>
+        <w:drawing>
+          <wp:inline distT="0" distB="0" distL="0" distR="0" wp14:anchorId="68C5B644" wp14:editId="658A2C27">
+            <wp:extent cx="3773425" cy="2877713"/>
+            <wp:effectExtent l="0" t="0" r="0" b="0"/>
+            <wp:docPr id="27" name="Kép 27"/>
+            <wp:cNvGraphicFramePr>
+              <a:graphicFrameLocks xmlns:a="http://schemas.openxmlformats.org/drawingml/2006/main" noChangeAspect="1"/>
+            </wp:cNvGraphicFramePr>
+            <a:graphic xmlns:a="http://schemas.openxmlformats.org/drawingml/2006/main">
+              <a:graphicData uri="http://schemas.openxmlformats.org/drawingml/2006/picture">
+                <pic:pic xmlns:pic="http://schemas.openxmlformats.org/drawingml/2006/picture">
+                  <pic:nvPicPr>
+                    <pic:cNvPr id="1" name=""/>
+                    <pic:cNvPicPr/>
+                  </pic:nvPicPr>
+                  <pic:blipFill>
+                    <a:blip r:embed="rId49"/>
+                    <a:stretch>
+                      <a:fillRect/>
+                    </a:stretch>
+                  </pic:blipFill>
+                  <pic:spPr>
+                    <a:xfrm>
+                      <a:off x="0" y="0"/>
+                      <a:ext cx="3773425" cy="2877713"/>
+                    </a:xfrm>
+                    <a:prstGeom prst="rect">
+                      <a:avLst/>
+                    </a:prstGeom>
+                  </pic:spPr>
+                </pic:pic>
+              </a:graphicData>
+            </a:graphic>
+          </wp:inline>
+        </w:drawing>
+      </w:r>
+    </w:p>
+    <w:p>
+      <w:pPr>
+        <w:jc w:val="center"/>
+        <w:rPr>
+          <w:i/>
+          <w:iCs/>
+        </w:rPr>
+      </w:pPr>
+      <w:r>
+        <w:rPr>
+          <w:i/>
+          <w:iCs/>
+        </w:rPr>
+        <w:t>40.Ábra – A könyvtárak meghívása, az értékek definiálása és a külső változó létrehozása</w:t>
+      </w:r>
+    </w:p>
+    <w:p>
+      <w:r>
+        <w:tab/>
+      </w:r>
+      <w:r>
+        <w:t xml:space="preserve">Miután megtörténtek a definiálások, létrehoztam az </w:t>
+      </w:r>
+      <w:proofErr w:type="spellStart"/>
+      <w:r>
+        <w:rPr>
+          <w:i/>
+          <w:iCs/>
+        </w:rPr>
+        <w:t>rgb_</w:t>
+      </w:r>
+      <w:proofErr w:type="gramStart"/>
+      <w:r>
+        <w:rPr>
+          <w:i/>
+          <w:iCs/>
+        </w:rPr>
+        <w:t>control</w:t>
+      </w:r>
+      <w:proofErr w:type="spellEnd"/>
+      <w:r>
+        <w:rPr>
+          <w:i/>
+          <w:iCs/>
+        </w:rPr>
+        <w:t>(</w:t>
+      </w:r>
+      <w:proofErr w:type="gramEnd"/>
+      <w:r>
+        <w:rPr>
+          <w:i/>
+          <w:iCs/>
+        </w:rPr>
+        <w:t>);</w:t>
+      </w:r>
+      <w:r>
+        <w:t xml:space="preserve"> függvényt, amelyben első lépésként beállítottam a </w:t>
+      </w:r>
+      <w:proofErr w:type="spellStart"/>
+      <w:r>
+        <w:t>pwm</w:t>
+      </w:r>
+      <w:proofErr w:type="spellEnd"/>
+      <w:r>
+        <w:t xml:space="preserve"> generátor időzítőjét. Ehhez létrehoztam egy </w:t>
+      </w:r>
+      <w:proofErr w:type="spellStart"/>
+      <w:r>
+        <w:rPr>
+          <w:i/>
+          <w:iCs/>
+        </w:rPr>
+        <w:t>ledc_timer_config_t</w:t>
+      </w:r>
+      <w:proofErr w:type="spellEnd"/>
+      <w:r>
+        <w:rPr>
+          <w:i/>
+          <w:iCs/>
+        </w:rPr>
+        <w:t xml:space="preserve"> </w:t>
+      </w:r>
+      <w:r>
+        <w:t xml:space="preserve">típusú változót </w:t>
+      </w:r>
+      <w:proofErr w:type="spellStart"/>
+      <w:r>
+        <w:rPr>
+          <w:i/>
+          <w:iCs/>
+        </w:rPr>
+        <w:t>rgb_timer</w:t>
+      </w:r>
+      <w:proofErr w:type="spellEnd"/>
+      <w:r>
+        <w:t xml:space="preserve"> néven, </w:t>
+      </w:r>
+      <w:r>
+        <w:t xml:space="preserve">majd megadtam neki a kitöltési tényező felbontását, a </w:t>
+      </w:r>
+      <w:proofErr w:type="spellStart"/>
+      <w:r>
+        <w:t>pwm</w:t>
+      </w:r>
+      <w:proofErr w:type="spellEnd"/>
+      <w:r>
+        <w:t xml:space="preserve"> jel frekvenciáját, az időzítő sebességét, valamint az időzítő sorszámát. Ezután a </w:t>
+      </w:r>
+      <w:proofErr w:type="spellStart"/>
+      <w:r>
+        <w:rPr>
+          <w:i/>
+          <w:iCs/>
+        </w:rPr>
+        <w:t>ledc_timer_</w:t>
+      </w:r>
+      <w:proofErr w:type="gramStart"/>
+      <w:r>
+        <w:rPr>
+          <w:i/>
+          <w:iCs/>
+        </w:rPr>
+        <w:t>config</w:t>
+      </w:r>
+      <w:proofErr w:type="spellEnd"/>
+      <w:r>
+        <w:rPr>
+          <w:i/>
+          <w:iCs/>
+        </w:rPr>
+        <w:t>(</w:t>
+      </w:r>
+      <w:proofErr w:type="gramEnd"/>
+      <w:r>
+        <w:rPr>
+          <w:i/>
+          <w:iCs/>
+        </w:rPr>
+        <w:t>);</w:t>
+      </w:r>
+      <w:r>
+        <w:t xml:space="preserve"> függvénynek megadtam bemeneti paramétereként </w:t>
+      </w:r>
+      <w:r>
+        <w:lastRenderedPageBreak/>
+        <w:t xml:space="preserve">az előbb létrehozott változót, amely így bekonfigurálja az időzítőt. A </w:t>
+      </w:r>
+      <w:proofErr w:type="spellStart"/>
+      <w:r>
+        <w:t>pwm</w:t>
+      </w:r>
+      <w:proofErr w:type="spellEnd"/>
+      <w:r>
+        <w:t xml:space="preserve"> jel frekvenciája jelen esetben 500Hz.</w:t>
+      </w:r>
+    </w:p>
+    <w:p>
+      <w:pPr>
+        <w:jc w:val="center"/>
+      </w:pPr>
+      <w:r>
+        <w:drawing>
+          <wp:inline distT="0" distB="0" distL="0" distR="0" wp14:anchorId="67A37109" wp14:editId="4FEEFC35">
+            <wp:extent cx="3495675" cy="1720810"/>
+            <wp:effectExtent l="0" t="0" r="0" b="0"/>
+            <wp:docPr id="44" name="Kép 44"/>
+            <wp:cNvGraphicFramePr>
+              <a:graphicFrameLocks xmlns:a="http://schemas.openxmlformats.org/drawingml/2006/main" noChangeAspect="1"/>
+            </wp:cNvGraphicFramePr>
+            <a:graphic xmlns:a="http://schemas.openxmlformats.org/drawingml/2006/main">
+              <a:graphicData uri="http://schemas.openxmlformats.org/drawingml/2006/picture">
+                <pic:pic xmlns:pic="http://schemas.openxmlformats.org/drawingml/2006/picture">
+                  <pic:nvPicPr>
+                    <pic:cNvPr id="1" name=""/>
+                    <pic:cNvPicPr/>
+                  </pic:nvPicPr>
+                  <pic:blipFill>
+                    <a:blip r:embed="rId50"/>
+                    <a:stretch>
+                      <a:fillRect/>
+                    </a:stretch>
+                  </pic:blipFill>
+                  <pic:spPr>
+                    <a:xfrm>
+                      <a:off x="0" y="0"/>
+                      <a:ext cx="3505486" cy="1725640"/>
+                    </a:xfrm>
+                    <a:prstGeom prst="rect">
+                      <a:avLst/>
+                    </a:prstGeom>
+                  </pic:spPr>
+                </pic:pic>
+              </a:graphicData>
+            </a:graphic>
+          </wp:inline>
+        </w:drawing>
+      </w:r>
+    </w:p>
+    <w:p>
+      <w:pPr>
+        <w:jc w:val="center"/>
+        <w:rPr>
+          <w:i/>
+          <w:iCs/>
+        </w:rPr>
+      </w:pPr>
+      <w:r>
+        <w:rPr>
+          <w:i/>
+          <w:iCs/>
+        </w:rPr>
+        <w:t xml:space="preserve">41.Ábra – Az </w:t>
+      </w:r>
+      <w:proofErr w:type="spellStart"/>
+      <w:r>
+        <w:rPr>
+          <w:i/>
+          <w:iCs/>
+        </w:rPr>
+        <w:t>rgb_</w:t>
+      </w:r>
+      <w:proofErr w:type="gramStart"/>
+      <w:r>
+        <w:rPr>
+          <w:i/>
+          <w:iCs/>
+        </w:rPr>
+        <w:t>control</w:t>
+      </w:r>
+      <w:proofErr w:type="spellEnd"/>
+      <w:r>
+        <w:rPr>
+          <w:i/>
+          <w:iCs/>
+        </w:rPr>
+        <w:t>(</w:t>
+      </w:r>
+      <w:proofErr w:type="gramEnd"/>
+      <w:r>
+        <w:rPr>
+          <w:i/>
+          <w:iCs/>
+        </w:rPr>
+        <w:t>); függvény létrehozása, és az időzítő beállítása</w:t>
+      </w:r>
+    </w:p>
+    <w:p>
+      <w:r>
+        <w:t xml:space="preserve">Amikor megtörtént az időzítő beállítása, akkor </w:t>
+      </w:r>
+      <w:r>
+        <w:t xml:space="preserve">következő lépésként a csatornákat kell egyesével bekonfigurálni, ehhez létrehoztam három </w:t>
+      </w:r>
+      <w:proofErr w:type="spellStart"/>
+      <w:r>
+        <w:rPr>
+          <w:i/>
+          <w:iCs/>
+        </w:rPr>
+        <w:t>ledc_channel_config_t</w:t>
+      </w:r>
+      <w:proofErr w:type="spellEnd"/>
+      <w:r>
+        <w:rPr>
+          <w:i/>
+          <w:iCs/>
+        </w:rPr>
+        <w:t xml:space="preserve"> </w:t>
+      </w:r>
+      <w:r>
+        <w:t xml:space="preserve">típusú változót, amelyeket elneveztem </w:t>
+      </w:r>
+      <w:proofErr w:type="spellStart"/>
+      <w:r>
+        <w:rPr>
+          <w:i/>
+          <w:iCs/>
+        </w:rPr>
+        <w:t>rgb_red_channel</w:t>
+      </w:r>
+      <w:proofErr w:type="spellEnd"/>
+      <w:r>
+        <w:rPr>
+          <w:i/>
+          <w:iCs/>
+        </w:rPr>
+        <w:t xml:space="preserve">, </w:t>
+      </w:r>
+      <w:proofErr w:type="spellStart"/>
+      <w:r>
+        <w:rPr>
+          <w:i/>
+          <w:iCs/>
+        </w:rPr>
+        <w:t>rgb_green_</w:t>
+      </w:r>
+      <w:proofErr w:type="gramStart"/>
+      <w:r>
+        <w:rPr>
+          <w:i/>
+          <w:iCs/>
+        </w:rPr>
+        <w:t>channel</w:t>
+      </w:r>
+      <w:proofErr w:type="spellEnd"/>
+      <w:r>
+        <w:rPr>
+          <w:i/>
+          <w:iCs/>
+        </w:rPr>
+        <w:t xml:space="preserve"> </w:t>
+      </w:r>
+      <w:r>
+        <w:t xml:space="preserve"> és</w:t>
+      </w:r>
+      <w:proofErr w:type="gramEnd"/>
+      <w:r>
+        <w:t xml:space="preserve"> </w:t>
+      </w:r>
+      <w:proofErr w:type="spellStart"/>
+      <w:r>
+        <w:rPr>
+          <w:i/>
+          <w:iCs/>
+        </w:rPr>
+        <w:t>rgb_blue_channel</w:t>
+      </w:r>
+      <w:r>
+        <w:t>-nek</w:t>
+      </w:r>
+      <w:proofErr w:type="spellEnd"/>
+      <w:r>
+        <w:t xml:space="preserve">. Ezekben a változókban adtam meg azt, hogy ezek melyik csatornán vannak, mi a kezdeti kitöltési tényezőjük, hányas GPIO lábra csatlakozzanak, milyen legyen a sebességük, a </w:t>
+      </w:r>
+      <w:proofErr w:type="spellStart"/>
+      <w:r>
+        <w:t>hpoint</w:t>
+      </w:r>
+      <w:proofErr w:type="spellEnd"/>
+      <w:r>
+        <w:t xml:space="preserve"> értékük, és azt, hogy melyik időzítőt használják. Ez után háromszor meghívtam a </w:t>
+      </w:r>
+      <w:proofErr w:type="spellStart"/>
+      <w:r>
+        <w:rPr>
+          <w:i/>
+          <w:iCs/>
+        </w:rPr>
+        <w:t>ledc_channel_</w:t>
+      </w:r>
+      <w:proofErr w:type="gramStart"/>
+      <w:r>
+        <w:rPr>
+          <w:i/>
+          <w:iCs/>
+        </w:rPr>
+        <w:t>config</w:t>
+      </w:r>
+      <w:proofErr w:type="spellEnd"/>
+      <w:r>
+        <w:rPr>
+          <w:i/>
+          <w:iCs/>
+        </w:rPr>
+        <w:t>(</w:t>
+      </w:r>
+      <w:proofErr w:type="gramEnd"/>
+      <w:r>
+        <w:rPr>
+          <w:i/>
+          <w:iCs/>
+        </w:rPr>
+        <w:t xml:space="preserve">); </w:t>
+      </w:r>
+      <w:r>
+        <w:t>függvényt, ahol bemeneti paraméternek rendre megadtam az előbb létrehozott három változót, ezzel beállítva a piros, kék és zöld csatornákat.</w:t>
+      </w:r>
+    </w:p>
+    <w:p>
+      <w:pPr>
+        <w:jc w:val="center"/>
+      </w:pPr>
+      <w:r>
+        <w:drawing>
+          <wp:inline distT="0" distB="0" distL="0" distR="0" wp14:anchorId="486CC125" wp14:editId="7B4AD6B2">
+            <wp:extent cx="3333750" cy="3842774"/>
+            <wp:effectExtent l="0" t="0" r="0" b="5715"/>
+            <wp:docPr id="46" name="Kép 46"/>
+            <wp:cNvGraphicFramePr>
+              <a:graphicFrameLocks xmlns:a="http://schemas.openxmlformats.org/drawingml/2006/main" noChangeAspect="1"/>
+            </wp:cNvGraphicFramePr>
+            <a:graphic xmlns:a="http://schemas.openxmlformats.org/drawingml/2006/main">
+              <a:graphicData uri="http://schemas.openxmlformats.org/drawingml/2006/picture">
+                <pic:pic xmlns:pic="http://schemas.openxmlformats.org/drawingml/2006/picture">
+                  <pic:nvPicPr>
+                    <pic:cNvPr id="1" name=""/>
+                    <pic:cNvPicPr/>
+                  </pic:nvPicPr>
+                  <pic:blipFill>
+                    <a:blip r:embed="rId51"/>
+                    <a:stretch>
+                      <a:fillRect/>
+                    </a:stretch>
+                  </pic:blipFill>
+                  <pic:spPr>
+                    <a:xfrm>
+                      <a:off x="0" y="0"/>
+                      <a:ext cx="3344105" cy="3854710"/>
+                    </a:xfrm>
+                    <a:prstGeom prst="rect">
+                      <a:avLst/>
+                    </a:prstGeom>
+                  </pic:spPr>
+                </pic:pic>
+              </a:graphicData>
+            </a:graphic>
+          </wp:inline>
+        </w:drawing>
+      </w:r>
+    </w:p>
+    <w:p>
+      <w:pPr>
+        <w:jc w:val="center"/>
+        <w:rPr>
+          <w:i/>
+          <w:iCs/>
+        </w:rPr>
+      </w:pPr>
+      <w:r>
+        <w:rPr>
+          <w:i/>
+          <w:iCs/>
+        </w:rPr>
+        <w:t xml:space="preserve">42.Ábra </w:t>
+      </w:r>
+      <w:r>
+        <w:rPr>
+          <w:i/>
+          <w:iCs/>
+        </w:rPr>
+        <w:t>–</w:t>
+      </w:r>
+      <w:r>
+        <w:rPr>
+          <w:i/>
+          <w:iCs/>
+        </w:rPr>
+        <w:t xml:space="preserve"> </w:t>
+      </w:r>
+      <w:r>
+        <w:rPr>
+          <w:i/>
+          <w:iCs/>
+        </w:rPr>
+        <w:t xml:space="preserve">A </w:t>
+      </w:r>
+      <w:proofErr w:type="spellStart"/>
+      <w:r>
+        <w:rPr>
+          <w:i/>
+          <w:iCs/>
+        </w:rPr>
+        <w:t>pwm</w:t>
+      </w:r>
+      <w:proofErr w:type="spellEnd"/>
+      <w:r>
+        <w:rPr>
+          <w:i/>
+          <w:iCs/>
+        </w:rPr>
+        <w:t xml:space="preserve"> csatornák változóinak létrehozása és beállítása</w:t>
+      </w:r>
+    </w:p>
+    <w:p>
+      <w:r>
+        <w:lastRenderedPageBreak/>
+        <w:tab/>
+        <w:t xml:space="preserve">Következőleg létrehoztam egy </w:t>
+      </w:r>
+      <w:proofErr w:type="spellStart"/>
+      <w:r>
+        <w:rPr>
+          <w:i/>
+          <w:iCs/>
+        </w:rPr>
+        <w:t>while</w:t>
+      </w:r>
+      <w:proofErr w:type="spellEnd"/>
+      <w:r>
+        <w:t xml:space="preserve"> ciklust, amelyen belül különböző teljesítmény értékek esetén, a szoftver kiszámolja, hogy milyen kitöltési tényezővel kell a három csatornát vezérelni ahhoz, hogy megfelelő színnel világítson a LED. Ehhez több képletet és több </w:t>
+      </w:r>
+      <w:proofErr w:type="spellStart"/>
+      <w:r>
+        <w:rPr>
+          <w:i/>
+          <w:iCs/>
+        </w:rPr>
+        <w:t>if</w:t>
+      </w:r>
+      <w:proofErr w:type="spellEnd"/>
+      <w:r>
+        <w:t xml:space="preserve"> függvényt is alkalmaztam. Ha a beállított teljesítmény:</w:t>
+      </w:r>
+    </w:p>
+    <w:p>
+      <w:pPr>
+        <w:pStyle w:val="Listaszerbekezds"/>
+        <w:numPr>
+          <w:ilvl w:val="0"/>
+          <w:numId w:val="30"/>
+        </w:numPr>
+      </w:pPr>
+      <w:r>
+        <w:t>0 – akkor csak az kék LED világít, 100%-os kitöltési tényezővel, ami jelen esetben 31-et jelent, ugyanis minden csatorna felbontása 5bit</w:t>
+      </w:r>
+    </w:p>
+    <w:p>
+      <w:pPr>
+        <w:pStyle w:val="Listaszerbekezds"/>
+        <w:numPr>
+          <w:ilvl w:val="0"/>
+          <w:numId w:val="30"/>
+        </w:numPr>
+      </w:pPr>
+      <w:r>
+        <w:t xml:space="preserve">1 és </w:t>
+      </w:r>
+      <w:r>
+        <w:t>19</w:t>
+      </w:r>
+      <w:r>
+        <w:t xml:space="preserve"> watt</w:t>
+      </w:r>
+      <w:r>
+        <w:t xml:space="preserve"> közötti – A kék </w:t>
+      </w:r>
+      <w:proofErr w:type="spellStart"/>
+      <w:r>
+        <w:t>led</w:t>
+      </w:r>
+      <w:proofErr w:type="spellEnd"/>
+      <w:r>
+        <w:t xml:space="preserve"> továbbra is 100%-</w:t>
+      </w:r>
+      <w:proofErr w:type="spellStart"/>
+      <w:r>
+        <w:t>on</w:t>
+      </w:r>
+      <w:proofErr w:type="spellEnd"/>
+      <w:r>
+        <w:t xml:space="preserve"> világít azonban a zöld LED fény</w:t>
+      </w:r>
+      <w:r>
+        <w:t>ereje folyamatosan nő, és 19 wattnál eléri a maximumát lásd: (3) képlet, azaz a LED cián színű lesz.</w:t>
+      </w:r>
+    </w:p>
+    <w:p>
+      <w:pPr>
+        <w:pStyle w:val="Listaszerbekezds"/>
+        <w:numPr>
+          <w:ilvl w:val="0"/>
+          <w:numId w:val="30"/>
+        </w:numPr>
+      </w:pPr>
+      <w:r>
+        <w:t>20 és 38</w:t>
+      </w:r>
+      <w:r>
+        <w:t xml:space="preserve"> watt</w:t>
+      </w:r>
+      <w:r>
+        <w:t xml:space="preserve"> közötti – A zöld </w:t>
+      </w:r>
+      <w:proofErr w:type="spellStart"/>
+      <w:r>
+        <w:t>led</w:t>
+      </w:r>
+      <w:proofErr w:type="spellEnd"/>
+      <w:r>
+        <w:t xml:space="preserve"> </w:t>
+      </w:r>
+      <w:r>
+        <w:t>marad 100%-</w:t>
+      </w:r>
+      <w:proofErr w:type="spellStart"/>
+      <w:r>
+        <w:t>on</w:t>
+      </w:r>
+      <w:proofErr w:type="spellEnd"/>
+      <w:r>
+        <w:t>, azonban a kék LED folyamatosan halványul a (4) képlet alapján, így 38 wattnál már kizárólag a zöld LED fog égni.</w:t>
+      </w:r>
+    </w:p>
+    <w:p>
+      <w:pPr>
+        <w:pStyle w:val="Listaszerbekezds"/>
+        <w:numPr>
+          <w:ilvl w:val="0"/>
+          <w:numId w:val="30"/>
+        </w:numPr>
+      </w:pPr>
+      <w:r>
+        <w:t>39 és 57 watt közötti – A zöld LED továbbra is 100%-os kitöltéssel operál, azonban mellette a piros LED elkezd erősödni az (5) képlet alapján, majd 57 wattnál eléri a maximumát, ekkor a LED sárga színű lesz.</w:t>
+      </w:r>
+    </w:p>
+    <w:p>
+      <w:pPr>
+        <w:pStyle w:val="Listaszerbekezds"/>
+        <w:numPr>
+          <w:ilvl w:val="0"/>
+          <w:numId w:val="30"/>
+        </w:numPr>
+      </w:pPr>
+      <w:r>
+        <w:t xml:space="preserve">58 és 74 watt közötti – A piros </w:t>
+      </w:r>
+      <w:proofErr w:type="spellStart"/>
+      <w:r>
+        <w:t>LED</w:t>
+      </w:r>
+      <w:proofErr w:type="spellEnd"/>
+      <w:r>
+        <w:t xml:space="preserve"> 100%-</w:t>
+      </w:r>
+      <w:proofErr w:type="spellStart"/>
+      <w:r>
+        <w:t>on</w:t>
+      </w:r>
+      <w:proofErr w:type="spellEnd"/>
+      <w:r>
+        <w:t xml:space="preserve"> ég, miközben a zöld folyamatosan halványul a (6) képlet alapján, 74 wattnál már alig látható a piros szín</w:t>
+      </w:r>
+    </w:p>
+    <w:p>
+      <w:pPr>
+        <w:pStyle w:val="Listaszerbekezds"/>
+        <w:numPr>
+          <w:ilvl w:val="0"/>
+          <w:numId w:val="30"/>
+        </w:numPr>
+      </w:pPr>
+      <w:r>
+        <w:t>75 – Kizárólag a piros LED ég 100%-os kitöltési tényezővel.</w:t>
+      </w:r>
+    </w:p>
+    <w:p/>
+    <w:p>
+      <m:oMathPara>
+        <m:oMath>
+          <m:r>
+            <w:rPr>
+              <w:rFonts w:ascii="Cambria Math" w:hAnsi="Cambria Math"/>
+            </w:rPr>
+            <m:t>telj.×</m:t>
+          </m:r>
+          <m:f>
+            <m:fPr>
+              <m:ctrlPr>
+                <w:rPr>
+                  <w:rFonts w:ascii="Cambria Math" w:hAnsi="Cambria Math"/>
+                  <w:i/>
+                </w:rPr>
+              </m:ctrlPr>
+            </m:fPr>
+            <m:num>
+              <m:r>
+                <w:rPr>
+                  <w:rFonts w:ascii="Cambria Math" w:hAnsi="Cambria Math"/>
+                </w:rPr>
+                <m:t>átmenetek száma ×maximális kitöltés</m:t>
+              </m:r>
+            </m:num>
+            <m:den>
+              <m:r>
+                <w:rPr>
+                  <w:rFonts w:ascii="Cambria Math" w:hAnsi="Cambria Math"/>
+                </w:rPr>
+                <m:t>összes lépés</m:t>
+              </m:r>
+            </m:den>
+          </m:f>
+          <m:r>
+            <w:rPr>
+              <w:rFonts w:ascii="Cambria Math" w:hAnsi="Cambria Math"/>
+            </w:rPr>
+            <m:t>=telj.</m:t>
+          </m:r>
+          <m:r>
+            <w:rPr>
+              <w:rFonts w:ascii="Cambria Math" w:hAnsi="Cambria Math"/>
+            </w:rPr>
+            <m:t xml:space="preserve">  </m:t>
+          </m:r>
+          <m:r>
+            <w:rPr>
+              <w:rFonts w:ascii="Cambria Math" w:hAnsi="Cambria Math"/>
+            </w:rPr>
+            <m:t>×</m:t>
+          </m:r>
+          <m:f>
+            <m:fPr>
+              <m:ctrlPr>
+                <w:rPr>
+                  <w:rFonts w:ascii="Cambria Math" w:hAnsi="Cambria Math"/>
+                  <w:i/>
+                </w:rPr>
+              </m:ctrlPr>
+            </m:fPr>
+            <m:num>
+              <m:r>
+                <w:rPr>
+                  <w:rFonts w:ascii="Cambria Math" w:hAnsi="Cambria Math"/>
+                </w:rPr>
+                <m:t>4×31</m:t>
+              </m:r>
+            </m:num>
+            <m:den>
+              <m:r>
+                <w:rPr>
+                  <w:rFonts w:ascii="Cambria Math" w:hAnsi="Cambria Math"/>
+                </w:rPr>
+                <m:t>76</m:t>
+              </m:r>
+            </m:den>
+          </m:f>
+          <m:d>
+            <m:dPr>
+              <m:ctrlPr>
+                <w:rPr>
+                  <w:rFonts w:ascii="Cambria Math" w:hAnsi="Cambria Math"/>
+                  <w:i/>
+                </w:rPr>
+              </m:ctrlPr>
+            </m:dPr>
+            <m:e>
+              <m:r>
+                <w:rPr>
+                  <w:rFonts w:ascii="Cambria Math" w:hAnsi="Cambria Math"/>
+                </w:rPr>
+                <m:t>3</m:t>
+              </m:r>
+            </m:e>
+          </m:d>
+        </m:oMath>
+      </m:oMathPara>
+    </w:p>
+    <w:p>
+      <m:oMathPara>
+        <m:oMath>
+          <m:r>
+            <w:rPr>
+              <w:rFonts w:ascii="Cambria Math" w:hAnsi="Cambria Math"/>
+            </w:rPr>
+            <m:t>max.kitöltés×2-(telj.</m:t>
+          </m:r>
+          <m:r>
+            <w:rPr>
+              <w:rFonts w:ascii="Cambria Math" w:hAnsi="Cambria Math"/>
+            </w:rPr>
+            <m:t xml:space="preserve">  </m:t>
+          </m:r>
+          <m:r>
+            <w:rPr>
+              <w:rFonts w:ascii="Cambria Math" w:hAnsi="Cambria Math"/>
+            </w:rPr>
+            <m:t>×</m:t>
+          </m:r>
+          <m:f>
+            <m:fPr>
+              <m:ctrlPr>
+                <w:rPr>
+                  <w:rFonts w:ascii="Cambria Math" w:hAnsi="Cambria Math"/>
+                  <w:i/>
+                </w:rPr>
+              </m:ctrlPr>
+            </m:fPr>
+            <m:num>
+              <m:r>
+                <w:rPr>
+                  <w:rFonts w:ascii="Cambria Math" w:hAnsi="Cambria Math"/>
+                </w:rPr>
+                <m:t>4×31</m:t>
+              </m:r>
+            </m:num>
+            <m:den>
+              <m:r>
+                <w:rPr>
+                  <w:rFonts w:ascii="Cambria Math" w:hAnsi="Cambria Math"/>
+                </w:rPr>
+                <m:t>76</m:t>
+              </m:r>
+            </m:den>
+          </m:f>
+          <m:r>
+            <w:rPr>
+              <w:rFonts w:ascii="Cambria Math" w:hAnsi="Cambria Math"/>
+            </w:rPr>
+            <m:t>)(4)</m:t>
+          </m:r>
+        </m:oMath>
+      </m:oMathPara>
+    </w:p>
+    <w:p>
+      <m:oMathPara>
+        <m:oMath>
+          <m:d>
+            <m:dPr>
+              <m:ctrlPr>
+                <w:rPr>
+                  <w:rFonts w:ascii="Cambria Math" w:hAnsi="Cambria Math"/>
+                  <w:i/>
+                </w:rPr>
+              </m:ctrlPr>
+            </m:dPr>
+            <m:e>
+              <m:r>
+                <w:rPr>
+                  <w:rFonts w:ascii="Cambria Math" w:hAnsi="Cambria Math"/>
+                </w:rPr>
+                <m:t>telj.  ×</m:t>
+              </m:r>
+              <m:f>
+                <m:fPr>
+                  <m:ctrlPr>
+                    <w:rPr>
+                      <w:rFonts w:ascii="Cambria Math" w:hAnsi="Cambria Math"/>
+                      <w:i/>
+                    </w:rPr>
+                  </m:ctrlPr>
+                </m:fPr>
+                <m:num>
+                  <m:r>
+                    <w:rPr>
+                      <w:rFonts w:ascii="Cambria Math" w:hAnsi="Cambria Math"/>
+                    </w:rPr>
+                    <m:t>4×31</m:t>
+                  </m:r>
+                </m:num>
+                <m:den>
+                  <m:r>
+                    <w:rPr>
+                      <w:rFonts w:ascii="Cambria Math" w:hAnsi="Cambria Math"/>
+                    </w:rPr>
+                    <m:t>76</m:t>
+                  </m:r>
+                </m:den>
+              </m:f>
+            </m:e>
+          </m:d>
+          <m:r>
+            <w:rPr>
+              <w:rFonts w:ascii="Cambria Math" w:hAnsi="Cambria Math"/>
+            </w:rPr>
+            <m:t>-max.kitöltés×2(5)</m:t>
+          </m:r>
+        </m:oMath>
+      </m:oMathPara>
+    </w:p>
+    <w:p>
+      <m:oMathPara>
+        <m:oMath>
+          <m:r>
+            <w:rPr>
+              <w:rFonts w:ascii="Cambria Math" w:hAnsi="Cambria Math"/>
+            </w:rPr>
+            <m:t>max.kitöltés×4-(telj.  ×</m:t>
+          </m:r>
+          <m:f>
+            <m:fPr>
+              <m:ctrlPr>
+                <w:rPr>
+                  <w:rFonts w:ascii="Cambria Math" w:hAnsi="Cambria Math"/>
+                  <w:i/>
+                </w:rPr>
+              </m:ctrlPr>
+            </m:fPr>
+            <m:num>
+              <m:r>
+                <w:rPr>
+                  <w:rFonts w:ascii="Cambria Math" w:hAnsi="Cambria Math"/>
+                </w:rPr>
+                <m:t>4×31</m:t>
+              </m:r>
+            </m:num>
+            <m:den>
+              <m:r>
+                <w:rPr>
+                  <w:rFonts w:ascii="Cambria Math" w:hAnsi="Cambria Math"/>
+                </w:rPr>
+                <m:t>76</m:t>
+              </m:r>
+            </m:den>
+          </m:f>
+          <m:r>
+            <w:rPr>
+              <w:rFonts w:ascii="Cambria Math" w:hAnsi="Cambria Math"/>
+            </w:rPr>
+            <m:t>)(6)</m:t>
+          </m:r>
+        </m:oMath>
+      </m:oMathPara>
+    </w:p>
+    <w:p>
+      <w:r>
+        <w:tab/>
+      </w:r>
+      <w:r>
+        <w:t xml:space="preserve">Az </w:t>
+      </w:r>
+      <w:proofErr w:type="spellStart"/>
+      <w:r>
+        <w:rPr>
+          <w:i/>
+          <w:iCs/>
+        </w:rPr>
+        <w:t>if</w:t>
+      </w:r>
+      <w:proofErr w:type="spellEnd"/>
+      <w:r>
+        <w:t xml:space="preserve"> függvényeken belül hat függvény hívása történik meg, minden kimenetre kettő. Az egyik a </w:t>
+      </w:r>
+      <w:proofErr w:type="spellStart"/>
+      <w:r>
+        <w:rPr>
+          <w:i/>
+          <w:iCs/>
+        </w:rPr>
+        <w:t>ledc_set_</w:t>
+      </w:r>
+      <w:proofErr w:type="gramStart"/>
+      <w:r>
+        <w:rPr>
+          <w:i/>
+          <w:iCs/>
+        </w:rPr>
+        <w:t>duty</w:t>
+      </w:r>
+      <w:proofErr w:type="spellEnd"/>
+      <w:r>
+        <w:rPr>
+          <w:i/>
+          <w:iCs/>
+        </w:rPr>
+        <w:t>(</w:t>
+      </w:r>
+      <w:proofErr w:type="gramEnd"/>
+      <w:r>
+        <w:rPr>
+          <w:i/>
+          <w:iCs/>
+        </w:rPr>
+        <w:t>);</w:t>
+      </w:r>
+      <w:r>
+        <w:t>, amelynek meg kell adni, hogy melyik csatornának szeretnénk a kitöltési tényezőjét beállítani, valamint a csatorna sebességét, és a beállítani kívánt kitöltési tényezőt 0 és 31 között. A fenti képletek rendre ezeknek a függvényeknek a kitöltési tényező részébe kerültek beírásra</w:t>
+      </w:r>
+      <w:r>
+        <w:t xml:space="preserve">. Amikor a </w:t>
+      </w:r>
+      <w:proofErr w:type="spellStart"/>
+      <w:r>
+        <w:rPr>
+          <w:i/>
+          <w:iCs/>
+        </w:rPr>
+        <w:t>ledc_set_</w:t>
+      </w:r>
+      <w:proofErr w:type="gramStart"/>
+      <w:r>
+        <w:rPr>
+          <w:i/>
+          <w:iCs/>
+        </w:rPr>
+        <w:t>duty</w:t>
+      </w:r>
+      <w:proofErr w:type="spellEnd"/>
+      <w:r>
+        <w:rPr>
+          <w:i/>
+          <w:iCs/>
+        </w:rPr>
+        <w:t>(</w:t>
+      </w:r>
+      <w:proofErr w:type="gramEnd"/>
+      <w:r>
+        <w:rPr>
+          <w:i/>
+          <w:iCs/>
+        </w:rPr>
+        <w:t xml:space="preserve">); </w:t>
+      </w:r>
+      <w:r>
+        <w:t xml:space="preserve">függvénnyel megváltoztatjuk a kitöltési tényezőt, ez még nem fog megjelenni a kimeneten, csak a </w:t>
+      </w:r>
+      <w:proofErr w:type="spellStart"/>
+      <w:r>
+        <w:t>mikorvezérlő</w:t>
+      </w:r>
+      <w:proofErr w:type="spellEnd"/>
+      <w:r>
+        <w:t xml:space="preserve"> elmenti az adatokat. Erre szolgál a </w:t>
+      </w:r>
+      <w:proofErr w:type="spellStart"/>
+      <w:r>
+        <w:rPr>
+          <w:i/>
+          <w:iCs/>
+        </w:rPr>
+        <w:t>ledc_update_</w:t>
+      </w:r>
+      <w:proofErr w:type="gramStart"/>
+      <w:r>
+        <w:rPr>
+          <w:i/>
+          <w:iCs/>
+        </w:rPr>
+        <w:t>duty</w:t>
+      </w:r>
+      <w:proofErr w:type="spellEnd"/>
+      <w:r>
+        <w:rPr>
+          <w:i/>
+          <w:iCs/>
+        </w:rPr>
+        <w:t>(</w:t>
+      </w:r>
+      <w:proofErr w:type="gramEnd"/>
+      <w:r>
+        <w:rPr>
+          <w:i/>
+          <w:iCs/>
+        </w:rPr>
+        <w:t xml:space="preserve">); </w:t>
+      </w:r>
+      <w:r>
+        <w:t xml:space="preserve">függvény, amely meghívásakor megváltoztatja a kimeneti </w:t>
+      </w:r>
+      <w:proofErr w:type="spellStart"/>
+      <w:r>
+        <w:t>pwm</w:t>
+      </w:r>
+      <w:proofErr w:type="spellEnd"/>
+      <w:r>
+        <w:t xml:space="preserve"> jel kitöltését az előzőleg beállított értékre.</w:t>
+      </w:r>
+    </w:p>
+    <w:p>
+      <w:pPr>
+        <w:jc w:val="center"/>
+      </w:pPr>
+      <w:r>
+        <w:lastRenderedPageBreak/>
+        <w:drawing>
+          <wp:inline distT="0" distB="0" distL="0" distR="0" wp14:anchorId="03BC413D" wp14:editId="35C1FB27">
+            <wp:extent cx="6029777" cy="6772275"/>
+            <wp:effectExtent l="0" t="0" r="9525" b="0"/>
+            <wp:docPr id="48" name="Kép 48"/>
+            <wp:cNvGraphicFramePr>
+              <a:graphicFrameLocks xmlns:a="http://schemas.openxmlformats.org/drawingml/2006/main" noChangeAspect="1"/>
+            </wp:cNvGraphicFramePr>
+            <a:graphic xmlns:a="http://schemas.openxmlformats.org/drawingml/2006/main">
+              <a:graphicData uri="http://schemas.openxmlformats.org/drawingml/2006/picture">
+                <pic:pic xmlns:pic="http://schemas.openxmlformats.org/drawingml/2006/picture">
+                  <pic:nvPicPr>
+                    <pic:cNvPr id="1" name=""/>
+                    <pic:cNvPicPr/>
+                  </pic:nvPicPr>
+                  <pic:blipFill>
+                    <a:blip r:embed="rId52"/>
+                    <a:stretch>
+                      <a:fillRect/>
+                    </a:stretch>
+                  </pic:blipFill>
+                  <pic:spPr>
+                    <a:xfrm>
+                      <a:off x="0" y="0"/>
+                      <a:ext cx="6043012" cy="6787140"/>
+                    </a:xfrm>
+                    <a:prstGeom prst="rect">
+                      <a:avLst/>
+                    </a:prstGeom>
+                  </pic:spPr>
+                </pic:pic>
+              </a:graphicData>
+            </a:graphic>
+          </wp:inline>
+        </w:drawing>
+      </w:r>
+    </w:p>
+    <w:p>
+      <w:pPr>
+        <w:jc w:val="center"/>
+        <w:rPr>
+          <w:i/>
+          <w:iCs/>
+        </w:rPr>
+      </w:pPr>
+      <w:r>
+        <w:rPr>
+          <w:i/>
+          <w:iCs/>
+        </w:rPr>
+        <w:t xml:space="preserve">43.Ábra – A </w:t>
+      </w:r>
+      <w:proofErr w:type="spellStart"/>
+      <w:r>
+        <w:rPr>
+          <w:i/>
+          <w:iCs/>
+        </w:rPr>
+        <w:t>while</w:t>
+      </w:r>
+      <w:proofErr w:type="spellEnd"/>
+      <w:r>
+        <w:rPr>
+          <w:i/>
+          <w:iCs/>
+        </w:rPr>
+        <w:t xml:space="preserve"> cikluson belüli kitöltési tényező állítások a (3)(4)(5)(6) képletek használatával</w:t>
+      </w:r>
+    </w:p>
+    <w:p>
+      <w:r>
+        <w:t xml:space="preserve">A függvény további részei egy későbbi részben lesznek kifejtve. Ezt 100 </w:t>
+      </w:r>
+      <w:proofErr w:type="spellStart"/>
+      <w:r>
+        <w:t>miliszekundumonkénti</w:t>
+      </w:r>
+      <w:proofErr w:type="spellEnd"/>
+      <w:r>
+        <w:t xml:space="preserve"> futtatásra állítottam be, így a képen nem látszik, de a </w:t>
+      </w:r>
+      <w:proofErr w:type="spellStart"/>
+      <w:r>
+        <w:t>while</w:t>
+      </w:r>
+      <w:proofErr w:type="spellEnd"/>
+      <w:r>
+        <w:t xml:space="preserve"> ciklus végén a </w:t>
+      </w:r>
+      <w:proofErr w:type="spellStart"/>
+      <w:r>
+        <w:rPr>
+          <w:i/>
+          <w:iCs/>
+        </w:rPr>
+        <w:t>vTaskDelay</w:t>
+      </w:r>
+      <w:proofErr w:type="spellEnd"/>
+      <w:r>
+        <w:rPr>
+          <w:i/>
+          <w:iCs/>
+        </w:rPr>
+        <w:t>(</w:t>
+      </w:r>
+      <w:proofErr w:type="spellStart"/>
+      <w:r>
+        <w:rPr>
+          <w:i/>
+          <w:iCs/>
+        </w:rPr>
+        <w:t>pdMS_TO_</w:t>
+      </w:r>
+      <w:proofErr w:type="gramStart"/>
+      <w:r>
+        <w:rPr>
+          <w:i/>
+          <w:iCs/>
+        </w:rPr>
+        <w:t>TICKS</w:t>
+      </w:r>
+      <w:proofErr w:type="spellEnd"/>
+      <w:r>
+        <w:rPr>
+          <w:i/>
+          <w:iCs/>
+        </w:rPr>
+        <w:t>(</w:t>
+      </w:r>
+      <w:proofErr w:type="gramEnd"/>
+      <w:r>
+        <w:rPr>
+          <w:i/>
+          <w:iCs/>
+        </w:rPr>
+        <w:t>100));</w:t>
+      </w:r>
+      <w:r>
+        <w:rPr>
+          <w:i/>
+          <w:iCs/>
+        </w:rPr>
+        <w:t xml:space="preserve"> </w:t>
+      </w:r>
+      <w:r>
+        <w:t xml:space="preserve">függvény még </w:t>
+      </w:r>
+      <w:proofErr w:type="spellStart"/>
+      <w:r>
+        <w:t>meghívódik</w:t>
+      </w:r>
+      <w:proofErr w:type="spellEnd"/>
+      <w:r>
+        <w:t>.</w:t>
+      </w:r>
+    </w:p>
+    <w:p>
+      <w:pPr>
+        <w:tabs>
+          <w:tab w:val="clear" w:pos="567"/>
+        </w:tabs>
+        <w:spacing w:after="160" w:line="259" w:lineRule="auto"/>
+        <w:jc w:val="left"/>
+      </w:pPr>
+      <w:r>
+        <w:br w:type="page"/>
+      </w:r>
+    </w:p>
+    <w:p>
       <w:bookmarkStart w:id="38" w:name="_GoBack"/>
       <w:bookmarkEnd w:id="38"/>
     </w:p>
@@ -17031,7 +19132,7 @@
       <w:r>
         <w:t xml:space="preserve"> </w:t>
       </w:r>
-      <w:hyperlink r:id="rId47" w:history="1">
+      <w:hyperlink r:id="rId53" w:history="1">
         <w:r>
           <w:t xml:space="preserve">The </w:t>
         </w:r>
@@ -17448,7 +19549,7 @@
       <w:r>
         <w:t xml:space="preserve"> </w:t>
       </w:r>
-      <w:hyperlink r:id="rId48" w:history="1">
+      <w:hyperlink r:id="rId54" w:history="1">
         <w:r>
           <w:rPr>
             <w:rStyle w:val="Hiperhivatkozs"/>
@@ -17537,7 +19638,7 @@
         </w:rPr>
         <w:t xml:space="preserve">[Online] Letöltve: </w:t>
       </w:r>
-      <w:hyperlink r:id="rId49" w:history="1">
+      <w:hyperlink r:id="rId55" w:history="1">
         <w:r>
           <w:rPr>
             <w:rStyle w:val="Hiperhivatkozs"/>
@@ -17926,7 +20027,7 @@
       <w:r>
         <w:t xml:space="preserve"> </w:t>
       </w:r>
-      <w:hyperlink r:id="rId50" w:history="1">
+      <w:hyperlink r:id="rId56" w:history="1">
         <w:r>
           <w:rPr>
             <w:rStyle w:val="Hiperhivatkozs"/>
@@ -18059,7 +20160,7 @@
       <w:r>
         <w:t xml:space="preserve"> </w:t>
       </w:r>
-      <w:hyperlink r:id="rId51" w:history="1">
+      <w:hyperlink r:id="rId57" w:history="1">
         <w:r>
           <w:rPr>
             <w:rStyle w:val="Hiperhivatkozs"/>
@@ -18194,7 +20295,7 @@
       <w:r>
         <w:t xml:space="preserve"> </w:t>
       </w:r>
-      <w:hyperlink r:id="rId52" w:history="1">
+      <w:hyperlink r:id="rId58" w:history="1">
         <w:r>
           <w:rPr>
             <w:rStyle w:val="Hiperhivatkozs"/>
@@ -18309,7 +20410,7 @@
       <w:r>
         <w:t xml:space="preserve"> </w:t>
       </w:r>
-      <w:hyperlink r:id="rId53" w:history="1">
+      <w:hyperlink r:id="rId59" w:history="1">
         <w:r>
           <w:rPr>
             <w:rStyle w:val="Hiperhivatkozs"/>
@@ -18434,7 +20535,7 @@
       <w:r>
         <w:t xml:space="preserve"> </w:t>
       </w:r>
-      <w:hyperlink r:id="rId54" w:history="1">
+      <w:hyperlink r:id="rId60" w:history="1">
         <w:r>
           <w:rPr>
             <w:rStyle w:val="Hiperhivatkozs"/>
@@ -18558,7 +20659,7 @@
       <w:r>
         <w:t xml:space="preserve"> </w:t>
       </w:r>
-      <w:hyperlink r:id="rId55" w:history="1">
+      <w:hyperlink r:id="rId61" w:history="1">
         <w:r>
           <w:rPr>
             <w:rStyle w:val="Hiperhivatkozs"/>
@@ -18669,7 +20770,7 @@
         </w:rPr>
         <w:t xml:space="preserve"> [Online] Letöltve: </w:t>
       </w:r>
-      <w:hyperlink r:id="rId56" w:history="1">
+      <w:hyperlink r:id="rId62" w:history="1">
         <w:r>
           <w:rPr>
             <w:rStyle w:val="Hiperhivatkozs"/>
@@ -18861,7 +20962,7 @@
         </w:rPr>
         <w:t xml:space="preserve">, 2013. December, [Online] Letöltve: </w:t>
       </w:r>
-      <w:hyperlink r:id="rId57" w:history="1">
+      <w:hyperlink r:id="rId63" w:history="1">
         <w:r>
           <w:rPr>
             <w:rStyle w:val="Hiperhivatkozs"/>
@@ -18948,7 +21049,7 @@
         </w:rPr>
         <w:t xml:space="preserve">”, [Online] Letöltve: </w:t>
       </w:r>
-      <w:hyperlink r:id="rId58" w:history="1">
+      <w:hyperlink r:id="rId64" w:history="1">
         <w:r>
           <w:rPr>
             <w:rStyle w:val="Hiperhivatkozs"/>
@@ -18957,7 +21058,7 @@
           <w:t>http://www.farnell.com/datasheets/609753.pdf</w:t>
         </w:r>
       </w:hyperlink>
-      <w:hyperlink r:id="rId59" w:history="1"/>
+      <w:hyperlink r:id="rId65" w:history="1"/>
       <w:r>
         <w:rPr>
           <w:rFonts w:eastAsiaTheme="majorEastAsia"/>
@@ -18992,7 +21093,7 @@
         </w:rPr>
         <w:t xml:space="preserve">”, [Online], Letöltve: </w:t>
       </w:r>
-      <w:hyperlink r:id="rId60" w:history="1">
+      <w:hyperlink r:id="rId66" w:history="1">
         <w:r>
           <w:rPr>
             <w:rStyle w:val="Hiperhivatkozs"/>
@@ -19049,7 +21150,7 @@
         </w:rPr>
         <w:t xml:space="preserve">”, [Online], Letöltve: </w:t>
       </w:r>
-      <w:hyperlink r:id="rId61" w:history="1">
+      <w:hyperlink r:id="rId67" w:history="1">
         <w:r>
           <w:rPr>
             <w:rStyle w:val="Hiperhivatkozs"/>
@@ -19187,7 +21288,7 @@
         </w:rPr>
         <w:t xml:space="preserve">” [Online], Letöltve: </w:t>
       </w:r>
-      <w:hyperlink r:id="rId62" w:history="1">
+      <w:hyperlink r:id="rId68" w:history="1">
         <w:r>
           <w:rPr>
             <w:rStyle w:val="Hiperhivatkozs"/>
@@ -19231,9 +21332,98 @@
         <w:t xml:space="preserve"> Bence: „Teljesítményszabályozott elektromos cigaretta tervezése – Hardveres oldal”, még nem elkészült dokumentum</w:t>
       </w:r>
     </w:p>
+    <w:p>
+      <w:pPr>
+        <w:rPr>
+          <w:rFonts w:eastAsiaTheme="majorEastAsia"/>
+        </w:rPr>
+      </w:pPr>
+      <w:r>
+        <w:rPr>
+          <w:rFonts w:eastAsiaTheme="majorEastAsia"/>
+        </w:rPr>
+        <w:tab/>
+        <w:t xml:space="preserve">[19] </w:t>
+      </w:r>
+      <w:proofErr w:type="spellStart"/>
+      <w:r>
+        <w:rPr>
+          <w:rFonts w:eastAsiaTheme="majorEastAsia"/>
+        </w:rPr>
+        <w:t>Espressif</w:t>
+      </w:r>
+      <w:proofErr w:type="spellEnd"/>
+      <w:r>
+        <w:rPr>
+          <w:rFonts w:eastAsiaTheme="majorEastAsia"/>
+        </w:rPr>
+        <w:t xml:space="preserve"> Systems: ESP32 </w:t>
+      </w:r>
+      <w:proofErr w:type="spellStart"/>
+      <w:r>
+        <w:rPr>
+          <w:rFonts w:eastAsiaTheme="majorEastAsia"/>
+        </w:rPr>
+        <w:t>Series</w:t>
+      </w:r>
+      <w:proofErr w:type="spellEnd"/>
+      <w:r>
+        <w:rPr>
+          <w:rFonts w:eastAsiaTheme="majorEastAsia"/>
+        </w:rPr>
+        <w:t xml:space="preserve"> </w:t>
+      </w:r>
+      <w:proofErr w:type="spellStart"/>
+      <w:r>
+        <w:rPr>
+          <w:rFonts w:eastAsiaTheme="majorEastAsia"/>
+        </w:rPr>
+        <w:t>Datasheet</w:t>
+      </w:r>
+      <w:proofErr w:type="spellEnd"/>
+      <w:r>
+        <w:rPr>
+          <w:rFonts w:eastAsiaTheme="majorEastAsia"/>
+        </w:rPr>
+        <w:t xml:space="preserve">, [Online], Letöltve: </w:t>
+      </w:r>
+      <w:hyperlink r:id="rId69" w:history="1">
+        <w:r>
+          <w:rPr>
+            <w:rStyle w:val="Hiperhivatkozs"/>
+            <w:rFonts w:eastAsiaTheme="majorEastAsia"/>
+          </w:rPr>
+          <w:t>https://www.espressif.com/sites/default/files/documentation/esp32_datasheet_en.pdf</w:t>
+        </w:r>
+      </w:hyperlink>
+      <w:r>
+        <w:rPr>
+          <w:rFonts w:eastAsiaTheme="majorEastAsia"/>
+        </w:rPr>
+        <w:t xml:space="preserve">, </w:t>
+      </w:r>
+      <w:r>
+        <w:rPr>
+          <w:rFonts w:eastAsiaTheme="majorEastAsia"/>
+        </w:rPr>
+        <w:t>(Utolsó hozzáférés dátuma: 2019.10.2</w:t>
+      </w:r>
+      <w:r>
+        <w:rPr>
+          <w:rFonts w:eastAsiaTheme="majorEastAsia"/>
+        </w:rPr>
+        <w:t>6</w:t>
+      </w:r>
+      <w:r>
+        <w:rPr>
+          <w:rFonts w:eastAsiaTheme="majorEastAsia"/>
+        </w:rPr>
+        <w:t>.)</w:t>
+      </w:r>
+    </w:p>
     <w:sectPr>
-      <w:footerReference w:type="default" r:id="rId63"/>
-      <w:headerReference w:type="first" r:id="rId64"/>
+      <w:footerReference w:type="default" r:id="rId70"/>
+      <w:headerReference w:type="first" r:id="rId71"/>
       <w:pgSz w:w="11906" w:h="16838"/>
       <w:pgMar w:top="1418" w:right="1418" w:bottom="1418" w:left="1418" w:header="709" w:footer="709" w:gutter="340"/>
       <w:cols w:space="708"/>
@@ -20642,16 +22832,16 @@
     </w:lvl>
   </w:abstractNum>
   <w:abstractNum w:abstractNumId="11" w15:restartNumberingAfterBreak="0">
-    <w:nsid w:val="3D8D0681"/>
+    <w:nsid w:val="3CF66F8C"/>
     <w:multiLevelType w:val="hybridMultilevel"/>
-    <w:tmpl w:val="8BD8750C"/>
+    <w:tmpl w:val="366E6D9E"/>
     <w:lvl w:ilvl="0" w:tplc="040E0001">
       <w:start w:val="1"/>
       <w:numFmt w:val="bullet"/>
       <w:lvlText w:val=""/>
       <w:lvlJc w:val="left"/>
       <w:pPr>
-        <w:ind w:left="776" w:hanging="360"/>
+        <w:ind w:left="780" w:hanging="360"/>
       </w:pPr>
       <w:rPr>
         <w:rFonts w:ascii="Symbol" w:hAnsi="Symbol" w:hint="default"/>
@@ -20663,7 +22853,7 @@
       <w:lvlText w:val="o"/>
       <w:lvlJc w:val="left"/>
       <w:pPr>
-        <w:ind w:left="1496" w:hanging="360"/>
+        <w:ind w:left="1500" w:hanging="360"/>
       </w:pPr>
       <w:rPr>
         <w:rFonts w:ascii="Courier New" w:hAnsi="Courier New" w:cs="Courier New" w:hint="default"/>
@@ -20675,7 +22865,7 @@
       <w:lvlText w:val=""/>
       <w:lvlJc w:val="left"/>
       <w:pPr>
-        <w:ind w:left="2216" w:hanging="360"/>
+        <w:ind w:left="2220" w:hanging="360"/>
       </w:pPr>
       <w:rPr>
         <w:rFonts w:ascii="Wingdings" w:hAnsi="Wingdings" w:hint="default"/>
@@ -20687,7 +22877,7 @@
       <w:lvlText w:val=""/>
       <w:lvlJc w:val="left"/>
       <w:pPr>
-        <w:ind w:left="2936" w:hanging="360"/>
+        <w:ind w:left="2940" w:hanging="360"/>
       </w:pPr>
       <w:rPr>
         <w:rFonts w:ascii="Symbol" w:hAnsi="Symbol" w:hint="default"/>
@@ -20699,7 +22889,7 @@
       <w:lvlText w:val="o"/>
       <w:lvlJc w:val="left"/>
       <w:pPr>
-        <w:ind w:left="3656" w:hanging="360"/>
+        <w:ind w:left="3660" w:hanging="360"/>
       </w:pPr>
       <w:rPr>
         <w:rFonts w:ascii="Courier New" w:hAnsi="Courier New" w:cs="Courier New" w:hint="default"/>
@@ -20711,7 +22901,7 @@
       <w:lvlText w:val=""/>
       <w:lvlJc w:val="left"/>
       <w:pPr>
-        <w:ind w:left="4376" w:hanging="360"/>
+        <w:ind w:left="4380" w:hanging="360"/>
       </w:pPr>
       <w:rPr>
         <w:rFonts w:ascii="Wingdings" w:hAnsi="Wingdings" w:hint="default"/>
@@ -20723,7 +22913,7 @@
       <w:lvlText w:val=""/>
       <w:lvlJc w:val="left"/>
       <w:pPr>
-        <w:ind w:left="5096" w:hanging="360"/>
+        <w:ind w:left="5100" w:hanging="360"/>
       </w:pPr>
       <w:rPr>
         <w:rFonts w:ascii="Symbol" w:hAnsi="Symbol" w:hint="default"/>
@@ -20735,7 +22925,7 @@
       <w:lvlText w:val="o"/>
       <w:lvlJc w:val="left"/>
       <w:pPr>
-        <w:ind w:left="5816" w:hanging="360"/>
+        <w:ind w:left="5820" w:hanging="360"/>
       </w:pPr>
       <w:rPr>
         <w:rFonts w:ascii="Courier New" w:hAnsi="Courier New" w:cs="Courier New" w:hint="default"/>
@@ -20747,7 +22937,7 @@
       <w:lvlText w:val=""/>
       <w:lvlJc w:val="left"/>
       <w:pPr>
-        <w:ind w:left="6536" w:hanging="360"/>
+        <w:ind w:left="6540" w:hanging="360"/>
       </w:pPr>
       <w:rPr>
         <w:rFonts w:ascii="Wingdings" w:hAnsi="Wingdings" w:hint="default"/>
@@ -20755,6 +22945,119 @@
     </w:lvl>
   </w:abstractNum>
   <w:abstractNum w:abstractNumId="12" w15:restartNumberingAfterBreak="0">
+    <w:nsid w:val="3D8D0681"/>
+    <w:multiLevelType w:val="hybridMultilevel"/>
+    <w:tmpl w:val="8BD8750C"/>
+    <w:lvl w:ilvl="0" w:tplc="040E0001">
+      <w:start w:val="1"/>
+      <w:numFmt w:val="bullet"/>
+      <w:lvlText w:val=""/>
+      <w:lvlJc w:val="left"/>
+      <w:pPr>
+        <w:ind w:left="776" w:hanging="360"/>
+      </w:pPr>
+      <w:rPr>
+        <w:rFonts w:ascii="Symbol" w:hAnsi="Symbol" w:hint="default"/>
+      </w:rPr>
+    </w:lvl>
+    <w:lvl w:ilvl="1" w:tplc="040E0003" w:tentative="1">
+      <w:start w:val="1"/>
+      <w:numFmt w:val="bullet"/>
+      <w:lvlText w:val="o"/>
+      <w:lvlJc w:val="left"/>
+      <w:pPr>
+        <w:ind w:left="1496" w:hanging="360"/>
+      </w:pPr>
+      <w:rPr>
+        <w:rFonts w:ascii="Courier New" w:hAnsi="Courier New" w:cs="Courier New" w:hint="default"/>
+      </w:rPr>
+    </w:lvl>
+    <w:lvl w:ilvl="2" w:tplc="040E0005" w:tentative="1">
+      <w:start w:val="1"/>
+      <w:numFmt w:val="bullet"/>
+      <w:lvlText w:val=""/>
+      <w:lvlJc w:val="left"/>
+      <w:pPr>
+        <w:ind w:left="2216" w:hanging="360"/>
+      </w:pPr>
+      <w:rPr>
+        <w:rFonts w:ascii="Wingdings" w:hAnsi="Wingdings" w:hint="default"/>
+      </w:rPr>
+    </w:lvl>
+    <w:lvl w:ilvl="3" w:tplc="040E0001" w:tentative="1">
+      <w:start w:val="1"/>
+      <w:numFmt w:val="bullet"/>
+      <w:lvlText w:val=""/>
+      <w:lvlJc w:val="left"/>
+      <w:pPr>
+        <w:ind w:left="2936" w:hanging="360"/>
+      </w:pPr>
+      <w:rPr>
+        <w:rFonts w:ascii="Symbol" w:hAnsi="Symbol" w:hint="default"/>
+      </w:rPr>
+    </w:lvl>
+    <w:lvl w:ilvl="4" w:tplc="040E0003" w:tentative="1">
+      <w:start w:val="1"/>
+      <w:numFmt w:val="bullet"/>
+      <w:lvlText w:val="o"/>
+      <w:lvlJc w:val="left"/>
+      <w:pPr>
+        <w:ind w:left="3656" w:hanging="360"/>
+      </w:pPr>
+      <w:rPr>
+        <w:rFonts w:ascii="Courier New" w:hAnsi="Courier New" w:cs="Courier New" w:hint="default"/>
+      </w:rPr>
+    </w:lvl>
+    <w:lvl w:ilvl="5" w:tplc="040E0005" w:tentative="1">
+      <w:start w:val="1"/>
+      <w:numFmt w:val="bullet"/>
+      <w:lvlText w:val=""/>
+      <w:lvlJc w:val="left"/>
+      <w:pPr>
+        <w:ind w:left="4376" w:hanging="360"/>
+      </w:pPr>
+      <w:rPr>
+        <w:rFonts w:ascii="Wingdings" w:hAnsi="Wingdings" w:hint="default"/>
+      </w:rPr>
+    </w:lvl>
+    <w:lvl w:ilvl="6" w:tplc="040E0001" w:tentative="1">
+      <w:start w:val="1"/>
+      <w:numFmt w:val="bullet"/>
+      <w:lvlText w:val=""/>
+      <w:lvlJc w:val="left"/>
+      <w:pPr>
+        <w:ind w:left="5096" w:hanging="360"/>
+      </w:pPr>
+      <w:rPr>
+        <w:rFonts w:ascii="Symbol" w:hAnsi="Symbol" w:hint="default"/>
+      </w:rPr>
+    </w:lvl>
+    <w:lvl w:ilvl="7" w:tplc="040E0003" w:tentative="1">
+      <w:start w:val="1"/>
+      <w:numFmt w:val="bullet"/>
+      <w:lvlText w:val="o"/>
+      <w:lvlJc w:val="left"/>
+      <w:pPr>
+        <w:ind w:left="5816" w:hanging="360"/>
+      </w:pPr>
+      <w:rPr>
+        <w:rFonts w:ascii="Courier New" w:hAnsi="Courier New" w:cs="Courier New" w:hint="default"/>
+      </w:rPr>
+    </w:lvl>
+    <w:lvl w:ilvl="8" w:tplc="040E0005" w:tentative="1">
+      <w:start w:val="1"/>
+      <w:numFmt w:val="bullet"/>
+      <w:lvlText w:val=""/>
+      <w:lvlJc w:val="left"/>
+      <w:pPr>
+        <w:ind w:left="6536" w:hanging="360"/>
+      </w:pPr>
+      <w:rPr>
+        <w:rFonts w:ascii="Wingdings" w:hAnsi="Wingdings" w:hint="default"/>
+      </w:rPr>
+    </w:lvl>
+  </w:abstractNum>
+  <w:abstractNum w:abstractNumId="13" w15:restartNumberingAfterBreak="0">
     <w:nsid w:val="3EF73E95"/>
     <w:multiLevelType w:val="multilevel"/>
     <w:tmpl w:val="0904462E"/>
@@ -20868,7 +23171,7 @@
       </w:rPr>
     </w:lvl>
   </w:abstractNum>
-  <w:abstractNum w:abstractNumId="13" w15:restartNumberingAfterBreak="0">
+  <w:abstractNum w:abstractNumId="14" w15:restartNumberingAfterBreak="0">
     <w:nsid w:val="40792A40"/>
     <w:multiLevelType w:val="multilevel"/>
     <w:tmpl w:val="040E001F"/>
@@ -20954,7 +23257,7 @@
       </w:pPr>
     </w:lvl>
   </w:abstractNum>
-  <w:abstractNum w:abstractNumId="14" w15:restartNumberingAfterBreak="0">
+  <w:abstractNum w:abstractNumId="15" w15:restartNumberingAfterBreak="0">
     <w:nsid w:val="41F34959"/>
     <w:multiLevelType w:val="multilevel"/>
     <w:tmpl w:val="040E001F"/>
@@ -21040,7 +23343,7 @@
       </w:pPr>
     </w:lvl>
   </w:abstractNum>
-  <w:abstractNum w:abstractNumId="15" w15:restartNumberingAfterBreak="0">
+  <w:abstractNum w:abstractNumId="16" w15:restartNumberingAfterBreak="0">
     <w:nsid w:val="421309C4"/>
     <w:multiLevelType w:val="hybridMultilevel"/>
     <w:tmpl w:val="FC6AF550"/>
@@ -21153,7 +23456,7 @@
       </w:rPr>
     </w:lvl>
   </w:abstractNum>
-  <w:abstractNum w:abstractNumId="16" w15:restartNumberingAfterBreak="0">
+  <w:abstractNum w:abstractNumId="17" w15:restartNumberingAfterBreak="0">
     <w:nsid w:val="46451476"/>
     <w:multiLevelType w:val="hybridMultilevel"/>
     <w:tmpl w:val="96E8E538"/>
@@ -21242,7 +23545,7 @@
       </w:pPr>
     </w:lvl>
   </w:abstractNum>
-  <w:abstractNum w:abstractNumId="17" w15:restartNumberingAfterBreak="0">
+  <w:abstractNum w:abstractNumId="18" w15:restartNumberingAfterBreak="0">
     <w:nsid w:val="49477FA5"/>
     <w:multiLevelType w:val="hybridMultilevel"/>
     <w:tmpl w:val="62D872FA"/>
@@ -21355,7 +23658,7 @@
       </w:rPr>
     </w:lvl>
   </w:abstractNum>
-  <w:abstractNum w:abstractNumId="18" w15:restartNumberingAfterBreak="0">
+  <w:abstractNum w:abstractNumId="19" w15:restartNumberingAfterBreak="0">
     <w:nsid w:val="53AF27F6"/>
     <w:multiLevelType w:val="hybridMultilevel"/>
     <w:tmpl w:val="9104F154"/>
@@ -21468,7 +23771,120 @@
       </w:rPr>
     </w:lvl>
   </w:abstractNum>
-  <w:abstractNum w:abstractNumId="19" w15:restartNumberingAfterBreak="0">
+  <w:abstractNum w:abstractNumId="20" w15:restartNumberingAfterBreak="0">
+    <w:nsid w:val="53B03C89"/>
+    <w:multiLevelType w:val="hybridMultilevel"/>
+    <w:tmpl w:val="084CB4A6"/>
+    <w:lvl w:ilvl="0" w:tplc="040E0001">
+      <w:start w:val="1"/>
+      <w:numFmt w:val="bullet"/>
+      <w:lvlText w:val=""/>
+      <w:lvlJc w:val="left"/>
+      <w:pPr>
+        <w:ind w:left="720" w:hanging="360"/>
+      </w:pPr>
+      <w:rPr>
+        <w:rFonts w:ascii="Symbol" w:hAnsi="Symbol" w:hint="default"/>
+      </w:rPr>
+    </w:lvl>
+    <w:lvl w:ilvl="1" w:tplc="040E0003" w:tentative="1">
+      <w:start w:val="1"/>
+      <w:numFmt w:val="bullet"/>
+      <w:lvlText w:val="o"/>
+      <w:lvlJc w:val="left"/>
+      <w:pPr>
+        <w:ind w:left="1440" w:hanging="360"/>
+      </w:pPr>
+      <w:rPr>
+        <w:rFonts w:ascii="Courier New" w:hAnsi="Courier New" w:cs="Courier New" w:hint="default"/>
+      </w:rPr>
+    </w:lvl>
+    <w:lvl w:ilvl="2" w:tplc="040E0005" w:tentative="1">
+      <w:start w:val="1"/>
+      <w:numFmt w:val="bullet"/>
+      <w:lvlText w:val=""/>
+      <w:lvlJc w:val="left"/>
+      <w:pPr>
+        <w:ind w:left="2160" w:hanging="360"/>
+      </w:pPr>
+      <w:rPr>
+        <w:rFonts w:ascii="Wingdings" w:hAnsi="Wingdings" w:hint="default"/>
+      </w:rPr>
+    </w:lvl>
+    <w:lvl w:ilvl="3" w:tplc="040E0001" w:tentative="1">
+      <w:start w:val="1"/>
+      <w:numFmt w:val="bullet"/>
+      <w:lvlText w:val=""/>
+      <w:lvlJc w:val="left"/>
+      <w:pPr>
+        <w:ind w:left="2880" w:hanging="360"/>
+      </w:pPr>
+      <w:rPr>
+        <w:rFonts w:ascii="Symbol" w:hAnsi="Symbol" w:hint="default"/>
+      </w:rPr>
+    </w:lvl>
+    <w:lvl w:ilvl="4" w:tplc="040E0003" w:tentative="1">
+      <w:start w:val="1"/>
+      <w:numFmt w:val="bullet"/>
+      <w:lvlText w:val="o"/>
+      <w:lvlJc w:val="left"/>
+      <w:pPr>
+        <w:ind w:left="3600" w:hanging="360"/>
+      </w:pPr>
+      <w:rPr>
+        <w:rFonts w:ascii="Courier New" w:hAnsi="Courier New" w:cs="Courier New" w:hint="default"/>
+      </w:rPr>
+    </w:lvl>
+    <w:lvl w:ilvl="5" w:tplc="040E0005" w:tentative="1">
+      <w:start w:val="1"/>
+      <w:numFmt w:val="bullet"/>
+      <w:lvlText w:val=""/>
+      <w:lvlJc w:val="left"/>
+      <w:pPr>
+        <w:ind w:left="4320" w:hanging="360"/>
+      </w:pPr>
+      <w:rPr>
+        <w:rFonts w:ascii="Wingdings" w:hAnsi="Wingdings" w:hint="default"/>
+      </w:rPr>
+    </w:lvl>
+    <w:lvl w:ilvl="6" w:tplc="040E0001" w:tentative="1">
+      <w:start w:val="1"/>
+      <w:numFmt w:val="bullet"/>
+      <w:lvlText w:val=""/>
+      <w:lvlJc w:val="left"/>
+      <w:pPr>
+        <w:ind w:left="5040" w:hanging="360"/>
+      </w:pPr>
+      <w:rPr>
+        <w:rFonts w:ascii="Symbol" w:hAnsi="Symbol" w:hint="default"/>
+      </w:rPr>
+    </w:lvl>
+    <w:lvl w:ilvl="7" w:tplc="040E0003" w:tentative="1">
+      <w:start w:val="1"/>
+      <w:numFmt w:val="bullet"/>
+      <w:lvlText w:val="o"/>
+      <w:lvlJc w:val="left"/>
+      <w:pPr>
+        <w:ind w:left="5760" w:hanging="360"/>
+      </w:pPr>
+      <w:rPr>
+        <w:rFonts w:ascii="Courier New" w:hAnsi="Courier New" w:cs="Courier New" w:hint="default"/>
+      </w:rPr>
+    </w:lvl>
+    <w:lvl w:ilvl="8" w:tplc="040E0005" w:tentative="1">
+      <w:start w:val="1"/>
+      <w:numFmt w:val="bullet"/>
+      <w:lvlText w:val=""/>
+      <w:lvlJc w:val="left"/>
+      <w:pPr>
+        <w:ind w:left="6480" w:hanging="360"/>
+      </w:pPr>
+      <w:rPr>
+        <w:rFonts w:ascii="Wingdings" w:hAnsi="Wingdings" w:hint="default"/>
+      </w:rPr>
+    </w:lvl>
+  </w:abstractNum>
+  <w:abstractNum w:abstractNumId="21" w15:restartNumberingAfterBreak="0">
     <w:nsid w:val="55EB4D59"/>
     <w:multiLevelType w:val="multilevel"/>
     <w:tmpl w:val="CF82682C"/>
@@ -21584,7 +24000,7 @@
       </w:rPr>
     </w:lvl>
   </w:abstractNum>
-  <w:abstractNum w:abstractNumId="20" w15:restartNumberingAfterBreak="0">
+  <w:abstractNum w:abstractNumId="22" w15:restartNumberingAfterBreak="0">
     <w:nsid w:val="6253510E"/>
     <w:multiLevelType w:val="multilevel"/>
     <w:tmpl w:val="040E001F"/>
@@ -21670,7 +24086,7 @@
       </w:pPr>
     </w:lvl>
   </w:abstractNum>
-  <w:abstractNum w:abstractNumId="21" w15:restartNumberingAfterBreak="0">
+  <w:abstractNum w:abstractNumId="23" w15:restartNumberingAfterBreak="0">
     <w:nsid w:val="6295388B"/>
     <w:multiLevelType w:val="hybridMultilevel"/>
     <w:tmpl w:val="8D3A6030"/>
@@ -21759,7 +24175,7 @@
       </w:pPr>
     </w:lvl>
   </w:abstractNum>
-  <w:abstractNum w:abstractNumId="22" w15:restartNumberingAfterBreak="0">
+  <w:abstractNum w:abstractNumId="24" w15:restartNumberingAfterBreak="0">
     <w:nsid w:val="65802FE7"/>
     <w:multiLevelType w:val="multilevel"/>
     <w:tmpl w:val="04D848DE"/>
@@ -21875,7 +24291,233 @@
       </w:rPr>
     </w:lvl>
   </w:abstractNum>
-  <w:abstractNum w:abstractNumId="23" w15:restartNumberingAfterBreak="0">
+  <w:abstractNum w:abstractNumId="25" w15:restartNumberingAfterBreak="0">
+    <w:nsid w:val="6CC171CD"/>
+    <w:multiLevelType w:val="hybridMultilevel"/>
+    <w:tmpl w:val="07E6545E"/>
+    <w:lvl w:ilvl="0" w:tplc="040E0001">
+      <w:start w:val="1"/>
+      <w:numFmt w:val="bullet"/>
+      <w:lvlText w:val=""/>
+      <w:lvlJc w:val="left"/>
+      <w:pPr>
+        <w:ind w:left="720" w:hanging="360"/>
+      </w:pPr>
+      <w:rPr>
+        <w:rFonts w:ascii="Symbol" w:hAnsi="Symbol" w:hint="default"/>
+      </w:rPr>
+    </w:lvl>
+    <w:lvl w:ilvl="1" w:tplc="040E0003" w:tentative="1">
+      <w:start w:val="1"/>
+      <w:numFmt w:val="bullet"/>
+      <w:lvlText w:val="o"/>
+      <w:lvlJc w:val="left"/>
+      <w:pPr>
+        <w:ind w:left="1440" w:hanging="360"/>
+      </w:pPr>
+      <w:rPr>
+        <w:rFonts w:ascii="Courier New" w:hAnsi="Courier New" w:cs="Courier New" w:hint="default"/>
+      </w:rPr>
+    </w:lvl>
+    <w:lvl w:ilvl="2" w:tplc="040E0005" w:tentative="1">
+      <w:start w:val="1"/>
+      <w:numFmt w:val="bullet"/>
+      <w:lvlText w:val=""/>
+      <w:lvlJc w:val="left"/>
+      <w:pPr>
+        <w:ind w:left="2160" w:hanging="360"/>
+      </w:pPr>
+      <w:rPr>
+        <w:rFonts w:ascii="Wingdings" w:hAnsi="Wingdings" w:hint="default"/>
+      </w:rPr>
+    </w:lvl>
+    <w:lvl w:ilvl="3" w:tplc="040E0001" w:tentative="1">
+      <w:start w:val="1"/>
+      <w:numFmt w:val="bullet"/>
+      <w:lvlText w:val=""/>
+      <w:lvlJc w:val="left"/>
+      <w:pPr>
+        <w:ind w:left="2880" w:hanging="360"/>
+      </w:pPr>
+      <w:rPr>
+        <w:rFonts w:ascii="Symbol" w:hAnsi="Symbol" w:hint="default"/>
+      </w:rPr>
+    </w:lvl>
+    <w:lvl w:ilvl="4" w:tplc="040E0003" w:tentative="1">
+      <w:start w:val="1"/>
+      <w:numFmt w:val="bullet"/>
+      <w:lvlText w:val="o"/>
+      <w:lvlJc w:val="left"/>
+      <w:pPr>
+        <w:ind w:left="3600" w:hanging="360"/>
+      </w:pPr>
+      <w:rPr>
+        <w:rFonts w:ascii="Courier New" w:hAnsi="Courier New" w:cs="Courier New" w:hint="default"/>
+      </w:rPr>
+    </w:lvl>
+    <w:lvl w:ilvl="5" w:tplc="040E0005" w:tentative="1">
+      <w:start w:val="1"/>
+      <w:numFmt w:val="bullet"/>
+      <w:lvlText w:val=""/>
+      <w:lvlJc w:val="left"/>
+      <w:pPr>
+        <w:ind w:left="4320" w:hanging="360"/>
+      </w:pPr>
+      <w:rPr>
+        <w:rFonts w:ascii="Wingdings" w:hAnsi="Wingdings" w:hint="default"/>
+      </w:rPr>
+    </w:lvl>
+    <w:lvl w:ilvl="6" w:tplc="040E0001" w:tentative="1">
+      <w:start w:val="1"/>
+      <w:numFmt w:val="bullet"/>
+      <w:lvlText w:val=""/>
+      <w:lvlJc w:val="left"/>
+      <w:pPr>
+        <w:ind w:left="5040" w:hanging="360"/>
+      </w:pPr>
+      <w:rPr>
+        <w:rFonts w:ascii="Symbol" w:hAnsi="Symbol" w:hint="default"/>
+      </w:rPr>
+    </w:lvl>
+    <w:lvl w:ilvl="7" w:tplc="040E0003" w:tentative="1">
+      <w:start w:val="1"/>
+      <w:numFmt w:val="bullet"/>
+      <w:lvlText w:val="o"/>
+      <w:lvlJc w:val="left"/>
+      <w:pPr>
+        <w:ind w:left="5760" w:hanging="360"/>
+      </w:pPr>
+      <w:rPr>
+        <w:rFonts w:ascii="Courier New" w:hAnsi="Courier New" w:cs="Courier New" w:hint="default"/>
+      </w:rPr>
+    </w:lvl>
+    <w:lvl w:ilvl="8" w:tplc="040E0005" w:tentative="1">
+      <w:start w:val="1"/>
+      <w:numFmt w:val="bullet"/>
+      <w:lvlText w:val=""/>
+      <w:lvlJc w:val="left"/>
+      <w:pPr>
+        <w:ind w:left="6480" w:hanging="360"/>
+      </w:pPr>
+      <w:rPr>
+        <w:rFonts w:ascii="Wingdings" w:hAnsi="Wingdings" w:hint="default"/>
+      </w:rPr>
+    </w:lvl>
+  </w:abstractNum>
+  <w:abstractNum w:abstractNumId="26" w15:restartNumberingAfterBreak="0">
+    <w:nsid w:val="7200279C"/>
+    <w:multiLevelType w:val="hybridMultilevel"/>
+    <w:tmpl w:val="A0C2DA64"/>
+    <w:lvl w:ilvl="0" w:tplc="040E0001">
+      <w:start w:val="1"/>
+      <w:numFmt w:val="bullet"/>
+      <w:lvlText w:val=""/>
+      <w:lvlJc w:val="left"/>
+      <w:pPr>
+        <w:ind w:left="720" w:hanging="360"/>
+      </w:pPr>
+      <w:rPr>
+        <w:rFonts w:ascii="Symbol" w:hAnsi="Symbol" w:hint="default"/>
+      </w:rPr>
+    </w:lvl>
+    <w:lvl w:ilvl="1" w:tplc="040E0003" w:tentative="1">
+      <w:start w:val="1"/>
+      <w:numFmt w:val="bullet"/>
+      <w:lvlText w:val="o"/>
+      <w:lvlJc w:val="left"/>
+      <w:pPr>
+        <w:ind w:left="1440" w:hanging="360"/>
+      </w:pPr>
+      <w:rPr>
+        <w:rFonts w:ascii="Courier New" w:hAnsi="Courier New" w:cs="Courier New" w:hint="default"/>
+      </w:rPr>
+    </w:lvl>
+    <w:lvl w:ilvl="2" w:tplc="040E0005" w:tentative="1">
+      <w:start w:val="1"/>
+      <w:numFmt w:val="bullet"/>
+      <w:lvlText w:val=""/>
+      <w:lvlJc w:val="left"/>
+      <w:pPr>
+        <w:ind w:left="2160" w:hanging="360"/>
+      </w:pPr>
+      <w:rPr>
+        <w:rFonts w:ascii="Wingdings" w:hAnsi="Wingdings" w:hint="default"/>
+      </w:rPr>
+    </w:lvl>
+    <w:lvl w:ilvl="3" w:tplc="040E0001" w:tentative="1">
+      <w:start w:val="1"/>
+      <w:numFmt w:val="bullet"/>
+      <w:lvlText w:val=""/>
+      <w:lvlJc w:val="left"/>
+      <w:pPr>
+        <w:ind w:left="2880" w:hanging="360"/>
+      </w:pPr>
+      <w:rPr>
+        <w:rFonts w:ascii="Symbol" w:hAnsi="Symbol" w:hint="default"/>
+      </w:rPr>
+    </w:lvl>
+    <w:lvl w:ilvl="4" w:tplc="040E0003" w:tentative="1">
+      <w:start w:val="1"/>
+      <w:numFmt w:val="bullet"/>
+      <w:lvlText w:val="o"/>
+      <w:lvlJc w:val="left"/>
+      <w:pPr>
+        <w:ind w:left="3600" w:hanging="360"/>
+      </w:pPr>
+      <w:rPr>
+        <w:rFonts w:ascii="Courier New" w:hAnsi="Courier New" w:cs="Courier New" w:hint="default"/>
+      </w:rPr>
+    </w:lvl>
+    <w:lvl w:ilvl="5" w:tplc="040E0005" w:tentative="1">
+      <w:start w:val="1"/>
+      <w:numFmt w:val="bullet"/>
+      <w:lvlText w:val=""/>
+      <w:lvlJc w:val="left"/>
+      <w:pPr>
+        <w:ind w:left="4320" w:hanging="360"/>
+      </w:pPr>
+      <w:rPr>
+        <w:rFonts w:ascii="Wingdings" w:hAnsi="Wingdings" w:hint="default"/>
+      </w:rPr>
+    </w:lvl>
+    <w:lvl w:ilvl="6" w:tplc="040E0001" w:tentative="1">
+      <w:start w:val="1"/>
+      <w:numFmt w:val="bullet"/>
+      <w:lvlText w:val=""/>
+      <w:lvlJc w:val="left"/>
+      <w:pPr>
+        <w:ind w:left="5040" w:hanging="360"/>
+      </w:pPr>
+      <w:rPr>
+        <w:rFonts w:ascii="Symbol" w:hAnsi="Symbol" w:hint="default"/>
+      </w:rPr>
+    </w:lvl>
+    <w:lvl w:ilvl="7" w:tplc="040E0003" w:tentative="1">
+      <w:start w:val="1"/>
+      <w:numFmt w:val="bullet"/>
+      <w:lvlText w:val="o"/>
+      <w:lvlJc w:val="left"/>
+      <w:pPr>
+        <w:ind w:left="5760" w:hanging="360"/>
+      </w:pPr>
+      <w:rPr>
+        <w:rFonts w:ascii="Courier New" w:hAnsi="Courier New" w:cs="Courier New" w:hint="default"/>
+      </w:rPr>
+    </w:lvl>
+    <w:lvl w:ilvl="8" w:tplc="040E0005" w:tentative="1">
+      <w:start w:val="1"/>
+      <w:numFmt w:val="bullet"/>
+      <w:lvlText w:val=""/>
+      <w:lvlJc w:val="left"/>
+      <w:pPr>
+        <w:ind w:left="6480" w:hanging="360"/>
+      </w:pPr>
+      <w:rPr>
+        <w:rFonts w:ascii="Wingdings" w:hAnsi="Wingdings" w:hint="default"/>
+      </w:rPr>
+    </w:lvl>
+  </w:abstractNum>
+  <w:abstractNum w:abstractNumId="27" w15:restartNumberingAfterBreak="0">
     <w:nsid w:val="7AA73CC6"/>
     <w:multiLevelType w:val="multilevel"/>
     <w:tmpl w:val="B5260A66"/>
@@ -21989,7 +24631,7 @@
       </w:rPr>
     </w:lvl>
   </w:abstractNum>
-  <w:abstractNum w:abstractNumId="24" w15:restartNumberingAfterBreak="0">
+  <w:abstractNum w:abstractNumId="28" w15:restartNumberingAfterBreak="0">
     <w:nsid w:val="7AF56508"/>
     <w:multiLevelType w:val="multilevel"/>
     <w:tmpl w:val="040E001F"/>
@@ -22076,13 +24718,13 @@
     </w:lvl>
   </w:abstractNum>
   <w:num w:numId="1">
-    <w:abstractNumId w:val="16"/>
+    <w:abstractNumId w:val="17"/>
   </w:num>
   <w:num w:numId="2">
-    <w:abstractNumId w:val="21"/>
+    <w:abstractNumId w:val="23"/>
   </w:num>
   <w:num w:numId="3">
-    <w:abstractNumId w:val="19"/>
+    <w:abstractNumId w:val="21"/>
   </w:num>
   <w:num w:numId="4">
     <w:abstractNumId w:val="3"/>
@@ -22091,7 +24733,7 @@
     <w:abstractNumId w:val="0"/>
   </w:num>
   <w:num w:numId="6">
-    <w:abstractNumId w:val="22"/>
+    <w:abstractNumId w:val="24"/>
   </w:num>
   <w:num w:numId="7">
     <w:abstractNumId w:val="4"/>
@@ -22103,16 +24745,16 @@
     <w:abstractNumId w:val="6"/>
   </w:num>
   <w:num w:numId="10">
-    <w:abstractNumId w:val="12"/>
+    <w:abstractNumId w:val="13"/>
   </w:num>
   <w:num w:numId="11">
-    <w:abstractNumId w:val="23"/>
+    <w:abstractNumId w:val="27"/>
   </w:num>
   <w:num w:numId="12">
-    <w:abstractNumId w:val="24"/>
+    <w:abstractNumId w:val="28"/>
   </w:num>
   <w:num w:numId="13">
-    <w:abstractNumId w:val="14"/>
+    <w:abstractNumId w:val="15"/>
   </w:num>
   <w:num w:numId="14">
     <w:abstractNumId w:val="7"/>
@@ -22121,10 +24763,10 @@
     <w:abstractNumId w:val="10"/>
   </w:num>
   <w:num w:numId="16">
-    <w:abstractNumId w:val="20"/>
+    <w:abstractNumId w:val="22"/>
   </w:num>
   <w:num w:numId="17">
-    <w:abstractNumId w:val="13"/>
+    <w:abstractNumId w:val="14"/>
   </w:num>
   <w:num w:numId="18">
     <w:abstractNumId w:val="3"/>
@@ -22160,16 +24802,16 @@
     <w:abstractNumId w:val="5"/>
   </w:num>
   <w:num w:numId="20">
-    <w:abstractNumId w:val="15"/>
+    <w:abstractNumId w:val="16"/>
   </w:num>
   <w:num w:numId="21">
-    <w:abstractNumId w:val="11"/>
+    <w:abstractNumId w:val="12"/>
   </w:num>
   <w:num w:numId="22">
     <w:abstractNumId w:val="9"/>
   </w:num>
   <w:num w:numId="23">
-    <w:abstractNumId w:val="17"/>
+    <w:abstractNumId w:val="18"/>
   </w:num>
   <w:num w:numId="24">
     <w:abstractNumId w:val="2"/>
@@ -22178,7 +24820,19 @@
     <w:abstractNumId w:val="8"/>
   </w:num>
   <w:num w:numId="26">
-    <w:abstractNumId w:val="18"/>
+    <w:abstractNumId w:val="19"/>
+  </w:num>
+  <w:num w:numId="27">
+    <w:abstractNumId w:val="11"/>
+  </w:num>
+  <w:num w:numId="28">
+    <w:abstractNumId w:val="26"/>
+  </w:num>
+  <w:num w:numId="29">
+    <w:abstractNumId w:val="25"/>
+  </w:num>
+  <w:num w:numId="30">
+    <w:abstractNumId w:val="20"/>
   </w:num>
 </w:numbering>
 </file>
@@ -23712,7 +26366,7 @@
 </file>
 
 <file path=customXml/itemProps1.xml><?xml version="1.0" encoding="utf-8"?>
-<ds:datastoreItem xmlns:ds="http://schemas.openxmlformats.org/officeDocument/2006/customXml" ds:itemID="{C6446A65-F53E-4A63-84A1-9FEBB81C1399}">
+<ds:datastoreItem xmlns:ds="http://schemas.openxmlformats.org/officeDocument/2006/customXml" ds:itemID="{73F36546-2112-416A-B435-F19F290994D4}">
   <ds:schemaRefs>
     <ds:schemaRef ds:uri="http://schemas.openxmlformats.org/officeDocument/2006/bibliography"/>
   </ds:schemaRefs>

</xml_diff>

<commit_message>
szakdolgozat + pár változtatás
</commit_message>
<xml_diff>
--- a/Juhasz_Tamas_Szakdolgozat.docx
+++ b/Juhasz_Tamas_Szakdolgozat.docx
@@ -17196,6 +17196,7 @@
         <w:rPr>
           <w:i/>
           <w:iCs/>
+          <w:noProof/>
         </w:rPr>
         <w:drawing>
           <wp:inline distT="0" distB="0" distL="0" distR="0" wp14:anchorId="5BB7CFB3" wp14:editId="2F11F242">
@@ -17845,6 +17846,9 @@
         <w:jc w:val="center"/>
       </w:pPr>
       <w:r>
+        <w:rPr>
+          <w:noProof/>
+        </w:rPr>
         <w:drawing>
           <wp:inline distT="0" distB="0" distL="0" distR="0" wp14:anchorId="68C5B644" wp14:editId="658A2C27">
             <wp:extent cx="3773425" cy="2877713"/>
@@ -18043,6 +18047,9 @@
         <w:jc w:val="center"/>
       </w:pPr>
       <w:r>
+        <w:rPr>
+          <w:noProof/>
+        </w:rPr>
         <w:drawing>
           <wp:inline distT="0" distB="0" distL="0" distR="0" wp14:anchorId="67A37109" wp14:editId="4FEEFC35">
             <wp:extent cx="3495675" cy="1720810"/>
@@ -18265,6 +18272,9 @@
         <w:jc w:val="center"/>
       </w:pPr>
       <w:r>
+        <w:rPr>
+          <w:noProof/>
+        </w:rPr>
         <w:drawing>
           <wp:inline distT="0" distB="0" distL="0" distR="0" wp14:anchorId="486CC125" wp14:editId="7B4AD6B2">
             <wp:extent cx="3333750" cy="3842774"/>
@@ -18496,15 +18506,7 @@
         </w:numPr>
       </w:pPr>
       <w:r>
-        <w:t xml:space="preserve">58 és 74 watt közötti – A piros </w:t>
-      </w:r>
-      <w:proofErr w:type="spellStart"/>
-      <w:r>
-        <w:t>LED</w:t>
-      </w:r>
-      <w:proofErr w:type="spellEnd"/>
-      <w:r>
-        <w:t xml:space="preserve"> 100%-</w:t>
+        <w:t>58 és 74 watt közötti – A piros LED 100%-</w:t>
       </w:r>
       <w:proofErr w:type="spellStart"/>
       <w:r>
@@ -18567,19 +18569,7 @@
             <w:rPr>
               <w:rFonts w:ascii="Cambria Math" w:hAnsi="Cambria Math"/>
             </w:rPr>
-            <m:t>=telj.</m:t>
-          </m:r>
-          <m:r>
-            <w:rPr>
-              <w:rFonts w:ascii="Cambria Math" w:hAnsi="Cambria Math"/>
-            </w:rPr>
-            <m:t xml:space="preserve">  </m:t>
-          </m:r>
-          <m:r>
-            <w:rPr>
-              <w:rFonts w:ascii="Cambria Math" w:hAnsi="Cambria Math"/>
-            </w:rPr>
-            <m:t>×</m:t>
+            <m:t>=telj.  ×</m:t>
           </m:r>
           <m:f>
             <m:fPr>
@@ -18635,19 +18625,7 @@
             <w:rPr>
               <w:rFonts w:ascii="Cambria Math" w:hAnsi="Cambria Math"/>
             </w:rPr>
-            <m:t>max.kitöltés×2-(telj.</m:t>
-          </m:r>
-          <m:r>
-            <w:rPr>
-              <w:rFonts w:ascii="Cambria Math" w:hAnsi="Cambria Math"/>
-            </w:rPr>
-            <m:t xml:space="preserve">  </m:t>
-          </m:r>
-          <m:r>
-            <w:rPr>
-              <w:rFonts w:ascii="Cambria Math" w:hAnsi="Cambria Math"/>
-            </w:rPr>
-            <m:t>×</m:t>
+            <m:t>max.kitöltés×2-(telj.  ×</m:t>
           </m:r>
           <m:f>
             <m:fPr>
@@ -18933,6 +18911,9 @@
         <w:jc w:val="center"/>
       </w:pPr>
       <w:r>
+        <w:rPr>
+          <w:noProof/>
+        </w:rPr>
         <w:lastRenderedPageBreak/>
         <w:drawing>
           <wp:inline distT="0" distB="0" distL="0" distR="0" wp14:anchorId="03BC413D" wp14:editId="35C1FB27">
@@ -19005,6 +18986,9 @@
     </w:p>
     <w:p>
       <w:r>
+        <w:tab/>
+      </w:r>
+      <w:r>
         <w:t xml:space="preserve">A függvény további részei egy későbbi részben lesznek kifejtve. Ezt 100 </w:t>
       </w:r>
       <w:proofErr w:type="spellStart"/>
@@ -19103,9 +19087,2351 @@
       </w:r>
     </w:p>
     <w:p>
+      <w:pPr>
+        <w:pStyle w:val="Cmsor2"/>
+      </w:pPr>
+      <w:r>
+        <w:lastRenderedPageBreak/>
+        <w:t>A tűzgomb meg</w:t>
+      </w:r>
+      <w:r>
+        <w:t>ny</w:t>
+      </w:r>
+      <w:r>
+        <w:t>omása utáni szekvencia, a teljesítményszabályozás</w:t>
+      </w:r>
+    </w:p>
+    <w:p>
+      <w:r>
+        <w:tab/>
+      </w:r>
+      <w:r>
+        <w:t>Az eszköz fő funkciója a tankban levő fűtőszál felhevítése</w:t>
+      </w:r>
+      <w:r>
+        <w:t xml:space="preserve">. Ehhez egy szinkron feszültség csökkentő – növelő (továbbiakban </w:t>
+      </w:r>
+      <w:proofErr w:type="spellStart"/>
+      <w:r>
+        <w:t>buck-boost</w:t>
+      </w:r>
+      <w:proofErr w:type="spellEnd"/>
+      <w:r>
+        <w:t xml:space="preserve">) kapcsolást alkalmaztunk, amelynek segítségével egy állandónak tekinthető, bár változó bemeneti feszültségből képesek vagyunk egy folyamatosan változó kimeneti feszültség létrehozására. A szinkron üzemű </w:t>
+      </w:r>
+      <w:proofErr w:type="spellStart"/>
+      <w:r>
+        <w:t>buck-boost</w:t>
+      </w:r>
+      <w:proofErr w:type="spellEnd"/>
+      <w:r>
+        <w:t xml:space="preserve"> konverterek a hagyományosakkal ellentétben, </w:t>
+      </w:r>
+      <w:r>
+        <w:t>kettő helyett négy MOSFET-</w:t>
+      </w:r>
+      <w:proofErr w:type="spellStart"/>
+      <w:r>
+        <w:t>et</w:t>
+      </w:r>
+      <w:proofErr w:type="spellEnd"/>
+      <w:r>
+        <w:t xml:space="preserve"> tartalmaznak, és ez nagyban megnöveli azoknak a hatékonyságát. </w:t>
+      </w:r>
+    </w:p>
+    <w:p>
+      <w:pPr>
+        <w:jc w:val="center"/>
+      </w:pPr>
+      <w:r>
+        <w:rPr>
+          <w:noProof/>
+        </w:rPr>
+        <w:drawing>
+          <wp:inline distT="0" distB="0" distL="0" distR="0" wp14:anchorId="29D05130" wp14:editId="75114A81">
+            <wp:extent cx="5495925" cy="3667125"/>
+            <wp:effectExtent l="0" t="0" r="9525" b="9525"/>
+            <wp:docPr id="24" name="Kép 24"/>
+            <wp:cNvGraphicFramePr/>
+            <a:graphic xmlns:a="http://schemas.openxmlformats.org/drawingml/2006/main">
+              <a:graphicData uri="http://schemas.openxmlformats.org/drawingml/2006/picture">
+                <pic:pic xmlns:pic="http://schemas.openxmlformats.org/drawingml/2006/picture">
+                  <pic:nvPicPr>
+                    <pic:cNvPr id="24" name="Kép 24"/>
+                    <pic:cNvPicPr/>
+                  </pic:nvPicPr>
+                  <pic:blipFill>
+                    <a:blip r:embed="rId53"/>
+                    <a:stretch>
+                      <a:fillRect/>
+                    </a:stretch>
+                  </pic:blipFill>
+                  <pic:spPr>
+                    <a:xfrm>
+                      <a:off x="0" y="0"/>
+                      <a:ext cx="5495925" cy="3667125"/>
+                    </a:xfrm>
+                    <a:prstGeom prst="rect">
+                      <a:avLst/>
+                    </a:prstGeom>
+                  </pic:spPr>
+                </pic:pic>
+              </a:graphicData>
+            </a:graphic>
+          </wp:inline>
+        </w:drawing>
+      </w:r>
+    </w:p>
+    <w:p>
+      <w:pPr>
+        <w:jc w:val="center"/>
+        <w:rPr>
+          <w:u w:val="single"/>
+        </w:rPr>
+      </w:pPr>
+      <w:r>
+        <w:rPr>
+          <w:i/>
+          <w:iCs/>
+        </w:rPr>
+        <w:t xml:space="preserve">44.Ábra – Az általunk használt szinkron </w:t>
+      </w:r>
+      <w:proofErr w:type="spellStart"/>
+      <w:r>
+        <w:rPr>
+          <w:i/>
+          <w:iCs/>
+        </w:rPr>
+        <w:t>buck-boost</w:t>
+      </w:r>
+      <w:proofErr w:type="spellEnd"/>
+      <w:r>
+        <w:rPr>
+          <w:i/>
+          <w:iCs/>
+        </w:rPr>
+        <w:t xml:space="preserve"> konverter, méretezve</w:t>
+      </w:r>
+      <w:r>
+        <w:rPr>
+          <w:i/>
+          <w:iCs/>
+        </w:rPr>
+        <w:t xml:space="preserve">, és a MOSFET vezérlők, valamint az árammérő </w:t>
+      </w:r>
+      <w:proofErr w:type="gramStart"/>
+      <w:r>
+        <w:rPr>
+          <w:i/>
+          <w:iCs/>
+        </w:rPr>
+        <w:t>IC</w:t>
+      </w:r>
+      <w:r>
+        <w:rPr>
+          <w:u w:val="single"/>
+        </w:rPr>
+        <w:t>[</w:t>
+      </w:r>
+      <w:proofErr w:type="gramEnd"/>
+      <w:r>
+        <w:rPr>
+          <w:u w:val="single"/>
+        </w:rPr>
+        <w:t>18]</w:t>
+      </w:r>
+    </w:p>
+    <w:p>
+      <w:r>
+        <w:tab/>
+      </w:r>
+      <w:r>
+        <w:t xml:space="preserve">A kapcsolásban szereplő NMOS FET-ek ki-és bekapcsolásával lehet elérni azt, hogy a bemeneti feszültség egy meghatározott értékre nőjön, vagy csökkenjen. </w:t>
+      </w:r>
+      <w:r>
+        <w:t xml:space="preserve">Mivel ezeknek a </w:t>
+      </w:r>
+      <w:proofErr w:type="spellStart"/>
+      <w:r>
+        <w:t>MOSFETeknek</w:t>
+      </w:r>
+      <w:proofErr w:type="spellEnd"/>
+      <w:r>
+        <w:t xml:space="preserve"> a kapcsolási feszültsége 12V, ezért szükség volt még két MOSFET vezérlő IC-re is, amelyek </w:t>
+      </w:r>
+      <w:r>
+        <w:t xml:space="preserve">előállítják ezt a feszültséget, valamint mivel van egy magas és egy alacsony kimenetük, ezért biztosítják azt, hogy az ellenütemben vezérelni kívánt MOSFET-ek esetén ne legyen arra lehetőség, hogy azok egyszerre nyitva, valamint egyszerre zárva vannak. A vezérlő IC-k bemenete egy-egy </w:t>
+      </w:r>
+      <w:proofErr w:type="spellStart"/>
+      <w:r>
+        <w:t>pwm</w:t>
+      </w:r>
+      <w:proofErr w:type="spellEnd"/>
+      <w:r>
+        <w:t xml:space="preserve"> jel, valamint egy-egy engedélyező jel.</w:t>
+      </w:r>
+    </w:p>
+    <w:p>
+      <w:r>
+        <w:t xml:space="preserve">Az árammérő IC egy söntön keresztül méri az azon átfolyó áramot, és azt egy maximum 1100mV-os feszültséggé alakítja, melyet így egy ADC lábon az ESP32 vissza tud mérni, a </w:t>
+      </w:r>
+      <w:r>
+        <w:lastRenderedPageBreak/>
+        <w:t>kimeneti és a bemeneti feszültség egy-egy feszültségosztó kapcsolással van leosztva úgy, hogy a maximális mikrovezérlő lábán eső feszültség ne haladja meg az 1100mV-ot.[18]</w:t>
+      </w:r>
+    </w:p>
+    <w:p>
+      <w:r>
+        <w:tab/>
+        <w:t xml:space="preserve">A fenti információk birtokában készítettem el a szoftvert, pontosabban azt a függvényt, amely a teljesítményszabályozást megvalósítja. Ez az úgynevezett </w:t>
+      </w:r>
+      <w:proofErr w:type="spellStart"/>
+      <w:r>
+        <w:rPr>
+          <w:i/>
+          <w:iCs/>
+        </w:rPr>
+        <w:t>telj_</w:t>
+      </w:r>
+      <w:proofErr w:type="gramStart"/>
+      <w:r>
+        <w:rPr>
+          <w:i/>
+          <w:iCs/>
+        </w:rPr>
+        <w:t>szabalyozas</w:t>
+      </w:r>
+      <w:proofErr w:type="spellEnd"/>
+      <w:r>
+        <w:rPr>
+          <w:i/>
+          <w:iCs/>
+        </w:rPr>
+        <w:t>(</w:t>
+      </w:r>
+      <w:proofErr w:type="gramEnd"/>
+      <w:r>
+        <w:rPr>
+          <w:i/>
+          <w:iCs/>
+        </w:rPr>
+        <w:t xml:space="preserve">); </w:t>
+      </w:r>
+      <w:r>
+        <w:t>függvény.</w:t>
+      </w:r>
+    </w:p>
+    <w:p>
+      <w:pPr>
+        <w:pStyle w:val="Cmsor3"/>
+      </w:pPr>
+      <w:r>
+        <w:t xml:space="preserve">A </w:t>
+      </w:r>
+      <w:proofErr w:type="spellStart"/>
+      <w:r>
+        <w:rPr>
+          <w:i/>
+          <w:iCs/>
+        </w:rPr>
+        <w:t>telj_</w:t>
+      </w:r>
+      <w:proofErr w:type="gramStart"/>
+      <w:r>
+        <w:rPr>
+          <w:i/>
+          <w:iCs/>
+        </w:rPr>
+        <w:t>szabalyozas</w:t>
+      </w:r>
+      <w:proofErr w:type="spellEnd"/>
+      <w:r>
+        <w:rPr>
+          <w:i/>
+          <w:iCs/>
+        </w:rPr>
+        <w:t>(</w:t>
+      </w:r>
+      <w:proofErr w:type="gramEnd"/>
+      <w:r>
+        <w:rPr>
+          <w:i/>
+          <w:iCs/>
+        </w:rPr>
+        <w:t xml:space="preserve">); </w:t>
+      </w:r>
+      <w:r>
+        <w:t>függvény leírása</w:t>
+      </w:r>
+    </w:p>
+    <w:p>
+      <w:r>
+        <w:tab/>
+        <w:t xml:space="preserve">A függvény működéséhez először a, már 8.4 és 8.2 részben kifejtett, </w:t>
+      </w:r>
+      <w:proofErr w:type="spellStart"/>
+      <w:r>
+        <w:t>pwm</w:t>
+      </w:r>
+      <w:proofErr w:type="spellEnd"/>
+      <w:r>
+        <w:t xml:space="preserve"> generátor és ADC lábakat kellett inicializálnom, valamint a szükséges értékeket definiálnom és a függvényhez szükséges változókat létrehoznom. </w:t>
+      </w:r>
+    </w:p>
+    <w:p>
+      <w:r>
+        <w:t xml:space="preserve">A </w:t>
+      </w:r>
+      <w:proofErr w:type="spellStart"/>
+      <w:r>
+        <w:t>pwm</w:t>
+      </w:r>
+      <w:proofErr w:type="spellEnd"/>
+      <w:r>
+        <w:t xml:space="preserve"> generátorhoz használt időzítő jelen esetben a 0 sorszámú, és ez magas sebességű módba lett állítva, ugyanis itt fontos a gyors reakcióidő. A </w:t>
+      </w:r>
+      <w:proofErr w:type="spellStart"/>
+      <w:r>
+        <w:t>pwm</w:t>
+      </w:r>
+      <w:proofErr w:type="spellEnd"/>
+      <w:r>
+        <w:t xml:space="preserve"> jel kiadására szolgáló két csatorna itt a 0 és 1-es, amelyek rendre a 25-ös és a 26-os GPIO lábhoz vannak csatlakoztatva. A kapcsolás méretezéséből adódóan, a kapcsolási frekvenciát 500kHz-re kellett állítanom, azonban így a kitöltési tényező felbontása maximálisan 7 bit lehet, azonban ez elegendő a </w:t>
+      </w:r>
+      <w:proofErr w:type="spellStart"/>
+      <w:r>
+        <w:t>wattonkénti</w:t>
+      </w:r>
+      <w:proofErr w:type="spellEnd"/>
+      <w:r>
+        <w:t xml:space="preserve"> állításhoz.</w:t>
+      </w:r>
+    </w:p>
+    <w:p>
+      <w:pPr>
+        <w:jc w:val="center"/>
+      </w:pPr>
+      <w:r>
+        <w:drawing>
+          <wp:inline distT="0" distB="0" distL="0" distR="0" wp14:anchorId="11D66AC6" wp14:editId="6878A466">
+            <wp:extent cx="2524125" cy="879416"/>
+            <wp:effectExtent l="0" t="0" r="0" b="0"/>
+            <wp:docPr id="50" name="Kép 50"/>
+            <wp:cNvGraphicFramePr>
+              <a:graphicFrameLocks xmlns:a="http://schemas.openxmlformats.org/drawingml/2006/main" noChangeAspect="1"/>
+            </wp:cNvGraphicFramePr>
+            <a:graphic xmlns:a="http://schemas.openxmlformats.org/drawingml/2006/main">
+              <a:graphicData uri="http://schemas.openxmlformats.org/drawingml/2006/picture">
+                <pic:pic xmlns:pic="http://schemas.openxmlformats.org/drawingml/2006/picture">
+                  <pic:nvPicPr>
+                    <pic:cNvPr id="1" name=""/>
+                    <pic:cNvPicPr/>
+                  </pic:nvPicPr>
+                  <pic:blipFill>
+                    <a:blip r:embed="rId54"/>
+                    <a:stretch>
+                      <a:fillRect/>
+                    </a:stretch>
+                  </pic:blipFill>
+                  <pic:spPr>
+                    <a:xfrm>
+                      <a:off x="0" y="0"/>
+                      <a:ext cx="2625666" cy="914793"/>
+                    </a:xfrm>
+                    <a:prstGeom prst="rect">
+                      <a:avLst/>
+                    </a:prstGeom>
+                  </pic:spPr>
+                </pic:pic>
+              </a:graphicData>
+            </a:graphic>
+          </wp:inline>
+        </w:drawing>
+      </w:r>
+      <w:r>
+        <w:drawing>
+          <wp:inline distT="0" distB="0" distL="0" distR="0" wp14:anchorId="7A0DA039" wp14:editId="1FF63AD5">
+            <wp:extent cx="2949962" cy="1304925"/>
+            <wp:effectExtent l="0" t="0" r="3175" b="0"/>
+            <wp:docPr id="49" name="Kép 49"/>
+            <wp:cNvGraphicFramePr>
+              <a:graphicFrameLocks xmlns:a="http://schemas.openxmlformats.org/drawingml/2006/main" noChangeAspect="1"/>
+            </wp:cNvGraphicFramePr>
+            <a:graphic xmlns:a="http://schemas.openxmlformats.org/drawingml/2006/main">
+              <a:graphicData uri="http://schemas.openxmlformats.org/drawingml/2006/picture">
+                <pic:pic xmlns:pic="http://schemas.openxmlformats.org/drawingml/2006/picture">
+                  <pic:nvPicPr>
+                    <pic:cNvPr id="1" name=""/>
+                    <pic:cNvPicPr/>
+                  </pic:nvPicPr>
+                  <pic:blipFill>
+                    <a:blip r:embed="rId55"/>
+                    <a:stretch>
+                      <a:fillRect/>
+                    </a:stretch>
+                  </pic:blipFill>
+                  <pic:spPr>
+                    <a:xfrm>
+                      <a:off x="0" y="0"/>
+                      <a:ext cx="3129424" cy="1384310"/>
+                    </a:xfrm>
+                    <a:prstGeom prst="rect">
+                      <a:avLst/>
+                    </a:prstGeom>
+                  </pic:spPr>
+                </pic:pic>
+              </a:graphicData>
+            </a:graphic>
+          </wp:inline>
+        </w:drawing>
+      </w:r>
+    </w:p>
+    <w:p>
+      <w:pPr>
+        <w:jc w:val="center"/>
+        <w:rPr>
+          <w:i/>
+          <w:iCs/>
+        </w:rPr>
+      </w:pPr>
+      <w:r>
+        <w:rPr>
+          <w:i/>
+          <w:iCs/>
+        </w:rPr>
+        <w:t xml:space="preserve">45.Ábra – A </w:t>
+      </w:r>
+      <w:proofErr w:type="spellStart"/>
+      <w:r>
+        <w:rPr>
+          <w:i/>
+          <w:iCs/>
+        </w:rPr>
+        <w:t>pwm</w:t>
+      </w:r>
+      <w:proofErr w:type="spellEnd"/>
+      <w:r>
+        <w:rPr>
+          <w:i/>
+          <w:iCs/>
+        </w:rPr>
+        <w:t xml:space="preserve"> jelhez szükséges definíciók és a változók létrehozása a mérésekhez és számításokhoz</w:t>
+      </w:r>
+    </w:p>
+    <w:p>
+      <w:r>
+        <w:tab/>
+        <w:t xml:space="preserve">Létrehoztam egy </w:t>
+      </w:r>
+      <w:proofErr w:type="spellStart"/>
+      <w:r>
+        <w:rPr>
+          <w:i/>
+          <w:iCs/>
+        </w:rPr>
+        <w:t>ledc_timer_config_t</w:t>
+      </w:r>
+      <w:proofErr w:type="spellEnd"/>
+      <w:r>
+        <w:t xml:space="preserve"> típusú változót </w:t>
+      </w:r>
+      <w:proofErr w:type="spellStart"/>
+      <w:r>
+        <w:rPr>
+          <w:i/>
+          <w:iCs/>
+        </w:rPr>
+        <w:t>ledc_timer</w:t>
+      </w:r>
+      <w:proofErr w:type="spellEnd"/>
+      <w:r>
+        <w:rPr>
+          <w:i/>
+          <w:iCs/>
+        </w:rPr>
+        <w:t xml:space="preserve"> </w:t>
+      </w:r>
+      <w:r>
+        <w:t xml:space="preserve">néven, amelyben megadtam a 8.4 részben már kifejtett értékeket, valamint a frekvenciát beállítottam 500kHz-re és a kitöltés felbontását 7 bitre. Ez után a </w:t>
+      </w:r>
+      <w:proofErr w:type="spellStart"/>
+      <w:r>
+        <w:rPr>
+          <w:i/>
+          <w:iCs/>
+        </w:rPr>
+        <w:t>telj_</w:t>
+      </w:r>
+      <w:proofErr w:type="gramStart"/>
+      <w:r>
+        <w:rPr>
+          <w:i/>
+          <w:iCs/>
+        </w:rPr>
+        <w:t>szabalyozas</w:t>
+      </w:r>
+      <w:proofErr w:type="spellEnd"/>
+      <w:r>
+        <w:rPr>
+          <w:i/>
+          <w:iCs/>
+        </w:rPr>
+        <w:t>(</w:t>
+      </w:r>
+      <w:proofErr w:type="gramEnd"/>
+      <w:r>
+        <w:rPr>
+          <w:i/>
+          <w:iCs/>
+        </w:rPr>
+        <w:t xml:space="preserve">); </w:t>
+      </w:r>
+      <w:r>
+        <w:t xml:space="preserve">függvényben meghívtam a </w:t>
+      </w:r>
+      <w:proofErr w:type="spellStart"/>
+      <w:r>
+        <w:rPr>
+          <w:i/>
+          <w:iCs/>
+        </w:rPr>
+        <w:t>ledc_timer_config</w:t>
+      </w:r>
+      <w:proofErr w:type="spellEnd"/>
+      <w:r>
+        <w:rPr>
+          <w:i/>
+          <w:iCs/>
+        </w:rPr>
+        <w:t xml:space="preserve">(); </w:t>
+      </w:r>
+      <w:r>
+        <w:t xml:space="preserve">függvényt, amivel beállítottam a </w:t>
+      </w:r>
+      <w:proofErr w:type="spellStart"/>
+      <w:r>
+        <w:t>pwm</w:t>
+      </w:r>
+      <w:proofErr w:type="spellEnd"/>
+      <w:r>
+        <w:t xml:space="preserve"> időzítőjét ezekre a beállításokra. Miután ez megtörtént szintén létre </w:t>
+      </w:r>
+      <w:proofErr w:type="gramStart"/>
+      <w:r>
+        <w:t>kellett</w:t>
+      </w:r>
+      <w:proofErr w:type="gramEnd"/>
+      <w:r>
+        <w:t xml:space="preserve"> hogy hozzak két </w:t>
+      </w:r>
+      <w:proofErr w:type="spellStart"/>
+      <w:r>
+        <w:rPr>
+          <w:i/>
+          <w:iCs/>
+        </w:rPr>
+        <w:t>ledc_channel_config_t</w:t>
+      </w:r>
+      <w:proofErr w:type="spellEnd"/>
+      <w:r>
+        <w:t xml:space="preserve"> típusú változót, az egyik a </w:t>
+      </w:r>
+      <w:proofErr w:type="spellStart"/>
+      <w:r>
+        <w:rPr>
+          <w:i/>
+          <w:iCs/>
+        </w:rPr>
+        <w:t>buck_pwm</w:t>
+      </w:r>
+      <w:proofErr w:type="spellEnd"/>
+      <w:r>
+        <w:t xml:space="preserve"> nevet kapta, és ez fogja vezérelni a </w:t>
+      </w:r>
+      <w:r>
+        <w:rPr>
+          <w:i/>
+          <w:iCs/>
+        </w:rPr>
+        <w:t>44.Ábrán</w:t>
+      </w:r>
+      <w:r>
+        <w:t>ak a bal oldalán látható MOSFET vezérlő IC-t, és így a feszültségcsökkentő kapcsoláshoz használt két MOSFET-</w:t>
+      </w:r>
+      <w:proofErr w:type="spellStart"/>
+      <w:r>
+        <w:t>et</w:t>
+      </w:r>
+      <w:proofErr w:type="spellEnd"/>
+      <w:r>
+        <w:t xml:space="preserve">. A másik változó a </w:t>
+      </w:r>
+      <w:proofErr w:type="spellStart"/>
+      <w:r>
+        <w:rPr>
+          <w:i/>
+          <w:iCs/>
+        </w:rPr>
+        <w:t>boost_pwm</w:t>
+      </w:r>
+      <w:proofErr w:type="spellEnd"/>
+      <w:r>
+        <w:t xml:space="preserve"> jelet kapta, amely a másik vezérlőt és két MOSFET-</w:t>
+      </w:r>
+      <w:proofErr w:type="spellStart"/>
+      <w:r>
+        <w:t>et</w:t>
+      </w:r>
+      <w:proofErr w:type="spellEnd"/>
+      <w:r>
+        <w:t xml:space="preserve"> vezérli majd.</w:t>
+      </w:r>
+    </w:p>
+    <w:p>
+      <w:r>
+        <w:t xml:space="preserve">A </w:t>
+      </w:r>
+      <w:proofErr w:type="spellStart"/>
+      <w:r>
+        <w:rPr>
+          <w:i/>
+          <w:iCs/>
+        </w:rPr>
+        <w:t>buck_pwm</w:t>
+      </w:r>
+      <w:proofErr w:type="spellEnd"/>
+      <w:r>
+        <w:t xml:space="preserve"> csatornát úgy állítottam be, hogy az alapértelmezett kitöltése az legyen 42 értékű, azaz ~33%-os kitöltésű,</w:t>
+      </w:r>
+      <w:r>
+        <w:t xml:space="preserve"> míg a </w:t>
+      </w:r>
+      <w:proofErr w:type="spellStart"/>
+      <w:r>
+        <w:rPr>
+          <w:i/>
+          <w:iCs/>
+        </w:rPr>
+        <w:t>boost_pwm</w:t>
+      </w:r>
+      <w:proofErr w:type="spellEnd"/>
+      <w:r>
+        <w:rPr>
+          <w:i/>
+          <w:iCs/>
+        </w:rPr>
+        <w:t xml:space="preserve"> </w:t>
+      </w:r>
+      <w:r>
+        <w:t xml:space="preserve">0 értéket kap, </w:t>
+      </w:r>
+      <w:r>
+        <w:t xml:space="preserve">így amikor </w:t>
+      </w:r>
+      <w:proofErr w:type="spellStart"/>
+      <w:r>
+        <w:t>meghívódik</w:t>
+      </w:r>
+      <w:proofErr w:type="spellEnd"/>
+      <w:r>
+        <w:t xml:space="preserve"> ez </w:t>
+      </w:r>
+      <w:r>
+        <w:lastRenderedPageBreak/>
+        <w:t xml:space="preserve">a függvény és </w:t>
+      </w:r>
+      <w:r>
+        <w:t xml:space="preserve">a </w:t>
+      </w:r>
+      <w:proofErr w:type="spellStart"/>
+      <w:r>
+        <w:rPr>
+          <w:i/>
+          <w:iCs/>
+        </w:rPr>
+        <w:t>ledc_channel_</w:t>
+      </w:r>
+      <w:proofErr w:type="gramStart"/>
+      <w:r>
+        <w:rPr>
+          <w:i/>
+          <w:iCs/>
+        </w:rPr>
+        <w:t>config</w:t>
+      </w:r>
+      <w:proofErr w:type="spellEnd"/>
+      <w:r>
+        <w:rPr>
+          <w:i/>
+          <w:iCs/>
+        </w:rPr>
+        <w:t>(</w:t>
+      </w:r>
+      <w:proofErr w:type="gramEnd"/>
+      <w:r>
+        <w:rPr>
+          <w:i/>
+          <w:iCs/>
+        </w:rPr>
+        <w:t>);</w:t>
+      </w:r>
+      <w:r>
+        <w:t xml:space="preserve"> függvények beállítják a két </w:t>
+      </w:r>
+      <w:proofErr w:type="spellStart"/>
+      <w:r>
+        <w:t>pwm</w:t>
+      </w:r>
+      <w:proofErr w:type="spellEnd"/>
+      <w:r>
+        <w:t xml:space="preserve"> csatornát</w:t>
+      </w:r>
+      <w:r>
+        <w:t xml:space="preserve">, a </w:t>
+      </w:r>
+      <w:proofErr w:type="spellStart"/>
+      <w:r>
+        <w:t>buck-boost</w:t>
+      </w:r>
+      <w:proofErr w:type="spellEnd"/>
+      <w:r>
+        <w:t xml:space="preserve"> konverter egy körülbelül 1,4V feszültséget fog előállítani a kimeneten. Erre azért van szükség, mivel így lesz egy kezdeti visszamérhető feszültség és áramerősség érték, amelynek segítségével ki tudjuk számolni a fűtőszál ellenállását. </w:t>
+      </w:r>
+      <w:r>
+        <w:t>Ezek a függvény meghívásakor csak egyszer fognak lefutni, ezzel beállítva a kívánt értékeket.</w:t>
+      </w:r>
+    </w:p>
+    <w:p>
+      <w:pPr>
+        <w:jc w:val="center"/>
+      </w:pPr>
+      <w:r>
+        <w:drawing>
+          <wp:inline distT="0" distB="0" distL="0" distR="0" wp14:anchorId="07DF491C" wp14:editId="59B22705">
+            <wp:extent cx="5543550" cy="3138805"/>
+            <wp:effectExtent l="0" t="0" r="0" b="4445"/>
+            <wp:docPr id="51" name="Kép 51"/>
+            <wp:cNvGraphicFramePr>
+              <a:graphicFrameLocks xmlns:a="http://schemas.openxmlformats.org/drawingml/2006/main" noChangeAspect="1"/>
+            </wp:cNvGraphicFramePr>
+            <a:graphic xmlns:a="http://schemas.openxmlformats.org/drawingml/2006/main">
+              <a:graphicData uri="http://schemas.openxmlformats.org/drawingml/2006/picture">
+                <pic:pic xmlns:pic="http://schemas.openxmlformats.org/drawingml/2006/picture">
+                  <pic:nvPicPr>
+                    <pic:cNvPr id="1" name=""/>
+                    <pic:cNvPicPr/>
+                  </pic:nvPicPr>
+                  <pic:blipFill>
+                    <a:blip r:embed="rId56"/>
+                    <a:stretch>
+                      <a:fillRect/>
+                    </a:stretch>
+                  </pic:blipFill>
+                  <pic:spPr>
+                    <a:xfrm>
+                      <a:off x="0" y="0"/>
+                      <a:ext cx="5543550" cy="3138805"/>
+                    </a:xfrm>
+                    <a:prstGeom prst="rect">
+                      <a:avLst/>
+                    </a:prstGeom>
+                  </pic:spPr>
+                </pic:pic>
+              </a:graphicData>
+            </a:graphic>
+          </wp:inline>
+        </w:drawing>
+      </w:r>
+    </w:p>
+    <w:p>
+      <w:pPr>
+        <w:jc w:val="center"/>
+        <w:rPr>
+          <w:i/>
+          <w:iCs/>
+        </w:rPr>
+      </w:pPr>
+      <w:r>
+        <w:rPr>
+          <w:i/>
+          <w:iCs/>
+        </w:rPr>
+        <w:t xml:space="preserve">46.Ábra – A </w:t>
+      </w:r>
+      <w:proofErr w:type="spellStart"/>
+      <w:r>
+        <w:rPr>
+          <w:i/>
+          <w:iCs/>
+        </w:rPr>
+        <w:t>telj_</w:t>
+      </w:r>
+      <w:proofErr w:type="gramStart"/>
+      <w:r>
+        <w:rPr>
+          <w:i/>
+          <w:iCs/>
+        </w:rPr>
+        <w:t>szabalyozas</w:t>
+      </w:r>
+      <w:proofErr w:type="spellEnd"/>
+      <w:r>
+        <w:rPr>
+          <w:i/>
+          <w:iCs/>
+        </w:rPr>
+        <w:t>(</w:t>
+      </w:r>
+      <w:proofErr w:type="gramEnd"/>
+      <w:r>
+        <w:rPr>
+          <w:i/>
+          <w:iCs/>
+        </w:rPr>
+        <w:t xml:space="preserve">); függvény egyszer lefutó részei, a </w:t>
+      </w:r>
+      <w:proofErr w:type="spellStart"/>
+      <w:r>
+        <w:rPr>
+          <w:i/>
+          <w:iCs/>
+        </w:rPr>
+        <w:t>pwm</w:t>
+      </w:r>
+      <w:proofErr w:type="spellEnd"/>
+      <w:r>
+        <w:rPr>
+          <w:i/>
+          <w:iCs/>
+        </w:rPr>
+        <w:t xml:space="preserve"> generátor konfigurálása</w:t>
+      </w:r>
+    </w:p>
+    <w:p>
+      <w:r>
+        <w:tab/>
+      </w:r>
+      <w:r>
+        <w:t xml:space="preserve">Ezen függvények lefutása után lép be a függvény a </w:t>
+      </w:r>
+      <w:proofErr w:type="spellStart"/>
+      <w:r>
+        <w:rPr>
+          <w:i/>
+          <w:iCs/>
+        </w:rPr>
+        <w:t>while</w:t>
+      </w:r>
+      <w:proofErr w:type="spellEnd"/>
+      <w:r>
+        <w:t xml:space="preserve"> ciklusba, azaz ez után következik a 10 </w:t>
+      </w:r>
+      <w:proofErr w:type="spellStart"/>
+      <w:r>
+        <w:t>miliszekundumonként</w:t>
+      </w:r>
+      <w:proofErr w:type="spellEnd"/>
+      <w:r>
+        <w:t xml:space="preserve"> ciklikusan ismétlődő programrész.</w:t>
+      </w:r>
+      <w:r>
+        <w:t xml:space="preserve"> Itt először a program a 8.2 részben már bemutatott többszörös mintavételezési technikával megméri a három ADC lábon a kimeneti áramot, a kimeneti feszültséget, valamint az akkumulátor feszültségét és ezeket a mért értékeket beleírja az ezeknek létrehozott változókba, rendre az </w:t>
+      </w:r>
+      <w:proofErr w:type="spellStart"/>
+      <w:r>
+        <w:rPr>
+          <w:i/>
+          <w:iCs/>
+        </w:rPr>
+        <w:t>iout_raw</w:t>
+      </w:r>
+      <w:proofErr w:type="spellEnd"/>
+      <w:r>
+        <w:rPr>
+          <w:i/>
+          <w:iCs/>
+        </w:rPr>
+        <w:t xml:space="preserve">, </w:t>
+      </w:r>
+      <w:proofErr w:type="spellStart"/>
+      <w:r>
+        <w:rPr>
+          <w:i/>
+          <w:iCs/>
+        </w:rPr>
+        <w:t>vout_raw</w:t>
+      </w:r>
+      <w:proofErr w:type="spellEnd"/>
+      <w:r>
+        <w:rPr>
+          <w:i/>
+          <w:iCs/>
+        </w:rPr>
+        <w:t xml:space="preserve"> </w:t>
+      </w:r>
+      <w:r>
+        <w:t xml:space="preserve">és </w:t>
+      </w:r>
+      <w:proofErr w:type="spellStart"/>
+      <w:r>
+        <w:rPr>
+          <w:i/>
+          <w:iCs/>
+        </w:rPr>
+        <w:t>vbat_raw-ba</w:t>
+      </w:r>
+      <w:proofErr w:type="spellEnd"/>
+      <w:r>
+        <w:rPr>
+          <w:i/>
+          <w:iCs/>
+        </w:rPr>
+        <w:t>,</w:t>
+      </w:r>
+      <w:r>
+        <w:t xml:space="preserve"> majd ezeknek az értékét elosztja a vett minták számával, így visszakapva egy 0 és 4095 közötti nyers integer típusú értéket. Ha ez megtörtént, a program ezen nyers adatokat felhasználva rendre visszaszámolja a tényleges áram és feszültség értékeket, amelyet egy egyszerű arányossággal számol ki, és a kimenet egy Amper vagy egy Volt érték lesz, ezeket rendre beleírja az </w:t>
+      </w:r>
+      <w:proofErr w:type="spellStart"/>
+      <w:r>
+        <w:rPr>
+          <w:i/>
+          <w:iCs/>
+        </w:rPr>
+        <w:t>iout</w:t>
+      </w:r>
+      <w:proofErr w:type="spellEnd"/>
+      <w:r>
+        <w:rPr>
+          <w:i/>
+          <w:iCs/>
+        </w:rPr>
+        <w:t xml:space="preserve">, </w:t>
+      </w:r>
+      <w:proofErr w:type="spellStart"/>
+      <w:r>
+        <w:rPr>
+          <w:i/>
+          <w:iCs/>
+        </w:rPr>
+        <w:t>vout</w:t>
+      </w:r>
+      <w:proofErr w:type="spellEnd"/>
+      <w:r>
+        <w:rPr>
+          <w:i/>
+          <w:iCs/>
+        </w:rPr>
+        <w:t xml:space="preserve">, </w:t>
+      </w:r>
+      <w:r>
+        <w:t xml:space="preserve">és </w:t>
+      </w:r>
+      <w:proofErr w:type="spellStart"/>
+      <w:r>
+        <w:rPr>
+          <w:i/>
+          <w:iCs/>
+        </w:rPr>
+        <w:t>vbat</w:t>
+      </w:r>
+      <w:proofErr w:type="spellEnd"/>
+      <w:r>
+        <w:rPr>
+          <w:i/>
+          <w:iCs/>
+        </w:rPr>
+        <w:t xml:space="preserve"> </w:t>
+      </w:r>
+      <w:r>
+        <w:t>lebegőpontos(</w:t>
+      </w:r>
+      <w:proofErr w:type="spellStart"/>
+      <w:r>
+        <w:t>float</w:t>
+      </w:r>
+      <w:proofErr w:type="spellEnd"/>
+      <w:r>
+        <w:t xml:space="preserve">) típusú változókba. Ezek után, a kimeneti áram és feszültség értékekből a program egy egyszerű Ohm-törvénnyel visszaszámolja </w:t>
+      </w:r>
+      <w:r>
+        <w:t xml:space="preserve">a fűtőszál </w:t>
+      </w:r>
+      <w:r>
+        <w:t>ellenállás értékét</w:t>
+      </w:r>
+      <w:r>
+        <w:t xml:space="preserve"> Ohm-ban</w:t>
+      </w:r>
+      <w:r>
+        <w:t xml:space="preserve">, és ezt is beleírja az erre létrehozott lebegőpontos típusú </w:t>
+      </w:r>
+      <w:proofErr w:type="spellStart"/>
+      <w:r>
+        <w:rPr>
+          <w:i/>
+          <w:iCs/>
+        </w:rPr>
+        <w:t>Rload</w:t>
+      </w:r>
+      <w:proofErr w:type="spellEnd"/>
+      <w:r>
+        <w:t xml:space="preserve"> nevű változóba. </w:t>
+      </w:r>
+    </w:p>
+    <w:p>
+      <w:r>
+        <w:lastRenderedPageBreak/>
+        <w:t>Az ezt követő lépés az, hogy ki kell számolni a beállított teljesítmény eléréséhez szükséges feszültség értékét úgy, hogy az éppen aktuális ellenállását veszi figyelembe a fűtőszálnak. Ehhez a (7) képletet használjuk fel, amely a teljesítményszámítás képletének az átalakított verziója.</w:t>
+      </w:r>
+    </w:p>
+    <w:p>
+      <m:oMathPara>
+        <m:oMath>
+          <m:sSub>
+            <m:sSubPr>
+              <m:ctrlPr>
+                <w:rPr>
+                  <w:rFonts w:ascii="Cambria Math" w:hAnsi="Cambria Math"/>
+                  <w:i/>
+                </w:rPr>
+              </m:ctrlPr>
+            </m:sSubPr>
+            <m:e>
+              <m:r>
+                <w:rPr>
+                  <w:rFonts w:ascii="Cambria Math" w:hAnsi="Cambria Math"/>
+                </w:rPr>
+                <m:t>V</m:t>
+              </m:r>
+            </m:e>
+            <m:sub>
+              <m:r>
+                <w:rPr>
+                  <w:rFonts w:ascii="Cambria Math" w:hAnsi="Cambria Math"/>
+                </w:rPr>
+                <m:t>ki szám.</m:t>
+              </m:r>
+            </m:sub>
+          </m:sSub>
+          <m:r>
+            <w:rPr>
+              <w:rFonts w:ascii="Cambria Math" w:hAnsi="Cambria Math"/>
+            </w:rPr>
+            <m:t>=</m:t>
+          </m:r>
+          <m:rad>
+            <m:radPr>
+              <m:ctrlPr>
+                <w:rPr>
+                  <w:rFonts w:ascii="Cambria Math" w:hAnsi="Cambria Math"/>
+                  <w:i/>
+                </w:rPr>
+              </m:ctrlPr>
+            </m:radPr>
+            <m:deg>
+              <m:r>
+                <w:rPr>
+                  <w:rFonts w:ascii="Cambria Math" w:hAnsi="Cambria Math"/>
+                </w:rPr>
+                <m:t>2</m:t>
+              </m:r>
+            </m:deg>
+            <m:e>
+              <m:r>
+                <w:rPr>
+                  <w:rFonts w:ascii="Cambria Math" w:hAnsi="Cambria Math"/>
+                </w:rPr>
+                <m:t>P</m:t>
+              </m:r>
+            </m:e>
+          </m:rad>
+          <m:r>
+            <w:rPr>
+              <w:rFonts w:ascii="Cambria Math" w:hAnsi="Cambria Math"/>
+            </w:rPr>
+            <m:t>×</m:t>
+          </m:r>
+          <m:sSub>
+            <m:sSubPr>
+              <m:ctrlPr>
+                <w:rPr>
+                  <w:rFonts w:ascii="Cambria Math" w:hAnsi="Cambria Math"/>
+                  <w:i/>
+                </w:rPr>
+              </m:ctrlPr>
+            </m:sSubPr>
+            <m:e>
+              <m:r>
+                <w:rPr>
+                  <w:rFonts w:ascii="Cambria Math" w:hAnsi="Cambria Math"/>
+                </w:rPr>
+                <m:t>R</m:t>
+              </m:r>
+            </m:e>
+            <m:sub>
+              <m:r>
+                <w:rPr>
+                  <w:rFonts w:ascii="Cambria Math" w:hAnsi="Cambria Math"/>
+                </w:rPr>
+                <m:t>fűtőszál</m:t>
+              </m:r>
+            </m:sub>
+          </m:sSub>
+          <m:r>
+            <w:rPr>
+              <w:rFonts w:ascii="Cambria Math" w:hAnsi="Cambria Math"/>
+            </w:rPr>
+            <m:t xml:space="preserve"> (7)</m:t>
+          </m:r>
+        </m:oMath>
+      </m:oMathPara>
+    </w:p>
+    <w:p>
+      <w:r>
+        <w:t xml:space="preserve">Az így kapott feszültség értéket a </w:t>
+      </w:r>
+      <w:proofErr w:type="spellStart"/>
+      <w:r>
+        <w:rPr>
+          <w:i/>
+          <w:iCs/>
+        </w:rPr>
+        <w:t>Voutcalc</w:t>
+      </w:r>
+      <w:proofErr w:type="spellEnd"/>
+      <w:r>
+        <w:rPr>
+          <w:i/>
+          <w:iCs/>
+        </w:rPr>
+        <w:t xml:space="preserve"> </w:t>
+      </w:r>
+      <w:r>
+        <w:t>változóba mentem el, amely szintén lebegőpontos típusú.</w:t>
+      </w:r>
+    </w:p>
+    <w:p>
+      <w:pPr>
+        <w:jc w:val="center"/>
+      </w:pPr>
+      <w:r>
+        <w:drawing>
+          <wp:inline distT="0" distB="0" distL="0" distR="0" wp14:anchorId="61ED250B" wp14:editId="43B913C2">
+            <wp:extent cx="4514850" cy="2530488"/>
+            <wp:effectExtent l="0" t="0" r="0" b="3175"/>
+            <wp:docPr id="52" name="Kép 52"/>
+            <wp:cNvGraphicFramePr>
+              <a:graphicFrameLocks xmlns:a="http://schemas.openxmlformats.org/drawingml/2006/main" noChangeAspect="1"/>
+            </wp:cNvGraphicFramePr>
+            <a:graphic xmlns:a="http://schemas.openxmlformats.org/drawingml/2006/main">
+              <a:graphicData uri="http://schemas.openxmlformats.org/drawingml/2006/picture">
+                <pic:pic xmlns:pic="http://schemas.openxmlformats.org/drawingml/2006/picture">
+                  <pic:nvPicPr>
+                    <pic:cNvPr id="1" name=""/>
+                    <pic:cNvPicPr/>
+                  </pic:nvPicPr>
+                  <pic:blipFill>
+                    <a:blip r:embed="rId57"/>
+                    <a:stretch>
+                      <a:fillRect/>
+                    </a:stretch>
+                  </pic:blipFill>
+                  <pic:spPr>
+                    <a:xfrm>
+                      <a:off x="0" y="0"/>
+                      <a:ext cx="4533886" cy="2541157"/>
+                    </a:xfrm>
+                    <a:prstGeom prst="rect">
+                      <a:avLst/>
+                    </a:prstGeom>
+                  </pic:spPr>
+                </pic:pic>
+              </a:graphicData>
+            </a:graphic>
+          </wp:inline>
+        </w:drawing>
+      </w:r>
+    </w:p>
+    <w:p>
+      <w:pPr>
+        <w:jc w:val="center"/>
+        <w:rPr>
+          <w:i/>
+          <w:iCs/>
+        </w:rPr>
+      </w:pPr>
+      <w:r>
+        <w:rPr>
+          <w:i/>
+          <w:iCs/>
+        </w:rPr>
+        <w:t>47.Ábra – Az ADC lábakon való mérések, és a teljesítményszabályozáshoz szükséges számítások elvégzése</w:t>
+      </w:r>
+    </w:p>
+    <w:p>
+      <w:r>
+        <w:t xml:space="preserve">Ez után a függvény megvizsgálja, hogy az elérni kívánt feszültség érték kisebb, nagyobb vagy egyenlő az akkumulátor feszültségével, </w:t>
+      </w:r>
+      <w:proofErr w:type="gramStart"/>
+      <w:r>
+        <w:t>vagyis</w:t>
+      </w:r>
+      <w:proofErr w:type="gramEnd"/>
+      <w:r>
+        <w:t xml:space="preserve"> hogy</w:t>
+      </w:r>
+      <w:r>
+        <w:t xml:space="preserve"> a bemeneti</w:t>
+      </w:r>
+      <w:r>
+        <w:t xml:space="preserve"> </w:t>
+      </w:r>
+      <w:r>
+        <w:t xml:space="preserve">feszültség növelésére, csökkentésére vagy szinten tartására van-e szükségünk. Amennyiben csökkenteni szeretnénk, akkor a </w:t>
+      </w:r>
+      <w:proofErr w:type="spellStart"/>
+      <w:r>
+        <w:rPr>
+          <w:i/>
+          <w:iCs/>
+        </w:rPr>
+        <w:t>buck_pwm</w:t>
+      </w:r>
+      <w:proofErr w:type="spellEnd"/>
+      <w:r>
+        <w:rPr>
+          <w:i/>
+          <w:iCs/>
+        </w:rPr>
+        <w:t xml:space="preserve"> </w:t>
+      </w:r>
+      <w:r>
+        <w:t xml:space="preserve">csatorna kitöltési tényezőjének a változtatására van szükség, míg a </w:t>
+      </w:r>
+      <w:proofErr w:type="spellStart"/>
+      <w:r>
+        <w:rPr>
+          <w:i/>
+          <w:iCs/>
+        </w:rPr>
+        <w:t>boost_pwm</w:t>
+      </w:r>
+      <w:proofErr w:type="spellEnd"/>
+      <w:r>
+        <w:t xml:space="preserve"> csatorna folyamatosan 0 jelet kell, hogy kiadjon magából. Azt, hogy a kitöltési tényező hány százalékos kell legyen, azt a (8) képlet fogja meghatározni.</w:t>
+      </w:r>
+    </w:p>
+    <w:p>
+      <m:oMathPara>
+        <m:oMath>
+          <m:r>
+            <w:rPr>
+              <w:rFonts w:ascii="Cambria Math" w:hAnsi="Cambria Math"/>
+            </w:rPr>
+            <m:t>D=</m:t>
+          </m:r>
+          <m:f>
+            <m:fPr>
+              <m:ctrlPr>
+                <w:rPr>
+                  <w:rFonts w:ascii="Cambria Math" w:hAnsi="Cambria Math"/>
+                  <w:i/>
+                </w:rPr>
+              </m:ctrlPr>
+            </m:fPr>
+            <m:num>
+              <m:sSub>
+                <m:sSubPr>
+                  <m:ctrlPr>
+                    <w:rPr>
+                      <w:rFonts w:ascii="Cambria Math" w:hAnsi="Cambria Math"/>
+                      <w:i/>
+                    </w:rPr>
+                  </m:ctrlPr>
+                </m:sSubPr>
+                <m:e>
+                  <m:r>
+                    <w:rPr>
+                      <w:rFonts w:ascii="Cambria Math" w:hAnsi="Cambria Math"/>
+                    </w:rPr>
+                    <m:t>V</m:t>
+                  </m:r>
+                </m:e>
+                <m:sub>
+                  <m:r>
+                    <w:rPr>
+                      <w:rFonts w:ascii="Cambria Math" w:hAnsi="Cambria Math"/>
+                    </w:rPr>
+                    <m:t>ki</m:t>
+                  </m:r>
+                </m:sub>
+              </m:sSub>
+            </m:num>
+            <m:den>
+              <m:sSub>
+                <m:sSubPr>
+                  <m:ctrlPr>
+                    <w:rPr>
+                      <w:rFonts w:ascii="Cambria Math" w:hAnsi="Cambria Math"/>
+                      <w:i/>
+                    </w:rPr>
+                  </m:ctrlPr>
+                </m:sSubPr>
+                <m:e>
+                  <m:r>
+                    <w:rPr>
+                      <w:rFonts w:ascii="Cambria Math" w:hAnsi="Cambria Math"/>
+                    </w:rPr>
+                    <m:t>V</m:t>
+                  </m:r>
+                </m:e>
+                <m:sub>
+                  <m:r>
+                    <w:rPr>
+                      <w:rFonts w:ascii="Cambria Math" w:hAnsi="Cambria Math"/>
+                    </w:rPr>
+                    <m:t>be</m:t>
+                  </m:r>
+                </m:sub>
+              </m:sSub>
+            </m:den>
+          </m:f>
+          <m:r>
+            <w:rPr>
+              <w:rFonts w:ascii="Cambria Math" w:hAnsi="Cambria Math"/>
+            </w:rPr>
+            <m:t xml:space="preserve"> </m:t>
+          </m:r>
+          <m:d>
+            <m:dPr>
+              <m:ctrlPr>
+                <w:rPr>
+                  <w:rFonts w:ascii="Cambria Math" w:hAnsi="Cambria Math"/>
+                  <w:i/>
+                </w:rPr>
+              </m:ctrlPr>
+            </m:dPr>
+            <m:e>
+              <m:r>
+                <w:rPr>
+                  <w:rFonts w:ascii="Cambria Math" w:hAnsi="Cambria Math"/>
+                </w:rPr>
+                <m:t>8</m:t>
+              </m:r>
+            </m:e>
+          </m:d>
+          <m:r>
+            <w:rPr>
+              <w:rFonts w:ascii="Cambria Math" w:hAnsi="Cambria Math"/>
+            </w:rPr>
+            <m:t>,  D=1-</m:t>
+          </m:r>
+          <m:d>
+            <m:dPr>
+              <m:ctrlPr>
+                <w:rPr>
+                  <w:rFonts w:ascii="Cambria Math" w:hAnsi="Cambria Math"/>
+                  <w:i/>
+                </w:rPr>
+              </m:ctrlPr>
+            </m:dPr>
+            <m:e>
+              <m:f>
+                <m:fPr>
+                  <m:ctrlPr>
+                    <w:rPr>
+                      <w:rFonts w:ascii="Cambria Math" w:hAnsi="Cambria Math"/>
+                      <w:i/>
+                    </w:rPr>
+                  </m:ctrlPr>
+                </m:fPr>
+                <m:num>
+                  <m:sSub>
+                    <m:sSubPr>
+                      <m:ctrlPr>
+                        <w:rPr>
+                          <w:rFonts w:ascii="Cambria Math" w:hAnsi="Cambria Math"/>
+                          <w:i/>
+                        </w:rPr>
+                      </m:ctrlPr>
+                    </m:sSubPr>
+                    <m:e>
+                      <m:r>
+                        <w:rPr>
+                          <w:rFonts w:ascii="Cambria Math" w:hAnsi="Cambria Math"/>
+                        </w:rPr>
+                        <m:t>V</m:t>
+                      </m:r>
+                    </m:e>
+                    <m:sub>
+                      <m:r>
+                        <w:rPr>
+                          <w:rFonts w:ascii="Cambria Math" w:hAnsi="Cambria Math"/>
+                        </w:rPr>
+                        <m:t>be</m:t>
+                      </m:r>
+                    </m:sub>
+                  </m:sSub>
+                </m:num>
+                <m:den>
+                  <m:sSub>
+                    <m:sSubPr>
+                      <m:ctrlPr>
+                        <w:rPr>
+                          <w:rFonts w:ascii="Cambria Math" w:hAnsi="Cambria Math"/>
+                          <w:i/>
+                        </w:rPr>
+                      </m:ctrlPr>
+                    </m:sSubPr>
+                    <m:e>
+                      <m:r>
+                        <w:rPr>
+                          <w:rFonts w:ascii="Cambria Math" w:hAnsi="Cambria Math"/>
+                        </w:rPr>
+                        <m:t>V</m:t>
+                      </m:r>
+                    </m:e>
+                    <m:sub>
+                      <m:r>
+                        <w:rPr>
+                          <w:rFonts w:ascii="Cambria Math" w:hAnsi="Cambria Math"/>
+                        </w:rPr>
+                        <m:t>ki</m:t>
+                      </m:r>
+                    </m:sub>
+                  </m:sSub>
+                </m:den>
+              </m:f>
+            </m:e>
+          </m:d>
+          <m:r>
+            <w:rPr>
+              <w:rFonts w:ascii="Cambria Math" w:hAnsi="Cambria Math"/>
+            </w:rPr>
+            <m:t xml:space="preserve"> (9)</m:t>
+          </m:r>
+        </m:oMath>
+      </m:oMathPara>
+    </w:p>
+    <w:p>
+      <w:r>
+        <w:t>Ez a képlet egy 0 és 1 közötti számot fog visszaadni, amelyet fel kell szorozni a maximális kitöltési tényező értékével. Mivel 7 bites a felbontása a kitöltési tényező változtatásának, ezért a kitöltés értéke 0 és 127 között változhat, így a kiszámított D értéket 127-tel kellett megszoroznom</w:t>
+      </w:r>
+      <w:r>
+        <w:t>.</w:t>
+      </w:r>
+    </w:p>
+    <w:p>
+      <w:r>
+        <w:t xml:space="preserve">Ha a bemeneti feszültséget növelni kívánjuk, akkor a </w:t>
+      </w:r>
+      <w:proofErr w:type="spellStart"/>
+      <w:r>
+        <w:rPr>
+          <w:i/>
+          <w:iCs/>
+        </w:rPr>
+        <w:t>boost_pwm</w:t>
+      </w:r>
+      <w:proofErr w:type="spellEnd"/>
+      <w:r>
+        <w:t xml:space="preserve"> csatorna kitöltési tényezőjét kell változtatni, és a </w:t>
+      </w:r>
+      <w:proofErr w:type="spellStart"/>
+      <w:r>
+        <w:rPr>
+          <w:i/>
+          <w:iCs/>
+        </w:rPr>
+        <w:t>buck_pwm</w:t>
+      </w:r>
+      <w:proofErr w:type="spellEnd"/>
+      <w:r>
+        <w:rPr>
+          <w:i/>
+          <w:iCs/>
+        </w:rPr>
+        <w:t xml:space="preserve"> </w:t>
+      </w:r>
+      <w:r>
+        <w:t xml:space="preserve">csatornát folyamatos 1-re állítani, azaz 127-es </w:t>
+      </w:r>
+      <w:r>
+        <w:lastRenderedPageBreak/>
+        <w:t xml:space="preserve">kitöltésre. A </w:t>
+      </w:r>
+      <w:proofErr w:type="spellStart"/>
+      <w:r>
+        <w:rPr>
+          <w:i/>
+          <w:iCs/>
+        </w:rPr>
+        <w:t>boost_pwm</w:t>
+      </w:r>
+      <w:proofErr w:type="spellEnd"/>
+      <w:r>
+        <w:t xml:space="preserve"> kitöltésének változtatását a (9) képlet írja le, és az azzal visszakapott 0 és 1 közötti értéket, melyet a </w:t>
+      </w:r>
+      <w:proofErr w:type="spellStart"/>
+      <w:r>
+        <w:rPr>
+          <w:i/>
+          <w:iCs/>
+        </w:rPr>
+        <w:t>dutypercent</w:t>
+      </w:r>
+      <w:proofErr w:type="spellEnd"/>
+      <w:r>
+        <w:t xml:space="preserve"> nevű változóba íratok bele, fel kell szorozni 127-tel, így visszakapva a szabályozáshoz szükséges értéket.</w:t>
+      </w:r>
+    </w:p>
+    <w:p>
+      <w:r>
+        <w:t xml:space="preserve">Ezeket a 8.4-es részben kifejtett </w:t>
+      </w:r>
+      <w:proofErr w:type="spellStart"/>
+      <w:r>
+        <w:rPr>
+          <w:i/>
+          <w:iCs/>
+        </w:rPr>
+        <w:t>ledc_set_</w:t>
+      </w:r>
+      <w:proofErr w:type="gramStart"/>
+      <w:r>
+        <w:rPr>
+          <w:i/>
+          <w:iCs/>
+        </w:rPr>
+        <w:t>duty</w:t>
+      </w:r>
+      <w:proofErr w:type="spellEnd"/>
+      <w:r>
+        <w:rPr>
+          <w:i/>
+          <w:iCs/>
+        </w:rPr>
+        <w:t>(</w:t>
+      </w:r>
+      <w:proofErr w:type="gramEnd"/>
+      <w:r>
+        <w:rPr>
+          <w:i/>
+          <w:iCs/>
+        </w:rPr>
+        <w:t xml:space="preserve">); </w:t>
+      </w:r>
+      <w:r>
+        <w:t xml:space="preserve">és </w:t>
+      </w:r>
+      <w:proofErr w:type="spellStart"/>
+      <w:r>
+        <w:rPr>
+          <w:i/>
+          <w:iCs/>
+        </w:rPr>
+        <w:t>ledc_update_duty</w:t>
+      </w:r>
+      <w:proofErr w:type="spellEnd"/>
+      <w:r>
+        <w:rPr>
+          <w:i/>
+          <w:iCs/>
+        </w:rPr>
+        <w:t xml:space="preserve">(); </w:t>
+      </w:r>
+      <w:r>
+        <w:t>függvények kombinációjával állítom be az éppen változtatni kívánt csatornának.</w:t>
+      </w:r>
+    </w:p>
+    <w:p>
+      <w:pPr>
+        <w:jc w:val="center"/>
+      </w:pPr>
+      <w:r>
+        <w:drawing>
+          <wp:inline distT="0" distB="0" distL="0" distR="0" wp14:anchorId="6A74C5AB" wp14:editId="1A4A21EC">
+            <wp:extent cx="5543550" cy="2805430"/>
+            <wp:effectExtent l="0" t="0" r="0" b="0"/>
+            <wp:docPr id="53" name="Kép 53"/>
+            <wp:cNvGraphicFramePr>
+              <a:graphicFrameLocks xmlns:a="http://schemas.openxmlformats.org/drawingml/2006/main" noChangeAspect="1"/>
+            </wp:cNvGraphicFramePr>
+            <a:graphic xmlns:a="http://schemas.openxmlformats.org/drawingml/2006/main">
+              <a:graphicData uri="http://schemas.openxmlformats.org/drawingml/2006/picture">
+                <pic:pic xmlns:pic="http://schemas.openxmlformats.org/drawingml/2006/picture">
+                  <pic:nvPicPr>
+                    <pic:cNvPr id="1" name=""/>
+                    <pic:cNvPicPr/>
+                  </pic:nvPicPr>
+                  <pic:blipFill>
+                    <a:blip r:embed="rId58"/>
+                    <a:stretch>
+                      <a:fillRect/>
+                    </a:stretch>
+                  </pic:blipFill>
+                  <pic:spPr>
+                    <a:xfrm>
+                      <a:off x="0" y="0"/>
+                      <a:ext cx="5543550" cy="2805430"/>
+                    </a:xfrm>
+                    <a:prstGeom prst="rect">
+                      <a:avLst/>
+                    </a:prstGeom>
+                  </pic:spPr>
+                </pic:pic>
+              </a:graphicData>
+            </a:graphic>
+          </wp:inline>
+        </w:drawing>
+      </w:r>
+    </w:p>
+    <w:p>
+      <w:pPr>
+        <w:jc w:val="center"/>
+        <w:rPr>
+          <w:i/>
+          <w:iCs/>
+        </w:rPr>
+      </w:pPr>
+      <w:r>
+        <w:rPr>
+          <w:i/>
+          <w:iCs/>
+        </w:rPr>
+        <w:t xml:space="preserve">48.Ábra – A függvény megvizsgálja, hogy </w:t>
+      </w:r>
+      <w:r>
+        <w:rPr>
+          <w:i/>
+          <w:iCs/>
+        </w:rPr>
+        <w:t>növelni vagy csökkenteni kell a feszültséget és a megfelelő képlet alkalmazásával beállítja a kívánt kitöltési tényezőt.</w:t>
+      </w:r>
+    </w:p>
+    <w:p>
+      <w:r>
+        <w:t xml:space="preserve">A </w:t>
+      </w:r>
+      <w:proofErr w:type="spellStart"/>
+      <w:r>
+        <w:rPr>
+          <w:i/>
+          <w:iCs/>
+        </w:rPr>
+        <w:t>while</w:t>
+      </w:r>
+      <w:proofErr w:type="spellEnd"/>
+      <w:r>
+        <w:rPr>
+          <w:i/>
+          <w:iCs/>
+        </w:rPr>
+        <w:t xml:space="preserve"> </w:t>
+      </w:r>
+      <w:r>
+        <w:t xml:space="preserve">ciklus végén </w:t>
+      </w:r>
+      <w:r>
+        <w:t xml:space="preserve">ismét megtalálható a </w:t>
+      </w:r>
+      <w:proofErr w:type="spellStart"/>
+      <w:r>
+        <w:rPr>
+          <w:i/>
+          <w:iCs/>
+        </w:rPr>
+        <w:t>vTaskDelay</w:t>
+      </w:r>
+      <w:proofErr w:type="spellEnd"/>
+      <w:r>
+        <w:rPr>
+          <w:i/>
+          <w:iCs/>
+        </w:rPr>
+        <w:t>(</w:t>
+      </w:r>
+      <w:proofErr w:type="spellStart"/>
+      <w:r>
+        <w:rPr>
+          <w:i/>
+          <w:iCs/>
+        </w:rPr>
+        <w:t>pdMS_TO_</w:t>
+      </w:r>
+      <w:proofErr w:type="gramStart"/>
+      <w:r>
+        <w:rPr>
+          <w:i/>
+          <w:iCs/>
+        </w:rPr>
+        <w:t>TICKS</w:t>
+      </w:r>
+      <w:proofErr w:type="spellEnd"/>
+      <w:r>
+        <w:rPr>
+          <w:i/>
+          <w:iCs/>
+        </w:rPr>
+        <w:t>(</w:t>
+      </w:r>
+      <w:proofErr w:type="gramEnd"/>
+      <w:r>
+        <w:rPr>
+          <w:i/>
+          <w:iCs/>
+        </w:rPr>
+        <w:t>10));</w:t>
+      </w:r>
+      <w:r>
+        <w:t xml:space="preserve"> függvény, amely a </w:t>
+      </w:r>
+      <w:proofErr w:type="spellStart"/>
+      <w:r>
+        <w:t>FreeRTOS</w:t>
+      </w:r>
+      <w:proofErr w:type="spellEnd"/>
+      <w:r>
+        <w:t xml:space="preserve"> számára jelzi, hogy amíg a függvény feladatként létezik, 10 </w:t>
+      </w:r>
+      <w:proofErr w:type="spellStart"/>
+      <w:r>
+        <w:t>miliszekundumonként</w:t>
+      </w:r>
+      <w:proofErr w:type="spellEnd"/>
+      <w:r>
+        <w:t xml:space="preserve"> ismételje meg a futtatást.</w:t>
+      </w:r>
+    </w:p>
+    <w:p>
+      <w:pPr>
+        <w:pStyle w:val="Cmsor3"/>
+      </w:pPr>
+      <w:r>
+        <w:t xml:space="preserve">A függvény futtatása megszakítás hatására </w:t>
+      </w:r>
+    </w:p>
+    <w:p>
+      <w:r>
+        <w:tab/>
+        <w:t xml:space="preserve">A 8.3 részben kifejtettem, hogy a tűzgombhoz kapcsolt </w:t>
+      </w:r>
+      <w:proofErr w:type="spellStart"/>
+      <w:r>
+        <w:t>interrupt</w:t>
+      </w:r>
+      <w:proofErr w:type="spellEnd"/>
+      <w:r>
+        <w:t xml:space="preserve"> milyen folyamatokat indít el a gombnyomás hatására, azonban arra a részre nem tértem, hogy maga a hevítés hogyan valósul meg a megszakítás hatására.</w:t>
+      </w:r>
+    </w:p>
+    <w:p>
+      <w:r>
+        <w:t xml:space="preserve">Amikor az </w:t>
+      </w:r>
+      <w:proofErr w:type="spellStart"/>
+      <w:r>
+        <w:rPr>
+          <w:i/>
+          <w:iCs/>
+        </w:rPr>
+        <w:t>interrupt_</w:t>
+      </w:r>
+      <w:proofErr w:type="gramStart"/>
+      <w:r>
+        <w:rPr>
+          <w:i/>
+          <w:iCs/>
+        </w:rPr>
+        <w:t>kiertekelese</w:t>
+      </w:r>
+      <w:proofErr w:type="spellEnd"/>
+      <w:r>
+        <w:rPr>
+          <w:i/>
+          <w:iCs/>
+        </w:rPr>
+        <w:t>(</w:t>
+      </w:r>
+      <w:proofErr w:type="gramEnd"/>
+      <w:r>
+        <w:rPr>
+          <w:i/>
+          <w:iCs/>
+        </w:rPr>
+        <w:t>);</w:t>
+      </w:r>
+      <w:r>
+        <w:t xml:space="preserve"> függvény kap egy megszakítást a tűzgombról, akkor megnézi a gomb pillanatnyi értékét. Ha ez az érték „megnyomott”, azaz 0, akkor egy </w:t>
+      </w:r>
+      <w:proofErr w:type="spellStart"/>
+      <w:r>
+        <w:t>flag</w:t>
+      </w:r>
+      <w:proofErr w:type="spellEnd"/>
+      <w:r>
+        <w:t xml:space="preserve"> bitet, amelyet </w:t>
+      </w:r>
+      <w:proofErr w:type="spellStart"/>
+      <w:r>
+        <w:rPr>
+          <w:i/>
+          <w:iCs/>
+        </w:rPr>
+        <w:t>fire</w:t>
+      </w:r>
+      <w:r>
+        <w:t>-nek</w:t>
+      </w:r>
+      <w:proofErr w:type="spellEnd"/>
+      <w:r>
+        <w:t xml:space="preserve"> neveztem el, </w:t>
+      </w:r>
+      <w:r>
+        <w:t xml:space="preserve">1-be billent. Ha azonban a gomb értéke „nem megnyomott”, azaz 1, akkor a </w:t>
+      </w:r>
+      <w:proofErr w:type="spellStart"/>
+      <w:r>
+        <w:rPr>
+          <w:i/>
+          <w:iCs/>
+        </w:rPr>
+        <w:t>fire</w:t>
+      </w:r>
+      <w:proofErr w:type="spellEnd"/>
+      <w:r>
+        <w:t xml:space="preserve"> </w:t>
+      </w:r>
+      <w:proofErr w:type="spellStart"/>
+      <w:r>
+        <w:t>flag</w:t>
+      </w:r>
+      <w:proofErr w:type="spellEnd"/>
+      <w:r>
+        <w:t xml:space="preserve"> bit értéke 1-re áll be. Ez a </w:t>
+      </w:r>
+      <w:r>
+        <w:rPr>
+          <w:i/>
+          <w:iCs/>
+        </w:rPr>
+        <w:t>37.Ábrán</w:t>
+      </w:r>
+      <w:r>
+        <w:t xml:space="preserve"> látható.</w:t>
+      </w:r>
+    </w:p>
+    <w:p>
+      <w:r>
+        <w:t xml:space="preserve">A </w:t>
+      </w:r>
+      <w:proofErr w:type="spellStart"/>
+      <w:r>
+        <w:rPr>
+          <w:i/>
+          <w:iCs/>
+        </w:rPr>
+        <w:t>fire</w:t>
+      </w:r>
+      <w:proofErr w:type="spellEnd"/>
+      <w:r>
+        <w:t xml:space="preserve"> bit az </w:t>
+      </w:r>
+      <w:proofErr w:type="spellStart"/>
+      <w:r>
+        <w:rPr>
+          <w:i/>
+          <w:iCs/>
+        </w:rPr>
+        <w:t>app_</w:t>
+      </w:r>
+      <w:proofErr w:type="gramStart"/>
+      <w:r>
+        <w:rPr>
+          <w:i/>
+          <w:iCs/>
+        </w:rPr>
+        <w:t>main</w:t>
+      </w:r>
+      <w:proofErr w:type="spellEnd"/>
+      <w:r>
+        <w:rPr>
+          <w:i/>
+          <w:iCs/>
+        </w:rPr>
+        <w:t>(</w:t>
+      </w:r>
+      <w:proofErr w:type="gramEnd"/>
+      <w:r>
+        <w:rPr>
+          <w:i/>
+          <w:iCs/>
+        </w:rPr>
+        <w:t>);</w:t>
+      </w:r>
+      <w:r>
+        <w:t xml:space="preserve">, azaz a fő függvény </w:t>
+      </w:r>
+      <w:proofErr w:type="spellStart"/>
+      <w:r>
+        <w:rPr>
+          <w:i/>
+          <w:iCs/>
+        </w:rPr>
+        <w:t>while</w:t>
+      </w:r>
+      <w:proofErr w:type="spellEnd"/>
+      <w:r>
+        <w:t xml:space="preserve"> ciklusán belül kerül feldolgozásra. A függvény megvizsgálja, hogy a </w:t>
+      </w:r>
+      <w:proofErr w:type="spellStart"/>
+      <w:r>
+        <w:rPr>
+          <w:i/>
+          <w:iCs/>
+        </w:rPr>
+        <w:t>fire</w:t>
+      </w:r>
+      <w:proofErr w:type="spellEnd"/>
+      <w:r>
+        <w:t xml:space="preserve"> bit éppen aktuális értékét.</w:t>
+      </w:r>
+    </w:p>
+    <w:p>
+      <w:r>
+        <w:t xml:space="preserve"> Amennyiben azt látja, hogy 1, az </w:t>
+      </w:r>
+      <w:proofErr w:type="spellStart"/>
+      <w:proofErr w:type="gramStart"/>
+      <w:r>
+        <w:rPr>
+          <w:i/>
+          <w:iCs/>
+        </w:rPr>
+        <w:t>xTaskCreatePinnedToCore</w:t>
+      </w:r>
+      <w:proofErr w:type="spellEnd"/>
+      <w:r>
+        <w:rPr>
+          <w:i/>
+          <w:iCs/>
+        </w:rPr>
+        <w:t>(</w:t>
+      </w:r>
+      <w:proofErr w:type="gramEnd"/>
+      <w:r>
+        <w:rPr>
+          <w:i/>
+          <w:iCs/>
+        </w:rPr>
+        <w:t xml:space="preserve">); </w:t>
+      </w:r>
+      <w:r>
+        <w:t xml:space="preserve">függvénnyel, létrehozza a </w:t>
+      </w:r>
+      <w:proofErr w:type="spellStart"/>
+      <w:r>
+        <w:rPr>
+          <w:i/>
+          <w:iCs/>
+        </w:rPr>
+        <w:t>telj_szabalyozas</w:t>
+      </w:r>
+      <w:proofErr w:type="spellEnd"/>
+      <w:r>
+        <w:rPr>
+          <w:i/>
+          <w:iCs/>
+        </w:rPr>
+        <w:t xml:space="preserve"> </w:t>
+      </w:r>
+      <w:r>
+        <w:t xml:space="preserve">elnevezésű feladatot, valamint a </w:t>
+      </w:r>
+      <w:proofErr w:type="spellStart"/>
+      <w:r>
+        <w:rPr>
+          <w:i/>
+          <w:iCs/>
+        </w:rPr>
+        <w:t>fired</w:t>
+      </w:r>
+      <w:proofErr w:type="spellEnd"/>
+      <w:r>
+        <w:t xml:space="preserve"> bitet 1-be állítja. Ez a bit arra szolgál, </w:t>
+      </w:r>
+      <w:r>
+        <w:lastRenderedPageBreak/>
+        <w:t xml:space="preserve">hogy visszajelezze azt, hogy </w:t>
+      </w:r>
+      <w:r>
+        <w:t xml:space="preserve">a feladat létre lett-e hozva, vagy nem. Az így létrehozott feladat egy korábban létrehozott </w:t>
+      </w:r>
+      <w:proofErr w:type="spellStart"/>
+      <w:r>
+        <w:rPr>
+          <w:i/>
+          <w:iCs/>
+        </w:rPr>
+        <w:t>TaskHandle_t</w:t>
+      </w:r>
+      <w:proofErr w:type="spellEnd"/>
+      <w:r>
+        <w:rPr>
+          <w:i/>
+          <w:iCs/>
+        </w:rPr>
+        <w:t xml:space="preserve"> </w:t>
+      </w:r>
+      <w:r>
+        <w:t xml:space="preserve">típusú </w:t>
+      </w:r>
+      <w:proofErr w:type="spellStart"/>
+      <w:r>
+        <w:rPr>
+          <w:i/>
+          <w:iCs/>
+        </w:rPr>
+        <w:t>xHandle</w:t>
+      </w:r>
+      <w:proofErr w:type="spellEnd"/>
+      <w:r>
+        <w:t xml:space="preserve"> nevű „kezelő” változóval van ellátva, és amíg a feladat törlésre nem kerül, addig ciklikusan, 10miliszekundumonként futtatja a </w:t>
+      </w:r>
+      <w:proofErr w:type="spellStart"/>
+      <w:r>
+        <w:rPr>
+          <w:i/>
+          <w:iCs/>
+        </w:rPr>
+        <w:t>telj_</w:t>
+      </w:r>
+      <w:proofErr w:type="gramStart"/>
+      <w:r>
+        <w:rPr>
+          <w:i/>
+          <w:iCs/>
+        </w:rPr>
+        <w:t>szabalyozas</w:t>
+      </w:r>
+      <w:proofErr w:type="spellEnd"/>
+      <w:r>
+        <w:rPr>
+          <w:i/>
+          <w:iCs/>
+        </w:rPr>
+        <w:t>(</w:t>
+      </w:r>
+      <w:proofErr w:type="gramEnd"/>
+      <w:r>
+        <w:rPr>
+          <w:i/>
+          <w:iCs/>
+        </w:rPr>
+        <w:t xml:space="preserve">); </w:t>
+      </w:r>
+      <w:r>
+        <w:t xml:space="preserve">függvény </w:t>
+      </w:r>
+      <w:proofErr w:type="spellStart"/>
+      <w:r>
+        <w:rPr>
+          <w:i/>
+          <w:iCs/>
+        </w:rPr>
+        <w:t>while</w:t>
+      </w:r>
+      <w:proofErr w:type="spellEnd"/>
+      <w:r>
+        <w:t xml:space="preserve"> ciklusban levő részét, miután egyszer lefuttatta a </w:t>
+      </w:r>
+      <w:proofErr w:type="spellStart"/>
+      <w:r>
+        <w:rPr>
+          <w:i/>
+          <w:iCs/>
+        </w:rPr>
+        <w:t>while</w:t>
+      </w:r>
+      <w:r>
+        <w:t>-on</w:t>
+      </w:r>
+      <w:proofErr w:type="spellEnd"/>
+      <w:r>
+        <w:t xml:space="preserve"> kívüli részt.</w:t>
+      </w:r>
+    </w:p>
+    <w:p>
+      <w:r>
+        <w:t xml:space="preserve">Amennyiben az </w:t>
+      </w:r>
+      <w:proofErr w:type="spellStart"/>
+      <w:r>
+        <w:rPr>
+          <w:i/>
+          <w:iCs/>
+        </w:rPr>
+        <w:t>app_</w:t>
+      </w:r>
+      <w:proofErr w:type="gramStart"/>
+      <w:r>
+        <w:rPr>
+          <w:i/>
+          <w:iCs/>
+        </w:rPr>
+        <w:t>main</w:t>
+      </w:r>
+      <w:proofErr w:type="spellEnd"/>
+      <w:r>
+        <w:rPr>
+          <w:i/>
+          <w:iCs/>
+        </w:rPr>
+        <w:t>(</w:t>
+      </w:r>
+      <w:proofErr w:type="gramEnd"/>
+      <w:r>
+        <w:rPr>
+          <w:i/>
+          <w:iCs/>
+        </w:rPr>
+        <w:t>);</w:t>
+      </w:r>
+      <w:r>
+        <w:t xml:space="preserve"> függvény azt látja, hogy a </w:t>
+      </w:r>
+      <w:proofErr w:type="spellStart"/>
+      <w:r>
+        <w:rPr>
+          <w:i/>
+          <w:iCs/>
+        </w:rPr>
+        <w:t>fire</w:t>
+      </w:r>
+      <w:proofErr w:type="spellEnd"/>
+      <w:r>
+        <w:t xml:space="preserve"> bit 0, és a </w:t>
+      </w:r>
+      <w:proofErr w:type="spellStart"/>
+      <w:r>
+        <w:rPr>
+          <w:i/>
+          <w:iCs/>
+        </w:rPr>
+        <w:t>fired</w:t>
+      </w:r>
+      <w:proofErr w:type="spellEnd"/>
+      <w:r>
+        <w:t xml:space="preserve"> bit 1, azaz a feladat már létre lett hozva, azonban érkezett egy megszakítás, amely a </w:t>
+      </w:r>
+      <w:proofErr w:type="spellStart"/>
+      <w:r>
+        <w:rPr>
+          <w:i/>
+          <w:iCs/>
+        </w:rPr>
+        <w:t>fire</w:t>
+      </w:r>
+      <w:proofErr w:type="spellEnd"/>
+      <w:r>
+        <w:t xml:space="preserve">-t 0-ba állította, a program a </w:t>
+      </w:r>
+      <w:proofErr w:type="spellStart"/>
+      <w:r>
+        <w:rPr>
+          <w:i/>
+          <w:iCs/>
+        </w:rPr>
+        <w:t>vTaskDelete</w:t>
+      </w:r>
+      <w:proofErr w:type="spellEnd"/>
+      <w:r>
+        <w:rPr>
+          <w:i/>
+          <w:iCs/>
+        </w:rPr>
+        <w:t xml:space="preserve">(); </w:t>
+      </w:r>
+      <w:r>
+        <w:t xml:space="preserve">függvénnyel törli a </w:t>
+      </w:r>
+      <w:proofErr w:type="spellStart"/>
+      <w:r>
+        <w:rPr>
+          <w:i/>
+          <w:iCs/>
+        </w:rPr>
+        <w:t>telj_szabalyozas</w:t>
+      </w:r>
+      <w:proofErr w:type="spellEnd"/>
+      <w:r>
+        <w:t xml:space="preserve"> nevű feladatot és a </w:t>
+      </w:r>
+      <w:proofErr w:type="spellStart"/>
+      <w:r>
+        <w:rPr>
+          <w:i/>
+          <w:iCs/>
+        </w:rPr>
+        <w:t>fired</w:t>
+      </w:r>
+      <w:proofErr w:type="spellEnd"/>
+      <w:r>
+        <w:t xml:space="preserve"> bitet visszaállítja 0 állapotba. A </w:t>
+      </w:r>
+      <w:proofErr w:type="spellStart"/>
+      <w:proofErr w:type="gramStart"/>
+      <w:r>
+        <w:rPr>
+          <w:i/>
+          <w:iCs/>
+        </w:rPr>
+        <w:t>vTaskDelete</w:t>
+      </w:r>
+      <w:proofErr w:type="spellEnd"/>
+      <w:r>
+        <w:rPr>
+          <w:i/>
+          <w:iCs/>
+        </w:rPr>
+        <w:t>(</w:t>
+      </w:r>
+      <w:proofErr w:type="gramEnd"/>
+      <w:r>
+        <w:rPr>
+          <w:i/>
+          <w:iCs/>
+        </w:rPr>
+        <w:t>);</w:t>
+      </w:r>
+      <w:r>
+        <w:rPr>
+          <w:i/>
+          <w:iCs/>
+        </w:rPr>
+        <w:t xml:space="preserve"> </w:t>
+      </w:r>
+      <w:r>
+        <w:t>függvénynek a bemenete a</w:t>
+      </w:r>
+      <w:r>
+        <w:t xml:space="preserve">z </w:t>
+      </w:r>
+      <w:proofErr w:type="spellStart"/>
+      <w:r>
+        <w:rPr>
+          <w:i/>
+          <w:iCs/>
+        </w:rPr>
+        <w:t>xHandle</w:t>
+      </w:r>
+      <w:proofErr w:type="spellEnd"/>
+      <w:r>
+        <w:t xml:space="preserve"> változó.</w:t>
+      </w:r>
+    </w:p>
+    <w:p>
+      <w:pPr>
+        <w:jc w:val="center"/>
+      </w:pPr>
+      <w:r>
+        <w:drawing>
+          <wp:inline distT="0" distB="0" distL="0" distR="0" wp14:anchorId="51B6F85B" wp14:editId="69054F0F">
+            <wp:extent cx="5543550" cy="1353185"/>
+            <wp:effectExtent l="0" t="0" r="0" b="0"/>
+            <wp:docPr id="54" name="Kép 54"/>
+            <wp:cNvGraphicFramePr>
+              <a:graphicFrameLocks xmlns:a="http://schemas.openxmlformats.org/drawingml/2006/main" noChangeAspect="1"/>
+            </wp:cNvGraphicFramePr>
+            <a:graphic xmlns:a="http://schemas.openxmlformats.org/drawingml/2006/main">
+              <a:graphicData uri="http://schemas.openxmlformats.org/drawingml/2006/picture">
+                <pic:pic xmlns:pic="http://schemas.openxmlformats.org/drawingml/2006/picture">
+                  <pic:nvPicPr>
+                    <pic:cNvPr id="1" name=""/>
+                    <pic:cNvPicPr/>
+                  </pic:nvPicPr>
+                  <pic:blipFill>
+                    <a:blip r:embed="rId59"/>
+                    <a:stretch>
+                      <a:fillRect/>
+                    </a:stretch>
+                  </pic:blipFill>
+                  <pic:spPr>
+                    <a:xfrm>
+                      <a:off x="0" y="0"/>
+                      <a:ext cx="5543550" cy="1353185"/>
+                    </a:xfrm>
+                    <a:prstGeom prst="rect">
+                      <a:avLst/>
+                    </a:prstGeom>
+                  </pic:spPr>
+                </pic:pic>
+              </a:graphicData>
+            </a:graphic>
+          </wp:inline>
+        </w:drawing>
+      </w:r>
+    </w:p>
+    <w:p>
+      <w:pPr>
+        <w:jc w:val="center"/>
+        <w:rPr>
+          <w:i/>
+          <w:iCs/>
+        </w:rPr>
+      </w:pPr>
+      <w:r>
+        <w:rPr>
+          <w:i/>
+          <w:iCs/>
+        </w:rPr>
+        <w:t xml:space="preserve">49.Ábra – Megszakítás hatására a </w:t>
+      </w:r>
+      <w:r>
+        <w:rPr>
+          <w:i/>
+          <w:iCs/>
+        </w:rPr>
+        <w:t xml:space="preserve">teljesítmény szabályozás </w:t>
+      </w:r>
+      <w:r>
+        <w:rPr>
+          <w:i/>
+          <w:iCs/>
+        </w:rPr>
+        <w:t>feladat</w:t>
+      </w:r>
+      <w:r>
+        <w:rPr>
+          <w:i/>
+          <w:iCs/>
+        </w:rPr>
+        <w:t xml:space="preserve"> létrehozása, majd törlése</w:t>
+      </w:r>
+    </w:p>
+    <w:p>
+      <w:pPr>
+        <w:tabs>
+          <w:tab w:val="clear" w:pos="567"/>
+        </w:tabs>
+        <w:spacing w:after="160" w:line="259" w:lineRule="auto"/>
+        <w:jc w:val="left"/>
+        <w:rPr>
+          <w:i/>
+          <w:iCs/>
+        </w:rPr>
+      </w:pPr>
+      <w:r>
+        <w:rPr>
+          <w:i/>
+          <w:iCs/>
+        </w:rPr>
+        <w:br w:type="page"/>
+      </w:r>
       <w:bookmarkStart w:id="38" w:name="_GoBack"/>
       <w:bookmarkEnd w:id="38"/>
     </w:p>
+    <w:p/>
     <w:p>
       <w:pPr>
         <w:pStyle w:val="Cmsor1"/>
@@ -19132,7 +21458,7 @@
       <w:r>
         <w:t xml:space="preserve"> </w:t>
       </w:r>
-      <w:hyperlink r:id="rId53" w:history="1">
+      <w:hyperlink r:id="rId60" w:history="1">
         <w:r>
           <w:t xml:space="preserve">The </w:t>
         </w:r>
@@ -19549,7 +21875,7 @@
       <w:r>
         <w:t xml:space="preserve"> </w:t>
       </w:r>
-      <w:hyperlink r:id="rId54" w:history="1">
+      <w:hyperlink r:id="rId61" w:history="1">
         <w:r>
           <w:rPr>
             <w:rStyle w:val="Hiperhivatkozs"/>
@@ -19638,7 +21964,7 @@
         </w:rPr>
         <w:t xml:space="preserve">[Online] Letöltve: </w:t>
       </w:r>
-      <w:hyperlink r:id="rId55" w:history="1">
+      <w:hyperlink r:id="rId62" w:history="1">
         <w:r>
           <w:rPr>
             <w:rStyle w:val="Hiperhivatkozs"/>
@@ -20027,7 +22353,7 @@
       <w:r>
         <w:t xml:space="preserve"> </w:t>
       </w:r>
-      <w:hyperlink r:id="rId56" w:history="1">
+      <w:hyperlink r:id="rId63" w:history="1">
         <w:r>
           <w:rPr>
             <w:rStyle w:val="Hiperhivatkozs"/>
@@ -20160,7 +22486,7 @@
       <w:r>
         <w:t xml:space="preserve"> </w:t>
       </w:r>
-      <w:hyperlink r:id="rId57" w:history="1">
+      <w:hyperlink r:id="rId64" w:history="1">
         <w:r>
           <w:rPr>
             <w:rStyle w:val="Hiperhivatkozs"/>
@@ -20295,7 +22621,7 @@
       <w:r>
         <w:t xml:space="preserve"> </w:t>
       </w:r>
-      <w:hyperlink r:id="rId58" w:history="1">
+      <w:hyperlink r:id="rId65" w:history="1">
         <w:r>
           <w:rPr>
             <w:rStyle w:val="Hiperhivatkozs"/>
@@ -20410,7 +22736,7 @@
       <w:r>
         <w:t xml:space="preserve"> </w:t>
       </w:r>
-      <w:hyperlink r:id="rId59" w:history="1">
+      <w:hyperlink r:id="rId66" w:history="1">
         <w:r>
           <w:rPr>
             <w:rStyle w:val="Hiperhivatkozs"/>
@@ -20535,7 +22861,7 @@
       <w:r>
         <w:t xml:space="preserve"> </w:t>
       </w:r>
-      <w:hyperlink r:id="rId60" w:history="1">
+      <w:hyperlink r:id="rId67" w:history="1">
         <w:r>
           <w:rPr>
             <w:rStyle w:val="Hiperhivatkozs"/>
@@ -20659,7 +22985,7 @@
       <w:r>
         <w:t xml:space="preserve"> </w:t>
       </w:r>
-      <w:hyperlink r:id="rId61" w:history="1">
+      <w:hyperlink r:id="rId68" w:history="1">
         <w:r>
           <w:rPr>
             <w:rStyle w:val="Hiperhivatkozs"/>
@@ -20770,7 +23096,7 @@
         </w:rPr>
         <w:t xml:space="preserve"> [Online] Letöltve: </w:t>
       </w:r>
-      <w:hyperlink r:id="rId62" w:history="1">
+      <w:hyperlink r:id="rId69" w:history="1">
         <w:r>
           <w:rPr>
             <w:rStyle w:val="Hiperhivatkozs"/>
@@ -20962,7 +23288,7 @@
         </w:rPr>
         <w:t xml:space="preserve">, 2013. December, [Online] Letöltve: </w:t>
       </w:r>
-      <w:hyperlink r:id="rId63" w:history="1">
+      <w:hyperlink r:id="rId70" w:history="1">
         <w:r>
           <w:rPr>
             <w:rStyle w:val="Hiperhivatkozs"/>
@@ -21049,7 +23375,7 @@
         </w:rPr>
         <w:t xml:space="preserve">”, [Online] Letöltve: </w:t>
       </w:r>
-      <w:hyperlink r:id="rId64" w:history="1">
+      <w:hyperlink r:id="rId71" w:history="1">
         <w:r>
           <w:rPr>
             <w:rStyle w:val="Hiperhivatkozs"/>
@@ -21058,7 +23384,7 @@
           <w:t>http://www.farnell.com/datasheets/609753.pdf</w:t>
         </w:r>
       </w:hyperlink>
-      <w:hyperlink r:id="rId65" w:history="1"/>
+      <w:hyperlink r:id="rId72" w:history="1"/>
       <w:r>
         <w:rPr>
           <w:rFonts w:eastAsiaTheme="majorEastAsia"/>
@@ -21093,7 +23419,7 @@
         </w:rPr>
         <w:t xml:space="preserve">”, [Online], Letöltve: </w:t>
       </w:r>
-      <w:hyperlink r:id="rId66" w:history="1">
+      <w:hyperlink r:id="rId73" w:history="1">
         <w:r>
           <w:rPr>
             <w:rStyle w:val="Hiperhivatkozs"/>
@@ -21150,7 +23476,7 @@
         </w:rPr>
         <w:t xml:space="preserve">”, [Online], Letöltve: </w:t>
       </w:r>
-      <w:hyperlink r:id="rId67" w:history="1">
+      <w:hyperlink r:id="rId74" w:history="1">
         <w:r>
           <w:rPr>
             <w:rStyle w:val="Hiperhivatkozs"/>
@@ -21288,7 +23614,7 @@
         </w:rPr>
         <w:t xml:space="preserve">” [Online], Letöltve: </w:t>
       </w:r>
-      <w:hyperlink r:id="rId68" w:history="1">
+      <w:hyperlink r:id="rId75" w:history="1">
         <w:r>
           <w:rPr>
             <w:rStyle w:val="Hiperhivatkozs"/>
@@ -21387,7 +23713,7 @@
         </w:rPr>
         <w:t xml:space="preserve">, [Online], Letöltve: </w:t>
       </w:r>
-      <w:hyperlink r:id="rId69" w:history="1">
+      <w:hyperlink r:id="rId76" w:history="1">
         <w:r>
           <w:rPr>
             <w:rStyle w:val="Hiperhivatkozs"/>
@@ -21400,30 +23726,12 @@
         <w:rPr>
           <w:rFonts w:eastAsiaTheme="majorEastAsia"/>
         </w:rPr>
-        <w:t xml:space="preserve">, </w:t>
-      </w:r>
-      <w:r>
-        <w:rPr>
-          <w:rFonts w:eastAsiaTheme="majorEastAsia"/>
-        </w:rPr>
-        <w:t>(Utolsó hozzáférés dátuma: 2019.10.2</w:t>
-      </w:r>
-      <w:r>
-        <w:rPr>
-          <w:rFonts w:eastAsiaTheme="majorEastAsia"/>
-        </w:rPr>
-        <w:t>6</w:t>
-      </w:r>
-      <w:r>
-        <w:rPr>
-          <w:rFonts w:eastAsiaTheme="majorEastAsia"/>
-        </w:rPr>
-        <w:t>.)</w:t>
+        <w:t>, (Utolsó hozzáférés dátuma: 2019.10.26.)</w:t>
       </w:r>
     </w:p>
     <w:sectPr>
-      <w:footerReference w:type="default" r:id="rId70"/>
-      <w:headerReference w:type="first" r:id="rId71"/>
+      <w:footerReference w:type="default" r:id="rId77"/>
+      <w:headerReference w:type="first" r:id="rId78"/>
       <w:pgSz w:w="11906" w:h="16838"/>
       <w:pgMar w:top="1418" w:right="1418" w:bottom="1418" w:left="1418" w:header="709" w:footer="709" w:gutter="340"/>
       <w:cols w:space="708"/>
@@ -26366,7 +28674,7 @@
 </file>
 
 <file path=customXml/itemProps1.xml><?xml version="1.0" encoding="utf-8"?>
-<ds:datastoreItem xmlns:ds="http://schemas.openxmlformats.org/officeDocument/2006/customXml" ds:itemID="{73F36546-2112-416A-B435-F19F290994D4}">
+<ds:datastoreItem xmlns:ds="http://schemas.openxmlformats.org/officeDocument/2006/customXml" ds:itemID="{A98A759D-7BA1-4ACD-AF8D-8C75975F34A2}">
   <ds:schemaRefs>
     <ds:schemaRef ds:uri="http://schemas.openxmlformats.org/officeDocument/2006/bibliography"/>
   </ds:schemaRefs>

</xml_diff>